<commit_message>
Added class diagram XML file and edited Doc.docx
</commit_message>
<xml_diff>
--- a/Documentation/Doc.docx
+++ b/Documentation/Doc.docx
@@ -39,17 +39,297 @@
           <w:szCs w:val="22"/>
           <w:lang w:val="fi-FI"/>
         </w:rPr>
-        <w:t xml:space="preserve">Tässä dokumentissa kuvataan pelin tominta ja ryhmän toteuttaman ohjelman osan toimintaperiaate. </w:t>
+        <w:t xml:space="preserve">Tässä dokumentissa kuvataan pelin tominta ja ryhmän toteuttaman ohjelman osan </w:t>
+      </w:r>
+      <w:r>
+        <w:rPr>
+          <w:rFonts w:ascii="Arial" w:hAnsi="Arial" w:cs="Arial"/>
+          <w:sz w:val="22"/>
+          <w:szCs w:val="22"/>
+          <w:lang w:val="fi-FI"/>
+        </w:rPr>
+        <w:t>sisäinen toiminta</w:t>
+      </w:r>
+      <w:r>
+        <w:rPr>
+          <w:rFonts w:ascii="Arial" w:hAnsi="Arial" w:cs="Arial"/>
+          <w:sz w:val="22"/>
+          <w:szCs w:val="22"/>
+          <w:lang w:val="fi-FI"/>
+        </w:rPr>
+        <w:t xml:space="preserve">. </w:t>
+      </w:r>
+      <w:r>
+        <w:rPr>
+          <w:rFonts w:ascii="Arial" w:hAnsi="Arial" w:cs="Arial"/>
+          <w:sz w:val="22"/>
+          <w:szCs w:val="22"/>
+          <w:lang w:val="fi-FI"/>
+        </w:rPr>
+        <w:t xml:space="preserve">Ensin kerrotaan, miten peliä pelataan eli käydään läpi ohjelman käyttöohje. Sen jälkeen perehdytään tarkemmin siihen, miten ohjelma toimii ja miten se on toteutettu. Lopuksi </w:t>
+      </w:r>
+      <w:r>
+        <w:rPr>
+          <w:rFonts w:ascii="Arial" w:hAnsi="Arial" w:cs="Arial"/>
+          <w:sz w:val="22"/>
+          <w:szCs w:val="22"/>
+          <w:lang w:val="fi-FI"/>
+        </w:rPr>
+        <w:t>luodaan katsaus projektin toteutuneeseen työnjakoon</w:t>
+      </w:r>
+      <w:r>
+        <w:rPr>
+          <w:rFonts w:ascii="Arial" w:hAnsi="Arial" w:cs="Arial"/>
+          <w:sz w:val="22"/>
+          <w:szCs w:val="22"/>
+          <w:lang w:val="fi-FI"/>
+        </w:rPr>
+        <w:t>.</w:t>
       </w:r>
     </w:p>
     <w:p>
       <w:pPr>
+        <w:pStyle w:val="NormalWeb"/>
+        <w:rPr>
+          <w:rFonts w:ascii="Arial" w:hAnsi="Arial" w:cs="Arial"/>
+          <w:sz w:val="22"/>
+          <w:szCs w:val="22"/>
+          <w:lang w:val="fi-FI"/>
+        </w:rPr>
+      </w:pPr>
+    </w:p>
+    <w:p>
+      <w:pPr>
+        <w:pStyle w:val="NormalWeb"/>
+        <w:rPr>
+          <w:rFonts w:ascii="Arial" w:hAnsi="Arial" w:cs="Arial"/>
+          <w:sz w:val="22"/>
+          <w:szCs w:val="22"/>
+          <w:lang w:val="fi-FI"/>
+        </w:rPr>
+      </w:pPr>
+    </w:p>
+    <w:p>
+      <w:pPr>
+        <w:pStyle w:val="NormalWeb"/>
+        <w:rPr>
+          <w:rFonts w:ascii="Arial" w:hAnsi="Arial" w:cs="Arial"/>
+          <w:sz w:val="22"/>
+          <w:szCs w:val="22"/>
+          <w:lang w:val="fi-FI"/>
+        </w:rPr>
+      </w:pPr>
+    </w:p>
+    <w:p>
+      <w:pPr>
+        <w:pStyle w:val="NormalWeb"/>
+        <w:rPr>
+          <w:rFonts w:ascii="Arial" w:hAnsi="Arial" w:cs="Arial"/>
+          <w:sz w:val="22"/>
+          <w:szCs w:val="22"/>
+          <w:lang w:val="fi-FI"/>
+        </w:rPr>
+      </w:pPr>
+    </w:p>
+    <w:p>
+      <w:pPr>
+        <w:pStyle w:val="NormalWeb"/>
+        <w:rPr>
+          <w:rFonts w:ascii="Arial" w:hAnsi="Arial" w:cs="Arial"/>
+          <w:sz w:val="22"/>
+          <w:szCs w:val="22"/>
+          <w:lang w:val="fi-FI"/>
+        </w:rPr>
+      </w:pPr>
+    </w:p>
+    <w:p>
+      <w:pPr>
+        <w:pStyle w:val="NormalWeb"/>
+        <w:rPr>
+          <w:rFonts w:ascii="Arial" w:hAnsi="Arial" w:cs="Arial"/>
+          <w:sz w:val="22"/>
+          <w:szCs w:val="22"/>
+          <w:lang w:val="fi-FI"/>
+        </w:rPr>
+      </w:pPr>
+    </w:p>
+    <w:p>
+      <w:pPr>
+        <w:pStyle w:val="NormalWeb"/>
+        <w:rPr>
+          <w:rFonts w:ascii="Arial" w:hAnsi="Arial" w:cs="Arial"/>
+          <w:sz w:val="22"/>
+          <w:szCs w:val="22"/>
+          <w:lang w:val="fi-FI"/>
+        </w:rPr>
+      </w:pPr>
+    </w:p>
+    <w:p>
+      <w:pPr>
+        <w:pStyle w:val="NormalWeb"/>
+        <w:rPr>
+          <w:rFonts w:ascii="Arial" w:hAnsi="Arial" w:cs="Arial"/>
+          <w:sz w:val="22"/>
+          <w:szCs w:val="22"/>
+          <w:lang w:val="fi-FI"/>
+        </w:rPr>
+      </w:pPr>
+    </w:p>
+    <w:p>
+      <w:pPr>
+        <w:pStyle w:val="NormalWeb"/>
+        <w:rPr>
+          <w:rFonts w:ascii="Arial" w:hAnsi="Arial" w:cs="Arial"/>
+          <w:sz w:val="22"/>
+          <w:szCs w:val="22"/>
+          <w:lang w:val="fi-FI"/>
+        </w:rPr>
+      </w:pPr>
+    </w:p>
+    <w:p>
+      <w:pPr>
+        <w:pStyle w:val="NormalWeb"/>
+        <w:rPr>
+          <w:rFonts w:ascii="Arial" w:hAnsi="Arial" w:cs="Arial"/>
+          <w:sz w:val="22"/>
+          <w:szCs w:val="22"/>
+          <w:lang w:val="fi-FI"/>
+        </w:rPr>
+      </w:pPr>
+    </w:p>
+    <w:p>
+      <w:pPr>
+        <w:pStyle w:val="NormalWeb"/>
+        <w:rPr>
+          <w:rFonts w:ascii="Arial" w:hAnsi="Arial" w:cs="Arial"/>
+          <w:sz w:val="22"/>
+          <w:szCs w:val="22"/>
+          <w:lang w:val="fi-FI"/>
+        </w:rPr>
+      </w:pPr>
+    </w:p>
+    <w:p>
+      <w:pPr>
+        <w:pStyle w:val="NormalWeb"/>
+        <w:rPr>
+          <w:rFonts w:ascii="Arial" w:hAnsi="Arial" w:cs="Arial"/>
+          <w:sz w:val="22"/>
+          <w:szCs w:val="22"/>
+          <w:lang w:val="fi-FI"/>
+        </w:rPr>
+      </w:pPr>
+    </w:p>
+    <w:p>
+      <w:pPr>
+        <w:pStyle w:val="NormalWeb"/>
+        <w:rPr>
+          <w:rFonts w:ascii="Arial" w:hAnsi="Arial" w:cs="Arial"/>
+          <w:sz w:val="22"/>
+          <w:szCs w:val="22"/>
+          <w:lang w:val="fi-FI"/>
+        </w:rPr>
+      </w:pPr>
+    </w:p>
+    <w:p>
+      <w:pPr>
+        <w:pStyle w:val="NormalWeb"/>
+        <w:rPr>
+          <w:rFonts w:ascii="Arial" w:hAnsi="Arial" w:cs="Arial"/>
+          <w:sz w:val="22"/>
+          <w:szCs w:val="22"/>
+          <w:lang w:val="fi-FI"/>
+        </w:rPr>
+      </w:pPr>
+    </w:p>
+    <w:p>
+      <w:pPr>
+        <w:pStyle w:val="NormalWeb"/>
+        <w:rPr>
+          <w:rFonts w:ascii="Arial" w:hAnsi="Arial" w:cs="Arial"/>
+          <w:sz w:val="22"/>
+          <w:szCs w:val="22"/>
+          <w:lang w:val="fi-FI"/>
+        </w:rPr>
+      </w:pPr>
+    </w:p>
+    <w:p>
+      <w:pPr>
+        <w:pStyle w:val="NormalWeb"/>
+        <w:rPr>
+          <w:rFonts w:ascii="Arial" w:hAnsi="Arial" w:cs="Arial"/>
+          <w:sz w:val="22"/>
+          <w:szCs w:val="22"/>
+          <w:lang w:val="fi-FI"/>
+        </w:rPr>
+      </w:pPr>
+    </w:p>
+    <w:p>
+      <w:pPr>
+        <w:pStyle w:val="NormalWeb"/>
+        <w:rPr>
+          <w:rFonts w:ascii="Arial" w:hAnsi="Arial" w:cs="Arial"/>
+          <w:sz w:val="22"/>
+          <w:szCs w:val="22"/>
+          <w:lang w:val="fi-FI"/>
+        </w:rPr>
+      </w:pPr>
+    </w:p>
+    <w:p>
+      <w:pPr>
+        <w:pStyle w:val="NormalWeb"/>
+        <w:rPr>
+          <w:rFonts w:ascii="Arial" w:hAnsi="Arial" w:cs="Arial"/>
+          <w:sz w:val="22"/>
+          <w:szCs w:val="22"/>
+          <w:lang w:val="fi-FI"/>
+        </w:rPr>
+      </w:pPr>
+    </w:p>
+    <w:p>
+      <w:pPr>
+        <w:pStyle w:val="NormalWeb"/>
+        <w:rPr>
+          <w:rFonts w:ascii="Arial" w:hAnsi="Arial" w:cs="Arial"/>
+          <w:sz w:val="22"/>
+          <w:szCs w:val="22"/>
+          <w:lang w:val="fi-FI"/>
+        </w:rPr>
+      </w:pPr>
+    </w:p>
+    <w:p>
+      <w:pPr>
+        <w:pStyle w:val="NormalWeb"/>
+        <w:rPr>
+          <w:rFonts w:ascii="Arial" w:hAnsi="Arial" w:cs="Arial"/>
+          <w:sz w:val="22"/>
+          <w:szCs w:val="22"/>
+          <w:lang w:val="fi-FI"/>
+        </w:rPr>
+      </w:pPr>
+    </w:p>
+    <w:p>
+      <w:pPr>
+        <w:pStyle w:val="NormalWeb"/>
+        <w:rPr>
+          <w:rFonts w:ascii="Arial" w:hAnsi="Arial" w:cs="Arial"/>
+          <w:sz w:val="22"/>
+          <w:szCs w:val="22"/>
+          <w:lang w:val="fi-FI"/>
+        </w:rPr>
+      </w:pPr>
+    </w:p>
+    <w:p>
+      <w:pPr>
         <w:pStyle w:val="Heading1"/>
       </w:pPr>
+      <w:bookmarkStart w:id="0" w:name="_Toc57598446"/>
+      <w:bookmarkStart w:id="1" w:name="_Toc57598541"/>
       <w:r>
         <w:lastRenderedPageBreak/>
         <w:t>peliohje</w:t>
       </w:r>
+      <w:bookmarkEnd w:id="0"/>
+      <w:bookmarkEnd w:id="1"/>
     </w:p>
     <w:p>
       <w:pPr>
@@ -63,9 +343,13 @@
       <w:pPr>
         <w:pStyle w:val="Heading2"/>
       </w:pPr>
+      <w:bookmarkStart w:id="2" w:name="_Toc57598447"/>
+      <w:bookmarkStart w:id="3" w:name="_Toc57598542"/>
       <w:r>
         <w:t>Pelin aloitus</w:t>
       </w:r>
+      <w:bookmarkEnd w:id="2"/>
+      <w:bookmarkEnd w:id="3"/>
     </w:p>
     <w:p>
       <w:pPr>
@@ -190,10 +474,14 @@
       <w:pPr>
         <w:pStyle w:val="Heading2"/>
       </w:pPr>
+      <w:bookmarkStart w:id="4" w:name="_Toc57598448"/>
+      <w:bookmarkStart w:id="5" w:name="_Toc57598543"/>
       <w:r>
         <w:lastRenderedPageBreak/>
         <w:t>Pelin pelaaminen</w:t>
       </w:r>
+      <w:bookmarkEnd w:id="4"/>
+      <w:bookmarkEnd w:id="5"/>
     </w:p>
     <w:p>
       <w:pPr>
@@ -289,9 +577,13 @@
       <w:pPr>
         <w:pStyle w:val="Heading2"/>
       </w:pPr>
+      <w:bookmarkStart w:id="6" w:name="_Toc57598449"/>
+      <w:bookmarkStart w:id="7" w:name="_Toc57598544"/>
       <w:r>
         <w:t>Erityisase</w:t>
       </w:r>
+      <w:bookmarkEnd w:id="6"/>
+      <w:bookmarkEnd w:id="7"/>
     </w:p>
     <w:p>
       <w:pPr>
@@ -378,14 +670,20 @@
         </w:rPr>
         <w:t>Kerättävissä oleva ydinpommi</w:t>
       </w:r>
+      <w:bookmarkStart w:id="8" w:name="_Toc57598450"/>
+      <w:bookmarkStart w:id="9" w:name="_Toc57598545"/>
+      <w:bookmarkEnd w:id="9"/>
     </w:p>
     <w:p>
       <w:pPr>
         <w:pStyle w:val="Heading2"/>
       </w:pPr>
+      <w:bookmarkStart w:id="10" w:name="_Toc57598546"/>
       <w:r>
         <w:t>Pelin päättyminen</w:t>
       </w:r>
+      <w:bookmarkEnd w:id="8"/>
+      <w:bookmarkEnd w:id="10"/>
     </w:p>
     <w:p>
       <w:pPr>
@@ -404,239 +702,141 @@
       <w:pPr>
         <w:pStyle w:val="Heading1"/>
       </w:pPr>
+      <w:bookmarkStart w:id="11" w:name="_Toc57598451"/>
+      <w:bookmarkStart w:id="12" w:name="_Toc57598547"/>
       <w:r>
         <w:lastRenderedPageBreak/>
         <w:t>pelin toiminta</w:t>
       </w:r>
+      <w:r>
+        <w:t xml:space="preserve"> &amp; Työnjako</w:t>
+      </w:r>
+      <w:bookmarkEnd w:id="11"/>
+      <w:bookmarkEnd w:id="12"/>
     </w:p>
     <w:p>
       <w:pPr>
+        <w:pStyle w:val="BodyText1"/>
+      </w:pPr>
+      <w:r>
+        <w:t>Projektin kurssin puolen valmiissa koodissa oli kaupungissa liikkuvia nyssejä ja matkustajia pyörittävä logiikka. Lisäksi valmiiksi oli annettu joitakin rajapintoja. Olennaisin rajapinta logiikan pyörittämisen kannalta oli CourseSide::I</w:t>
+      </w:r>
+      <w:r>
+        <w:t>C</w:t>
+      </w:r>
+      <w:r>
+        <w:t xml:space="preserve">ity, josta periytetty City -luokka ohjaa kartalla liikkuvia nyssejä (ActorItem) ottamalla vastaan logiikalta tulevia funktiokutsuja ja kutsumalla vastaavia MainWindow -luokan funktioita. </w:t>
+      </w:r>
+      <w:r>
+        <w:t>Muut luokat on periytetty muista kuin kurssin puolen luokista.</w:t>
+      </w:r>
+    </w:p>
+    <w:p>
+      <w:pPr>
         <w:pStyle w:val="Heading2"/>
       </w:pPr>
+      <w:bookmarkStart w:id="13" w:name="_Toc57598452"/>
+      <w:bookmarkStart w:id="14" w:name="_Toc57598548"/>
       <w:r>
         <w:t>Luokkakaavio</w:t>
       </w:r>
+      <w:bookmarkEnd w:id="13"/>
+      <w:bookmarkEnd w:id="14"/>
     </w:p>
     <w:p>
       <w:pPr>
-        <w:numPr>
-          <w:ilvl w:val="0"/>
-          <w:numId w:val="42"/>
-        </w:numPr>
-        <w:spacing w:before="100" w:beforeAutospacing="1" w:after="100" w:afterAutospacing="1"/>
-        <w:jc w:val="left"/>
-        <w:rPr>
-          <w:rFonts w:ascii="Times New Roman" w:eastAsia="Times New Roman" w:hAnsi="Times New Roman" w:cs="Times New Roman"/>
-          <w:sz w:val="24"/>
-          <w:szCs w:val="24"/>
-          <w:lang w:val="en-FI" w:eastAsia="en-FI"/>
-        </w:rPr>
+        <w:pStyle w:val="BodyText1"/>
       </w:pPr>
       <w:r>
-        <w:rPr>
-          <w:rFonts w:ascii="Times New Roman" w:eastAsia="Times New Roman" w:hAnsi="Times New Roman" w:cs="Times New Roman"/>
-          <w:sz w:val="24"/>
-          <w:szCs w:val="24"/>
-          <w:lang w:val="en-FI" w:eastAsia="en-FI"/>
-        </w:rPr>
-        <w:t>ryhmän toteuttaman ohjelman osan rakenne. Selkeä paperille käsin piirretty kaavio käy oikein hyvin.</w:t>
+        <w:t>Kaaviossa on kuvattu ryhmän toteuttaman ohjelman osan tärkeimmät luokat ja luokkien tärkeimmät tietorakenteet sekä luokkien keskinäinen vuorovaikutus.</w:t>
       </w:r>
     </w:p>
     <w:p>
       <w:pPr>
-        <w:numPr>
-          <w:ilvl w:val="0"/>
-          <w:numId w:val="42"/>
-        </w:numPr>
-        <w:spacing w:before="100" w:beforeAutospacing="1" w:after="100" w:afterAutospacing="1"/>
-        <w:jc w:val="left"/>
-        <w:rPr>
-          <w:rFonts w:ascii="Times New Roman" w:eastAsia="Times New Roman" w:hAnsi="Times New Roman" w:cs="Times New Roman"/>
-          <w:sz w:val="24"/>
-          <w:szCs w:val="24"/>
-          <w:lang w:val="en-FI" w:eastAsia="en-FI"/>
-        </w:rPr>
+        <w:pStyle w:val="BodyText1"/>
       </w:pPr>
       <w:r>
         <w:rPr>
-          <w:rFonts w:ascii="Times New Roman" w:eastAsia="Times New Roman" w:hAnsi="Times New Roman" w:cs="Times New Roman"/>
-          <w:sz w:val="24"/>
-          <w:szCs w:val="24"/>
-          <w:lang w:val="en-FI" w:eastAsia="en-FI"/>
+          <w:noProof/>
         </w:rPr>
-        <w:t xml:space="preserve">tärkeimpien luokkien </w:t>
-      </w:r>
-      <w:r>
-        <w:rPr>
-          <w:rFonts w:ascii="Times New Roman" w:eastAsia="Times New Roman" w:hAnsi="Times New Roman" w:cs="Times New Roman"/>
-          <w:b/>
-          <w:bCs/>
-          <w:sz w:val="24"/>
-          <w:szCs w:val="24"/>
-          <w:lang w:val="en-FI" w:eastAsia="en-FI"/>
-        </w:rPr>
-        <w:t>vastuujako</w:t>
+        <w:drawing>
+          <wp:inline distT="0" distB="0" distL="0" distR="0" wp14:anchorId="5A34E717" wp14:editId="21790E33">
+            <wp:extent cx="5391785" cy="5132705"/>
+            <wp:effectExtent l="0" t="0" r="0" b="0"/>
+            <wp:docPr id="5" name="Picture 5"/>
+            <wp:cNvGraphicFramePr>
+              <a:graphicFrameLocks xmlns:a="http://schemas.openxmlformats.org/drawingml/2006/main" noChangeAspect="1"/>
+            </wp:cNvGraphicFramePr>
+            <a:graphic xmlns:a="http://schemas.openxmlformats.org/drawingml/2006/main">
+              <a:graphicData uri="http://schemas.openxmlformats.org/drawingml/2006/picture">
+                <pic:pic xmlns:pic="http://schemas.openxmlformats.org/drawingml/2006/picture">
+                  <pic:nvPicPr>
+                    <pic:cNvPr id="0" name="Picture 3"/>
+                    <pic:cNvPicPr>
+                      <a:picLocks noChangeAspect="1" noChangeArrowheads="1"/>
+                    </pic:cNvPicPr>
+                  </pic:nvPicPr>
+                  <pic:blipFill>
+                    <a:blip r:embed="rId11">
+                      <a:extLst>
+                        <a:ext uri="{28A0092B-C50C-407E-A947-70E740481C1C}">
+                          <a14:useLocalDpi xmlns:a14="http://schemas.microsoft.com/office/drawing/2010/main" val="0"/>
+                        </a:ext>
+                      </a:extLst>
+                    </a:blip>
+                    <a:srcRect/>
+                    <a:stretch>
+                      <a:fillRect/>
+                    </a:stretch>
+                  </pic:blipFill>
+                  <pic:spPr bwMode="auto">
+                    <a:xfrm>
+                      <a:off x="0" y="0"/>
+                      <a:ext cx="5391785" cy="5132705"/>
+                    </a:xfrm>
+                    <a:prstGeom prst="rect">
+                      <a:avLst/>
+                    </a:prstGeom>
+                    <a:noFill/>
+                    <a:ln>
+                      <a:noFill/>
+                    </a:ln>
+                  </pic:spPr>
+                </pic:pic>
+              </a:graphicData>
+            </a:graphic>
+          </wp:inline>
+        </w:drawing>
       </w:r>
     </w:p>
     <w:p>
       <w:pPr>
-        <w:numPr>
-          <w:ilvl w:val="0"/>
-          <w:numId w:val="42"/>
-        </w:numPr>
-        <w:spacing w:before="100" w:beforeAutospacing="1" w:after="100" w:afterAutospacing="1"/>
-        <w:jc w:val="left"/>
-        <w:rPr>
-          <w:rFonts w:ascii="Times New Roman" w:eastAsia="Times New Roman" w:hAnsi="Times New Roman" w:cs="Times New Roman"/>
-          <w:sz w:val="24"/>
-          <w:szCs w:val="24"/>
-          <w:lang w:val="en-FI" w:eastAsia="en-FI"/>
-        </w:rPr>
+        <w:pStyle w:val="BodyText1"/>
+      </w:pPr>
+    </w:p>
+    <w:p>
+      <w:pPr>
+        <w:pStyle w:val="BodyText1"/>
       </w:pPr>
       <w:r>
-        <w:rPr>
-          <w:rFonts w:ascii="Times New Roman" w:eastAsia="Times New Roman" w:hAnsi="Times New Roman" w:cs="Times New Roman"/>
-          <w:sz w:val="24"/>
-          <w:szCs w:val="24"/>
-          <w:lang w:val="en-FI" w:eastAsia="en-FI"/>
-        </w:rPr>
-        <w:t>ohjelman toiminta eli miten harjoitustyön oliot yhdessä toteuttavat ohjelman</w:t>
+        <w:lastRenderedPageBreak/>
+        <w:t>Pelikierroksen aikana suurin vastuu on MainWindow -luokalla</w:t>
+      </w:r>
+      <w:r>
+        <w:t>.</w:t>
       </w:r>
     </w:p>
     <w:p>
       <w:pPr>
-        <w:numPr>
-          <w:ilvl w:val="0"/>
-          <w:numId w:val="42"/>
-        </w:numPr>
-        <w:spacing w:before="100" w:beforeAutospacing="1" w:after="100" w:afterAutospacing="1"/>
-        <w:jc w:val="left"/>
-        <w:rPr>
-          <w:rFonts w:ascii="Times New Roman" w:eastAsia="Times New Roman" w:hAnsi="Times New Roman" w:cs="Times New Roman"/>
-          <w:sz w:val="24"/>
-          <w:szCs w:val="24"/>
-          <w:lang w:val="en-FI" w:eastAsia="en-FI"/>
-        </w:rPr>
-      </w:pPr>
+        <w:pStyle w:val="Heading2"/>
+      </w:pPr>
+      <w:bookmarkStart w:id="15" w:name="_Toc57598453"/>
+      <w:bookmarkStart w:id="16" w:name="_Toc57598549"/>
       <w:r>
-        <w:rPr>
-          <w:rFonts w:ascii="Times New Roman" w:eastAsia="Times New Roman" w:hAnsi="Times New Roman" w:cs="Times New Roman"/>
-          <w:sz w:val="24"/>
-          <w:szCs w:val="24"/>
-          <w:lang w:val="en-FI" w:eastAsia="en-FI"/>
-        </w:rPr>
-        <w:t>ne ryhmän toteuttamat luokat, joissa on dokumentoituna esi- ja jälkiehtoja yms.</w:t>
+        <w:t>Toteutunut työnjako</w:t>
       </w:r>
-    </w:p>
-    <w:p>
-      <w:pPr>
-        <w:numPr>
-          <w:ilvl w:val="0"/>
-          <w:numId w:val="42"/>
-        </w:numPr>
-        <w:spacing w:before="100" w:beforeAutospacing="1" w:after="100" w:afterAutospacing="1"/>
-        <w:jc w:val="left"/>
-        <w:rPr>
-          <w:rFonts w:ascii="Times New Roman" w:eastAsia="Times New Roman" w:hAnsi="Times New Roman" w:cs="Times New Roman"/>
-          <w:sz w:val="24"/>
-          <w:szCs w:val="24"/>
-          <w:lang w:val="en-FI" w:eastAsia="en-FI"/>
-        </w:rPr>
-      </w:pPr>
-      <w:r>
-        <w:rPr>
-          <w:rFonts w:ascii="Times New Roman" w:eastAsia="Times New Roman" w:hAnsi="Times New Roman" w:cs="Times New Roman"/>
-          <w:sz w:val="24"/>
-          <w:szCs w:val="24"/>
-          <w:lang w:val="en-FI" w:eastAsia="en-FI"/>
-        </w:rPr>
-        <w:t>jokainen vapaaehtoinen ominaisuus selkeästi kuvattuna</w:t>
-      </w:r>
-    </w:p>
-    <w:p>
-      <w:pPr>
-        <w:numPr>
-          <w:ilvl w:val="0"/>
-          <w:numId w:val="42"/>
-        </w:numPr>
-        <w:spacing w:before="100" w:beforeAutospacing="1" w:after="100" w:afterAutospacing="1"/>
-        <w:jc w:val="left"/>
-        <w:rPr>
-          <w:rFonts w:ascii="Times New Roman" w:eastAsia="Times New Roman" w:hAnsi="Times New Roman" w:cs="Times New Roman"/>
-          <w:sz w:val="24"/>
-          <w:szCs w:val="24"/>
-          <w:lang w:val="en-FI" w:eastAsia="en-FI"/>
-        </w:rPr>
-      </w:pPr>
-      <w:r>
-        <w:rPr>
-          <w:rFonts w:ascii="Times New Roman" w:eastAsia="Times New Roman" w:hAnsi="Times New Roman" w:cs="Times New Roman"/>
-          <w:sz w:val="24"/>
-          <w:szCs w:val="24"/>
-          <w:lang w:val="en-FI" w:eastAsia="en-FI"/>
-        </w:rPr>
-        <w:t>sovittu ja toteutunut työnjako</w:t>
-      </w:r>
-    </w:p>
-    <w:p>
-      <w:pPr>
-        <w:numPr>
-          <w:ilvl w:val="0"/>
-          <w:numId w:val="42"/>
-        </w:numPr>
-        <w:spacing w:before="100" w:beforeAutospacing="1" w:after="100" w:afterAutospacing="1"/>
-        <w:jc w:val="left"/>
-        <w:rPr>
-          <w:rFonts w:ascii="Times New Roman" w:eastAsia="Times New Roman" w:hAnsi="Times New Roman" w:cs="Times New Roman"/>
-          <w:sz w:val="24"/>
-          <w:szCs w:val="24"/>
-          <w:lang w:val="en-FI" w:eastAsia="en-FI"/>
-        </w:rPr>
-      </w:pPr>
-      <w:r>
-        <w:rPr>
-          <w:rFonts w:ascii="Times New Roman" w:eastAsia="Times New Roman" w:hAnsi="Times New Roman" w:cs="Times New Roman"/>
-          <w:sz w:val="24"/>
-          <w:szCs w:val="24"/>
-          <w:lang w:val="en-FI" w:eastAsia="en-FI"/>
-        </w:rPr>
-        <w:t>lyhyt käyttöohje ml. pelin kuvaus eli millaiset säännöt pelillä on</w:t>
-      </w:r>
-    </w:p>
-    <w:p>
-      <w:pPr>
-        <w:numPr>
-          <w:ilvl w:val="0"/>
-          <w:numId w:val="42"/>
-        </w:numPr>
-        <w:spacing w:before="100" w:beforeAutospacing="1" w:after="100" w:afterAutospacing="1"/>
-        <w:jc w:val="left"/>
-        <w:rPr>
-          <w:rFonts w:ascii="Times New Roman" w:eastAsia="Times New Roman" w:hAnsi="Times New Roman" w:cs="Times New Roman"/>
-          <w:sz w:val="24"/>
-          <w:szCs w:val="24"/>
-          <w:lang w:val="en-FI" w:eastAsia="en-FI"/>
-        </w:rPr>
-      </w:pPr>
-      <w:r>
-        <w:rPr>
-          <w:rFonts w:ascii="Times New Roman" w:eastAsia="Times New Roman" w:hAnsi="Times New Roman" w:cs="Times New Roman"/>
-          <w:sz w:val="24"/>
-          <w:szCs w:val="24"/>
-          <w:lang w:val="en-FI" w:eastAsia="en-FI"/>
-        </w:rPr>
-        <w:t>tiedossa olevat ongelmat tai puutteet</w:t>
-      </w:r>
-    </w:p>
-    <w:p>
-      <w:pPr>
-        <w:pStyle w:val="NormalWeb"/>
-        <w:rPr>
-          <w:rFonts w:ascii="Arial" w:hAnsi="Arial" w:cs="Arial"/>
-          <w:sz w:val="22"/>
-          <w:szCs w:val="22"/>
-        </w:rPr>
-      </w:pPr>
+      <w:bookmarkEnd w:id="15"/>
+      <w:bookmarkEnd w:id="16"/>
     </w:p>
     <w:p>
       <w:pPr>
@@ -655,7 +855,7 @@
       </w:pPr>
     </w:p>
     <w:sectPr>
-      <w:headerReference w:type="default" r:id="rId11"/>
+      <w:headerReference w:type="default" r:id="rId12"/>
       <w:pgSz w:w="11906" w:h="16838" w:code="9"/>
       <w:pgMar w:top="1418" w:right="1134" w:bottom="1418" w:left="2268" w:header="709" w:footer="709" w:gutter="0"/>
       <w:pgNumType w:start="1"/>
@@ -779,7 +979,7 @@
         <v:path o:extrusionok="f" gradientshapeok="t" o:connecttype="rect"/>
         <o:lock v:ext="edit" aspectratio="t"/>
       </v:shapetype>
-      <v:shape id="_x0000_i1079" type="#_x0000_t75" alt="\mathbb{R}" style="width:10.75pt;height:10.75pt;visibility:visible;mso-wrap-style:square" o:bullet="t">
+      <v:shape id="_x0000_i1268" type="#_x0000_t75" alt="\mathbb{R}" style="width:10.3pt;height:10.3pt;visibility:visible;mso-wrap-style:square" o:bullet="t">
         <v:imagedata r:id="rId1" o:title="mathbb{R}"/>
       </v:shape>
     </w:pict>
@@ -5355,7 +5555,6 @@
     <w:basedOn w:val="Heading1"/>
     <w:next w:val="Normal"/>
     <w:uiPriority w:val="39"/>
-    <w:semiHidden/>
     <w:unhideWhenUsed/>
     <w:qFormat/>
     <w:rsid w:val="00A35E72"/>

</xml_diff>

<commit_message>
Added checkExplosionHits function to MainWindow
</commit_message>
<xml_diff>
--- a/Documentation/Doc.docx
+++ b/Documentation/Doc.docx
@@ -1,6 +1,6 @@
 
 <file path=word/document.xml><?xml version="1.0" encoding="utf-8"?>
-<w:document xmlns:wpc="http://schemas.microsoft.com/office/word/2010/wordprocessingCanvas" xmlns:cx="http://schemas.microsoft.com/office/drawing/2014/chartex" xmlns:cx1="http://schemas.microsoft.com/office/drawing/2015/9/8/chartex" xmlns:cx2="http://schemas.microsoft.com/office/drawing/2015/10/21/chartex" xmlns:cx3="http://schemas.microsoft.com/office/drawing/2016/5/9/chartex" xmlns:cx4="http://schemas.microsoft.com/office/drawing/2016/5/10/chartex" xmlns:cx5="http://schemas.microsoft.com/office/drawing/2016/5/11/chartex" xmlns:cx6="http://schemas.microsoft.com/office/drawing/2016/5/12/chartex" xmlns:cx7="http://schemas.microsoft.com/office/drawing/2016/5/13/chartex" xmlns:cx8="http://schemas.microsoft.com/office/drawing/2016/5/14/chartex" xmlns:mc="http://schemas.openxmlformats.org/markup-compatibility/2006" xmlns:aink="http://schemas.microsoft.com/office/drawing/2016/ink" xmlns:am3d="http://schemas.microsoft.com/office/drawing/2017/model3d" xmlns:o="urn:schemas-microsoft-com:office:office" xmlns:r="http://schemas.openxmlformats.org/officeDocument/2006/relationships" xmlns:m="http://schemas.openxmlformats.org/officeDocument/2006/math" xmlns:v="urn:schemas-microsoft-com:vml" xmlns:wp14="http://schemas.microsoft.com/office/word/2010/wordprocessingDrawing" xmlns:wp="http://schemas.openxmlformats.org/drawingml/2006/wordprocessingDrawing" xmlns:w10="urn:schemas-microsoft-com:office:word" xmlns:w="http://schemas.openxmlformats.org/wordprocessingml/2006/main" xmlns:w14="http://schemas.microsoft.com/office/word/2010/wordml" xmlns:w15="http://schemas.microsoft.com/office/word/2012/wordml" xmlns:w16cex="http://schemas.microsoft.com/office/word/2018/wordml/cex" xmlns:w16cid="http://schemas.microsoft.com/office/word/2016/wordml/cid" xmlns:w16="http://schemas.microsoft.com/office/word/2018/wordml" xmlns:w16se="http://schemas.microsoft.com/office/word/2015/wordml/symex" xmlns:wpg="http://schemas.microsoft.com/office/word/2010/wordprocessingGroup" xmlns:wpi="http://schemas.microsoft.com/office/word/2010/wordprocessingInk" xmlns:wne="http://schemas.microsoft.com/office/word/2006/wordml" xmlns:wps="http://schemas.microsoft.com/office/word/2010/wordprocessingShape" mc:Ignorable="w14 w15 w16se w16cid w16 w16cex wp14">
+<w:document xmlns:wpc="http://schemas.microsoft.com/office/word/2010/wordprocessingCanvas" xmlns:cx="http://schemas.microsoft.com/office/drawing/2014/chartex" xmlns:cx1="http://schemas.microsoft.com/office/drawing/2015/9/8/chartex" xmlns:cx2="http://schemas.microsoft.com/office/drawing/2015/10/21/chartex" xmlns:cx3="http://schemas.microsoft.com/office/drawing/2016/5/9/chartex" xmlns:cx4="http://schemas.microsoft.com/office/drawing/2016/5/10/chartex" xmlns:cx5="http://schemas.microsoft.com/office/drawing/2016/5/11/chartex" xmlns:cx6="http://schemas.microsoft.com/office/drawing/2016/5/12/chartex" xmlns:cx7="http://schemas.microsoft.com/office/drawing/2016/5/13/chartex" xmlns:cx8="http://schemas.microsoft.com/office/drawing/2016/5/14/chartex" xmlns:mc="http://schemas.openxmlformats.org/markup-compatibility/2006" xmlns:aink="http://schemas.microsoft.com/office/drawing/2016/ink" xmlns:am3d="http://schemas.microsoft.com/office/drawing/2017/model3d" xmlns:o="urn:schemas-microsoft-com:office:office" xmlns:r="http://schemas.openxmlformats.org/officeDocument/2006/relationships" xmlns:m="http://schemas.openxmlformats.org/officeDocument/2006/math" xmlns:v="urn:schemas-microsoft-com:vml" xmlns:wp14="http://schemas.microsoft.com/office/word/2010/wordprocessingDrawing" xmlns:wp="http://schemas.openxmlformats.org/drawingml/2006/wordprocessingDrawing" xmlns:w10="urn:schemas-microsoft-com:office:word" xmlns:w="http://schemas.openxmlformats.org/wordprocessingml/2006/main" xmlns:w14="http://schemas.microsoft.com/office/word/2010/wordml" xmlns:w15="http://schemas.microsoft.com/office/word/2012/wordml" xmlns:w16cid="http://schemas.microsoft.com/office/word/2016/wordml/cid" xmlns:w16se="http://schemas.microsoft.com/office/word/2015/wordml/symex" xmlns:wpg="http://schemas.microsoft.com/office/word/2010/wordprocessingGroup" xmlns:wpi="http://schemas.microsoft.com/office/word/2010/wordprocessingInk" xmlns:wne="http://schemas.microsoft.com/office/word/2006/wordml" xmlns:wps="http://schemas.microsoft.com/office/word/2010/wordprocessingShape" mc:Ignorable="w14 w15 w16se w16cid wp14">
   <w:body>
     <w:p>
       <w:pPr>
@@ -24,7 +24,7 @@
     </w:p>
     <w:p>
       <w:pPr>
-        <w:pStyle w:val="NormalWeb"/>
+        <w:pStyle w:val="NormaaliWWW"/>
         <w:rPr>
           <w:rFonts w:ascii="Arial" w:hAnsi="Arial" w:cs="Arial"/>
           <w:sz w:val="22"/>
@@ -89,7 +89,7 @@
     </w:p>
     <w:p>
       <w:pPr>
-        <w:pStyle w:val="NormalWeb"/>
+        <w:pStyle w:val="NormaaliWWW"/>
         <w:rPr>
           <w:rFonts w:ascii="Arial" w:hAnsi="Arial" w:cs="Arial"/>
           <w:sz w:val="22"/>
@@ -100,7 +100,7 @@
     </w:p>
     <w:p>
       <w:pPr>
-        <w:pStyle w:val="NormalWeb"/>
+        <w:pStyle w:val="NormaaliWWW"/>
         <w:rPr>
           <w:rFonts w:ascii="Arial" w:hAnsi="Arial" w:cs="Arial"/>
           <w:sz w:val="22"/>
@@ -111,7 +111,7 @@
     </w:p>
     <w:p>
       <w:pPr>
-        <w:pStyle w:val="NormalWeb"/>
+        <w:pStyle w:val="NormaaliWWW"/>
         <w:rPr>
           <w:rFonts w:ascii="Arial" w:hAnsi="Arial" w:cs="Arial"/>
           <w:sz w:val="22"/>
@@ -122,7 +122,7 @@
     </w:p>
     <w:p>
       <w:pPr>
-        <w:pStyle w:val="NormalWeb"/>
+        <w:pStyle w:val="NormaaliWWW"/>
         <w:rPr>
           <w:rFonts w:ascii="Arial" w:hAnsi="Arial" w:cs="Arial"/>
           <w:sz w:val="22"/>
@@ -133,7 +133,7 @@
     </w:p>
     <w:p>
       <w:pPr>
-        <w:pStyle w:val="NormalWeb"/>
+        <w:pStyle w:val="NormaaliWWW"/>
         <w:rPr>
           <w:rFonts w:ascii="Arial" w:hAnsi="Arial" w:cs="Arial"/>
           <w:sz w:val="22"/>
@@ -144,7 +144,7 @@
     </w:p>
     <w:p>
       <w:pPr>
-        <w:pStyle w:val="NormalWeb"/>
+        <w:pStyle w:val="NormaaliWWW"/>
         <w:rPr>
           <w:rFonts w:ascii="Arial" w:hAnsi="Arial" w:cs="Arial"/>
           <w:sz w:val="22"/>
@@ -155,7 +155,7 @@
     </w:p>
     <w:p>
       <w:pPr>
-        <w:pStyle w:val="NormalWeb"/>
+        <w:pStyle w:val="NormaaliWWW"/>
         <w:rPr>
           <w:rFonts w:ascii="Arial" w:hAnsi="Arial" w:cs="Arial"/>
           <w:sz w:val="22"/>
@@ -166,7 +166,7 @@
     </w:p>
     <w:p>
       <w:pPr>
-        <w:pStyle w:val="NormalWeb"/>
+        <w:pStyle w:val="NormaaliWWW"/>
         <w:rPr>
           <w:rFonts w:ascii="Arial" w:hAnsi="Arial" w:cs="Arial"/>
           <w:sz w:val="22"/>
@@ -177,7 +177,7 @@
     </w:p>
     <w:p>
       <w:pPr>
-        <w:pStyle w:val="NormalWeb"/>
+        <w:pStyle w:val="NormaaliWWW"/>
         <w:rPr>
           <w:rFonts w:ascii="Arial" w:hAnsi="Arial" w:cs="Arial"/>
           <w:sz w:val="22"/>
@@ -188,7 +188,7 @@
     </w:p>
     <w:p>
       <w:pPr>
-        <w:pStyle w:val="NormalWeb"/>
+        <w:pStyle w:val="NormaaliWWW"/>
         <w:rPr>
           <w:rFonts w:ascii="Arial" w:hAnsi="Arial" w:cs="Arial"/>
           <w:sz w:val="22"/>
@@ -199,7 +199,7 @@
     </w:p>
     <w:p>
       <w:pPr>
-        <w:pStyle w:val="NormalWeb"/>
+        <w:pStyle w:val="NormaaliWWW"/>
         <w:rPr>
           <w:rFonts w:ascii="Arial" w:hAnsi="Arial" w:cs="Arial"/>
           <w:sz w:val="22"/>
@@ -210,7 +210,7 @@
     </w:p>
     <w:p>
       <w:pPr>
-        <w:pStyle w:val="NormalWeb"/>
+        <w:pStyle w:val="NormaaliWWW"/>
         <w:rPr>
           <w:rFonts w:ascii="Arial" w:hAnsi="Arial" w:cs="Arial"/>
           <w:sz w:val="22"/>
@@ -221,7 +221,7 @@
     </w:p>
     <w:p>
       <w:pPr>
-        <w:pStyle w:val="NormalWeb"/>
+        <w:pStyle w:val="NormaaliWWW"/>
         <w:rPr>
           <w:rFonts w:ascii="Arial" w:hAnsi="Arial" w:cs="Arial"/>
           <w:sz w:val="22"/>
@@ -232,7 +232,7 @@
     </w:p>
     <w:p>
       <w:pPr>
-        <w:pStyle w:val="NormalWeb"/>
+        <w:pStyle w:val="NormaaliWWW"/>
         <w:rPr>
           <w:rFonts w:ascii="Arial" w:hAnsi="Arial" w:cs="Arial"/>
           <w:sz w:val="22"/>
@@ -243,7 +243,7 @@
     </w:p>
     <w:p>
       <w:pPr>
-        <w:pStyle w:val="NormalWeb"/>
+        <w:pStyle w:val="NormaaliWWW"/>
         <w:rPr>
           <w:rFonts w:ascii="Arial" w:hAnsi="Arial" w:cs="Arial"/>
           <w:sz w:val="22"/>
@@ -254,7 +254,7 @@
     </w:p>
     <w:p>
       <w:pPr>
-        <w:pStyle w:val="NormalWeb"/>
+        <w:pStyle w:val="NormaaliWWW"/>
         <w:rPr>
           <w:rFonts w:ascii="Arial" w:hAnsi="Arial" w:cs="Arial"/>
           <w:sz w:val="22"/>
@@ -265,7 +265,7 @@
     </w:p>
     <w:p>
       <w:pPr>
-        <w:pStyle w:val="NormalWeb"/>
+        <w:pStyle w:val="NormaaliWWW"/>
         <w:rPr>
           <w:rFonts w:ascii="Arial" w:hAnsi="Arial" w:cs="Arial"/>
           <w:sz w:val="22"/>
@@ -276,7 +276,7 @@
     </w:p>
     <w:p>
       <w:pPr>
-        <w:pStyle w:val="NormalWeb"/>
+        <w:pStyle w:val="NormaaliWWW"/>
         <w:rPr>
           <w:rFonts w:ascii="Arial" w:hAnsi="Arial" w:cs="Arial"/>
           <w:sz w:val="22"/>
@@ -287,7 +287,7 @@
     </w:p>
     <w:p>
       <w:pPr>
-        <w:pStyle w:val="NormalWeb"/>
+        <w:pStyle w:val="NormaaliWWW"/>
         <w:rPr>
           <w:rFonts w:ascii="Arial" w:hAnsi="Arial" w:cs="Arial"/>
           <w:sz w:val="22"/>
@@ -298,7 +298,7 @@
     </w:p>
     <w:p>
       <w:pPr>
-        <w:pStyle w:val="NormalWeb"/>
+        <w:pStyle w:val="NormaaliWWW"/>
         <w:rPr>
           <w:rFonts w:ascii="Arial" w:hAnsi="Arial" w:cs="Arial"/>
           <w:sz w:val="22"/>
@@ -309,7 +309,7 @@
     </w:p>
     <w:p>
       <w:pPr>
-        <w:pStyle w:val="NormalWeb"/>
+        <w:pStyle w:val="NormaaliWWW"/>
         <w:rPr>
           <w:rFonts w:ascii="Arial" w:hAnsi="Arial" w:cs="Arial"/>
           <w:sz w:val="22"/>
@@ -320,7 +320,7 @@
     </w:p>
     <w:p>
       <w:pPr>
-        <w:pStyle w:val="Heading1"/>
+        <w:pStyle w:val="Otsikko1"/>
       </w:pPr>
       <w:bookmarkStart w:id="0" w:name="_Toc57598446"/>
       <w:bookmarkStart w:id="1" w:name="_Toc57598541"/>
@@ -341,7 +341,7 @@
     </w:p>
     <w:p>
       <w:pPr>
-        <w:pStyle w:val="Heading2"/>
+        <w:pStyle w:val="Otsikko2"/>
       </w:pPr>
       <w:bookmarkStart w:id="2" w:name="_Toc57598447"/>
       <w:bookmarkStart w:id="3" w:name="_Toc57598542"/>
@@ -472,7 +472,7 @@
     </w:p>
     <w:p>
       <w:pPr>
-        <w:pStyle w:val="Heading2"/>
+        <w:pStyle w:val="Otsikko2"/>
       </w:pPr>
       <w:bookmarkStart w:id="4" w:name="_Toc57598448"/>
       <w:bookmarkStart w:id="5" w:name="_Toc57598543"/>
@@ -575,7 +575,7 @@
     </w:p>
     <w:p>
       <w:pPr>
-        <w:pStyle w:val="Heading2"/>
+        <w:pStyle w:val="Otsikko2"/>
       </w:pPr>
       <w:bookmarkStart w:id="6" w:name="_Toc57598449"/>
       <w:bookmarkStart w:id="7" w:name="_Toc57598544"/>
@@ -590,7 +590,13 @@
         <w:pStyle w:val="BodyText1"/>
       </w:pPr>
       <w:r>
-        <w:t>Pelin aikana pelaajan on mahdollista löytää pelialuelle spawnaawa ydinpommi, jonka pelaaja voi kerätä. Kun pelaaja on kerännyt ydinpommin, hän voi pudottaa sen R -näppäimellä. Ydinpommi on normaalia pommia huomattavasti voimakkaampi, joten sen vaikutussäde on paljon suurempi.</w:t>
+        <w:t>Pelin aikana pelaajan on mahdollista löytää pelialu</w:t>
+      </w:r>
+      <w:r>
+        <w:t>e</w:t>
+      </w:r>
+      <w:r>
+        <w:t>elle spawnaawa ydinpommi, jonka pelaaja voi kerätä. Kun pelaaja on kerännyt ydinpommin, hän voi pudottaa sen R -näppäimellä. Ydinpommi on normaalia pommia huomattavasti voimakkaampi, joten sen vaikutussäde on paljon suurempi.</w:t>
       </w:r>
       <w:r>
         <w:t xml:space="preserve"> Pelaajalla voi olla kerrallaan vain yksi ydinpommi, ja uusi ydinpommi spawnaa vasta edellisen pudottamisen jälkeen.</w:t>
@@ -670,19 +676,19 @@
         </w:rPr>
         <w:t>Kerättävissä oleva ydinpommi</w:t>
       </w:r>
-      <w:bookmarkStart w:id="8" w:name="_Toc57598450"/>
-      <w:bookmarkStart w:id="9" w:name="_Toc57598545"/>
-      <w:bookmarkEnd w:id="9"/>
-    </w:p>
-    <w:p>
-      <w:pPr>
-        <w:pStyle w:val="Heading2"/>
+      <w:bookmarkStart w:id="8" w:name="_Toc57598545"/>
+      <w:bookmarkStart w:id="9" w:name="_Toc57598450"/>
+      <w:bookmarkEnd w:id="8"/>
+    </w:p>
+    <w:p>
+      <w:pPr>
+        <w:pStyle w:val="Otsikko2"/>
       </w:pPr>
       <w:bookmarkStart w:id="10" w:name="_Toc57598546"/>
       <w:r>
         <w:t>Pelin päättyminen</w:t>
       </w:r>
-      <w:bookmarkEnd w:id="8"/>
+      <w:bookmarkEnd w:id="9"/>
       <w:bookmarkEnd w:id="10"/>
     </w:p>
     <w:p>
@@ -700,7 +706,7 @@
     </w:p>
     <w:p>
       <w:pPr>
-        <w:pStyle w:val="Heading1"/>
+        <w:pStyle w:val="Otsikko1"/>
       </w:pPr>
       <w:bookmarkStart w:id="11" w:name="_Toc57598451"/>
       <w:bookmarkStart w:id="12" w:name="_Toc57598547"/>
@@ -733,7 +739,7 @@
     </w:p>
     <w:p>
       <w:pPr>
-        <w:pStyle w:val="Heading2"/>
+        <w:pStyle w:val="Otsikko2"/>
       </w:pPr>
       <w:bookmarkStart w:id="13" w:name="_Toc57598452"/>
       <w:bookmarkStart w:id="14" w:name="_Toc57598548"/>
@@ -825,33 +831,249 @@
       <w:r>
         <w:t>.</w:t>
       </w:r>
-    </w:p>
-    <w:p>
-      <w:pPr>
-        <w:pStyle w:val="Heading2"/>
-      </w:pPr>
-      <w:bookmarkStart w:id="15" w:name="_Toc57598453"/>
-      <w:bookmarkStart w:id="16" w:name="_Toc57598549"/>
+      <w:r>
+        <w:t xml:space="preserve"> MainWindow tallentaa pelialueella liikkuvat toimijat ja vastaa grafiikoiden piirtämisestä ja liikuttamisesta</w:t>
+      </w:r>
+      <w:r>
+        <w:t>.</w:t>
+      </w:r>
+      <w:bookmarkStart w:id="15" w:name="_GoBack"/>
+      <w:bookmarkEnd w:id="15"/>
+    </w:p>
+    <w:p>
+      <w:pPr>
+        <w:pStyle w:val="Otsikko2"/>
+      </w:pPr>
+      <w:bookmarkStart w:id="16" w:name="_Toc57598453"/>
+      <w:bookmarkStart w:id="17" w:name="_Toc57598549"/>
       <w:r>
         <w:t>Toteutunut työnjako</w:t>
       </w:r>
-      <w:bookmarkEnd w:id="15"/>
       <w:bookmarkEnd w:id="16"/>
+      <w:bookmarkEnd w:id="17"/>
     </w:p>
     <w:p>
       <w:pPr>
         <w:pStyle w:val="BodyText1"/>
-        <w:rPr>
-          <w:lang w:val="en-FI"/>
-        </w:rPr>
-      </w:pPr>
+      </w:pPr>
+      <w:r>
+        <w:t>Alla suurinpiirtein toteutunut työnjako p</w:t>
+      </w:r>
+      <w:r>
+        <w:t>rojektin toteutuksen aikana. Monissa luokissa on kuitenkin ainakin jonkin verran kummankin tekemiä muutoksia.</w:t>
+      </w:r>
     </w:p>
     <w:p>
       <w:pPr>
         <w:pStyle w:val="BodyText1"/>
+      </w:pPr>
+      <w:r>
+        <w:t>Väinö Kahala</w:t>
+      </w:r>
+    </w:p>
+    <w:p>
+      <w:pPr>
+        <w:pStyle w:val="BodyText1"/>
+        <w:numPr>
+          <w:ilvl w:val="0"/>
+          <w:numId w:val="43"/>
+        </w:numPr>
+      </w:pPr>
+      <w:r>
+        <w:t>Grafiikat</w:t>
+      </w:r>
+      <w:r>
+        <w:t xml:space="preserve"> </w:t>
+      </w:r>
+    </w:p>
+    <w:p>
+      <w:pPr>
+        <w:pStyle w:val="BodyText1"/>
+        <w:numPr>
+          <w:ilvl w:val="0"/>
+          <w:numId w:val="43"/>
+        </w:numPr>
+      </w:pPr>
+      <w:r>
+        <w:t>Äänet</w:t>
+      </w:r>
+    </w:p>
+    <w:p>
+      <w:pPr>
+        <w:pStyle w:val="BodyText1"/>
+        <w:numPr>
+          <w:ilvl w:val="0"/>
+          <w:numId w:val="43"/>
+        </w:numPr>
+      </w:pPr>
+      <w:r>
+        <w:t>Actorien liikkuminen ja piirtäminen</w:t>
+      </w:r>
+    </w:p>
+    <w:p>
+      <w:pPr>
+        <w:pStyle w:val="BodyText1"/>
+        <w:numPr>
+          <w:ilvl w:val="0"/>
+          <w:numId w:val="43"/>
+        </w:numPr>
         <w:rPr>
           <w:lang w:val="en-US"/>
         </w:rPr>
+      </w:pPr>
+      <w:r>
+        <w:rPr>
+          <w:lang w:val="en-US"/>
+        </w:rPr>
+        <w:t>Pelihahmo &amp; kontrollit</w:t>
+      </w:r>
+    </w:p>
+    <w:p>
+      <w:pPr>
+        <w:pStyle w:val="BodyText1"/>
+        <w:numPr>
+          <w:ilvl w:val="0"/>
+          <w:numId w:val="43"/>
+        </w:numPr>
+        <w:rPr>
+          <w:lang w:val="en-US"/>
+        </w:rPr>
+      </w:pPr>
+      <w:r>
+        <w:rPr>
+          <w:lang w:val="en-US"/>
+        </w:rPr>
+        <w:t>Pommit</w:t>
+      </w:r>
+    </w:p>
+    <w:p>
+      <w:pPr>
+        <w:pStyle w:val="BodyText1"/>
+        <w:numPr>
+          <w:ilvl w:val="0"/>
+          <w:numId w:val="43"/>
+        </w:numPr>
+        <w:rPr>
+          <w:lang w:val="en-US"/>
+        </w:rPr>
+      </w:pPr>
+      <w:r>
+        <w:rPr>
+          <w:lang w:val="en-US"/>
+        </w:rPr>
+        <w:t>Ydinpommi</w:t>
+      </w:r>
+    </w:p>
+    <w:p>
+      <w:pPr>
+        <w:pStyle w:val="BodyText1"/>
+        <w:numPr>
+          <w:ilvl w:val="0"/>
+          <w:numId w:val="43"/>
+        </w:numPr>
+        <w:rPr>
+          <w:lang w:val="en-US"/>
+        </w:rPr>
+      </w:pPr>
+      <w:r>
+        <w:rPr>
+          <w:lang w:val="en-US"/>
+        </w:rPr>
+        <w:t>Pilvet</w:t>
+      </w:r>
+    </w:p>
+    <w:p>
+      <w:pPr>
+        <w:pStyle w:val="BodyText1"/>
+        <w:numPr>
+          <w:ilvl w:val="0"/>
+          <w:numId w:val="43"/>
+        </w:numPr>
+        <w:rPr>
+          <w:lang w:val="en-US"/>
+        </w:rPr>
+      </w:pPr>
+      <w:r>
+        <w:rPr>
+          <w:lang w:val="en-US"/>
+        </w:rPr>
+        <w:t>Pääikkuna</w:t>
+      </w:r>
+    </w:p>
+    <w:p>
+      <w:pPr>
+        <w:pStyle w:val="BodyText1"/>
+      </w:pPr>
+      <w:r>
+        <w:t>Elias H</w:t>
+      </w:r>
+      <w:r>
+        <w:t>alkola</w:t>
+      </w:r>
+    </w:p>
+    <w:p>
+      <w:pPr>
+        <w:pStyle w:val="BodyText1"/>
+        <w:numPr>
+          <w:ilvl w:val="0"/>
+          <w:numId w:val="44"/>
+        </w:numPr>
+      </w:pPr>
+      <w:r>
+        <w:t>Aloitusikkuna</w:t>
+      </w:r>
+    </w:p>
+    <w:p>
+      <w:pPr>
+        <w:pStyle w:val="BodyText1"/>
+        <w:numPr>
+          <w:ilvl w:val="0"/>
+          <w:numId w:val="44"/>
+        </w:numPr>
+      </w:pPr>
+      <w:r>
+        <w:t>Lopetusikkuna</w:t>
+      </w:r>
+    </w:p>
+    <w:p>
+      <w:pPr>
+        <w:pStyle w:val="BodyText1"/>
+        <w:numPr>
+          <w:ilvl w:val="0"/>
+          <w:numId w:val="44"/>
+        </w:numPr>
+      </w:pPr>
+      <w:r>
+        <w:t>Tilastot</w:t>
+      </w:r>
+    </w:p>
+    <w:p>
+      <w:pPr>
+        <w:pStyle w:val="BodyText1"/>
+        <w:numPr>
+          <w:ilvl w:val="0"/>
+          <w:numId w:val="44"/>
+        </w:numPr>
+      </w:pPr>
+      <w:r>
+        <w:t>Tilasto -luokan yksikkötestit</w:t>
+      </w:r>
+    </w:p>
+    <w:p>
+      <w:pPr>
+        <w:pStyle w:val="BodyText1"/>
+        <w:numPr>
+          <w:ilvl w:val="0"/>
+          <w:numId w:val="44"/>
+        </w:numPr>
+      </w:pPr>
+      <w:r>
+        <w:t>Tietojen tallennus</w:t>
+      </w:r>
+    </w:p>
+    <w:p>
+      <w:pPr>
+        <w:pStyle w:val="BodyText1"/>
       </w:pPr>
     </w:p>
     <w:sectPr>
@@ -867,7 +1089,7 @@
 </file>
 
 <file path=word/endnotes.xml><?xml version="1.0" encoding="utf-8"?>
-<w:endnotes xmlns:wpc="http://schemas.microsoft.com/office/word/2010/wordprocessingCanvas" xmlns:cx="http://schemas.microsoft.com/office/drawing/2014/chartex" xmlns:cx1="http://schemas.microsoft.com/office/drawing/2015/9/8/chartex" xmlns:cx2="http://schemas.microsoft.com/office/drawing/2015/10/21/chartex" xmlns:cx3="http://schemas.microsoft.com/office/drawing/2016/5/9/chartex" xmlns:cx4="http://schemas.microsoft.com/office/drawing/2016/5/10/chartex" xmlns:cx5="http://schemas.microsoft.com/office/drawing/2016/5/11/chartex" xmlns:cx6="http://schemas.microsoft.com/office/drawing/2016/5/12/chartex" xmlns:cx7="http://schemas.microsoft.com/office/drawing/2016/5/13/chartex" xmlns:cx8="http://schemas.microsoft.com/office/drawing/2016/5/14/chartex" xmlns:mc="http://schemas.openxmlformats.org/markup-compatibility/2006" xmlns:aink="http://schemas.microsoft.com/office/drawing/2016/ink" xmlns:am3d="http://schemas.microsoft.com/office/drawing/2017/model3d" xmlns:o="urn:schemas-microsoft-com:office:office" xmlns:r="http://schemas.openxmlformats.org/officeDocument/2006/relationships" xmlns:m="http://schemas.openxmlformats.org/officeDocument/2006/math" xmlns:v="urn:schemas-microsoft-com:vml" xmlns:wp14="http://schemas.microsoft.com/office/word/2010/wordprocessingDrawing" xmlns:wp="http://schemas.openxmlformats.org/drawingml/2006/wordprocessingDrawing" xmlns:w10="urn:schemas-microsoft-com:office:word" xmlns:w="http://schemas.openxmlformats.org/wordprocessingml/2006/main" xmlns:w14="http://schemas.microsoft.com/office/word/2010/wordml" xmlns:w15="http://schemas.microsoft.com/office/word/2012/wordml" xmlns:w16cex="http://schemas.microsoft.com/office/word/2018/wordml/cex" xmlns:w16cid="http://schemas.microsoft.com/office/word/2016/wordml/cid" xmlns:w16="http://schemas.microsoft.com/office/word/2018/wordml" xmlns:w16se="http://schemas.microsoft.com/office/word/2015/wordml/symex" xmlns:wpg="http://schemas.microsoft.com/office/word/2010/wordprocessingGroup" xmlns:wpi="http://schemas.microsoft.com/office/word/2010/wordprocessingInk" xmlns:wne="http://schemas.microsoft.com/office/word/2006/wordml" xmlns:wps="http://schemas.microsoft.com/office/word/2010/wordprocessingShape" mc:Ignorable="w14 w15 w16se w16cid w16 w16cex wp14">
+<w:endnotes xmlns:wpc="http://schemas.microsoft.com/office/word/2010/wordprocessingCanvas" xmlns:cx="http://schemas.microsoft.com/office/drawing/2014/chartex" xmlns:cx1="http://schemas.microsoft.com/office/drawing/2015/9/8/chartex" xmlns:cx2="http://schemas.microsoft.com/office/drawing/2015/10/21/chartex" xmlns:cx3="http://schemas.microsoft.com/office/drawing/2016/5/9/chartex" xmlns:cx4="http://schemas.microsoft.com/office/drawing/2016/5/10/chartex" xmlns:cx5="http://schemas.microsoft.com/office/drawing/2016/5/11/chartex" xmlns:cx6="http://schemas.microsoft.com/office/drawing/2016/5/12/chartex" xmlns:cx7="http://schemas.microsoft.com/office/drawing/2016/5/13/chartex" xmlns:cx8="http://schemas.microsoft.com/office/drawing/2016/5/14/chartex" xmlns:mc="http://schemas.openxmlformats.org/markup-compatibility/2006" xmlns:aink="http://schemas.microsoft.com/office/drawing/2016/ink" xmlns:am3d="http://schemas.microsoft.com/office/drawing/2017/model3d" xmlns:o="urn:schemas-microsoft-com:office:office" xmlns:r="http://schemas.openxmlformats.org/officeDocument/2006/relationships" xmlns:m="http://schemas.openxmlformats.org/officeDocument/2006/math" xmlns:v="urn:schemas-microsoft-com:vml" xmlns:wp14="http://schemas.microsoft.com/office/word/2010/wordprocessingDrawing" xmlns:wp="http://schemas.openxmlformats.org/drawingml/2006/wordprocessingDrawing" xmlns:w10="urn:schemas-microsoft-com:office:word" xmlns:w="http://schemas.openxmlformats.org/wordprocessingml/2006/main" xmlns:w14="http://schemas.microsoft.com/office/word/2010/wordml" xmlns:w15="http://schemas.microsoft.com/office/word/2012/wordml" xmlns:w16cid="http://schemas.microsoft.com/office/word/2016/wordml/cid" xmlns:w16se="http://schemas.microsoft.com/office/word/2015/wordml/symex" xmlns:wpg="http://schemas.microsoft.com/office/word/2010/wordprocessingGroup" xmlns:wpi="http://schemas.microsoft.com/office/word/2010/wordprocessingInk" xmlns:wne="http://schemas.microsoft.com/office/word/2006/wordml" xmlns:wps="http://schemas.microsoft.com/office/word/2010/wordprocessingShape" mc:Ignorable="w14 w15 w16se w16cid wp14">
   <w:endnote w:type="separator" w:id="-1">
     <w:p>
       <w:r>
@@ -888,7 +1110,7 @@
 </file>
 
 <file path=word/footnotes.xml><?xml version="1.0" encoding="utf-8"?>
-<w:footnotes xmlns:wpc="http://schemas.microsoft.com/office/word/2010/wordprocessingCanvas" xmlns:cx="http://schemas.microsoft.com/office/drawing/2014/chartex" xmlns:cx1="http://schemas.microsoft.com/office/drawing/2015/9/8/chartex" xmlns:cx2="http://schemas.microsoft.com/office/drawing/2015/10/21/chartex" xmlns:cx3="http://schemas.microsoft.com/office/drawing/2016/5/9/chartex" xmlns:cx4="http://schemas.microsoft.com/office/drawing/2016/5/10/chartex" xmlns:cx5="http://schemas.microsoft.com/office/drawing/2016/5/11/chartex" xmlns:cx6="http://schemas.microsoft.com/office/drawing/2016/5/12/chartex" xmlns:cx7="http://schemas.microsoft.com/office/drawing/2016/5/13/chartex" xmlns:cx8="http://schemas.microsoft.com/office/drawing/2016/5/14/chartex" xmlns:mc="http://schemas.openxmlformats.org/markup-compatibility/2006" xmlns:aink="http://schemas.microsoft.com/office/drawing/2016/ink" xmlns:am3d="http://schemas.microsoft.com/office/drawing/2017/model3d" xmlns:o="urn:schemas-microsoft-com:office:office" xmlns:r="http://schemas.openxmlformats.org/officeDocument/2006/relationships" xmlns:m="http://schemas.openxmlformats.org/officeDocument/2006/math" xmlns:v="urn:schemas-microsoft-com:vml" xmlns:wp14="http://schemas.microsoft.com/office/word/2010/wordprocessingDrawing" xmlns:wp="http://schemas.openxmlformats.org/drawingml/2006/wordprocessingDrawing" xmlns:w10="urn:schemas-microsoft-com:office:word" xmlns:w="http://schemas.openxmlformats.org/wordprocessingml/2006/main" xmlns:w14="http://schemas.microsoft.com/office/word/2010/wordml" xmlns:w15="http://schemas.microsoft.com/office/word/2012/wordml" xmlns:w16cex="http://schemas.microsoft.com/office/word/2018/wordml/cex" xmlns:w16cid="http://schemas.microsoft.com/office/word/2016/wordml/cid" xmlns:w16="http://schemas.microsoft.com/office/word/2018/wordml" xmlns:w16se="http://schemas.microsoft.com/office/word/2015/wordml/symex" xmlns:wpg="http://schemas.microsoft.com/office/word/2010/wordprocessingGroup" xmlns:wpi="http://schemas.microsoft.com/office/word/2010/wordprocessingInk" xmlns:wne="http://schemas.microsoft.com/office/word/2006/wordml" xmlns:wps="http://schemas.microsoft.com/office/word/2010/wordprocessingShape" mc:Ignorable="w14 w15 w16se w16cid w16 w16cex wp14">
+<w:footnotes xmlns:wpc="http://schemas.microsoft.com/office/word/2010/wordprocessingCanvas" xmlns:cx="http://schemas.microsoft.com/office/drawing/2014/chartex" xmlns:cx1="http://schemas.microsoft.com/office/drawing/2015/9/8/chartex" xmlns:cx2="http://schemas.microsoft.com/office/drawing/2015/10/21/chartex" xmlns:cx3="http://schemas.microsoft.com/office/drawing/2016/5/9/chartex" xmlns:cx4="http://schemas.microsoft.com/office/drawing/2016/5/10/chartex" xmlns:cx5="http://schemas.microsoft.com/office/drawing/2016/5/11/chartex" xmlns:cx6="http://schemas.microsoft.com/office/drawing/2016/5/12/chartex" xmlns:cx7="http://schemas.microsoft.com/office/drawing/2016/5/13/chartex" xmlns:cx8="http://schemas.microsoft.com/office/drawing/2016/5/14/chartex" xmlns:mc="http://schemas.openxmlformats.org/markup-compatibility/2006" xmlns:aink="http://schemas.microsoft.com/office/drawing/2016/ink" xmlns:am3d="http://schemas.microsoft.com/office/drawing/2017/model3d" xmlns:o="urn:schemas-microsoft-com:office:office" xmlns:r="http://schemas.openxmlformats.org/officeDocument/2006/relationships" xmlns:m="http://schemas.openxmlformats.org/officeDocument/2006/math" xmlns:v="urn:schemas-microsoft-com:vml" xmlns:wp14="http://schemas.microsoft.com/office/word/2010/wordprocessingDrawing" xmlns:wp="http://schemas.openxmlformats.org/drawingml/2006/wordprocessingDrawing" xmlns:w10="urn:schemas-microsoft-com:office:word" xmlns:w="http://schemas.openxmlformats.org/wordprocessingml/2006/main" xmlns:w14="http://schemas.microsoft.com/office/word/2010/wordml" xmlns:w15="http://schemas.microsoft.com/office/word/2012/wordml" xmlns:w16cid="http://schemas.microsoft.com/office/word/2016/wordml/cid" xmlns:w16se="http://schemas.microsoft.com/office/word/2015/wordml/symex" xmlns:wpg="http://schemas.microsoft.com/office/word/2010/wordprocessingGroup" xmlns:wpi="http://schemas.microsoft.com/office/word/2010/wordprocessingInk" xmlns:wne="http://schemas.microsoft.com/office/word/2006/wordml" xmlns:wps="http://schemas.microsoft.com/office/word/2010/wordprocessingShape" mc:Ignorable="w14 w15 w16se w16cid wp14">
   <w:footnote w:type="separator" w:id="-1">
     <w:p>
       <w:r>
@@ -909,7 +1131,7 @@
 </file>
 
 <file path=word/header1.xml><?xml version="1.0" encoding="utf-8"?>
-<w:hdr xmlns:wpc="http://schemas.microsoft.com/office/word/2010/wordprocessingCanvas" xmlns:cx="http://schemas.microsoft.com/office/drawing/2014/chartex" xmlns:cx1="http://schemas.microsoft.com/office/drawing/2015/9/8/chartex" xmlns:cx2="http://schemas.microsoft.com/office/drawing/2015/10/21/chartex" xmlns:cx3="http://schemas.microsoft.com/office/drawing/2016/5/9/chartex" xmlns:cx4="http://schemas.microsoft.com/office/drawing/2016/5/10/chartex" xmlns:cx5="http://schemas.microsoft.com/office/drawing/2016/5/11/chartex" xmlns:cx6="http://schemas.microsoft.com/office/drawing/2016/5/12/chartex" xmlns:cx7="http://schemas.microsoft.com/office/drawing/2016/5/13/chartex" xmlns:cx8="http://schemas.microsoft.com/office/drawing/2016/5/14/chartex" xmlns:mc="http://schemas.openxmlformats.org/markup-compatibility/2006" xmlns:aink="http://schemas.microsoft.com/office/drawing/2016/ink" xmlns:am3d="http://schemas.microsoft.com/office/drawing/2017/model3d" xmlns:o="urn:schemas-microsoft-com:office:office" xmlns:r="http://schemas.openxmlformats.org/officeDocument/2006/relationships" xmlns:m="http://schemas.openxmlformats.org/officeDocument/2006/math" xmlns:v="urn:schemas-microsoft-com:vml" xmlns:wp14="http://schemas.microsoft.com/office/word/2010/wordprocessingDrawing" xmlns:wp="http://schemas.openxmlformats.org/drawingml/2006/wordprocessingDrawing" xmlns:w10="urn:schemas-microsoft-com:office:word" xmlns:w="http://schemas.openxmlformats.org/wordprocessingml/2006/main" xmlns:w14="http://schemas.microsoft.com/office/word/2010/wordml" xmlns:w15="http://schemas.microsoft.com/office/word/2012/wordml" xmlns:w16cex="http://schemas.microsoft.com/office/word/2018/wordml/cex" xmlns:w16cid="http://schemas.microsoft.com/office/word/2016/wordml/cid" xmlns:w16="http://schemas.microsoft.com/office/word/2018/wordml" xmlns:w16se="http://schemas.microsoft.com/office/word/2015/wordml/symex" xmlns:wpg="http://schemas.microsoft.com/office/word/2010/wordprocessingGroup" xmlns:wpi="http://schemas.microsoft.com/office/word/2010/wordprocessingInk" xmlns:wne="http://schemas.microsoft.com/office/word/2006/wordml" xmlns:wps="http://schemas.microsoft.com/office/word/2010/wordprocessingShape" mc:Ignorable="w14 w15 w16se w16cid w16 w16cex wp14">
+<w:hdr xmlns:wpc="http://schemas.microsoft.com/office/word/2010/wordprocessingCanvas" xmlns:cx="http://schemas.microsoft.com/office/drawing/2014/chartex" xmlns:cx1="http://schemas.microsoft.com/office/drawing/2015/9/8/chartex" xmlns:cx2="http://schemas.microsoft.com/office/drawing/2015/10/21/chartex" xmlns:cx3="http://schemas.microsoft.com/office/drawing/2016/5/9/chartex" xmlns:cx4="http://schemas.microsoft.com/office/drawing/2016/5/10/chartex" xmlns:cx5="http://schemas.microsoft.com/office/drawing/2016/5/11/chartex" xmlns:cx6="http://schemas.microsoft.com/office/drawing/2016/5/12/chartex" xmlns:cx7="http://schemas.microsoft.com/office/drawing/2016/5/13/chartex" xmlns:cx8="http://schemas.microsoft.com/office/drawing/2016/5/14/chartex" xmlns:mc="http://schemas.openxmlformats.org/markup-compatibility/2006" xmlns:aink="http://schemas.microsoft.com/office/drawing/2016/ink" xmlns:am3d="http://schemas.microsoft.com/office/drawing/2017/model3d" xmlns:o="urn:schemas-microsoft-com:office:office" xmlns:r="http://schemas.openxmlformats.org/officeDocument/2006/relationships" xmlns:m="http://schemas.openxmlformats.org/officeDocument/2006/math" xmlns:v="urn:schemas-microsoft-com:vml" xmlns:wp14="http://schemas.microsoft.com/office/word/2010/wordprocessingDrawing" xmlns:wp="http://schemas.openxmlformats.org/drawingml/2006/wordprocessingDrawing" xmlns:w10="urn:schemas-microsoft-com:office:word" xmlns:w="http://schemas.openxmlformats.org/wordprocessingml/2006/main" xmlns:w14="http://schemas.microsoft.com/office/word/2010/wordml" xmlns:w15="http://schemas.microsoft.com/office/word/2012/wordml" xmlns:w16cid="http://schemas.microsoft.com/office/word/2016/wordml/cid" xmlns:w16se="http://schemas.microsoft.com/office/word/2015/wordml/symex" xmlns:wpg="http://schemas.microsoft.com/office/word/2010/wordprocessingGroup" xmlns:wpi="http://schemas.microsoft.com/office/word/2010/wordprocessingInk" xmlns:wne="http://schemas.microsoft.com/office/word/2006/wordml" xmlns:wps="http://schemas.microsoft.com/office/word/2010/wordprocessingShape" mc:Ignorable="w14 w15 w16se w16cid wp14">
   <w:sdt>
     <w:sdtPr>
       <w:id w:val="-1387249616"/>
@@ -957,7 +1179,7 @@
 </file>
 
 <file path=word/numbering.xml><?xml version="1.0" encoding="utf-8"?>
-<w:numbering xmlns:wpc="http://schemas.microsoft.com/office/word/2010/wordprocessingCanvas" xmlns:cx="http://schemas.microsoft.com/office/drawing/2014/chartex" xmlns:cx1="http://schemas.microsoft.com/office/drawing/2015/9/8/chartex" xmlns:cx2="http://schemas.microsoft.com/office/drawing/2015/10/21/chartex" xmlns:cx3="http://schemas.microsoft.com/office/drawing/2016/5/9/chartex" xmlns:cx4="http://schemas.microsoft.com/office/drawing/2016/5/10/chartex" xmlns:cx5="http://schemas.microsoft.com/office/drawing/2016/5/11/chartex" xmlns:cx6="http://schemas.microsoft.com/office/drawing/2016/5/12/chartex" xmlns:cx7="http://schemas.microsoft.com/office/drawing/2016/5/13/chartex" xmlns:cx8="http://schemas.microsoft.com/office/drawing/2016/5/14/chartex" xmlns:mc="http://schemas.openxmlformats.org/markup-compatibility/2006" xmlns:aink="http://schemas.microsoft.com/office/drawing/2016/ink" xmlns:am3d="http://schemas.microsoft.com/office/drawing/2017/model3d" xmlns:o="urn:schemas-microsoft-com:office:office" xmlns:r="http://schemas.openxmlformats.org/officeDocument/2006/relationships" xmlns:m="http://schemas.openxmlformats.org/officeDocument/2006/math" xmlns:v="urn:schemas-microsoft-com:vml" xmlns:wp14="http://schemas.microsoft.com/office/word/2010/wordprocessingDrawing" xmlns:wp="http://schemas.openxmlformats.org/drawingml/2006/wordprocessingDrawing" xmlns:w10="urn:schemas-microsoft-com:office:word" xmlns:w="http://schemas.openxmlformats.org/wordprocessingml/2006/main" xmlns:w14="http://schemas.microsoft.com/office/word/2010/wordml" xmlns:w15="http://schemas.microsoft.com/office/word/2012/wordml" xmlns:w16cex="http://schemas.microsoft.com/office/word/2018/wordml/cex" xmlns:w16cid="http://schemas.microsoft.com/office/word/2016/wordml/cid" xmlns:w16="http://schemas.microsoft.com/office/word/2018/wordml" xmlns:w16se="http://schemas.microsoft.com/office/word/2015/wordml/symex" xmlns:wpg="http://schemas.microsoft.com/office/word/2010/wordprocessingGroup" xmlns:wpi="http://schemas.microsoft.com/office/word/2010/wordprocessingInk" xmlns:wne="http://schemas.microsoft.com/office/word/2006/wordml" xmlns:wps="http://schemas.microsoft.com/office/word/2010/wordprocessingShape" mc:Ignorable="w14 w15 w16se w16cid w16 w16cex wp14">
+<w:numbering xmlns:wpc="http://schemas.microsoft.com/office/word/2010/wordprocessingCanvas" xmlns:cx="http://schemas.microsoft.com/office/drawing/2014/chartex" xmlns:cx1="http://schemas.microsoft.com/office/drawing/2015/9/8/chartex" xmlns:cx2="http://schemas.microsoft.com/office/drawing/2015/10/21/chartex" xmlns:cx3="http://schemas.microsoft.com/office/drawing/2016/5/9/chartex" xmlns:cx4="http://schemas.microsoft.com/office/drawing/2016/5/10/chartex" xmlns:cx5="http://schemas.microsoft.com/office/drawing/2016/5/11/chartex" xmlns:cx6="http://schemas.microsoft.com/office/drawing/2016/5/12/chartex" xmlns:cx7="http://schemas.microsoft.com/office/drawing/2016/5/13/chartex" xmlns:cx8="http://schemas.microsoft.com/office/drawing/2016/5/14/chartex" xmlns:mc="http://schemas.openxmlformats.org/markup-compatibility/2006" xmlns:aink="http://schemas.microsoft.com/office/drawing/2016/ink" xmlns:am3d="http://schemas.microsoft.com/office/drawing/2017/model3d" xmlns:o="urn:schemas-microsoft-com:office:office" xmlns:r="http://schemas.openxmlformats.org/officeDocument/2006/relationships" xmlns:m="http://schemas.openxmlformats.org/officeDocument/2006/math" xmlns:v="urn:schemas-microsoft-com:vml" xmlns:wp14="http://schemas.microsoft.com/office/word/2010/wordprocessingDrawing" xmlns:wp="http://schemas.openxmlformats.org/drawingml/2006/wordprocessingDrawing" xmlns:w10="urn:schemas-microsoft-com:office:word" xmlns:w="http://schemas.openxmlformats.org/wordprocessingml/2006/main" xmlns:w14="http://schemas.microsoft.com/office/word/2010/wordml" xmlns:w15="http://schemas.microsoft.com/office/word/2012/wordml" xmlns:w16cid="http://schemas.microsoft.com/office/word/2016/wordml/cid" xmlns:w16se="http://schemas.microsoft.com/office/word/2015/wordml/symex" xmlns:wpg="http://schemas.microsoft.com/office/word/2010/wordprocessingGroup" xmlns:wpi="http://schemas.microsoft.com/office/word/2010/wordprocessingInk" xmlns:wne="http://schemas.microsoft.com/office/word/2006/wordml" xmlns:wps="http://schemas.microsoft.com/office/word/2010/wordprocessingShape" mc:Ignorable="w14 w15 w16se w16cid wp14">
   <w:numPicBullet w:numPicBulletId="0">
     <w:pict>
       <v:shapetype id="_x0000_t75" coordsize="21600,21600" o:spt="75" o:preferrelative="t" path="m@4@5l@4@11@9@11@9@5xe" filled="f" stroked="f">
@@ -979,7 +1201,7 @@
         <v:path o:extrusionok="f" gradientshapeok="t" o:connecttype="rect"/>
         <o:lock v:ext="edit" aspectratio="t"/>
       </v:shapetype>
-      <v:shape id="_x0000_i1268" type="#_x0000_t75" alt="\mathbb{R}" style="width:10.3pt;height:10.3pt;visibility:visible;mso-wrap-style:square" o:bullet="t">
+      <v:shape id="_x0000_i1032" type="#_x0000_t75" alt="\mathbb{R}" style="width:9.95pt;height:9.95pt;visibility:visible;mso-wrap-style:square" o:bullet="t">
         <v:imagedata r:id="rId1" o:title="mathbb{R}"/>
       </v:shape>
     </w:pict>
@@ -1354,7 +1576,7 @@
     <w:lvl w:ilvl="0">
       <w:start w:val="1"/>
       <w:numFmt w:val="decimal"/>
-      <w:pStyle w:val="Heading1"/>
+      <w:pStyle w:val="Otsikko1"/>
       <w:lvlText w:val="%1."/>
       <w:lvlJc w:val="left"/>
       <w:pPr>
@@ -1364,7 +1586,7 @@
     <w:lvl w:ilvl="1">
       <w:start w:val="1"/>
       <w:numFmt w:val="decimal"/>
-      <w:pStyle w:val="Heading2"/>
+      <w:pStyle w:val="Otsikko2"/>
       <w:lvlText w:val="%1.%2"/>
       <w:lvlJc w:val="left"/>
       <w:pPr>
@@ -1374,7 +1596,7 @@
     <w:lvl w:ilvl="2">
       <w:start w:val="1"/>
       <w:numFmt w:val="decimal"/>
-      <w:pStyle w:val="Heading3"/>
+      <w:pStyle w:val="Otsikko3"/>
       <w:lvlText w:val="%1.%2.%3"/>
       <w:lvlJc w:val="left"/>
       <w:pPr>
@@ -1384,7 +1606,7 @@
     <w:lvl w:ilvl="3">
       <w:start w:val="1"/>
       <w:numFmt w:val="decimal"/>
-      <w:pStyle w:val="Heading4"/>
+      <w:pStyle w:val="Otsikko4"/>
       <w:lvlText w:val="%1.%2.%3.%4"/>
       <w:lvlJc w:val="left"/>
       <w:pPr>
@@ -1394,7 +1616,7 @@
     <w:lvl w:ilvl="4">
       <w:start w:val="1"/>
       <w:numFmt w:val="decimal"/>
-      <w:pStyle w:val="Heading5"/>
+      <w:pStyle w:val="Otsikko5"/>
       <w:lvlText w:val="%1.%2.%3.%4.%5"/>
       <w:lvlJc w:val="left"/>
       <w:pPr>
@@ -1404,7 +1626,7 @@
     <w:lvl w:ilvl="5">
       <w:start w:val="1"/>
       <w:numFmt w:val="decimal"/>
-      <w:pStyle w:val="Heading6"/>
+      <w:pStyle w:val="Otsikko6"/>
       <w:lvlText w:val="%1.%2.%3.%4.%5.%6"/>
       <w:lvlJc w:val="left"/>
       <w:pPr>
@@ -1414,7 +1636,7 @@
     <w:lvl w:ilvl="6">
       <w:start w:val="1"/>
       <w:numFmt w:val="decimal"/>
-      <w:pStyle w:val="Heading7"/>
+      <w:pStyle w:val="Otsikko7"/>
       <w:lvlText w:val="%1.%2.%3.%4.%5.%6.%7"/>
       <w:lvlJc w:val="left"/>
       <w:pPr>
@@ -1424,7 +1646,7 @@
     <w:lvl w:ilvl="7">
       <w:start w:val="1"/>
       <w:numFmt w:val="decimal"/>
-      <w:pStyle w:val="Heading8"/>
+      <w:pStyle w:val="Otsikko8"/>
       <w:lvlText w:val="%1.%2.%3.%4.%5.%6.%7.%8"/>
       <w:lvlJc w:val="left"/>
       <w:pPr>
@@ -1434,7 +1656,7 @@
     <w:lvl w:ilvl="8">
       <w:start w:val="1"/>
       <w:numFmt w:val="decimal"/>
-      <w:pStyle w:val="Heading9"/>
+      <w:pStyle w:val="Otsikko9"/>
       <w:lvlText w:val="%1.%2.%3.%4.%5.%6.%7.%8.%9"/>
       <w:lvlJc w:val="left"/>
       <w:pPr>
@@ -1642,6 +1864,119 @@
     </w:lvl>
   </w:abstractNum>
   <w:abstractNum w:abstractNumId="15" w15:restartNumberingAfterBreak="0">
+    <w:nsid w:val="1C9C5021"/>
+    <w:multiLevelType w:val="hybridMultilevel"/>
+    <w:tmpl w:val="7A8A6D40"/>
+    <w:lvl w:ilvl="0" w:tplc="20000001">
+      <w:start w:val="1"/>
+      <w:numFmt w:val="bullet"/>
+      <w:lvlText w:val=""/>
+      <w:lvlJc w:val="left"/>
+      <w:pPr>
+        <w:ind w:left="720" w:hanging="360"/>
+      </w:pPr>
+      <w:rPr>
+        <w:rFonts w:ascii="Symbol" w:hAnsi="Symbol" w:hint="default"/>
+      </w:rPr>
+    </w:lvl>
+    <w:lvl w:ilvl="1" w:tplc="20000003" w:tentative="1">
+      <w:start w:val="1"/>
+      <w:numFmt w:val="bullet"/>
+      <w:lvlText w:val="o"/>
+      <w:lvlJc w:val="left"/>
+      <w:pPr>
+        <w:ind w:left="1440" w:hanging="360"/>
+      </w:pPr>
+      <w:rPr>
+        <w:rFonts w:ascii="Courier New" w:hAnsi="Courier New" w:cs="Courier New" w:hint="default"/>
+      </w:rPr>
+    </w:lvl>
+    <w:lvl w:ilvl="2" w:tplc="20000005" w:tentative="1">
+      <w:start w:val="1"/>
+      <w:numFmt w:val="bullet"/>
+      <w:lvlText w:val=""/>
+      <w:lvlJc w:val="left"/>
+      <w:pPr>
+        <w:ind w:left="2160" w:hanging="360"/>
+      </w:pPr>
+      <w:rPr>
+        <w:rFonts w:ascii="Wingdings" w:hAnsi="Wingdings" w:hint="default"/>
+      </w:rPr>
+    </w:lvl>
+    <w:lvl w:ilvl="3" w:tplc="20000001" w:tentative="1">
+      <w:start w:val="1"/>
+      <w:numFmt w:val="bullet"/>
+      <w:lvlText w:val=""/>
+      <w:lvlJc w:val="left"/>
+      <w:pPr>
+        <w:ind w:left="2880" w:hanging="360"/>
+      </w:pPr>
+      <w:rPr>
+        <w:rFonts w:ascii="Symbol" w:hAnsi="Symbol" w:hint="default"/>
+      </w:rPr>
+    </w:lvl>
+    <w:lvl w:ilvl="4" w:tplc="20000003" w:tentative="1">
+      <w:start w:val="1"/>
+      <w:numFmt w:val="bullet"/>
+      <w:lvlText w:val="o"/>
+      <w:lvlJc w:val="left"/>
+      <w:pPr>
+        <w:ind w:left="3600" w:hanging="360"/>
+      </w:pPr>
+      <w:rPr>
+        <w:rFonts w:ascii="Courier New" w:hAnsi="Courier New" w:cs="Courier New" w:hint="default"/>
+      </w:rPr>
+    </w:lvl>
+    <w:lvl w:ilvl="5" w:tplc="20000005" w:tentative="1">
+      <w:start w:val="1"/>
+      <w:numFmt w:val="bullet"/>
+      <w:lvlText w:val=""/>
+      <w:lvlJc w:val="left"/>
+      <w:pPr>
+        <w:ind w:left="4320" w:hanging="360"/>
+      </w:pPr>
+      <w:rPr>
+        <w:rFonts w:ascii="Wingdings" w:hAnsi="Wingdings" w:hint="default"/>
+      </w:rPr>
+    </w:lvl>
+    <w:lvl w:ilvl="6" w:tplc="20000001" w:tentative="1">
+      <w:start w:val="1"/>
+      <w:numFmt w:val="bullet"/>
+      <w:lvlText w:val=""/>
+      <w:lvlJc w:val="left"/>
+      <w:pPr>
+        <w:ind w:left="5040" w:hanging="360"/>
+      </w:pPr>
+      <w:rPr>
+        <w:rFonts w:ascii="Symbol" w:hAnsi="Symbol" w:hint="default"/>
+      </w:rPr>
+    </w:lvl>
+    <w:lvl w:ilvl="7" w:tplc="20000003" w:tentative="1">
+      <w:start w:val="1"/>
+      <w:numFmt w:val="bullet"/>
+      <w:lvlText w:val="o"/>
+      <w:lvlJc w:val="left"/>
+      <w:pPr>
+        <w:ind w:left="5760" w:hanging="360"/>
+      </w:pPr>
+      <w:rPr>
+        <w:rFonts w:ascii="Courier New" w:hAnsi="Courier New" w:cs="Courier New" w:hint="default"/>
+      </w:rPr>
+    </w:lvl>
+    <w:lvl w:ilvl="8" w:tplc="20000005" w:tentative="1">
+      <w:start w:val="1"/>
+      <w:numFmt w:val="bullet"/>
+      <w:lvlText w:val=""/>
+      <w:lvlJc w:val="left"/>
+      <w:pPr>
+        <w:ind w:left="6480" w:hanging="360"/>
+      </w:pPr>
+      <w:rPr>
+        <w:rFonts w:ascii="Wingdings" w:hAnsi="Wingdings" w:hint="default"/>
+      </w:rPr>
+    </w:lvl>
+  </w:abstractNum>
+  <w:abstractNum w:abstractNumId="16" w15:restartNumberingAfterBreak="0">
     <w:nsid w:val="20E11804"/>
     <w:multiLevelType w:val="hybridMultilevel"/>
     <w:tmpl w:val="290C1D50"/>
@@ -1733,7 +2068,7 @@
       </w:pPr>
     </w:lvl>
   </w:abstractNum>
-  <w:abstractNum w:abstractNumId="16" w15:restartNumberingAfterBreak="0">
+  <w:abstractNum w:abstractNumId="17" w15:restartNumberingAfterBreak="0">
     <w:nsid w:val="2134054D"/>
     <w:multiLevelType w:val="hybridMultilevel"/>
     <w:tmpl w:val="4CE8F7D8"/>
@@ -1846,7 +2181,7 @@
       </w:rPr>
     </w:lvl>
   </w:abstractNum>
-  <w:abstractNum w:abstractNumId="17" w15:restartNumberingAfterBreak="0">
+  <w:abstractNum w:abstractNumId="18" w15:restartNumberingAfterBreak="0">
     <w:nsid w:val="22AB4226"/>
     <w:multiLevelType w:val="hybridMultilevel"/>
     <w:tmpl w:val="A5345974"/>
@@ -1935,7 +2270,7 @@
       </w:pPr>
     </w:lvl>
   </w:abstractNum>
-  <w:abstractNum w:abstractNumId="18" w15:restartNumberingAfterBreak="0">
+  <w:abstractNum w:abstractNumId="19" w15:restartNumberingAfterBreak="0">
     <w:nsid w:val="292777E1"/>
     <w:multiLevelType w:val="hybridMultilevel"/>
     <w:tmpl w:val="8B780934"/>
@@ -2024,7 +2359,7 @@
       </w:pPr>
     </w:lvl>
   </w:abstractNum>
-  <w:abstractNum w:abstractNumId="19" w15:restartNumberingAfterBreak="0">
+  <w:abstractNum w:abstractNumId="20" w15:restartNumberingAfterBreak="0">
     <w:nsid w:val="2B8F541C"/>
     <w:multiLevelType w:val="hybridMultilevel"/>
     <w:tmpl w:val="335A704A"/>
@@ -2113,7 +2448,7 @@
       </w:pPr>
     </w:lvl>
   </w:abstractNum>
-  <w:abstractNum w:abstractNumId="20" w15:restartNumberingAfterBreak="0">
+  <w:abstractNum w:abstractNumId="21" w15:restartNumberingAfterBreak="0">
     <w:nsid w:val="2C685CD4"/>
     <w:multiLevelType w:val="hybridMultilevel"/>
     <w:tmpl w:val="BE7AEE0C"/>
@@ -2203,7 +2538,7 @@
       </w:pPr>
     </w:lvl>
   </w:abstractNum>
-  <w:abstractNum w:abstractNumId="21" w15:restartNumberingAfterBreak="0">
+  <w:abstractNum w:abstractNumId="22" w15:restartNumberingAfterBreak="0">
     <w:nsid w:val="2F6614C5"/>
     <w:multiLevelType w:val="hybridMultilevel"/>
     <w:tmpl w:val="AB5450E4"/>
@@ -2293,7 +2628,7 @@
       </w:pPr>
     </w:lvl>
   </w:abstractNum>
-  <w:abstractNum w:abstractNumId="22" w15:restartNumberingAfterBreak="0">
+  <w:abstractNum w:abstractNumId="23" w15:restartNumberingAfterBreak="0">
     <w:nsid w:val="2F812BB1"/>
     <w:multiLevelType w:val="hybridMultilevel"/>
     <w:tmpl w:val="E20C6FE2"/>
@@ -2406,7 +2741,7 @@
       </w:rPr>
     </w:lvl>
   </w:abstractNum>
-  <w:abstractNum w:abstractNumId="23" w15:restartNumberingAfterBreak="0">
+  <w:abstractNum w:abstractNumId="24" w15:restartNumberingAfterBreak="0">
     <w:nsid w:val="337C6173"/>
     <w:multiLevelType w:val="hybridMultilevel"/>
     <w:tmpl w:val="70ACF7B0"/>
@@ -2495,7 +2830,7 @@
       </w:pPr>
     </w:lvl>
   </w:abstractNum>
-  <w:abstractNum w:abstractNumId="24" w15:restartNumberingAfterBreak="0">
+  <w:abstractNum w:abstractNumId="25" w15:restartNumberingAfterBreak="0">
     <w:nsid w:val="33E053A1"/>
     <w:multiLevelType w:val="hybridMultilevel"/>
     <w:tmpl w:val="5E8A3A2A"/>
@@ -2584,7 +2919,7 @@
       </w:pPr>
     </w:lvl>
   </w:abstractNum>
-  <w:abstractNum w:abstractNumId="25" w15:restartNumberingAfterBreak="0">
+  <w:abstractNum w:abstractNumId="26" w15:restartNumberingAfterBreak="0">
     <w:nsid w:val="35EA2292"/>
     <w:multiLevelType w:val="hybridMultilevel"/>
     <w:tmpl w:val="C258593A"/>
@@ -2670,7 +3005,7 @@
       </w:pPr>
     </w:lvl>
   </w:abstractNum>
-  <w:abstractNum w:abstractNumId="26" w15:restartNumberingAfterBreak="0">
+  <w:abstractNum w:abstractNumId="27" w15:restartNumberingAfterBreak="0">
     <w:nsid w:val="36D54C58"/>
     <w:multiLevelType w:val="hybridMultilevel"/>
     <w:tmpl w:val="F6E092D4"/>
@@ -2759,7 +3094,7 @@
       </w:pPr>
     </w:lvl>
   </w:abstractNum>
-  <w:abstractNum w:abstractNumId="27" w15:restartNumberingAfterBreak="0">
+  <w:abstractNum w:abstractNumId="28" w15:restartNumberingAfterBreak="0">
     <w:nsid w:val="391E039C"/>
     <w:multiLevelType w:val="hybridMultilevel"/>
     <w:tmpl w:val="66566226"/>
@@ -2848,7 +3183,7 @@
       </w:pPr>
     </w:lvl>
   </w:abstractNum>
-  <w:abstractNum w:abstractNumId="28" w15:restartNumberingAfterBreak="0">
+  <w:abstractNum w:abstractNumId="29" w15:restartNumberingAfterBreak="0">
     <w:nsid w:val="3B346BF0"/>
     <w:multiLevelType w:val="hybridMultilevel"/>
     <w:tmpl w:val="C4E2C3CA"/>
@@ -2934,7 +3269,7 @@
       </w:pPr>
     </w:lvl>
   </w:abstractNum>
-  <w:abstractNum w:abstractNumId="29" w15:restartNumberingAfterBreak="0">
+  <w:abstractNum w:abstractNumId="30" w15:restartNumberingAfterBreak="0">
     <w:nsid w:val="3D6B7232"/>
     <w:multiLevelType w:val="hybridMultilevel"/>
     <w:tmpl w:val="3ABC9992"/>
@@ -3069,7 +3404,7 @@
       </w:pPr>
     </w:lvl>
   </w:abstractNum>
-  <w:abstractNum w:abstractNumId="30" w15:restartNumberingAfterBreak="0">
+  <w:abstractNum w:abstractNumId="31" w15:restartNumberingAfterBreak="0">
     <w:nsid w:val="40CC16BA"/>
     <w:multiLevelType w:val="hybridMultilevel"/>
     <w:tmpl w:val="331C3762"/>
@@ -3160,7 +3495,7 @@
       </w:pPr>
     </w:lvl>
   </w:abstractNum>
-  <w:abstractNum w:abstractNumId="31" w15:restartNumberingAfterBreak="0">
+  <w:abstractNum w:abstractNumId="32" w15:restartNumberingAfterBreak="0">
     <w:nsid w:val="426B33B9"/>
     <w:multiLevelType w:val="hybridMultilevel"/>
     <w:tmpl w:val="FB405578"/>
@@ -3246,7 +3581,7 @@
       </w:pPr>
     </w:lvl>
   </w:abstractNum>
-  <w:abstractNum w:abstractNumId="32" w15:restartNumberingAfterBreak="0">
+  <w:abstractNum w:abstractNumId="33" w15:restartNumberingAfterBreak="0">
     <w:nsid w:val="42B27AE7"/>
     <w:multiLevelType w:val="hybridMultilevel"/>
     <w:tmpl w:val="F49EF522"/>
@@ -3335,7 +3670,7 @@
       </w:pPr>
     </w:lvl>
   </w:abstractNum>
-  <w:abstractNum w:abstractNumId="33" w15:restartNumberingAfterBreak="0">
+  <w:abstractNum w:abstractNumId="34" w15:restartNumberingAfterBreak="0">
     <w:nsid w:val="4DAA2ED8"/>
     <w:multiLevelType w:val="hybridMultilevel"/>
     <w:tmpl w:val="064E21BC"/>
@@ -3424,7 +3759,7 @@
       </w:pPr>
     </w:lvl>
   </w:abstractNum>
-  <w:abstractNum w:abstractNumId="34" w15:restartNumberingAfterBreak="0">
+  <w:abstractNum w:abstractNumId="35" w15:restartNumberingAfterBreak="0">
     <w:nsid w:val="51E91E70"/>
     <w:multiLevelType w:val="hybridMultilevel"/>
     <w:tmpl w:val="6C8A4818"/>
@@ -3514,7 +3849,7 @@
       </w:pPr>
     </w:lvl>
   </w:abstractNum>
-  <w:abstractNum w:abstractNumId="35" w15:restartNumberingAfterBreak="0">
+  <w:abstractNum w:abstractNumId="36" w15:restartNumberingAfterBreak="0">
     <w:nsid w:val="531100A8"/>
     <w:multiLevelType w:val="hybridMultilevel"/>
     <w:tmpl w:val="D6F27EAC"/>
@@ -3600,7 +3935,120 @@
       </w:pPr>
     </w:lvl>
   </w:abstractNum>
-  <w:abstractNum w:abstractNumId="36" w15:restartNumberingAfterBreak="0">
+  <w:abstractNum w:abstractNumId="37" w15:restartNumberingAfterBreak="0">
+    <w:nsid w:val="5BF17A38"/>
+    <w:multiLevelType w:val="hybridMultilevel"/>
+    <w:tmpl w:val="13D2B1FC"/>
+    <w:lvl w:ilvl="0" w:tplc="20000001">
+      <w:start w:val="1"/>
+      <w:numFmt w:val="bullet"/>
+      <w:lvlText w:val=""/>
+      <w:lvlJc w:val="left"/>
+      <w:pPr>
+        <w:ind w:left="720" w:hanging="360"/>
+      </w:pPr>
+      <w:rPr>
+        <w:rFonts w:ascii="Symbol" w:hAnsi="Symbol" w:hint="default"/>
+      </w:rPr>
+    </w:lvl>
+    <w:lvl w:ilvl="1" w:tplc="20000003" w:tentative="1">
+      <w:start w:val="1"/>
+      <w:numFmt w:val="bullet"/>
+      <w:lvlText w:val="o"/>
+      <w:lvlJc w:val="left"/>
+      <w:pPr>
+        <w:ind w:left="1440" w:hanging="360"/>
+      </w:pPr>
+      <w:rPr>
+        <w:rFonts w:ascii="Courier New" w:hAnsi="Courier New" w:cs="Courier New" w:hint="default"/>
+      </w:rPr>
+    </w:lvl>
+    <w:lvl w:ilvl="2" w:tplc="20000005" w:tentative="1">
+      <w:start w:val="1"/>
+      <w:numFmt w:val="bullet"/>
+      <w:lvlText w:val=""/>
+      <w:lvlJc w:val="left"/>
+      <w:pPr>
+        <w:ind w:left="2160" w:hanging="360"/>
+      </w:pPr>
+      <w:rPr>
+        <w:rFonts w:ascii="Wingdings" w:hAnsi="Wingdings" w:hint="default"/>
+      </w:rPr>
+    </w:lvl>
+    <w:lvl w:ilvl="3" w:tplc="20000001" w:tentative="1">
+      <w:start w:val="1"/>
+      <w:numFmt w:val="bullet"/>
+      <w:lvlText w:val=""/>
+      <w:lvlJc w:val="left"/>
+      <w:pPr>
+        <w:ind w:left="2880" w:hanging="360"/>
+      </w:pPr>
+      <w:rPr>
+        <w:rFonts w:ascii="Symbol" w:hAnsi="Symbol" w:hint="default"/>
+      </w:rPr>
+    </w:lvl>
+    <w:lvl w:ilvl="4" w:tplc="20000003" w:tentative="1">
+      <w:start w:val="1"/>
+      <w:numFmt w:val="bullet"/>
+      <w:lvlText w:val="o"/>
+      <w:lvlJc w:val="left"/>
+      <w:pPr>
+        <w:ind w:left="3600" w:hanging="360"/>
+      </w:pPr>
+      <w:rPr>
+        <w:rFonts w:ascii="Courier New" w:hAnsi="Courier New" w:cs="Courier New" w:hint="default"/>
+      </w:rPr>
+    </w:lvl>
+    <w:lvl w:ilvl="5" w:tplc="20000005" w:tentative="1">
+      <w:start w:val="1"/>
+      <w:numFmt w:val="bullet"/>
+      <w:lvlText w:val=""/>
+      <w:lvlJc w:val="left"/>
+      <w:pPr>
+        <w:ind w:left="4320" w:hanging="360"/>
+      </w:pPr>
+      <w:rPr>
+        <w:rFonts w:ascii="Wingdings" w:hAnsi="Wingdings" w:hint="default"/>
+      </w:rPr>
+    </w:lvl>
+    <w:lvl w:ilvl="6" w:tplc="20000001" w:tentative="1">
+      <w:start w:val="1"/>
+      <w:numFmt w:val="bullet"/>
+      <w:lvlText w:val=""/>
+      <w:lvlJc w:val="left"/>
+      <w:pPr>
+        <w:ind w:left="5040" w:hanging="360"/>
+      </w:pPr>
+      <w:rPr>
+        <w:rFonts w:ascii="Symbol" w:hAnsi="Symbol" w:hint="default"/>
+      </w:rPr>
+    </w:lvl>
+    <w:lvl w:ilvl="7" w:tplc="20000003" w:tentative="1">
+      <w:start w:val="1"/>
+      <w:numFmt w:val="bullet"/>
+      <w:lvlText w:val="o"/>
+      <w:lvlJc w:val="left"/>
+      <w:pPr>
+        <w:ind w:left="5760" w:hanging="360"/>
+      </w:pPr>
+      <w:rPr>
+        <w:rFonts w:ascii="Courier New" w:hAnsi="Courier New" w:cs="Courier New" w:hint="default"/>
+      </w:rPr>
+    </w:lvl>
+    <w:lvl w:ilvl="8" w:tplc="20000005" w:tentative="1">
+      <w:start w:val="1"/>
+      <w:numFmt w:val="bullet"/>
+      <w:lvlText w:val=""/>
+      <w:lvlJc w:val="left"/>
+      <w:pPr>
+        <w:ind w:left="6480" w:hanging="360"/>
+      </w:pPr>
+      <w:rPr>
+        <w:rFonts w:ascii="Wingdings" w:hAnsi="Wingdings" w:hint="default"/>
+      </w:rPr>
+    </w:lvl>
+  </w:abstractNum>
+  <w:abstractNum w:abstractNumId="38" w15:restartNumberingAfterBreak="0">
     <w:nsid w:val="6C665E95"/>
     <w:multiLevelType w:val="multilevel"/>
     <w:tmpl w:val="7430B28C"/>
@@ -3749,7 +4197,7 @@
       </w:rPr>
     </w:lvl>
   </w:abstractNum>
-  <w:abstractNum w:abstractNumId="37" w15:restartNumberingAfterBreak="0">
+  <w:abstractNum w:abstractNumId="39" w15:restartNumberingAfterBreak="0">
     <w:nsid w:val="71BB73D0"/>
     <w:multiLevelType w:val="hybridMultilevel"/>
     <w:tmpl w:val="651A0100"/>
@@ -3838,7 +4286,7 @@
       </w:pPr>
     </w:lvl>
   </w:abstractNum>
-  <w:abstractNum w:abstractNumId="38" w15:restartNumberingAfterBreak="0">
+  <w:abstractNum w:abstractNumId="40" w15:restartNumberingAfterBreak="0">
     <w:nsid w:val="74E12EC6"/>
     <w:multiLevelType w:val="hybridMultilevel"/>
     <w:tmpl w:val="C432472E"/>
@@ -3951,7 +4399,7 @@
       </w:rPr>
     </w:lvl>
   </w:abstractNum>
-  <w:abstractNum w:abstractNumId="39" w15:restartNumberingAfterBreak="0">
+  <w:abstractNum w:abstractNumId="41" w15:restartNumberingAfterBreak="0">
     <w:nsid w:val="7BFA6880"/>
     <w:multiLevelType w:val="hybridMultilevel"/>
     <w:tmpl w:val="A51CBD04"/>
@@ -4043,7 +4491,7 @@
       </w:pPr>
     </w:lvl>
   </w:abstractNum>
-  <w:abstractNum w:abstractNumId="40" w15:restartNumberingAfterBreak="0">
+  <w:abstractNum w:abstractNumId="42" w15:restartNumberingAfterBreak="0">
     <w:nsid w:val="7C645B45"/>
     <w:multiLevelType w:val="hybridMultilevel"/>
     <w:tmpl w:val="574A4A72"/>
@@ -4129,7 +4577,7 @@
       </w:pPr>
     </w:lvl>
   </w:abstractNum>
-  <w:abstractNum w:abstractNumId="41" w15:restartNumberingAfterBreak="0">
+  <w:abstractNum w:abstractNumId="43" w15:restartNumberingAfterBreak="0">
     <w:nsid w:val="7E4C0ECE"/>
     <w:multiLevelType w:val="hybridMultilevel"/>
     <w:tmpl w:val="4E0A4B68"/>
@@ -4273,61 +4721,61 @@
     <w:abstractNumId w:val="12"/>
   </w:num>
   <w:num w:numId="2">
-    <w:abstractNumId w:val="16"/>
+    <w:abstractNumId w:val="17"/>
   </w:num>
   <w:num w:numId="3">
-    <w:abstractNumId w:val="41"/>
+    <w:abstractNumId w:val="43"/>
   </w:num>
   <w:num w:numId="4">
-    <w:abstractNumId w:val="19"/>
+    <w:abstractNumId w:val="20"/>
   </w:num>
   <w:num w:numId="5">
-    <w:abstractNumId w:val="22"/>
+    <w:abstractNumId w:val="23"/>
   </w:num>
   <w:num w:numId="6">
     <w:abstractNumId w:val="11"/>
   </w:num>
   <w:num w:numId="7">
-    <w:abstractNumId w:val="18"/>
+    <w:abstractNumId w:val="19"/>
   </w:num>
   <w:num w:numId="8">
     <w:abstractNumId w:val="13"/>
   </w:num>
   <w:num w:numId="9">
-    <w:abstractNumId w:val="38"/>
+    <w:abstractNumId w:val="40"/>
   </w:num>
   <w:num w:numId="10">
     <w:abstractNumId w:val="14"/>
   </w:num>
   <w:num w:numId="11">
-    <w:abstractNumId w:val="35"/>
+    <w:abstractNumId w:val="36"/>
   </w:num>
   <w:num w:numId="12">
-    <w:abstractNumId w:val="40"/>
+    <w:abstractNumId w:val="42"/>
   </w:num>
   <w:num w:numId="13">
-    <w:abstractNumId w:val="28"/>
+    <w:abstractNumId w:val="29"/>
   </w:num>
   <w:num w:numId="14">
-    <w:abstractNumId w:val="17"/>
+    <w:abstractNumId w:val="18"/>
   </w:num>
   <w:num w:numId="15">
-    <w:abstractNumId w:val="31"/>
+    <w:abstractNumId w:val="32"/>
   </w:num>
   <w:num w:numId="16">
-    <w:abstractNumId w:val="25"/>
+    <w:abstractNumId w:val="26"/>
   </w:num>
   <w:num w:numId="17">
     <w:abstractNumId w:val="10"/>
   </w:num>
   <w:num w:numId="18">
-    <w:abstractNumId w:val="24"/>
+    <w:abstractNumId w:val="25"/>
   </w:num>
   <w:num w:numId="19">
-    <w:abstractNumId w:val="26"/>
+    <w:abstractNumId w:val="27"/>
   </w:num>
   <w:num w:numId="20">
-    <w:abstractNumId w:val="21"/>
+    <w:abstractNumId w:val="22"/>
   </w:num>
   <w:num w:numId="21">
     <w:abstractNumId w:val="9"/>
@@ -4360,47 +4808,53 @@
     <w:abstractNumId w:val="0"/>
   </w:num>
   <w:num w:numId="31">
-    <w:abstractNumId w:val="27"/>
+    <w:abstractNumId w:val="28"/>
   </w:num>
   <w:num w:numId="32">
-    <w:abstractNumId w:val="37"/>
+    <w:abstractNumId w:val="39"/>
   </w:num>
   <w:num w:numId="33">
-    <w:abstractNumId w:val="29"/>
+    <w:abstractNumId w:val="30"/>
   </w:num>
   <w:num w:numId="34">
-    <w:abstractNumId w:val="39"/>
+    <w:abstractNumId w:val="41"/>
   </w:num>
   <w:num w:numId="35">
+    <w:abstractNumId w:val="35"/>
+  </w:num>
+  <w:num w:numId="36">
+    <w:abstractNumId w:val="16"/>
+  </w:num>
+  <w:num w:numId="37">
+    <w:abstractNumId w:val="24"/>
+  </w:num>
+  <w:num w:numId="38">
+    <w:abstractNumId w:val="21"/>
+  </w:num>
+  <w:num w:numId="39">
+    <w:abstractNumId w:val="31"/>
+  </w:num>
+  <w:num w:numId="40">
     <w:abstractNumId w:val="34"/>
   </w:num>
-  <w:num w:numId="36">
+  <w:num w:numId="41">
+    <w:abstractNumId w:val="33"/>
+  </w:num>
+  <w:num w:numId="42">
+    <w:abstractNumId w:val="38"/>
+  </w:num>
+  <w:num w:numId="43">
     <w:abstractNumId w:val="15"/>
   </w:num>
-  <w:num w:numId="37">
-    <w:abstractNumId w:val="23"/>
-  </w:num>
-  <w:num w:numId="38">
-    <w:abstractNumId w:val="20"/>
-  </w:num>
-  <w:num w:numId="39">
-    <w:abstractNumId w:val="30"/>
-  </w:num>
-  <w:num w:numId="40">
-    <w:abstractNumId w:val="33"/>
-  </w:num>
-  <w:num w:numId="41">
-    <w:abstractNumId w:val="32"/>
-  </w:num>
-  <w:num w:numId="42">
-    <w:abstractNumId w:val="36"/>
+  <w:num w:numId="44">
+    <w:abstractNumId w:val="37"/>
   </w:num>
   <w:numIdMacAtCleanup w:val="7"/>
 </w:numbering>
 </file>
 
 <file path=word/styles.xml><?xml version="1.0" encoding="utf-8"?>
-<w:styles xmlns:mc="http://schemas.openxmlformats.org/markup-compatibility/2006" xmlns:r="http://schemas.openxmlformats.org/officeDocument/2006/relationships" xmlns:w="http://schemas.openxmlformats.org/wordprocessingml/2006/main" xmlns:w14="http://schemas.microsoft.com/office/word/2010/wordml" xmlns:w15="http://schemas.microsoft.com/office/word/2012/wordml" xmlns:w16cex="http://schemas.microsoft.com/office/word/2018/wordml/cex" xmlns:w16cid="http://schemas.microsoft.com/office/word/2016/wordml/cid" xmlns:w16="http://schemas.microsoft.com/office/word/2018/wordml" xmlns:w16se="http://schemas.microsoft.com/office/word/2015/wordml/symex" mc:Ignorable="w14 w15 w16se w16cid w16 w16cex">
+<w:styles xmlns:mc="http://schemas.openxmlformats.org/markup-compatibility/2006" xmlns:r="http://schemas.openxmlformats.org/officeDocument/2006/relationships" xmlns:w="http://schemas.openxmlformats.org/wordprocessingml/2006/main" xmlns:w14="http://schemas.microsoft.com/office/word/2010/wordml" xmlns:w15="http://schemas.microsoft.com/office/word/2012/wordml" xmlns:w16cid="http://schemas.microsoft.com/office/word/2016/wordml/cid" xmlns:w16se="http://schemas.microsoft.com/office/word/2015/wordml/symex" mc:Ignorable="w14 w15 w16se w16cid">
   <w:docDefaults>
     <w:rPrDefault>
       <w:rPr>
@@ -4794,7 +5248,7 @@
     <w:lsdException w:name="Unresolved Mention" w:semiHidden="1" w:unhideWhenUsed="1"/>
     <w:lsdException w:name="Smart Link" w:semiHidden="1" w:unhideWhenUsed="1"/>
   </w:latentStyles>
-  <w:style w:type="paragraph" w:default="1" w:styleId="Normal">
+  <w:style w:type="paragraph" w:default="1" w:styleId="Normaali">
     <w:name w:val="Normal"/>
     <w:qFormat/>
     <w:rsid w:val="004868C5"/>
@@ -4808,11 +5262,11 @@
       <w:sz w:val="20"/>
     </w:rPr>
   </w:style>
-  <w:style w:type="paragraph" w:styleId="Heading1">
+  <w:style w:type="paragraph" w:styleId="Otsikko1">
     <w:name w:val="heading 1"/>
-    <w:basedOn w:val="Normal"/>
+    <w:basedOn w:val="Normaali"/>
     <w:next w:val="BodyText1"/>
-    <w:link w:val="Heading1Char"/>
+    <w:link w:val="Otsikko1Char1"/>
     <w:autoRedefine/>
     <w:qFormat/>
     <w:rsid w:val="00371F9F"/>
@@ -4836,11 +5290,11 @@
       <w:szCs w:val="28"/>
     </w:rPr>
   </w:style>
-  <w:style w:type="paragraph" w:styleId="Heading2">
+  <w:style w:type="paragraph" w:styleId="Otsikko2">
     <w:name w:val="heading 2"/>
-    <w:basedOn w:val="Normal"/>
+    <w:basedOn w:val="Normaali"/>
     <w:next w:val="BodyText1"/>
-    <w:link w:val="Heading2Char"/>
+    <w:link w:val="Otsikko2Char"/>
     <w:autoRedefine/>
     <w:unhideWhenUsed/>
     <w:qFormat/>
@@ -4864,11 +5318,11 @@
       <w:szCs w:val="28"/>
     </w:rPr>
   </w:style>
-  <w:style w:type="paragraph" w:styleId="Heading3">
+  <w:style w:type="paragraph" w:styleId="Otsikko3">
     <w:name w:val="heading 3"/>
-    <w:basedOn w:val="Normal"/>
+    <w:basedOn w:val="Normaali"/>
     <w:next w:val="BodyText1"/>
-    <w:link w:val="Heading3Char"/>
+    <w:link w:val="Otsikko3Char"/>
     <w:unhideWhenUsed/>
     <w:qFormat/>
     <w:rsid w:val="003837D8"/>
@@ -4890,11 +5344,11 @@
       <w:sz w:val="28"/>
     </w:rPr>
   </w:style>
-  <w:style w:type="paragraph" w:styleId="Heading4">
+  <w:style w:type="paragraph" w:styleId="Otsikko4">
     <w:name w:val="heading 4"/>
-    <w:basedOn w:val="Normal"/>
-    <w:next w:val="Normal"/>
-    <w:link w:val="Heading4Char"/>
+    <w:basedOn w:val="Normaali"/>
+    <w:next w:val="Normaali"/>
+    <w:link w:val="Otsikko4Char"/>
     <w:unhideWhenUsed/>
     <w:rsid w:val="000039A1"/>
     <w:pPr>
@@ -4916,11 +5370,11 @@
       <w:color w:val="4F81BD" w:themeColor="accent1"/>
     </w:rPr>
   </w:style>
-  <w:style w:type="paragraph" w:styleId="Heading5">
+  <w:style w:type="paragraph" w:styleId="Otsikko5">
     <w:name w:val="heading 5"/>
-    <w:basedOn w:val="Normal"/>
-    <w:next w:val="Normal"/>
-    <w:link w:val="Heading5Char"/>
+    <w:basedOn w:val="Normaali"/>
+    <w:next w:val="Normaali"/>
+    <w:link w:val="Otsikko5Char"/>
     <w:unhideWhenUsed/>
     <w:rsid w:val="000039A1"/>
     <w:pPr>
@@ -4938,11 +5392,11 @@
       <w:color w:val="243F60" w:themeColor="accent1" w:themeShade="7F"/>
     </w:rPr>
   </w:style>
-  <w:style w:type="paragraph" w:styleId="Heading6">
+  <w:style w:type="paragraph" w:styleId="Otsikko6">
     <w:name w:val="heading 6"/>
-    <w:basedOn w:val="Normal"/>
-    <w:next w:val="Normal"/>
-    <w:link w:val="Heading6Char"/>
+    <w:basedOn w:val="Normaali"/>
+    <w:next w:val="Normaali"/>
+    <w:link w:val="Otsikko6Char"/>
     <w:unhideWhenUsed/>
     <w:rsid w:val="000039A1"/>
     <w:pPr>
@@ -4962,11 +5416,11 @@
       <w:color w:val="243F60" w:themeColor="accent1" w:themeShade="7F"/>
     </w:rPr>
   </w:style>
-  <w:style w:type="paragraph" w:styleId="Heading7">
+  <w:style w:type="paragraph" w:styleId="Otsikko7">
     <w:name w:val="heading 7"/>
-    <w:basedOn w:val="Normal"/>
-    <w:next w:val="Normal"/>
-    <w:link w:val="Heading7Char"/>
+    <w:basedOn w:val="Normaali"/>
+    <w:next w:val="Normaali"/>
+    <w:link w:val="Otsikko7Char"/>
     <w:unhideWhenUsed/>
     <w:rsid w:val="000039A1"/>
     <w:pPr>
@@ -4986,11 +5440,11 @@
       <w:color w:val="404040" w:themeColor="text1" w:themeTint="BF"/>
     </w:rPr>
   </w:style>
-  <w:style w:type="paragraph" w:styleId="Heading8">
+  <w:style w:type="paragraph" w:styleId="Otsikko8">
     <w:name w:val="heading 8"/>
-    <w:basedOn w:val="Normal"/>
-    <w:next w:val="Normal"/>
-    <w:link w:val="Heading8Char"/>
+    <w:basedOn w:val="Normaali"/>
+    <w:next w:val="Normaali"/>
+    <w:link w:val="Otsikko8Char"/>
     <w:unhideWhenUsed/>
     <w:rsid w:val="000039A1"/>
     <w:pPr>
@@ -5009,11 +5463,11 @@
       <w:szCs w:val="20"/>
     </w:rPr>
   </w:style>
-  <w:style w:type="paragraph" w:styleId="Heading9">
+  <w:style w:type="paragraph" w:styleId="Otsikko9">
     <w:name w:val="heading 9"/>
-    <w:basedOn w:val="Normal"/>
-    <w:next w:val="Normal"/>
-    <w:link w:val="Heading9Char"/>
+    <w:basedOn w:val="Normaali"/>
+    <w:next w:val="Normaali"/>
+    <w:link w:val="Otsikko9Char"/>
     <w:unhideWhenUsed/>
     <w:rsid w:val="000039A1"/>
     <w:pPr>
@@ -5034,13 +5488,13 @@
       <w:szCs w:val="20"/>
     </w:rPr>
   </w:style>
-  <w:style w:type="character" w:default="1" w:styleId="DefaultParagraphFont">
+  <w:style w:type="character" w:default="1" w:styleId="Kappaleenoletusfontti">
     <w:name w:val="Default Paragraph Font"/>
     <w:uiPriority w:val="1"/>
     <w:semiHidden/>
     <w:unhideWhenUsed/>
   </w:style>
-  <w:style w:type="table" w:default="1" w:styleId="TableNormal">
+  <w:style w:type="table" w:default="1" w:styleId="Normaalitaulukko">
     <w:name w:val="Normal Table"/>
     <w:uiPriority w:val="99"/>
     <w:semiHidden/>
@@ -5055,16 +5509,16 @@
       </w:tblCellMar>
     </w:tblPr>
   </w:style>
-  <w:style w:type="numbering" w:default="1" w:styleId="NoList">
+  <w:style w:type="numbering" w:default="1" w:styleId="Eiluetteloa">
     <w:name w:val="No List"/>
     <w:uiPriority w:val="99"/>
     <w:semiHidden/>
     <w:unhideWhenUsed/>
   </w:style>
-  <w:style w:type="character" w:customStyle="1" w:styleId="Heading1Char">
-    <w:name w:val="Heading 1 Char"/>
-    <w:basedOn w:val="DefaultParagraphFont"/>
-    <w:link w:val="Heading1"/>
+  <w:style w:type="character" w:customStyle="1" w:styleId="Otsikko1Char1">
+    <w:name w:val="Otsikko 1 Char1"/>
+    <w:basedOn w:val="Kappaleenoletusfontti"/>
+    <w:link w:val="Otsikko1"/>
     <w:rsid w:val="00371F9F"/>
     <w:rPr>
       <w:rFonts w:ascii="Arial" w:eastAsiaTheme="majorEastAsia" w:hAnsi="Arial" w:cstheme="majorBidi"/>
@@ -5075,10 +5529,10 @@
       <w:szCs w:val="28"/>
     </w:rPr>
   </w:style>
-  <w:style w:type="character" w:customStyle="1" w:styleId="Heading2Char">
-    <w:name w:val="Heading 2 Char"/>
-    <w:basedOn w:val="DefaultParagraphFont"/>
-    <w:link w:val="Heading2"/>
+  <w:style w:type="character" w:customStyle="1" w:styleId="Otsikko2Char">
+    <w:name w:val="Otsikko 2 Char"/>
+    <w:basedOn w:val="Kappaleenoletusfontti"/>
+    <w:link w:val="Otsikko2"/>
     <w:rsid w:val="002D7F71"/>
     <w:rPr>
       <w:rFonts w:ascii="Arial" w:eastAsiaTheme="majorEastAsia" w:hAnsi="Arial" w:cs="Arial"/>
@@ -5088,10 +5542,10 @@
       <w:szCs w:val="28"/>
     </w:rPr>
   </w:style>
-  <w:style w:type="character" w:customStyle="1" w:styleId="Heading3Char">
-    <w:name w:val="Heading 3 Char"/>
-    <w:basedOn w:val="DefaultParagraphFont"/>
-    <w:link w:val="Heading3"/>
+  <w:style w:type="character" w:customStyle="1" w:styleId="Otsikko3Char">
+    <w:name w:val="Otsikko 3 Char"/>
+    <w:basedOn w:val="Kappaleenoletusfontti"/>
+    <w:link w:val="Otsikko3"/>
     <w:rsid w:val="003837D8"/>
     <w:rPr>
       <w:rFonts w:ascii="Arial" w:eastAsiaTheme="majorEastAsia" w:hAnsi="Arial" w:cstheme="majorBidi"/>
@@ -5100,10 +5554,10 @@
       <w:sz w:val="28"/>
     </w:rPr>
   </w:style>
-  <w:style w:type="character" w:customStyle="1" w:styleId="Heading4Char">
-    <w:name w:val="Heading 4 Char"/>
-    <w:basedOn w:val="DefaultParagraphFont"/>
-    <w:link w:val="Heading4"/>
+  <w:style w:type="character" w:customStyle="1" w:styleId="Otsikko4Char">
+    <w:name w:val="Otsikko 4 Char"/>
+    <w:basedOn w:val="Kappaleenoletusfontti"/>
+    <w:link w:val="Otsikko4"/>
     <w:rsid w:val="000039A1"/>
     <w:rPr>
       <w:rFonts w:asciiTheme="majorHAnsi" w:eastAsiaTheme="majorEastAsia" w:hAnsiTheme="majorHAnsi" w:cstheme="majorBidi"/>
@@ -5115,10 +5569,10 @@
       <w:sz w:val="24"/>
     </w:rPr>
   </w:style>
-  <w:style w:type="character" w:customStyle="1" w:styleId="Heading5Char">
-    <w:name w:val="Heading 5 Char"/>
-    <w:basedOn w:val="DefaultParagraphFont"/>
-    <w:link w:val="Heading5"/>
+  <w:style w:type="character" w:customStyle="1" w:styleId="Otsikko5Char">
+    <w:name w:val="Otsikko 5 Char"/>
+    <w:basedOn w:val="Kappaleenoletusfontti"/>
+    <w:link w:val="Otsikko5"/>
     <w:rsid w:val="000039A1"/>
     <w:rPr>
       <w:rFonts w:asciiTheme="majorHAnsi" w:eastAsiaTheme="majorEastAsia" w:hAnsiTheme="majorHAnsi" w:cstheme="majorBidi"/>
@@ -5126,10 +5580,10 @@
       <w:sz w:val="24"/>
     </w:rPr>
   </w:style>
-  <w:style w:type="character" w:customStyle="1" w:styleId="Heading6Char">
-    <w:name w:val="Heading 6 Char"/>
-    <w:basedOn w:val="DefaultParagraphFont"/>
-    <w:link w:val="Heading6"/>
+  <w:style w:type="character" w:customStyle="1" w:styleId="Otsikko6Char">
+    <w:name w:val="Otsikko 6 Char"/>
+    <w:basedOn w:val="Kappaleenoletusfontti"/>
+    <w:link w:val="Otsikko6"/>
     <w:rsid w:val="000039A1"/>
     <w:rPr>
       <w:rFonts w:asciiTheme="majorHAnsi" w:eastAsiaTheme="majorEastAsia" w:hAnsiTheme="majorHAnsi" w:cstheme="majorBidi"/>
@@ -5139,10 +5593,10 @@
       <w:sz w:val="24"/>
     </w:rPr>
   </w:style>
-  <w:style w:type="character" w:customStyle="1" w:styleId="Heading7Char">
-    <w:name w:val="Heading 7 Char"/>
-    <w:basedOn w:val="DefaultParagraphFont"/>
-    <w:link w:val="Heading7"/>
+  <w:style w:type="character" w:customStyle="1" w:styleId="Otsikko7Char">
+    <w:name w:val="Otsikko 7 Char"/>
+    <w:basedOn w:val="Kappaleenoletusfontti"/>
+    <w:link w:val="Otsikko7"/>
     <w:rsid w:val="000039A1"/>
     <w:rPr>
       <w:rFonts w:asciiTheme="majorHAnsi" w:eastAsiaTheme="majorEastAsia" w:hAnsiTheme="majorHAnsi" w:cstheme="majorBidi"/>
@@ -5152,10 +5606,10 @@
       <w:sz w:val="24"/>
     </w:rPr>
   </w:style>
-  <w:style w:type="character" w:customStyle="1" w:styleId="Heading8Char">
-    <w:name w:val="Heading 8 Char"/>
-    <w:basedOn w:val="DefaultParagraphFont"/>
-    <w:link w:val="Heading8"/>
+  <w:style w:type="character" w:customStyle="1" w:styleId="Otsikko8Char">
+    <w:name w:val="Otsikko 8 Char"/>
+    <w:basedOn w:val="Kappaleenoletusfontti"/>
+    <w:link w:val="Otsikko8"/>
     <w:rsid w:val="000039A1"/>
     <w:rPr>
       <w:rFonts w:asciiTheme="majorHAnsi" w:eastAsiaTheme="majorEastAsia" w:hAnsiTheme="majorHAnsi" w:cstheme="majorBidi"/>
@@ -5164,10 +5618,10 @@
       <w:szCs w:val="20"/>
     </w:rPr>
   </w:style>
-  <w:style w:type="character" w:customStyle="1" w:styleId="Heading9Char">
-    <w:name w:val="Heading 9 Char"/>
-    <w:basedOn w:val="DefaultParagraphFont"/>
-    <w:link w:val="Heading9"/>
+  <w:style w:type="character" w:customStyle="1" w:styleId="Otsikko9Char">
+    <w:name w:val="Otsikko 9 Char"/>
+    <w:basedOn w:val="Kappaleenoletusfontti"/>
+    <w:link w:val="Otsikko9"/>
     <w:rsid w:val="000039A1"/>
     <w:rPr>
       <w:rFonts w:asciiTheme="majorHAnsi" w:eastAsiaTheme="majorEastAsia" w:hAnsiTheme="majorHAnsi" w:cstheme="majorBidi"/>
@@ -5178,10 +5632,10 @@
       <w:szCs w:val="20"/>
     </w:rPr>
   </w:style>
-  <w:style w:type="paragraph" w:styleId="BalloonText">
+  <w:style w:type="paragraph" w:styleId="Seliteteksti">
     <w:name w:val="Balloon Text"/>
-    <w:basedOn w:val="Normal"/>
-    <w:link w:val="BalloonTextChar"/>
+    <w:basedOn w:val="Normaali"/>
+    <w:link w:val="SelitetekstiChar"/>
     <w:semiHidden/>
     <w:unhideWhenUsed/>
     <w:rsid w:val="00FC1747"/>
@@ -5191,10 +5645,10 @@
       <w:szCs w:val="16"/>
     </w:rPr>
   </w:style>
-  <w:style w:type="character" w:customStyle="1" w:styleId="BalloonTextChar">
-    <w:name w:val="Balloon Text Char"/>
-    <w:basedOn w:val="DefaultParagraphFont"/>
-    <w:link w:val="BalloonText"/>
+  <w:style w:type="character" w:customStyle="1" w:styleId="SelitetekstiChar">
+    <w:name w:val="Seliteteksti Char"/>
+    <w:basedOn w:val="Kappaleenoletusfontti"/>
+    <w:link w:val="Seliteteksti"/>
     <w:uiPriority w:val="99"/>
     <w:semiHidden/>
     <w:rsid w:val="00FC1747"/>
@@ -5204,10 +5658,10 @@
       <w:szCs w:val="16"/>
     </w:rPr>
   </w:style>
-  <w:style w:type="paragraph" w:styleId="TOC1">
+  <w:style w:type="paragraph" w:styleId="Sisluet1">
     <w:name w:val="toc 1"/>
-    <w:basedOn w:val="Normal"/>
-    <w:next w:val="Normal"/>
+    <w:basedOn w:val="Normaali"/>
+    <w:next w:val="Normaali"/>
     <w:autoRedefine/>
     <w:uiPriority w:val="39"/>
     <w:unhideWhenUsed/>
@@ -5226,10 +5680,10 @@
       <w:sz w:val="22"/>
     </w:rPr>
   </w:style>
-  <w:style w:type="paragraph" w:styleId="TOC2">
+  <w:style w:type="paragraph" w:styleId="Sisluet2">
     <w:name w:val="toc 2"/>
-    <w:basedOn w:val="Normal"/>
-    <w:next w:val="Normal"/>
+    <w:basedOn w:val="Normaali"/>
+    <w:next w:val="Normaali"/>
     <w:autoRedefine/>
     <w:uiPriority w:val="39"/>
     <w:unhideWhenUsed/>
@@ -5246,10 +5700,10 @@
       <w:sz w:val="22"/>
     </w:rPr>
   </w:style>
-  <w:style w:type="paragraph" w:styleId="TOC3">
+  <w:style w:type="paragraph" w:styleId="Sisluet3">
     <w:name w:val="toc 3"/>
-    <w:basedOn w:val="Normal"/>
-    <w:next w:val="Normal"/>
+    <w:basedOn w:val="Normaali"/>
+    <w:next w:val="Normaali"/>
     <w:autoRedefine/>
     <w:uiPriority w:val="39"/>
     <w:unhideWhenUsed/>
@@ -5265,10 +5719,10 @@
       <w:sz w:val="22"/>
     </w:rPr>
   </w:style>
-  <w:style w:type="paragraph" w:styleId="Footer">
+  <w:style w:type="paragraph" w:styleId="Alatunniste">
     <w:name w:val="footer"/>
-    <w:basedOn w:val="Normal"/>
-    <w:link w:val="FooterChar"/>
+    <w:basedOn w:val="Normaali"/>
+    <w:link w:val="AlatunnisteChar"/>
     <w:unhideWhenUsed/>
     <w:rsid w:val="00F255F3"/>
     <w:pPr>
@@ -5278,10 +5732,10 @@
       </w:tabs>
     </w:pPr>
   </w:style>
-  <w:style w:type="character" w:customStyle="1" w:styleId="FooterChar">
-    <w:name w:val="Footer Char"/>
-    <w:basedOn w:val="DefaultParagraphFont"/>
-    <w:link w:val="Footer"/>
+  <w:style w:type="character" w:customStyle="1" w:styleId="AlatunnisteChar">
+    <w:name w:val="Alatunniste Char"/>
+    <w:basedOn w:val="Kappaleenoletusfontti"/>
+    <w:link w:val="Alatunniste"/>
     <w:uiPriority w:val="99"/>
     <w:rsid w:val="00F255F3"/>
     <w:rPr>
@@ -5289,10 +5743,10 @@
       <w:sz w:val="24"/>
     </w:rPr>
   </w:style>
-  <w:style w:type="paragraph" w:styleId="Caption">
+  <w:style w:type="paragraph" w:styleId="Kuvaotsikko">
     <w:name w:val="caption"/>
-    <w:basedOn w:val="Normal"/>
-    <w:next w:val="Normal"/>
+    <w:basedOn w:val="Normaali"/>
+    <w:next w:val="Normaali"/>
     <w:uiPriority w:val="35"/>
     <w:unhideWhenUsed/>
     <w:qFormat/>
@@ -5310,7 +5764,7 @@
   </w:style>
   <w:style w:type="paragraph" w:customStyle="1" w:styleId="Listnobulletsornumbers">
     <w:name w:val="List (no bullets or numbers)"/>
-    <w:basedOn w:val="Normal"/>
+    <w:basedOn w:val="Normaali"/>
     <w:autoRedefine/>
     <w:rsid w:val="00573643"/>
     <w:pPr>
@@ -5322,10 +5776,10 @@
       <w:szCs w:val="20"/>
     </w:rPr>
   </w:style>
-  <w:style w:type="paragraph" w:styleId="TableofFigures">
+  <w:style w:type="paragraph" w:styleId="Kuvaotsikkoluettelo">
     <w:name w:val="table of figures"/>
-    <w:basedOn w:val="Normal"/>
-    <w:next w:val="Normal"/>
+    <w:basedOn w:val="Normaali"/>
+    <w:next w:val="Normaali"/>
     <w:uiPriority w:val="99"/>
     <w:unhideWhenUsed/>
     <w:rsid w:val="00375394"/>
@@ -5339,9 +5793,9 @@
       <w:sz w:val="22"/>
     </w:rPr>
   </w:style>
-  <w:style w:type="character" w:styleId="CommentReference">
+  <w:style w:type="character" w:styleId="Kommentinviite">
     <w:name w:val="annotation reference"/>
-    <w:basedOn w:val="DefaultParagraphFont"/>
+    <w:basedOn w:val="Kappaleenoletusfontti"/>
     <w:uiPriority w:val="99"/>
     <w:semiHidden/>
     <w:rsid w:val="00E87BC3"/>
@@ -5350,10 +5804,10 @@
       <w:szCs w:val="16"/>
     </w:rPr>
   </w:style>
-  <w:style w:type="paragraph" w:styleId="CommentText">
+  <w:style w:type="paragraph" w:styleId="Kommentinteksti">
     <w:name w:val="annotation text"/>
-    <w:basedOn w:val="Normal"/>
-    <w:link w:val="CommentTextChar"/>
+    <w:basedOn w:val="Normaali"/>
+    <w:link w:val="KommentintekstiChar"/>
     <w:uiPriority w:val="99"/>
     <w:semiHidden/>
     <w:rsid w:val="00E87BC3"/>
@@ -5362,10 +5816,10 @@
       <w:szCs w:val="20"/>
     </w:rPr>
   </w:style>
-  <w:style w:type="character" w:customStyle="1" w:styleId="CommentTextChar">
-    <w:name w:val="Comment Text Char"/>
-    <w:basedOn w:val="DefaultParagraphFont"/>
-    <w:link w:val="CommentText"/>
+  <w:style w:type="character" w:customStyle="1" w:styleId="KommentintekstiChar">
+    <w:name w:val="Kommentin teksti Char"/>
+    <w:basedOn w:val="Kappaleenoletusfontti"/>
+    <w:link w:val="Kommentinteksti"/>
     <w:uiPriority w:val="99"/>
     <w:semiHidden/>
     <w:rsid w:val="00E87BC3"/>
@@ -5377,8 +5831,8 @@
   </w:style>
   <w:style w:type="paragraph" w:customStyle="1" w:styleId="Headingnonumber">
     <w:name w:val="Heading (no number)"/>
-    <w:basedOn w:val="Normal"/>
-    <w:next w:val="Normal"/>
+    <w:basedOn w:val="Normaali"/>
+    <w:next w:val="Normaali"/>
     <w:link w:val="HeadingnonumberChar"/>
     <w:qFormat/>
     <w:rsid w:val="008973E3"/>
@@ -5399,7 +5853,7 @@
   </w:style>
   <w:style w:type="paragraph" w:customStyle="1" w:styleId="Tablecaption">
     <w:name w:val="Table caption"/>
-    <w:basedOn w:val="Normal"/>
+    <w:basedOn w:val="Normaali"/>
     <w:qFormat/>
     <w:rsid w:val="00F7194D"/>
     <w:pPr>
@@ -5416,7 +5870,7 @@
   </w:style>
   <w:style w:type="paragraph" w:customStyle="1" w:styleId="Figurecaption">
     <w:name w:val="Figure caption"/>
-    <w:basedOn w:val="Normal"/>
+    <w:basedOn w:val="Normaali"/>
     <w:qFormat/>
     <w:rsid w:val="00BE5C35"/>
     <w:pPr>
@@ -5438,7 +5892,7 @@
   </w:style>
   <w:style w:type="paragraph" w:customStyle="1" w:styleId="Codecaption">
     <w:name w:val="Code caption"/>
-    <w:basedOn w:val="Normal"/>
+    <w:basedOn w:val="Normaali"/>
     <w:qFormat/>
     <w:rsid w:val="0056293B"/>
     <w:pPr>
@@ -5454,9 +5908,9 @@
       <w:lang w:eastAsia="fi-FI"/>
     </w:rPr>
   </w:style>
-  <w:style w:type="paragraph" w:styleId="ListParagraph">
+  <w:style w:type="paragraph" w:styleId="Luettelokappale">
     <w:name w:val="List Paragraph"/>
-    <w:basedOn w:val="Normal"/>
+    <w:basedOn w:val="Normaali"/>
     <w:uiPriority w:val="34"/>
     <w:qFormat/>
     <w:rsid w:val="000E3022"/>
@@ -5477,10 +5931,10 @@
       <w:lang w:eastAsia="fi-FI"/>
     </w:rPr>
   </w:style>
-  <w:style w:type="character" w:customStyle="1" w:styleId="CommentSubjectChar">
-    <w:name w:val="Comment Subject Char"/>
-    <w:basedOn w:val="CommentTextChar"/>
-    <w:link w:val="CommentSubject"/>
+  <w:style w:type="character" w:customStyle="1" w:styleId="KommentinotsikkoChar">
+    <w:name w:val="Kommentin otsikko Char"/>
+    <w:basedOn w:val="KommentintekstiChar"/>
+    <w:link w:val="Kommentinotsikko"/>
     <w:semiHidden/>
     <w:rsid w:val="00720301"/>
     <w:rPr>
@@ -5491,11 +5945,11 @@
       <w:szCs w:val="20"/>
     </w:rPr>
   </w:style>
-  <w:style w:type="paragraph" w:styleId="CommentSubject">
+  <w:style w:type="paragraph" w:styleId="Kommentinotsikko">
     <w:name w:val="annotation subject"/>
-    <w:basedOn w:val="CommentText"/>
-    <w:next w:val="CommentText"/>
-    <w:link w:val="CommentSubjectChar"/>
+    <w:basedOn w:val="Kommentinteksti"/>
+    <w:next w:val="Kommentinteksti"/>
+    <w:link w:val="KommentinotsikkoChar"/>
     <w:semiHidden/>
     <w:rsid w:val="00720301"/>
     <w:rPr>
@@ -5505,7 +5959,7 @@
   </w:style>
   <w:style w:type="paragraph" w:customStyle="1" w:styleId="BibItem">
     <w:name w:val="BibItem"/>
-    <w:basedOn w:val="Normal"/>
+    <w:basedOn w:val="Normaali"/>
     <w:qFormat/>
     <w:rsid w:val="00B62B9D"/>
     <w:pPr>
@@ -5521,20 +5975,20 @@
       <w:lang w:val="en-US"/>
     </w:rPr>
   </w:style>
-  <w:style w:type="paragraph" w:styleId="FootnoteText">
+  <w:style w:type="paragraph" w:styleId="Alaviitteenteksti">
     <w:name w:val="footnote text"/>
-    <w:basedOn w:val="Normal"/>
-    <w:link w:val="FootnoteTextChar"/>
+    <w:basedOn w:val="Normaali"/>
+    <w:link w:val="AlaviitteentekstiChar"/>
     <w:rsid w:val="00720301"/>
     <w:rPr>
       <w:rFonts w:eastAsia="Times New Roman" w:cs="Times New Roman"/>
       <w:szCs w:val="20"/>
     </w:rPr>
   </w:style>
-  <w:style w:type="character" w:customStyle="1" w:styleId="FootnoteTextChar">
-    <w:name w:val="Footnote Text Char"/>
-    <w:basedOn w:val="DefaultParagraphFont"/>
-    <w:link w:val="FootnoteText"/>
+  <w:style w:type="character" w:customStyle="1" w:styleId="AlaviitteentekstiChar">
+    <w:name w:val="Alaviitteen teksti Char"/>
+    <w:basedOn w:val="Kappaleenoletusfontti"/>
+    <w:link w:val="Alaviitteenteksti"/>
     <w:rsid w:val="00720301"/>
     <w:rPr>
       <w:rFonts w:ascii="Times New Roman" w:eastAsia="Times New Roman" w:hAnsi="Times New Roman" w:cs="Times New Roman"/>
@@ -5542,18 +5996,18 @@
       <w:szCs w:val="20"/>
     </w:rPr>
   </w:style>
-  <w:style w:type="character" w:styleId="FootnoteReference">
+  <w:style w:type="character" w:styleId="Alaviitteenviite">
     <w:name w:val="footnote reference"/>
-    <w:basedOn w:val="DefaultParagraphFont"/>
+    <w:basedOn w:val="Kappaleenoletusfontti"/>
     <w:rsid w:val="00720301"/>
     <w:rPr>
       <w:vertAlign w:val="superscript"/>
     </w:rPr>
   </w:style>
-  <w:style w:type="paragraph" w:styleId="TOCHeading">
+  <w:style w:type="paragraph" w:styleId="Sisllysluettelonotsikko">
     <w:name w:val="TOC Heading"/>
-    <w:basedOn w:val="Heading1"/>
-    <w:next w:val="Normal"/>
+    <w:basedOn w:val="Otsikko1"/>
+    <w:next w:val="Normaali"/>
     <w:uiPriority w:val="39"/>
     <w:unhideWhenUsed/>
     <w:qFormat/>
@@ -5573,9 +6027,9 @@
       <w:lang w:eastAsia="fi-FI"/>
     </w:rPr>
   </w:style>
-  <w:style w:type="table" w:styleId="TableGrid">
+  <w:style w:type="table" w:styleId="TaulukkoRuudukko">
     <w:name w:val="Table Grid"/>
-    <w:basedOn w:val="TableNormal"/>
+    <w:basedOn w:val="Normaalitaulukko"/>
     <w:rsid w:val="00C462EB"/>
     <w:pPr>
       <w:spacing w:after="0" w:line="240" w:lineRule="auto"/>
@@ -5591,9 +6045,9 @@
       </w:tblBorders>
     </w:tblPr>
   </w:style>
-  <w:style w:type="character" w:styleId="PlaceholderText">
+  <w:style w:type="character" w:styleId="Paikkamerkkiteksti">
     <w:name w:val="Placeholder Text"/>
-    <w:basedOn w:val="DefaultParagraphFont"/>
+    <w:basedOn w:val="Kappaleenoletusfontti"/>
     <w:uiPriority w:val="99"/>
     <w:semiHidden/>
     <w:rsid w:val="006B7A94"/>
@@ -5601,7 +6055,7 @@
       <w:color w:val="808080"/>
     </w:rPr>
   </w:style>
-  <w:style w:type="paragraph" w:styleId="Revision">
+  <w:style w:type="paragraph" w:styleId="Muutos">
     <w:name w:val="Revision"/>
     <w:hidden/>
     <w:uiPriority w:val="99"/>
@@ -5615,9 +6069,9 @@
       <w:sz w:val="24"/>
     </w:rPr>
   </w:style>
-  <w:style w:type="character" w:styleId="Hyperlink">
+  <w:style w:type="character" w:styleId="Hyperlinkki">
     <w:name w:val="Hyperlink"/>
-    <w:basedOn w:val="DefaultParagraphFont"/>
+    <w:basedOn w:val="Kappaleenoletusfontti"/>
     <w:uiPriority w:val="99"/>
     <w:unhideWhenUsed/>
     <w:rsid w:val="00E63AEF"/>
@@ -5628,7 +6082,7 @@
   </w:style>
   <w:style w:type="paragraph" w:customStyle="1" w:styleId="Symboldescription">
     <w:name w:val="Symbol description"/>
-    <w:basedOn w:val="Normal"/>
+    <w:basedOn w:val="Normaali"/>
     <w:autoRedefine/>
     <w:qFormat/>
     <w:rsid w:val="00B77BBD"/>
@@ -5644,11 +6098,11 @@
       <w:lang w:val="en-US"/>
     </w:rPr>
   </w:style>
-  <w:style w:type="paragraph" w:styleId="Title">
+  <w:style w:type="paragraph" w:styleId="Otsikko">
     <w:name w:val="Title"/>
-    <w:basedOn w:val="Normal"/>
-    <w:next w:val="Normal"/>
-    <w:link w:val="TitleChar"/>
+    <w:basedOn w:val="Normaali"/>
+    <w:next w:val="Normaali"/>
+    <w:link w:val="OtsikkoChar"/>
     <w:uiPriority w:val="10"/>
     <w:rsid w:val="00413D57"/>
     <w:pPr>
@@ -5661,10 +6115,10 @@
       <w:szCs w:val="24"/>
     </w:rPr>
   </w:style>
-  <w:style w:type="character" w:customStyle="1" w:styleId="TitleChar">
-    <w:name w:val="Title Char"/>
-    <w:basedOn w:val="DefaultParagraphFont"/>
-    <w:link w:val="Title"/>
+  <w:style w:type="character" w:customStyle="1" w:styleId="OtsikkoChar">
+    <w:name w:val="Otsikko Char"/>
+    <w:basedOn w:val="Kappaleenoletusfontti"/>
+    <w:link w:val="Otsikko"/>
     <w:uiPriority w:val="10"/>
     <w:rsid w:val="00413D57"/>
     <w:rPr>
@@ -5676,7 +6130,7 @@
   </w:style>
   <w:style w:type="paragraph" w:customStyle="1" w:styleId="Coderownumber">
     <w:name w:val="Code row number"/>
-    <w:basedOn w:val="Normal"/>
+    <w:basedOn w:val="Normaali"/>
     <w:qFormat/>
     <w:rsid w:val="00D56CF3"/>
     <w:pPr>
@@ -5691,7 +6145,7 @@
   </w:style>
   <w:style w:type="paragraph" w:customStyle="1" w:styleId="Code">
     <w:name w:val="Code"/>
-    <w:basedOn w:val="Normal"/>
+    <w:basedOn w:val="Normaali"/>
     <w:qFormat/>
     <w:rsid w:val="00D56CF3"/>
     <w:rPr>
@@ -5700,10 +6154,10 @@
       <w:lang w:eastAsia="fi-FI"/>
     </w:rPr>
   </w:style>
-  <w:style w:type="paragraph" w:styleId="EndnoteText">
+  <w:style w:type="paragraph" w:styleId="Loppuviitteenteksti">
     <w:name w:val="endnote text"/>
-    <w:basedOn w:val="Normal"/>
-    <w:link w:val="EndnoteTextChar"/>
+    <w:basedOn w:val="Normaali"/>
+    <w:link w:val="LoppuviitteentekstiChar"/>
     <w:uiPriority w:val="99"/>
     <w:semiHidden/>
     <w:unhideWhenUsed/>
@@ -5712,10 +6166,10 @@
       <w:szCs w:val="20"/>
     </w:rPr>
   </w:style>
-  <w:style w:type="character" w:customStyle="1" w:styleId="EndnoteTextChar">
-    <w:name w:val="Endnote Text Char"/>
-    <w:basedOn w:val="DefaultParagraphFont"/>
-    <w:link w:val="EndnoteText"/>
+  <w:style w:type="character" w:customStyle="1" w:styleId="LoppuviitteentekstiChar">
+    <w:name w:val="Loppuviitteen teksti Char"/>
+    <w:basedOn w:val="Kappaleenoletusfontti"/>
+    <w:link w:val="Loppuviitteenteksti"/>
     <w:uiPriority w:val="99"/>
     <w:semiHidden/>
     <w:rsid w:val="000E79B4"/>
@@ -5725,9 +6179,9 @@
       <w:szCs w:val="20"/>
     </w:rPr>
   </w:style>
-  <w:style w:type="character" w:styleId="EndnoteReference">
+  <w:style w:type="character" w:styleId="Loppuviitteenviite">
     <w:name w:val="endnote reference"/>
-    <w:basedOn w:val="DefaultParagraphFont"/>
+    <w:basedOn w:val="Kappaleenoletusfontti"/>
     <w:uiPriority w:val="99"/>
     <w:semiHidden/>
     <w:unhideWhenUsed/>
@@ -5756,13 +6210,13 @@
   </w:style>
   <w:style w:type="paragraph" w:customStyle="1" w:styleId="Tablecelltext">
     <w:name w:val="Table cell (text)"/>
-    <w:basedOn w:val="Normal"/>
+    <w:basedOn w:val="Normaali"/>
     <w:qFormat/>
     <w:rsid w:val="00CF2DF4"/>
   </w:style>
   <w:style w:type="paragraph" w:customStyle="1" w:styleId="Tablecellnumber">
     <w:name w:val="Table cell (number)"/>
-    <w:basedOn w:val="Normal"/>
+    <w:basedOn w:val="Normaali"/>
     <w:qFormat/>
     <w:rsid w:val="00194277"/>
     <w:pPr>
@@ -5774,7 +6228,7 @@
   </w:style>
   <w:style w:type="paragraph" w:customStyle="1" w:styleId="Tableheaderleft">
     <w:name w:val="Table header (left)"/>
-    <w:basedOn w:val="Normal"/>
+    <w:basedOn w:val="Normaali"/>
     <w:qFormat/>
     <w:rsid w:val="00F17687"/>
     <w:pPr>
@@ -5787,7 +6241,7 @@
   </w:style>
   <w:style w:type="paragraph" w:customStyle="1" w:styleId="Tableheaderright">
     <w:name w:val="Table header (right)"/>
-    <w:basedOn w:val="Normal"/>
+    <w:basedOn w:val="Normaali"/>
     <w:qFormat/>
     <w:rsid w:val="00F17687"/>
     <w:pPr>
@@ -5809,7 +6263,7 @@
   </w:style>
   <w:style w:type="paragraph" w:customStyle="1" w:styleId="BibInfo">
     <w:name w:val="BibInfo"/>
-    <w:basedOn w:val="Normal"/>
+    <w:basedOn w:val="Normaali"/>
     <w:qFormat/>
     <w:rsid w:val="00AD0263"/>
     <w:pPr>
@@ -5844,10 +6298,10 @@
       <w:ind w:left="714" w:hanging="357"/>
     </w:pPr>
   </w:style>
-  <w:style w:type="paragraph" w:styleId="Header">
+  <w:style w:type="paragraph" w:styleId="Yltunniste">
     <w:name w:val="header"/>
-    <w:basedOn w:val="Normal"/>
-    <w:link w:val="HeaderChar"/>
+    <w:basedOn w:val="Normaali"/>
+    <w:link w:val="YltunnisteChar"/>
     <w:uiPriority w:val="99"/>
     <w:unhideWhenUsed/>
     <w:rsid w:val="00213611"/>
@@ -5858,10 +6312,10 @@
       </w:tabs>
     </w:pPr>
   </w:style>
-  <w:style w:type="character" w:customStyle="1" w:styleId="HeaderChar">
-    <w:name w:val="Header Char"/>
-    <w:basedOn w:val="DefaultParagraphFont"/>
-    <w:link w:val="Header"/>
+  <w:style w:type="character" w:customStyle="1" w:styleId="YltunnisteChar">
+    <w:name w:val="Ylätunniste Char"/>
+    <w:basedOn w:val="Kappaleenoletusfontti"/>
+    <w:link w:val="Yltunniste"/>
     <w:uiPriority w:val="99"/>
     <w:rsid w:val="00213611"/>
     <w:rPr>
@@ -5872,7 +6326,7 @@
   <w:style w:type="paragraph" w:customStyle="1" w:styleId="Headingnonumbibl">
     <w:name w:val="Heading (no num bibl)"/>
     <w:basedOn w:val="Headingnonumber"/>
-    <w:next w:val="Normal"/>
+    <w:next w:val="Normaali"/>
     <w:qFormat/>
     <w:rsid w:val="00402A31"/>
   </w:style>
@@ -5913,7 +6367,7 @@
   </w:style>
   <w:style w:type="paragraph" w:customStyle="1" w:styleId="CoverSubtitle">
     <w:name w:val="Cover Subtitle"/>
-    <w:basedOn w:val="Normal"/>
+    <w:basedOn w:val="Normaali"/>
     <w:qFormat/>
     <w:rsid w:val="00457F48"/>
     <w:pPr>
@@ -5944,13 +6398,13 @@
   <w:style w:type="paragraph" w:customStyle="1" w:styleId="Otsikko11">
     <w:name w:val="Otsikko 11"/>
     <w:basedOn w:val="Headingnonumber"/>
-    <w:next w:val="Normal"/>
+    <w:next w:val="Normaali"/>
     <w:link w:val="Otsikko1Char"/>
     <w:rsid w:val="00EE1A12"/>
   </w:style>
-  <w:style w:type="paragraph" w:customStyle="1" w:styleId="Otsikko1">
+  <w:style w:type="paragraph" w:customStyle="1" w:styleId="Otsikko10">
     <w:name w:val="Otsikko1"/>
-    <w:basedOn w:val="Normal"/>
+    <w:basedOn w:val="Normaali"/>
     <w:link w:val="Otsikko1Char0"/>
     <w:rsid w:val="00EE1A12"/>
     <w:pPr>
@@ -5968,7 +6422,7 @@
   </w:style>
   <w:style w:type="character" w:customStyle="1" w:styleId="NormalCoverBodyText1Char">
     <w:name w:val="Normal Cover Body Text1 Char"/>
-    <w:basedOn w:val="DefaultParagraphFont"/>
+    <w:basedOn w:val="Kappaleenoletusfontti"/>
     <w:link w:val="NormalCoverBodyText1"/>
     <w:rsid w:val="00EE1A12"/>
     <w:rPr>
@@ -6005,7 +6459,7 @@
   </w:style>
   <w:style w:type="paragraph" w:customStyle="1" w:styleId="CoverBodytext2">
     <w:name w:val="CoverBodytext2"/>
-    <w:basedOn w:val="Normal"/>
+    <w:basedOn w:val="Normaali"/>
     <w:qFormat/>
     <w:rsid w:val="00EE1A12"/>
     <w:pPr>
@@ -6028,8 +6482,8 @@
   </w:style>
   <w:style w:type="character" w:customStyle="1" w:styleId="Otsikko1Char0">
     <w:name w:val="Otsikko1 Char"/>
-    <w:basedOn w:val="DefaultParagraphFont"/>
-    <w:link w:val="Otsikko1"/>
+    <w:basedOn w:val="Kappaleenoletusfontti"/>
+    <w:link w:val="Otsikko10"/>
     <w:rsid w:val="00EE1A12"/>
     <w:rPr>
       <w:rFonts w:ascii="Arial" w:hAnsi="Arial" w:cs="Calibri"/>
@@ -6070,7 +6524,7 @@
   </w:style>
   <w:style w:type="paragraph" w:customStyle="1" w:styleId="BodyText1">
     <w:name w:val="Body Text1"/>
-    <w:basedOn w:val="Normal"/>
+    <w:basedOn w:val="Normaali"/>
     <w:link w:val="BodytextChar"/>
     <w:autoRedefine/>
     <w:qFormat/>
@@ -6085,16 +6539,16 @@
   </w:style>
   <w:style w:type="character" w:customStyle="1" w:styleId="BodytextChar">
     <w:name w:val="Body text Char"/>
-    <w:basedOn w:val="DefaultParagraphFont"/>
+    <w:basedOn w:val="Kappaleenoletusfontti"/>
     <w:link w:val="BodyText1"/>
     <w:rsid w:val="00BE5C35"/>
     <w:rPr>
       <w:rFonts w:ascii="Arial" w:hAnsi="Arial"/>
     </w:rPr>
   </w:style>
-  <w:style w:type="paragraph" w:styleId="NormalWeb">
+  <w:style w:type="paragraph" w:styleId="NormaaliWWW">
     <w:name w:val="Normal (Web)"/>
-    <w:basedOn w:val="Normal"/>
+    <w:basedOn w:val="Normaali"/>
     <w:uiPriority w:val="99"/>
     <w:unhideWhenUsed/>
     <w:rsid w:val="00BD4DF8"/>
@@ -6403,7 +6857,7 @@
 </file>
 
 <file path=customXml/itemProps1.xml><?xml version="1.0" encoding="utf-8"?>
-<ds:datastoreItem xmlns:ds="http://schemas.openxmlformats.org/officeDocument/2006/customXml" ds:itemID="{86013543-B172-40F2-852F-A7621EEEDC97}">
+<ds:datastoreItem xmlns:ds="http://schemas.openxmlformats.org/officeDocument/2006/customXml" ds:itemID="{115E9FD2-98F2-489F-A5F0-2A32F27B6A31}">
   <ds:schemaRefs>
     <ds:schemaRef ds:uri="http://schemas.openxmlformats.org/officeDocument/2006/bibliography"/>
   </ds:schemaRefs>

</xml_diff>

<commit_message>
Added graphicsScene to mainWindow that shows a nuke symbol if player has nuke ready to drop
</commit_message>
<xml_diff>
--- a/Documentation/Doc.docx
+++ b/Documentation/Doc.docx
@@ -491,8 +491,13 @@
         <w:t>Peli alkaa, kun pelaaja klikkaa aloitusvalikossa ”Go!” -painiketta. Pelaaja ohjaa konetta WASD -näppäimistä ja pudottaa pommeja välilyöntinäppämellä.</w:t>
       </w:r>
       <w:r>
-        <w:t xml:space="preserve"> Pelaaja saa yhden pisteen kustakin tuhotusta nyssestä. </w:t>
+        <w:t xml:space="preserve"> Pelaaja saa yhden pisteen kustakin tuhotusta nyssestä</w:t>
       </w:r>
+      <w:r>
+        <w:t xml:space="preserve"> ja yhden pisteen jokaisesta nyssen kyydissä olevasta matkustajasta.</w:t>
+      </w:r>
+      <w:bookmarkStart w:id="6" w:name="_GoBack"/>
+      <w:bookmarkEnd w:id="6"/>
     </w:p>
     <w:p>
       <w:pPr>
@@ -577,13 +582,13 @@
       <w:pPr>
         <w:pStyle w:val="Otsikko2"/>
       </w:pPr>
-      <w:bookmarkStart w:id="6" w:name="_Toc57598449"/>
-      <w:bookmarkStart w:id="7" w:name="_Toc57598544"/>
+      <w:bookmarkStart w:id="7" w:name="_Toc57598449"/>
+      <w:bookmarkStart w:id="8" w:name="_Toc57598544"/>
       <w:r>
         <w:t>Erityisase</w:t>
       </w:r>
-      <w:bookmarkEnd w:id="6"/>
       <w:bookmarkEnd w:id="7"/>
+      <w:bookmarkEnd w:id="8"/>
     </w:p>
     <w:p>
       <w:pPr>
@@ -676,20 +681,20 @@
         </w:rPr>
         <w:t>Kerättävissä oleva ydinpommi</w:t>
       </w:r>
-      <w:bookmarkStart w:id="8" w:name="_Toc57598545"/>
-      <w:bookmarkStart w:id="9" w:name="_Toc57598450"/>
-      <w:bookmarkEnd w:id="8"/>
+      <w:bookmarkStart w:id="9" w:name="_Toc57598545"/>
+      <w:bookmarkStart w:id="10" w:name="_Toc57598450"/>
+      <w:bookmarkEnd w:id="9"/>
     </w:p>
     <w:p>
       <w:pPr>
         <w:pStyle w:val="Otsikko2"/>
       </w:pPr>
-      <w:bookmarkStart w:id="10" w:name="_Toc57598546"/>
+      <w:bookmarkStart w:id="11" w:name="_Toc57598546"/>
       <w:r>
         <w:t>Pelin päättyminen</w:t>
       </w:r>
-      <w:bookmarkEnd w:id="9"/>
       <w:bookmarkEnd w:id="10"/>
+      <w:bookmarkEnd w:id="11"/>
     </w:p>
     <w:p>
       <w:pPr>
@@ -708,8 +713,8 @@
       <w:pPr>
         <w:pStyle w:val="Otsikko1"/>
       </w:pPr>
-      <w:bookmarkStart w:id="11" w:name="_Toc57598451"/>
-      <w:bookmarkStart w:id="12" w:name="_Toc57598547"/>
+      <w:bookmarkStart w:id="12" w:name="_Toc57598451"/>
+      <w:bookmarkStart w:id="13" w:name="_Toc57598547"/>
       <w:r>
         <w:lastRenderedPageBreak/>
         <w:t>pelin toiminta</w:t>
@@ -717,8 +722,8 @@
       <w:r>
         <w:t xml:space="preserve"> &amp; Työnjako</w:t>
       </w:r>
-      <w:bookmarkEnd w:id="11"/>
       <w:bookmarkEnd w:id="12"/>
+      <w:bookmarkEnd w:id="13"/>
     </w:p>
     <w:p>
       <w:pPr>
@@ -741,13 +746,13 @@
       <w:pPr>
         <w:pStyle w:val="Otsikko2"/>
       </w:pPr>
-      <w:bookmarkStart w:id="13" w:name="_Toc57598452"/>
-      <w:bookmarkStart w:id="14" w:name="_Toc57598548"/>
+      <w:bookmarkStart w:id="14" w:name="_Toc57598452"/>
+      <w:bookmarkStart w:id="15" w:name="_Toc57598548"/>
       <w:r>
         <w:t>Luokkakaavio</w:t>
       </w:r>
-      <w:bookmarkEnd w:id="13"/>
       <w:bookmarkEnd w:id="14"/>
+      <w:bookmarkEnd w:id="15"/>
     </w:p>
     <w:p>
       <w:pPr>
@@ -837,8 +842,6 @@
       <w:r>
         <w:t>.</w:t>
       </w:r>
-      <w:bookmarkStart w:id="15" w:name="_GoBack"/>
-      <w:bookmarkEnd w:id="15"/>
     </w:p>
     <w:p>
       <w:pPr>
@@ -1201,7 +1204,7 @@
         <v:path o:extrusionok="f" gradientshapeok="t" o:connecttype="rect"/>
         <o:lock v:ext="edit" aspectratio="t"/>
       </v:shapetype>
-      <v:shape id="_x0000_i1032" type="#_x0000_t75" alt="\mathbb{R}" style="width:9.95pt;height:9.95pt;visibility:visible;mso-wrap-style:square" o:bullet="t">
+      <v:shape id="_x0000_i1033" type="#_x0000_t75" alt="\mathbb{R}" style="width:10.5pt;height:10.5pt;visibility:visible;mso-wrap-style:square" o:bullet="t">
         <v:imagedata r:id="rId1" o:title="mathbb{R}"/>
       </v:shape>
     </w:pict>
@@ -6857,7 +6860,7 @@
 </file>
 
 <file path=customXml/itemProps1.xml><?xml version="1.0" encoding="utf-8"?>
-<ds:datastoreItem xmlns:ds="http://schemas.openxmlformats.org/officeDocument/2006/customXml" ds:itemID="{115E9FD2-98F2-489F-A5F0-2A32F27B6A31}">
+<ds:datastoreItem xmlns:ds="http://schemas.openxmlformats.org/officeDocument/2006/customXml" ds:itemID="{119E7ED6-E958-4B73-877F-68E7B64FFDC8}">
   <ds:schemaRefs>
     <ds:schemaRef ds:uri="http://schemas.openxmlformats.org/officeDocument/2006/bibliography"/>
   </ds:schemaRefs>

</xml_diff>

<commit_message>
The documentation is now in English
</commit_message>
<xml_diff>
--- a/Documentation/Doc.docx
+++ b/Documentation/Doc.docx
@@ -37,9 +37,18 @@
           <w:rFonts w:ascii="Arial" w:hAnsi="Arial" w:cs="Arial"/>
           <w:sz w:val="22"/>
           <w:szCs w:val="22"/>
-          <w:lang w:val="fi-FI"/>
-        </w:rPr>
-        <w:t xml:space="preserve">Tässä dokumentissa kuvataan pelin tominta ja ryhmän toteuttaman ohjelman osan </w:t>
+          <w:lang w:val="en-US"/>
+        </w:rPr>
+        <w:t xml:space="preserve">This document contains instructions </w:t>
+      </w:r>
+      <w:r>
+        <w:rPr>
+          <w:rFonts w:ascii="Arial" w:hAnsi="Arial" w:cs="Arial"/>
+          <w:sz w:val="22"/>
+          <w:szCs w:val="22"/>
+          <w:lang w:val="en-US"/>
+        </w:rPr>
+        <w:t xml:space="preserve">for playing the game and description of the student side program logic. </w:t>
       </w:r>
       <w:r>
         <w:rPr>
@@ -48,7 +57,7 @@
           <w:szCs w:val="22"/>
           <w:lang w:val="fi-FI"/>
         </w:rPr>
-        <w:t>sisäinen toiminta</w:t>
+        <w:t>A</w:t>
       </w:r>
       <w:r>
         <w:rPr>
@@ -57,35 +66,41 @@
           <w:szCs w:val="22"/>
           <w:lang w:val="fi-FI"/>
         </w:rPr>
-        <w:t xml:space="preserve">. </w:t>
-      </w:r>
-      <w:r>
+        <w:t>lso, the workload of both team members is listed.</w:t>
+      </w:r>
+    </w:p>
+    <w:p>
+      <w:pPr>
+        <w:pStyle w:val="NormaaliWWW"/>
         <w:rPr>
           <w:rFonts w:ascii="Arial" w:hAnsi="Arial" w:cs="Arial"/>
           <w:sz w:val="22"/>
           <w:szCs w:val="22"/>
           <w:lang w:val="fi-FI"/>
         </w:rPr>
-        <w:t xml:space="preserve">Ensin kerrotaan, miten peliä pelataan eli käydään läpi ohjelman käyttöohje. Sen jälkeen perehdytään tarkemmin siihen, miten ohjelma toimii ja miten se on toteutettu. Lopuksi </w:t>
-      </w:r>
-      <w:r>
+      </w:pPr>
+    </w:p>
+    <w:p>
+      <w:pPr>
+        <w:pStyle w:val="NormaaliWWW"/>
         <w:rPr>
           <w:rFonts w:ascii="Arial" w:hAnsi="Arial" w:cs="Arial"/>
           <w:sz w:val="22"/>
           <w:szCs w:val="22"/>
           <w:lang w:val="fi-FI"/>
         </w:rPr>
-        <w:t>luodaan katsaus projektin toteutuneeseen työnjakoon</w:t>
-      </w:r>
-      <w:r>
+      </w:pPr>
+    </w:p>
+    <w:p>
+      <w:pPr>
+        <w:pStyle w:val="NormaaliWWW"/>
         <w:rPr>
           <w:rFonts w:ascii="Arial" w:hAnsi="Arial" w:cs="Arial"/>
           <w:sz w:val="22"/>
           <w:szCs w:val="22"/>
           <w:lang w:val="fi-FI"/>
         </w:rPr>
-        <w:t>.</w:t>
-      </w:r>
+      </w:pPr>
     </w:p>
     <w:p>
       <w:pPr>
@@ -287,76 +302,89 @@
     </w:p>
     <w:p>
       <w:pPr>
-        <w:pStyle w:val="NormaaliWWW"/>
-        <w:rPr>
-          <w:rFonts w:ascii="Arial" w:hAnsi="Arial" w:cs="Arial"/>
-          <w:sz w:val="22"/>
-          <w:szCs w:val="22"/>
-          <w:lang w:val="fi-FI"/>
-        </w:rPr>
-      </w:pPr>
-    </w:p>
-    <w:p>
-      <w:pPr>
-        <w:pStyle w:val="NormaaliWWW"/>
-        <w:rPr>
-          <w:rFonts w:ascii="Arial" w:hAnsi="Arial" w:cs="Arial"/>
-          <w:sz w:val="22"/>
-          <w:szCs w:val="22"/>
-          <w:lang w:val="fi-FI"/>
-        </w:rPr>
-      </w:pPr>
-    </w:p>
-    <w:p>
-      <w:pPr>
-        <w:pStyle w:val="NormaaliWWW"/>
-        <w:rPr>
-          <w:rFonts w:ascii="Arial" w:hAnsi="Arial" w:cs="Arial"/>
-          <w:sz w:val="22"/>
-          <w:szCs w:val="22"/>
-          <w:lang w:val="fi-FI"/>
-        </w:rPr>
-      </w:pPr>
-    </w:p>
-    <w:p>
-      <w:pPr>
         <w:pStyle w:val="Otsikko1"/>
       </w:pPr>
-      <w:bookmarkStart w:id="0" w:name="_Toc57598446"/>
-      <w:bookmarkStart w:id="1" w:name="_Toc57598541"/>
       <w:r>
         <w:lastRenderedPageBreak/>
-        <w:t>peliohje</w:t>
-      </w:r>
-      <w:bookmarkEnd w:id="0"/>
-      <w:bookmarkEnd w:id="1"/>
+        <w:t>Game instructions</w:t>
+      </w:r>
     </w:p>
     <w:p>
       <w:pPr>
         <w:pStyle w:val="BodyText1"/>
-      </w:pPr>
-      <w:r>
-        <w:t>Pelissä pelaajan tavoitteena on pommittamalla tuhota mahdollisimman monta nysseä. Pelaaja ohjaa lentokonetta, joka pystyy pudottamaan pommeja. Pelikartalla liikkuu bussien lisäksi pilviä, joita pelaajan on väisteltävä. Pilviin osuminen vähentää vahingoittaa pelaajan konetta. Peli jatkuu, kunnes peliaika loppuu tai kunnes pelaaja on törmännyt neljästi pilveen, jolloin pelaajan kone tuhoutuu.</w:t>
+        <w:rPr>
+          <w:lang w:val="en-US"/>
+        </w:rPr>
+      </w:pPr>
+      <w:r>
+        <w:rPr>
+          <w:lang w:val="en-US"/>
+        </w:rPr>
+        <w:t>The goal of the p</w:t>
+      </w:r>
+      <w:r>
+        <w:rPr>
+          <w:lang w:val="en-US"/>
+        </w:rPr>
+        <w:t xml:space="preserve">layer is to destroy as many nysses as they can. </w:t>
+      </w:r>
+      <w:r>
+        <w:rPr>
+          <w:lang w:val="en-US"/>
+        </w:rPr>
+        <w:t>The player controls a plane capable of dropping bombs. I</w:t>
+      </w:r>
+      <w:r>
+        <w:rPr>
+          <w:lang w:val="en-US"/>
+        </w:rPr>
+        <w:t>n addition to the nysses, there are also clouds moving across the game area</w:t>
+      </w:r>
+      <w:r>
+        <w:rPr>
+          <w:lang w:val="en-US"/>
+        </w:rPr>
+        <w:t xml:space="preserve"> that the player must avoid. </w:t>
+      </w:r>
+      <w:r>
+        <w:rPr>
+          <w:lang w:val="en-US"/>
+        </w:rPr>
+        <w:t>Colliding with a cloud damages the plane, and after 4 h</w:t>
+      </w:r>
+      <w:r>
+        <w:rPr>
+          <w:lang w:val="en-US"/>
+        </w:rPr>
+        <w:t>its the plane is destroyed. The game goes on until the game time runs out or until the plane is destroyed.</w:t>
       </w:r>
     </w:p>
     <w:p>
       <w:pPr>
         <w:pStyle w:val="Otsikko2"/>
       </w:pPr>
-      <w:bookmarkStart w:id="2" w:name="_Toc57598447"/>
-      <w:bookmarkStart w:id="3" w:name="_Toc57598542"/>
-      <w:r>
-        <w:t>Pelin aloitus</w:t>
-      </w:r>
-      <w:bookmarkEnd w:id="2"/>
-      <w:bookmarkEnd w:id="3"/>
+      <w:r>
+        <w:t>Starting the game</w:t>
+      </w:r>
     </w:p>
     <w:p>
       <w:pPr>
         <w:pStyle w:val="BodyText1"/>
-      </w:pPr>
-      <w:r>
-        <w:t>Pelin alussa aukeaa aloitusvalikko, johon pelaaja syöttää nimensä ja valitsee koneensa. Pelaajan valittavissa on kolme erilaista konetta, joiden ominaisuudet vaihtelevat.</w:t>
+        <w:rPr>
+          <w:lang w:val="en-US"/>
+        </w:rPr>
+      </w:pPr>
+      <w:r>
+        <w:rPr>
+          <w:lang w:val="en-US"/>
+        </w:rPr>
+        <w:t>At the start of t</w:t>
+      </w:r>
+      <w:r>
+        <w:rPr>
+          <w:lang w:val="en-US"/>
+        </w:rPr>
+        <w:t>he game, a start menu opens up where player must enter their name and choose a plane. There are three different planes available, each of which have different capabilities.</w:t>
       </w:r>
     </w:p>
     <w:p>
@@ -431,7 +459,7 @@
           <w:i/>
           <w:iCs/>
         </w:rPr>
-        <w:t>Aloitusnäkymä</w:t>
+        <w:t>Start menu</w:t>
       </w:r>
     </w:p>
     <w:p>
@@ -474,34 +502,79 @@
       <w:pPr>
         <w:pStyle w:val="Otsikko2"/>
       </w:pPr>
-      <w:bookmarkStart w:id="4" w:name="_Toc57598448"/>
-      <w:bookmarkStart w:id="5" w:name="_Toc57598543"/>
       <w:r>
         <w:lastRenderedPageBreak/>
-        <w:t>Pelin pelaaminen</w:t>
-      </w:r>
-      <w:bookmarkEnd w:id="4"/>
-      <w:bookmarkEnd w:id="5"/>
+        <w:t>Playing the game</w:t>
+      </w:r>
     </w:p>
     <w:p>
       <w:pPr>
         <w:pStyle w:val="BodyText1"/>
-      </w:pPr>
-      <w:r>
-        <w:t>Peli alkaa, kun pelaaja klikkaa aloitusvalikossa ”Go!” -painiketta. Pelaaja ohjaa konetta WASD -näppäimistä ja pudottaa pommeja välilyöntinäppämellä.</w:t>
-      </w:r>
-      <w:r>
-        <w:t xml:space="preserve"> Pelaaja saa yhden pisteen kustakin tuhotusta nyssestä</w:t>
-      </w:r>
-      <w:r>
-        <w:t xml:space="preserve"> ja yhden pisteen jokaisesta nyssen kyydissä olevasta matkustajasta.</w:t>
-      </w:r>
-      <w:bookmarkStart w:id="6" w:name="_GoBack"/>
-      <w:bookmarkEnd w:id="6"/>
+        <w:rPr>
+          <w:lang w:val="en-US"/>
+        </w:rPr>
+      </w:pPr>
+      <w:r>
+        <w:rPr>
+          <w:lang w:val="en-US"/>
+        </w:rPr>
+        <w:t>The game round begins, when player clicks the ”Go!”</w:t>
+      </w:r>
+      <w:r>
+        <w:rPr>
+          <w:lang w:val="en-US"/>
+        </w:rPr>
+        <w:t>-button</w:t>
+      </w:r>
+      <w:r>
+        <w:rPr>
+          <w:lang w:val="en-US"/>
+        </w:rPr>
+        <w:t xml:space="preserve">. </w:t>
+      </w:r>
+      <w:r>
+        <w:rPr>
+          <w:lang w:val="en-US"/>
+        </w:rPr>
+        <w:t>The direction of the plane is controlled with WASD keys and bomb</w:t>
+      </w:r>
+      <w:r>
+        <w:rPr>
+          <w:lang w:val="en-US"/>
+        </w:rPr>
+        <w:t>s are dropped using SPACEBAR</w:t>
+      </w:r>
+      <w:r>
+        <w:rPr>
+          <w:lang w:val="en-US"/>
+        </w:rPr>
+        <w:t>.</w:t>
+      </w:r>
+      <w:r>
+        <w:rPr>
+          <w:lang w:val="en-US"/>
+        </w:rPr>
+        <w:t xml:space="preserve"> </w:t>
+      </w:r>
+      <w:r>
+        <w:rPr>
+          <w:lang w:val="en-US"/>
+        </w:rPr>
+        <w:t>Player gains one (1) point for every nysse destroyed and o</w:t>
+      </w:r>
+      <w:r>
+        <w:rPr>
+          <w:lang w:val="en-US"/>
+        </w:rPr>
+        <w:t>ne (1) point for every passenger inside the destroyed nysses.</w:t>
+      </w:r>
     </w:p>
     <w:p>
       <w:pPr>
         <w:pStyle w:val="BodyText1"/>
+        <w:rPr>
+          <w:lang w:val="en-US"/>
+        </w:rPr>
       </w:pPr>
     </w:p>
     <w:p>
@@ -513,10 +586,10 @@
           <w:noProof/>
         </w:rPr>
         <w:drawing>
-          <wp:inline distT="0" distB="0" distL="0" distR="0" wp14:anchorId="4E3AB247" wp14:editId="6A9205FB">
-            <wp:extent cx="5400040" cy="3413760"/>
+          <wp:inline distT="0" distB="0" distL="0" distR="0" wp14:anchorId="05568040" wp14:editId="175D988F">
+            <wp:extent cx="5400040" cy="3416300"/>
             <wp:effectExtent l="0" t="0" r="0" b="0"/>
-            <wp:docPr id="3" name="Picture 3"/>
+            <wp:docPr id="4" name="Kuva 4"/>
             <wp:cNvGraphicFramePr>
               <a:graphicFrameLocks xmlns:a="http://schemas.openxmlformats.org/drawingml/2006/main" noChangeAspect="1"/>
             </wp:cNvGraphicFramePr>
@@ -524,7 +597,7 @@
               <a:graphicData uri="http://schemas.openxmlformats.org/drawingml/2006/picture">
                 <pic:pic xmlns:pic="http://schemas.openxmlformats.org/drawingml/2006/picture">
                   <pic:nvPicPr>
-                    <pic:cNvPr id="0" name="Picture 7"/>
+                    <pic:cNvPr id="0" name="Picture 2"/>
                     <pic:cNvPicPr>
                       <a:picLocks noChangeAspect="1" noChangeArrowheads="1"/>
                     </pic:cNvPicPr>
@@ -545,7 +618,7 @@
                   <pic:spPr bwMode="auto">
                     <a:xfrm>
                       <a:off x="0" y="0"/>
-                      <a:ext cx="5400040" cy="3413760"/>
+                      <a:ext cx="5400040" cy="3416300"/>
                     </a:xfrm>
                     <a:prstGeom prst="rect">
                       <a:avLst/>
@@ -575,36 +648,71 @@
           <w:i/>
           <w:iCs/>
         </w:rPr>
-        <w:t>Pelinäkymä</w:t>
+        <w:t>Game view</w:t>
       </w:r>
     </w:p>
     <w:p>
       <w:pPr>
         <w:pStyle w:val="Otsikko2"/>
       </w:pPr>
-      <w:bookmarkStart w:id="7" w:name="_Toc57598449"/>
-      <w:bookmarkStart w:id="8" w:name="_Toc57598544"/>
-      <w:r>
-        <w:t>Erityisase</w:t>
-      </w:r>
-      <w:bookmarkEnd w:id="7"/>
-      <w:bookmarkEnd w:id="8"/>
+      <w:r>
+        <w:t>Special weapon</w:t>
+      </w:r>
     </w:p>
     <w:p>
       <w:pPr>
         <w:pStyle w:val="BodyText1"/>
-      </w:pPr>
-      <w:r>
-        <w:t>Pelin aikana pelaajan on mahdollista löytää pelialu</w:t>
-      </w:r>
-      <w:r>
-        <w:t>e</w:t>
-      </w:r>
-      <w:r>
-        <w:t>elle spawnaawa ydinpommi, jonka pelaaja voi kerätä. Kun pelaaja on kerännyt ydinpommin, hän voi pudottaa sen R -näppäimellä. Ydinpommi on normaalia pommia huomattavasti voimakkaampi, joten sen vaikutussäde on paljon suurempi.</w:t>
-      </w:r>
-      <w:r>
-        <w:t xml:space="preserve"> Pelaajalla voi olla kerrallaan vain yksi ydinpommi, ja uusi ydinpommi spawnaa vasta edellisen pudottamisen jälkeen.</w:t>
+        <w:rPr>
+          <w:lang w:val="en-US"/>
+        </w:rPr>
+      </w:pPr>
+      <w:r>
+        <w:rPr>
+          <w:lang w:val="en-US"/>
+        </w:rPr>
+        <w:t>During the game, the p</w:t>
+      </w:r>
+      <w:r>
+        <w:rPr>
+          <w:lang w:val="en-US"/>
+        </w:rPr>
+        <w:t xml:space="preserve">layer may find a nuke that spawns within the game area in a random location. </w:t>
+      </w:r>
+      <w:r>
+        <w:rPr>
+          <w:lang w:val="en-US"/>
+        </w:rPr>
+        <w:t>The player may collect the nuke, after which they c</w:t>
+      </w:r>
+      <w:r>
+        <w:rPr>
+          <w:lang w:val="en-US"/>
+        </w:rPr>
+        <w:t xml:space="preserve">an drop the nuke using R key. </w:t>
+      </w:r>
+      <w:r>
+        <w:rPr>
+          <w:lang w:val="en-US"/>
+        </w:rPr>
+        <w:t>The nuke is much more powerful than a regular bomb and thus has area of effect.</w:t>
+      </w:r>
+      <w:r>
+        <w:rPr>
+          <w:lang w:val="en-US"/>
+        </w:rPr>
+        <w:t xml:space="preserve"> They player may only have one nuke collected at a time.</w:t>
+      </w:r>
+      <w:r>
+        <w:rPr>
+          <w:lang w:val="en-US"/>
+        </w:rPr>
+        <w:t xml:space="preserve"> New nuke spawns after the previous one has been collected and dropped.</w:t>
+      </w:r>
+      <w:r>
+        <w:rPr>
+          <w:lang w:val="en-US"/>
+        </w:rPr>
+        <w:t xml:space="preserve"> If the player has a nuke ready to be dropped, it is indicated with a symbol in the lower right corner of the MainWindow.</w:t>
       </w:r>
     </w:p>
     <w:p>
@@ -617,9 +725,9 @@
         </w:rPr>
         <w:lastRenderedPageBreak/>
         <w:drawing>
-          <wp:inline distT="0" distB="0" distL="0" distR="0" wp14:anchorId="3CA37149" wp14:editId="473675AB">
-            <wp:extent cx="3419475" cy="3152775"/>
-            <wp:effectExtent l="0" t="0" r="9525" b="9525"/>
+          <wp:inline distT="0" distB="0" distL="0" distR="0" wp14:anchorId="3CA37149" wp14:editId="0F5EFF3E">
+            <wp:extent cx="2582685" cy="2381250"/>
+            <wp:effectExtent l="0" t="0" r="8255" b="0"/>
             <wp:docPr id="2" name="Picture 2"/>
             <wp:cNvGraphicFramePr>
               <a:graphicFrameLocks xmlns:a="http://schemas.openxmlformats.org/drawingml/2006/main" noChangeAspect="1"/>
@@ -649,7 +757,7 @@
                   <pic:spPr bwMode="auto">
                     <a:xfrm>
                       <a:off x="0" y="0"/>
-                      <a:ext cx="3419475" cy="3152775"/>
+                      <a:ext cx="2589446" cy="2387484"/>
                     </a:xfrm>
                     <a:prstGeom prst="rect">
                       <a:avLst/>
@@ -672,108 +780,204 @@
         <w:rPr>
           <w:i/>
           <w:iCs/>
-        </w:rPr>
-      </w:pPr>
+          <w:lang w:val="en-US"/>
+        </w:rPr>
+      </w:pPr>
+      <w:bookmarkStart w:id="0" w:name="_Toc57598545"/>
+      <w:bookmarkStart w:id="1" w:name="_Toc57598450"/>
+      <w:bookmarkEnd w:id="0"/>
       <w:r>
         <w:rPr>
           <w:i/>
           <w:iCs/>
-        </w:rPr>
-        <w:t>Kerättävissä oleva ydinpommi</w:t>
-      </w:r>
-      <w:bookmarkStart w:id="9" w:name="_Toc57598545"/>
-      <w:bookmarkStart w:id="10" w:name="_Toc57598450"/>
-      <w:bookmarkEnd w:id="9"/>
-    </w:p>
+          <w:lang w:val="en-US"/>
+        </w:rPr>
+        <w:t>Nuke ready to be c</w:t>
+      </w:r>
+      <w:r>
+        <w:rPr>
+          <w:i/>
+          <w:iCs/>
+          <w:lang w:val="en-US"/>
+        </w:rPr>
+        <w:t>ollected</w:t>
+      </w:r>
+    </w:p>
+    <w:bookmarkEnd w:id="1"/>
     <w:p>
       <w:pPr>
         <w:pStyle w:val="Otsikko2"/>
       </w:pPr>
-      <w:bookmarkStart w:id="11" w:name="_Toc57598546"/>
-      <w:r>
-        <w:t>Pelin päättyminen</w:t>
-      </w:r>
-      <w:bookmarkEnd w:id="10"/>
-      <w:bookmarkEnd w:id="11"/>
+      <w:r>
+        <w:t>End of the game</w:t>
+      </w:r>
     </w:p>
     <w:p>
       <w:pPr>
         <w:pStyle w:val="BodyText1"/>
-      </w:pPr>
-      <w:r>
-        <w:t>Pelin päättyy, kun peliaika loppuu tai kun pelaajan kone tuhoutuu törmättyään neljä kertaa pilven kanssa. Pelin päätyttyä näkyviin tulee pelin aikana kerättyjä tilastoja ja aiempien pelikierrosten huipputulokset.</w:t>
+        <w:rPr>
+          <w:lang w:val="en-US"/>
+        </w:rPr>
+      </w:pPr>
+      <w:r>
+        <w:rPr>
+          <w:lang w:val="en-US"/>
+        </w:rPr>
+        <w:t>The game ends, when t</w:t>
+      </w:r>
+      <w:r>
+        <w:rPr>
+          <w:lang w:val="en-US"/>
+        </w:rPr>
+        <w:t xml:space="preserve">he game time runs out or when the plane is destroyed after hitting clouds too many times. </w:t>
+      </w:r>
+      <w:r>
+        <w:rPr>
+          <w:lang w:val="en-US"/>
+        </w:rPr>
+        <w:t>After the game ends, game round statistics are displayed in the end dialog, along with all time TOP5 scores of the game.</w:t>
       </w:r>
     </w:p>
     <w:p>
       <w:pPr>
         <w:pStyle w:val="BodyText1"/>
+        <w:rPr>
+          <w:lang w:val="en-US"/>
+        </w:rPr>
       </w:pPr>
     </w:p>
     <w:p>
       <w:pPr>
         <w:pStyle w:val="Otsikko1"/>
       </w:pPr>
-      <w:bookmarkStart w:id="12" w:name="_Toc57598451"/>
-      <w:bookmarkStart w:id="13" w:name="_Toc57598547"/>
       <w:r>
         <w:lastRenderedPageBreak/>
-        <w:t>pelin toiminta</w:t>
-      </w:r>
-      <w:r>
-        <w:t xml:space="preserve"> &amp; Työnjako</w:t>
-      </w:r>
-      <w:bookmarkEnd w:id="12"/>
-      <w:bookmarkEnd w:id="13"/>
+        <w:t>Game logic &amp; workload distribution</w:t>
+      </w:r>
     </w:p>
     <w:p>
       <w:pPr>
         <w:pStyle w:val="BodyText1"/>
-      </w:pPr>
-      <w:r>
-        <w:t>Projektin kurssin puolen valmiissa koodissa oli kaupungissa liikkuvia nyssejä ja matkustajia pyörittävä logiikka. Lisäksi valmiiksi oli annettu joitakin rajapintoja. Olennaisin rajapinta logiikan pyörittämisen kannalta oli CourseSide::I</w:t>
-      </w:r>
-      <w:r>
-        <w:t>C</w:t>
-      </w:r>
-      <w:r>
-        <w:t xml:space="preserve">ity, josta periytetty City -luokka ohjaa kartalla liikkuvia nyssejä (ActorItem) ottamalla vastaan logiikalta tulevia funktiokutsuja ja kutsumalla vastaavia MainWindow -luokan funktioita. </w:t>
-      </w:r>
-      <w:r>
-        <w:t>Muut luokat on periytetty muista kuin kurssin puolen luokista.</w:t>
+        <w:rPr>
+          <w:lang w:val="en-US"/>
+        </w:rPr>
+      </w:pPr>
+      <w:r>
+        <w:rPr>
+          <w:lang w:val="en-US"/>
+        </w:rPr>
+        <w:t>The course side template o</w:t>
+      </w:r>
+      <w:r>
+        <w:rPr>
+          <w:lang w:val="en-US"/>
+        </w:rPr>
+        <w:t xml:space="preserve">f the project contains the logic for moving the nysses and passengers, as well as some interfaces. </w:t>
+      </w:r>
+      <w:r>
+        <w:rPr>
+          <w:lang w:val="en-US"/>
+        </w:rPr>
+        <w:t>During the coding of the game, the most important interface was the CourseSide::ICity, from which the City class is inherited.</w:t>
+      </w:r>
+      <w:r>
+        <w:rPr>
+          <w:lang w:val="en-US"/>
+        </w:rPr>
+        <w:t xml:space="preserve"> </w:t>
+      </w:r>
+      <w:r>
+        <w:rPr>
+          <w:lang w:val="en-US"/>
+        </w:rPr>
+        <w:t xml:space="preserve">The City class moves the actors in the city by </w:t>
+      </w:r>
+      <w:r>
+        <w:rPr>
+          <w:lang w:val="en-US"/>
+        </w:rPr>
+        <w:t xml:space="preserve">receiving function calls from the CourseSide::Logic object. </w:t>
+      </w:r>
+      <w:r>
+        <w:rPr>
+          <w:lang w:val="en-US"/>
+        </w:rPr>
+        <w:t>The City also calls the actor functions in the Mai</w:t>
+      </w:r>
+      <w:r>
+        <w:rPr>
+          <w:lang w:val="en-US"/>
+        </w:rPr>
+        <w:t xml:space="preserve">nWindow, which controls the actor graphics. </w:t>
+      </w:r>
+      <w:r>
+        <w:rPr>
+          <w:lang w:val="en-US"/>
+        </w:rPr>
+        <w:t>Other than the City class, the student side classes w</w:t>
+      </w:r>
+      <w:r>
+        <w:rPr>
+          <w:lang w:val="en-US"/>
+        </w:rPr>
+        <w:t>ere inherited from Qt Classes.</w:t>
       </w:r>
     </w:p>
     <w:p>
       <w:pPr>
         <w:pStyle w:val="Otsikko2"/>
       </w:pPr>
-      <w:bookmarkStart w:id="14" w:name="_Toc57598452"/>
-      <w:bookmarkStart w:id="15" w:name="_Toc57598548"/>
-      <w:r>
-        <w:t>Luokkakaavio</w:t>
-      </w:r>
-      <w:bookmarkEnd w:id="14"/>
-      <w:bookmarkEnd w:id="15"/>
+      <w:r>
+        <w:t>Class diagram</w:t>
+      </w:r>
     </w:p>
     <w:p>
       <w:pPr>
         <w:pStyle w:val="BodyText1"/>
-      </w:pPr>
-      <w:r>
-        <w:t>Kaaviossa on kuvattu ryhmän toteuttaman ohjelman osan tärkeimmät luokat ja luokkien tärkeimmät tietorakenteet sekä luokkien keskinäinen vuorovaikutus.</w:t>
+        <w:rPr>
+          <w:lang w:val="en-US"/>
+        </w:rPr>
+      </w:pPr>
+      <w:r>
+        <w:rPr>
+          <w:lang w:val="en-US"/>
+        </w:rPr>
+        <w:t xml:space="preserve">The </w:t>
+      </w:r>
+      <w:r>
+        <w:rPr>
+          <w:lang w:val="en-US"/>
+        </w:rPr>
+        <w:t>following diagram</w:t>
+      </w:r>
+      <w:r>
+        <w:rPr>
+          <w:lang w:val="en-US"/>
+        </w:rPr>
+        <w:t xml:space="preserve"> contains t</w:t>
+      </w:r>
+      <w:r>
+        <w:rPr>
+          <w:lang w:val="en-US"/>
+        </w:rPr>
+        <w:t>he most important student side classes of the program and the essential data stored in the classes. The interaction between classes is described with arrows.</w:t>
       </w:r>
     </w:p>
     <w:p>
       <w:pPr>
         <w:pStyle w:val="BodyText1"/>
+        <w:rPr>
+          <w:lang w:val="en-US"/>
+        </w:rPr>
       </w:pPr>
       <w:r>
         <w:rPr>
           <w:noProof/>
         </w:rPr>
         <w:drawing>
-          <wp:inline distT="0" distB="0" distL="0" distR="0" wp14:anchorId="5A34E717" wp14:editId="21790E33">
-            <wp:extent cx="5391785" cy="5132705"/>
-            <wp:effectExtent l="0" t="0" r="0" b="0"/>
+          <wp:inline distT="0" distB="0" distL="0" distR="0" wp14:anchorId="5A34E717" wp14:editId="417C2078">
+            <wp:extent cx="5062929" cy="4819650"/>
+            <wp:effectExtent l="0" t="0" r="4445" b="0"/>
             <wp:docPr id="5" name="Picture 5"/>
             <wp:cNvGraphicFramePr>
               <a:graphicFrameLocks xmlns:a="http://schemas.openxmlformats.org/drawingml/2006/main" noChangeAspect="1"/>
@@ -803,7 +1007,7 @@
                   <pic:spPr bwMode="auto">
                     <a:xfrm>
                       <a:off x="0" y="0"/>
-                      <a:ext cx="5391785" cy="5132705"/>
+                      <a:ext cx="5079606" cy="4835526"/>
                     </a:xfrm>
                     <a:prstGeom prst="rect">
                       <a:avLst/>
@@ -823,6 +1027,9 @@
     <w:p>
       <w:pPr>
         <w:pStyle w:val="BodyText1"/>
+        <w:rPr>
+          <w:lang w:val="en-US"/>
+        </w:rPr>
       </w:pPr>
     </w:p>
     <w:p>
@@ -830,7 +1037,6 @@
         <w:pStyle w:val="BodyText1"/>
       </w:pPr>
       <w:r>
-        <w:lastRenderedPageBreak/>
         <w:t>Pelikierroksen aikana suurin vastuu on MainWindow -luokalla</w:t>
       </w:r>
       <w:r>
@@ -845,15 +1051,37 @@
     </w:p>
     <w:p>
       <w:pPr>
+        <w:pStyle w:val="BodyText1"/>
+        <w:rPr>
+          <w:lang w:val="en-US"/>
+        </w:rPr>
+      </w:pPr>
+      <w:r>
+        <w:rPr>
+          <w:lang w:val="en-US"/>
+        </w:rPr>
+        <w:t>During the game round, t</w:t>
+      </w:r>
+      <w:r>
+        <w:rPr>
+          <w:lang w:val="en-US"/>
+        </w:rPr>
+        <w:t>he MainWindow controls most of the game actions. MainWindow stores all the actors in the game and controls their movement and drawing grahics</w:t>
+      </w:r>
+      <w:r>
+        <w:rPr>
+          <w:lang w:val="en-US"/>
+        </w:rPr>
+        <w:t>.</w:t>
+      </w:r>
+    </w:p>
+    <w:p>
+      <w:pPr>
         <w:pStyle w:val="Otsikko2"/>
       </w:pPr>
-      <w:bookmarkStart w:id="16" w:name="_Toc57598453"/>
-      <w:bookmarkStart w:id="17" w:name="_Toc57598549"/>
-      <w:r>
-        <w:t>Toteutunut työnjako</w:t>
-      </w:r>
-      <w:bookmarkEnd w:id="16"/>
-      <w:bookmarkEnd w:id="17"/>
+      <w:r>
+        <w:t>Workload distribution</w:t>
+      </w:r>
     </w:p>
     <w:p>
       <w:pPr>
@@ -864,6 +1092,38 @@
       </w:r>
       <w:r>
         <w:t>rojektin toteutuksen aikana. Monissa luokissa on kuitenkin ainakin jonkin verran kummankin tekemiä muutoksia.</w:t>
+      </w:r>
+    </w:p>
+    <w:p>
+      <w:pPr>
+        <w:pStyle w:val="BodyText1"/>
+        <w:rPr>
+          <w:lang w:val="en-US"/>
+        </w:rPr>
+      </w:pPr>
+      <w:r>
+        <w:rPr>
+          <w:lang w:val="en-US"/>
+        </w:rPr>
+        <w:t xml:space="preserve">Below, the workload </w:t>
+      </w:r>
+      <w:r>
+        <w:rPr>
+          <w:lang w:val="en-US"/>
+        </w:rPr>
+        <w:t>of both group members is roughly listed. However, it should be noted that many classes</w:t>
+      </w:r>
+      <w:r>
+        <w:rPr>
+          <w:lang w:val="en-US"/>
+        </w:rPr>
+        <w:t xml:space="preserve"> contain changes made by both members</w:t>
+      </w:r>
+      <w:r>
+        <w:rPr>
+          <w:lang w:val="en-US"/>
+        </w:rPr>
+        <w:t>.</w:t>
       </w:r>
     </w:p>
     <w:p>
@@ -883,10 +1143,16 @@
         </w:numPr>
       </w:pPr>
       <w:r>
-        <w:t>Grafiikat</w:t>
-      </w:r>
-      <w:r>
-        <w:t xml:space="preserve"> </w:t>
+        <w:t>Graphics</w:t>
+      </w:r>
+    </w:p>
+    <w:p>
+      <w:pPr>
+        <w:pStyle w:val="BodyText1"/>
+        <w:ind w:left="720"/>
+      </w:pPr>
+      <w:r>
+        <w:t>Sound</w:t>
       </w:r>
     </w:p>
     <w:p>
@@ -896,9 +1162,15 @@
           <w:ilvl w:val="0"/>
           <w:numId w:val="43"/>
         </w:numPr>
-      </w:pPr>
-      <w:r>
-        <w:t>Äänet</w:t>
+        <w:rPr>
+          <w:lang w:val="en-US"/>
+        </w:rPr>
+      </w:pPr>
+      <w:r>
+        <w:rPr>
+          <w:lang w:val="en-US"/>
+        </w:rPr>
+        <w:t>Movement of actors</w:t>
       </w:r>
     </w:p>
     <w:p>
@@ -908,9 +1180,15 @@
           <w:ilvl w:val="0"/>
           <w:numId w:val="43"/>
         </w:numPr>
-      </w:pPr>
-      <w:r>
-        <w:t>Actorien liikkuminen ja piirtäminen</w:t>
+        <w:rPr>
+          <w:lang w:val="en-US"/>
+        </w:rPr>
+      </w:pPr>
+      <w:r>
+        <w:rPr>
+          <w:lang w:val="en-US"/>
+        </w:rPr>
+        <w:t>Player plane &amp; controls</w:t>
       </w:r>
     </w:p>
     <w:p>
@@ -928,7 +1206,7 @@
         <w:rPr>
           <w:lang w:val="en-US"/>
         </w:rPr>
-        <w:t>Pelihahmo &amp; kontrollit</w:t>
+        <w:t>Bombs</w:t>
       </w:r>
     </w:p>
     <w:p>
@@ -946,7 +1224,7 @@
         <w:rPr>
           <w:lang w:val="en-US"/>
         </w:rPr>
-        <w:t>Pommit</w:t>
+        <w:t>Nuke</w:t>
       </w:r>
     </w:p>
     <w:p>
@@ -964,7 +1242,7 @@
         <w:rPr>
           <w:lang w:val="en-US"/>
         </w:rPr>
-        <w:t>Ydinpommi</w:t>
+        <w:t>Clouds</w:t>
       </w:r>
     </w:p>
     <w:p>
@@ -982,25 +1260,7 @@
         <w:rPr>
           <w:lang w:val="en-US"/>
         </w:rPr>
-        <w:t>Pilvet</w:t>
-      </w:r>
-    </w:p>
-    <w:p>
-      <w:pPr>
-        <w:pStyle w:val="BodyText1"/>
-        <w:numPr>
-          <w:ilvl w:val="0"/>
-          <w:numId w:val="43"/>
-        </w:numPr>
-        <w:rPr>
-          <w:lang w:val="en-US"/>
-        </w:rPr>
-      </w:pPr>
-      <w:r>
-        <w:rPr>
-          <w:lang w:val="en-US"/>
-        </w:rPr>
-        <w:t>Pääikkuna</w:t>
+        <w:t>MainWindow</w:t>
       </w:r>
     </w:p>
     <w:p>
@@ -1023,7 +1283,7 @@
         </w:numPr>
       </w:pPr>
       <w:r>
-        <w:t>Aloitusikkuna</w:t>
+        <w:t>Start dialog</w:t>
       </w:r>
     </w:p>
     <w:p>
@@ -1035,7 +1295,7 @@
         </w:numPr>
       </w:pPr>
       <w:r>
-        <w:t>Lopetusikkuna</w:t>
+        <w:t>End dialog</w:t>
       </w:r>
     </w:p>
     <w:p>
@@ -1047,7 +1307,7 @@
         </w:numPr>
       </w:pPr>
       <w:r>
-        <w:t>Tilastot</w:t>
+        <w:t>Statistics</w:t>
       </w:r>
     </w:p>
     <w:p>
@@ -1059,7 +1319,7 @@
         </w:numPr>
       </w:pPr>
       <w:r>
-        <w:t>Tilasto -luokan yksikkötestit</w:t>
+        <w:t>Statistics unit tests</w:t>
       </w:r>
     </w:p>
     <w:p>
@@ -1071,8 +1331,10 @@
         </w:numPr>
       </w:pPr>
       <w:r>
-        <w:t>Tietojen tallennus</w:t>
-      </w:r>
+        <w:t>Saving the data (hiscores)</w:t>
+      </w:r>
+      <w:bookmarkStart w:id="2" w:name="_GoBack"/>
+      <w:bookmarkEnd w:id="2"/>
     </w:p>
     <w:p>
       <w:pPr>
@@ -1204,7 +1466,7 @@
         <v:path o:extrusionok="f" gradientshapeok="t" o:connecttype="rect"/>
         <o:lock v:ext="edit" aspectratio="t"/>
       </v:shapetype>
-      <v:shape id="_x0000_i1033" type="#_x0000_t75" alt="\mathbb{R}" style="width:10.5pt;height:10.5pt;visibility:visible;mso-wrap-style:square" o:bullet="t">
+      <v:shape id="_x0000_i1061" type="#_x0000_t75" alt="\mathbb{R}" style="width:10.5pt;height:10.5pt;visibility:visible;mso-wrap-style:square" o:bullet="t">
         <v:imagedata r:id="rId1" o:title="mathbb{R}"/>
       </v:shape>
     </w:pict>
@@ -6860,7 +7122,7 @@
 </file>
 
 <file path=customXml/itemProps1.xml><?xml version="1.0" encoding="utf-8"?>
-<ds:datastoreItem xmlns:ds="http://schemas.openxmlformats.org/officeDocument/2006/customXml" ds:itemID="{119E7ED6-E958-4B73-877F-68E7B64FFDC8}">
+<ds:datastoreItem xmlns:ds="http://schemas.openxmlformats.org/officeDocument/2006/customXml" ds:itemID="{29D7B908-B1D3-4C97-9203-4877FE988B5D}">
   <ds:schemaRefs>
     <ds:schemaRef ds:uri="http://schemas.openxmlformats.org/officeDocument/2006/bibliography"/>
   </ds:schemaRefs>

</xml_diff>

<commit_message>
Cloud collisions now decrease the score by 5. Edited Doc.docx
</commit_message>
<xml_diff>
--- a/Documentation/Doc.docx
+++ b/Documentation/Doc.docx
@@ -350,13 +350,39 @@
         <w:rPr>
           <w:lang w:val="en-US"/>
         </w:rPr>
-        <w:t>Colliding with a cloud damages the plane, and after 4 h</w:t>
-      </w:r>
-      <w:r>
-        <w:rPr>
-          <w:lang w:val="en-US"/>
-        </w:rPr>
-        <w:t>its the plane is destroyed. The game goes on until the game time runs out or until the plane is destroyed.</w:t>
+        <w:t>Colliding with a cloud damages the plane</w:t>
+      </w:r>
+      <w:r>
+        <w:rPr>
+          <w:lang w:val="en-US"/>
+        </w:rPr>
+        <w:t xml:space="preserve"> and decreases score by 5</w:t>
+      </w:r>
+      <w:bookmarkStart w:id="0" w:name="_GoBack"/>
+      <w:bookmarkEnd w:id="0"/>
+      <w:r>
+        <w:rPr>
+          <w:lang w:val="en-US"/>
+        </w:rPr>
+        <w:t>, and after 4 h</w:t>
+      </w:r>
+      <w:r>
+        <w:rPr>
+          <w:lang w:val="en-US"/>
+        </w:rPr>
+        <w:t xml:space="preserve">its the plane is destroyed. </w:t>
+      </w:r>
+      <w:r>
+        <w:rPr>
+          <w:lang w:val="en-US"/>
+        </w:rPr>
+        <w:t xml:space="preserve">After collision, there is a short cooldown phase (different for each plane) during which the plane will not take damage from collisions. </w:t>
+      </w:r>
+      <w:r>
+        <w:rPr>
+          <w:lang w:val="en-US"/>
+        </w:rPr>
+        <w:t>The game goes on until the game time runs out or until the plane is destroyed.</w:t>
       </w:r>
     </w:p>
     <w:p>
@@ -503,7 +529,6 @@
         <w:pStyle w:val="Otsikko2"/>
       </w:pPr>
       <w:r>
-        <w:lastRenderedPageBreak/>
         <w:t>Playing the game</w:t>
       </w:r>
     </w:p>
@@ -783,9 +808,9 @@
           <w:lang w:val="en-US"/>
         </w:rPr>
       </w:pPr>
-      <w:bookmarkStart w:id="0" w:name="_Toc57598545"/>
-      <w:bookmarkStart w:id="1" w:name="_Toc57598450"/>
-      <w:bookmarkEnd w:id="0"/>
+      <w:bookmarkStart w:id="1" w:name="_Toc57598545"/>
+      <w:bookmarkStart w:id="2" w:name="_Toc57598450"/>
+      <w:bookmarkEnd w:id="1"/>
       <w:r>
         <w:rPr>
           <w:i/>
@@ -803,7 +828,7 @@
         <w:t>ollected</w:t>
       </w:r>
     </w:p>
-    <w:bookmarkEnd w:id="1"/>
+    <w:bookmarkEnd w:id="2"/>
     <w:p>
       <w:pPr>
         <w:pStyle w:val="Otsikko2"/>
@@ -1035,18 +1060,41 @@
     <w:p>
       <w:pPr>
         <w:pStyle w:val="BodyText1"/>
-      </w:pPr>
-      <w:r>
-        <w:t>Pelikierroksen aikana suurin vastuu on MainWindow -luokalla</w:t>
-      </w:r>
-      <w:r>
+        <w:rPr>
+          <w:lang w:val="en-US"/>
+        </w:rPr>
+      </w:pPr>
+      <w:r>
+        <w:rPr>
+          <w:lang w:val="en-US"/>
+        </w:rPr>
+        <w:t>During the game round, t</w:t>
+      </w:r>
+      <w:r>
+        <w:rPr>
+          <w:lang w:val="en-US"/>
+        </w:rPr>
+        <w:t>he MainWindow controls most of the game actions. MainWindow stores all the actors in the game and controls their movement and drawing grahics</w:t>
+      </w:r>
+      <w:r>
+        <w:rPr>
+          <w:lang w:val="en-US"/>
+        </w:rPr>
         <w:t>.</w:t>
       </w:r>
-      <w:r>
-        <w:t xml:space="preserve"> MainWindow tallentaa pelialueella liikkuvat toimijat ja vastaa grafiikoiden piirtämisestä ja liikuttamisesta</w:t>
-      </w:r>
-      <w:r>
-        <w:t>.</w:t>
+    </w:p>
+    <w:p>
+      <w:pPr>
+        <w:pStyle w:val="Otsikko2"/>
+        <w:rPr>
+          <w:lang w:val="en-US"/>
+        </w:rPr>
+      </w:pPr>
+      <w:r>
+        <w:rPr>
+          <w:lang w:val="en-US"/>
+        </w:rPr>
+        <w:t>Additional features</w:t>
       </w:r>
     </w:p>
     <w:p>
@@ -1060,19 +1108,174 @@
         <w:rPr>
           <w:lang w:val="en-US"/>
         </w:rPr>
-        <w:t>During the game round, t</w:t>
-      </w:r>
-      <w:r>
-        <w:rPr>
-          <w:lang w:val="en-US"/>
-        </w:rPr>
-        <w:t>he MainWindow controls most of the game actions. MainWindow stores all the actors in the game and controls their movement and drawing grahics</w:t>
-      </w:r>
-      <w:r>
-        <w:rPr>
-          <w:lang w:val="en-US"/>
-        </w:rPr>
-        <w:t>.</w:t>
+        <w:t>Below is a list of additional features added to the game, as described in project info (</w:t>
+      </w:r>
+      <w:hyperlink r:id="rId12" w:history="1">
+        <w:r>
+          <w:rPr>
+            <w:rStyle w:val="Hyperlinkki"/>
+            <w:lang w:val="en-US"/>
+          </w:rPr>
+          <w:t>https://plus.tuni.fi/tie-0240x/fall-2020/modules_00/00_tyoohje/</w:t>
+        </w:r>
+      </w:hyperlink>
+      <w:r>
+        <w:rPr>
+          <w:lang w:val="en-US"/>
+        </w:rPr>
+        <w:t>)</w:t>
+      </w:r>
+    </w:p>
+    <w:p>
+      <w:pPr>
+        <w:pStyle w:val="BodyText1"/>
+        <w:numPr>
+          <w:ilvl w:val="0"/>
+          <w:numId w:val="45"/>
+        </w:numPr>
+        <w:spacing w:line="240" w:lineRule="auto"/>
+        <w:rPr>
+          <w:lang w:val="en-US"/>
+        </w:rPr>
+      </w:pPr>
+      <w:r>
+        <w:rPr>
+          <w:lang w:val="en-US"/>
+        </w:rPr>
+        <w:t>Even screen updates</w:t>
+      </w:r>
+    </w:p>
+    <w:p>
+      <w:pPr>
+        <w:pStyle w:val="BodyText1"/>
+        <w:numPr>
+          <w:ilvl w:val="0"/>
+          <w:numId w:val="45"/>
+        </w:numPr>
+        <w:spacing w:line="240" w:lineRule="auto"/>
+        <w:rPr>
+          <w:lang w:val="en-US"/>
+        </w:rPr>
+      </w:pPr>
+      <w:r>
+        <w:rPr>
+          <w:lang w:val="en-US"/>
+        </w:rPr>
+        <w:t>Scrollable map</w:t>
+      </w:r>
+    </w:p>
+    <w:p>
+      <w:pPr>
+        <w:pStyle w:val="BodyText1"/>
+        <w:numPr>
+          <w:ilvl w:val="0"/>
+          <w:numId w:val="45"/>
+        </w:numPr>
+        <w:spacing w:line="240" w:lineRule="auto"/>
+        <w:rPr>
+          <w:lang w:val="en-US"/>
+        </w:rPr>
+      </w:pPr>
+      <w:r>
+        <w:rPr>
+          <w:lang w:val="en-US"/>
+        </w:rPr>
+        <w:t>Even movement of the player figure</w:t>
+      </w:r>
+    </w:p>
+    <w:p>
+      <w:pPr>
+        <w:pStyle w:val="BodyText1"/>
+        <w:numPr>
+          <w:ilvl w:val="0"/>
+          <w:numId w:val="45"/>
+        </w:numPr>
+        <w:spacing w:line="240" w:lineRule="auto"/>
+        <w:rPr>
+          <w:lang w:val="en-US"/>
+        </w:rPr>
+      </w:pPr>
+      <w:r>
+        <w:rPr>
+          <w:lang w:val="en-US"/>
+        </w:rPr>
+        <w:t>fsdsd</w:t>
+      </w:r>
+    </w:p>
+    <w:p>
+      <w:pPr>
+        <w:pStyle w:val="BodyText1"/>
+        <w:numPr>
+          <w:ilvl w:val="0"/>
+          <w:numId w:val="45"/>
+        </w:numPr>
+        <w:spacing w:line="240" w:lineRule="auto"/>
+        <w:rPr>
+          <w:lang w:val="en-US"/>
+        </w:rPr>
+      </w:pPr>
+      <w:r>
+        <w:rPr>
+          <w:lang w:val="en-US"/>
+        </w:rPr>
+        <w:t>Following the game state</w:t>
+      </w:r>
+    </w:p>
+    <w:p>
+      <w:pPr>
+        <w:pStyle w:val="BodyText1"/>
+        <w:numPr>
+          <w:ilvl w:val="0"/>
+          <w:numId w:val="45"/>
+        </w:numPr>
+        <w:spacing w:line="240" w:lineRule="auto"/>
+        <w:rPr>
+          <w:lang w:val="en-US"/>
+        </w:rPr>
+      </w:pPr>
+      <w:r>
+        <w:rPr>
+          <w:lang w:val="en-US"/>
+        </w:rPr>
+        <w:t>Top5-list (top5 is better than top10)</w:t>
+      </w:r>
+    </w:p>
+    <w:p>
+      <w:pPr>
+        <w:pStyle w:val="BodyText1"/>
+        <w:numPr>
+          <w:ilvl w:val="0"/>
+          <w:numId w:val="45"/>
+        </w:numPr>
+        <w:spacing w:line="240" w:lineRule="auto"/>
+        <w:rPr>
+          <w:lang w:val="en-US"/>
+        </w:rPr>
+      </w:pPr>
+      <w:r>
+        <w:rPr>
+          <w:lang w:val="en-US"/>
+        </w:rPr>
+        <w:t>Updates to the playable figure</w:t>
+      </w:r>
+    </w:p>
+    <w:p>
+      <w:pPr>
+        <w:pStyle w:val="BodyText1"/>
+        <w:numPr>
+          <w:ilvl w:val="0"/>
+          <w:numId w:val="45"/>
+        </w:numPr>
+        <w:spacing w:line="240" w:lineRule="auto"/>
+        <w:rPr>
+          <w:lang w:val="en-US"/>
+        </w:rPr>
+      </w:pPr>
+      <w:r>
+        <w:rPr>
+          <w:lang w:val="en-US"/>
+        </w:rPr>
+        <w:t>Own feature: health.</w:t>
       </w:r>
     </w:p>
     <w:p>
@@ -1081,17 +1284,6 @@
       </w:pPr>
       <w:r>
         <w:t>Workload distribution</w:t>
-      </w:r>
-    </w:p>
-    <w:p>
-      <w:pPr>
-        <w:pStyle w:val="BodyText1"/>
-      </w:pPr>
-      <w:r>
-        <w:t>Alla suurinpiirtein toteutunut työnjako p</w:t>
-      </w:r>
-      <w:r>
-        <w:t>rojektin toteutuksen aikana. Monissa luokissa on kuitenkin ainakin jonkin verran kummankin tekemiä muutoksia.</w:t>
       </w:r>
     </w:p>
     <w:p>
@@ -1141,6 +1333,7 @@
           <w:ilvl w:val="0"/>
           <w:numId w:val="43"/>
         </w:numPr>
+        <w:spacing w:line="240" w:lineRule="auto"/>
       </w:pPr>
       <w:r>
         <w:t>Graphics</w:t>
@@ -1149,6 +1342,7 @@
     <w:p>
       <w:pPr>
         <w:pStyle w:val="BodyText1"/>
+        <w:spacing w:line="240" w:lineRule="auto"/>
         <w:ind w:left="720"/>
       </w:pPr>
       <w:r>
@@ -1162,6 +1356,7 @@
           <w:ilvl w:val="0"/>
           <w:numId w:val="43"/>
         </w:numPr>
+        <w:spacing w:line="240" w:lineRule="auto"/>
         <w:rPr>
           <w:lang w:val="en-US"/>
         </w:rPr>
@@ -1180,6 +1375,7 @@
           <w:ilvl w:val="0"/>
           <w:numId w:val="43"/>
         </w:numPr>
+        <w:spacing w:line="240" w:lineRule="auto"/>
         <w:rPr>
           <w:lang w:val="en-US"/>
         </w:rPr>
@@ -1198,6 +1394,7 @@
           <w:ilvl w:val="0"/>
           <w:numId w:val="43"/>
         </w:numPr>
+        <w:spacing w:line="240" w:lineRule="auto"/>
         <w:rPr>
           <w:lang w:val="en-US"/>
         </w:rPr>
@@ -1216,6 +1413,7 @@
           <w:ilvl w:val="0"/>
           <w:numId w:val="43"/>
         </w:numPr>
+        <w:spacing w:line="240" w:lineRule="auto"/>
         <w:rPr>
           <w:lang w:val="en-US"/>
         </w:rPr>
@@ -1234,6 +1432,7 @@
           <w:ilvl w:val="0"/>
           <w:numId w:val="43"/>
         </w:numPr>
+        <w:spacing w:line="240" w:lineRule="auto"/>
         <w:rPr>
           <w:lang w:val="en-US"/>
         </w:rPr>
@@ -1252,6 +1451,7 @@
           <w:ilvl w:val="0"/>
           <w:numId w:val="43"/>
         </w:numPr>
+        <w:spacing w:line="240" w:lineRule="auto"/>
         <w:rPr>
           <w:lang w:val="en-US"/>
         </w:rPr>
@@ -1266,6 +1466,7 @@
     <w:p>
       <w:pPr>
         <w:pStyle w:val="BodyText1"/>
+        <w:spacing w:line="240" w:lineRule="auto"/>
       </w:pPr>
       <w:r>
         <w:t>Elias H</w:t>
@@ -1281,6 +1482,7 @@
           <w:ilvl w:val="0"/>
           <w:numId w:val="44"/>
         </w:numPr>
+        <w:spacing w:line="240" w:lineRule="auto"/>
       </w:pPr>
       <w:r>
         <w:t>Start dialog</w:t>
@@ -1293,6 +1495,7 @@
           <w:ilvl w:val="0"/>
           <w:numId w:val="44"/>
         </w:numPr>
+        <w:spacing w:line="240" w:lineRule="auto"/>
       </w:pPr>
       <w:r>
         <w:t>End dialog</w:t>
@@ -1305,6 +1508,7 @@
           <w:ilvl w:val="0"/>
           <w:numId w:val="44"/>
         </w:numPr>
+        <w:spacing w:line="240" w:lineRule="auto"/>
       </w:pPr>
       <w:r>
         <w:t>Statistics</w:t>
@@ -1317,6 +1521,7 @@
           <w:ilvl w:val="0"/>
           <w:numId w:val="44"/>
         </w:numPr>
+        <w:spacing w:line="240" w:lineRule="auto"/>
       </w:pPr>
       <w:r>
         <w:t>Statistics unit tests</w:t>
@@ -1329,12 +1534,14 @@
           <w:ilvl w:val="0"/>
           <w:numId w:val="44"/>
         </w:numPr>
-      </w:pPr>
-      <w:r>
-        <w:t>Saving the data (hiscores)</w:t>
-      </w:r>
-      <w:bookmarkStart w:id="2" w:name="_GoBack"/>
-      <w:bookmarkEnd w:id="2"/>
+        <w:spacing w:line="240" w:lineRule="auto"/>
+      </w:pPr>
+      <w:r>
+        <w:t>Saving t</w:t>
+      </w:r>
+      <w:r>
+        <w:t>he data (hiscores)</w:t>
+      </w:r>
     </w:p>
     <w:p>
       <w:pPr>
@@ -1342,7 +1549,7 @@
       </w:pPr>
     </w:p>
     <w:sectPr>
-      <w:headerReference w:type="default" r:id="rId12"/>
+      <w:headerReference w:type="default" r:id="rId13"/>
       <w:pgSz w:w="11906" w:h="16838" w:code="9"/>
       <w:pgMar w:top="1418" w:right="1134" w:bottom="1418" w:left="2268" w:header="709" w:footer="709" w:gutter="0"/>
       <w:pgNumType w:start="1"/>
@@ -1466,7 +1673,7 @@
         <v:path o:extrusionok="f" gradientshapeok="t" o:connecttype="rect"/>
         <o:lock v:ext="edit" aspectratio="t"/>
       </v:shapetype>
-      <v:shape id="_x0000_i1061" type="#_x0000_t75" alt="\mathbb{R}" style="width:10.5pt;height:10.5pt;visibility:visible;mso-wrap-style:square" o:bullet="t">
+      <v:shape id="_x0000_i1076" type="#_x0000_t75" alt="\mathbb{R}" style="width:10.5pt;height:10.5pt;visibility:visible;mso-wrap-style:square" o:bullet="t">
         <v:imagedata r:id="rId1" o:title="mathbb{R}"/>
       </v:shape>
     </w:pict>
@@ -3535,6 +3742,119 @@
     </w:lvl>
   </w:abstractNum>
   <w:abstractNum w:abstractNumId="30" w15:restartNumberingAfterBreak="0">
+    <w:nsid w:val="3C996AF5"/>
+    <w:multiLevelType w:val="hybridMultilevel"/>
+    <w:tmpl w:val="2AC07FE2"/>
+    <w:lvl w:ilvl="0" w:tplc="20000001">
+      <w:start w:val="1"/>
+      <w:numFmt w:val="bullet"/>
+      <w:lvlText w:val=""/>
+      <w:lvlJc w:val="left"/>
+      <w:pPr>
+        <w:ind w:left="720" w:hanging="360"/>
+      </w:pPr>
+      <w:rPr>
+        <w:rFonts w:ascii="Symbol" w:hAnsi="Symbol" w:hint="default"/>
+      </w:rPr>
+    </w:lvl>
+    <w:lvl w:ilvl="1" w:tplc="20000003" w:tentative="1">
+      <w:start w:val="1"/>
+      <w:numFmt w:val="bullet"/>
+      <w:lvlText w:val="o"/>
+      <w:lvlJc w:val="left"/>
+      <w:pPr>
+        <w:ind w:left="1440" w:hanging="360"/>
+      </w:pPr>
+      <w:rPr>
+        <w:rFonts w:ascii="Courier New" w:hAnsi="Courier New" w:cs="Courier New" w:hint="default"/>
+      </w:rPr>
+    </w:lvl>
+    <w:lvl w:ilvl="2" w:tplc="20000005" w:tentative="1">
+      <w:start w:val="1"/>
+      <w:numFmt w:val="bullet"/>
+      <w:lvlText w:val=""/>
+      <w:lvlJc w:val="left"/>
+      <w:pPr>
+        <w:ind w:left="2160" w:hanging="360"/>
+      </w:pPr>
+      <w:rPr>
+        <w:rFonts w:ascii="Wingdings" w:hAnsi="Wingdings" w:hint="default"/>
+      </w:rPr>
+    </w:lvl>
+    <w:lvl w:ilvl="3" w:tplc="20000001" w:tentative="1">
+      <w:start w:val="1"/>
+      <w:numFmt w:val="bullet"/>
+      <w:lvlText w:val=""/>
+      <w:lvlJc w:val="left"/>
+      <w:pPr>
+        <w:ind w:left="2880" w:hanging="360"/>
+      </w:pPr>
+      <w:rPr>
+        <w:rFonts w:ascii="Symbol" w:hAnsi="Symbol" w:hint="default"/>
+      </w:rPr>
+    </w:lvl>
+    <w:lvl w:ilvl="4" w:tplc="20000003" w:tentative="1">
+      <w:start w:val="1"/>
+      <w:numFmt w:val="bullet"/>
+      <w:lvlText w:val="o"/>
+      <w:lvlJc w:val="left"/>
+      <w:pPr>
+        <w:ind w:left="3600" w:hanging="360"/>
+      </w:pPr>
+      <w:rPr>
+        <w:rFonts w:ascii="Courier New" w:hAnsi="Courier New" w:cs="Courier New" w:hint="default"/>
+      </w:rPr>
+    </w:lvl>
+    <w:lvl w:ilvl="5" w:tplc="20000005" w:tentative="1">
+      <w:start w:val="1"/>
+      <w:numFmt w:val="bullet"/>
+      <w:lvlText w:val=""/>
+      <w:lvlJc w:val="left"/>
+      <w:pPr>
+        <w:ind w:left="4320" w:hanging="360"/>
+      </w:pPr>
+      <w:rPr>
+        <w:rFonts w:ascii="Wingdings" w:hAnsi="Wingdings" w:hint="default"/>
+      </w:rPr>
+    </w:lvl>
+    <w:lvl w:ilvl="6" w:tplc="20000001" w:tentative="1">
+      <w:start w:val="1"/>
+      <w:numFmt w:val="bullet"/>
+      <w:lvlText w:val=""/>
+      <w:lvlJc w:val="left"/>
+      <w:pPr>
+        <w:ind w:left="5040" w:hanging="360"/>
+      </w:pPr>
+      <w:rPr>
+        <w:rFonts w:ascii="Symbol" w:hAnsi="Symbol" w:hint="default"/>
+      </w:rPr>
+    </w:lvl>
+    <w:lvl w:ilvl="7" w:tplc="20000003" w:tentative="1">
+      <w:start w:val="1"/>
+      <w:numFmt w:val="bullet"/>
+      <w:lvlText w:val="o"/>
+      <w:lvlJc w:val="left"/>
+      <w:pPr>
+        <w:ind w:left="5760" w:hanging="360"/>
+      </w:pPr>
+      <w:rPr>
+        <w:rFonts w:ascii="Courier New" w:hAnsi="Courier New" w:cs="Courier New" w:hint="default"/>
+      </w:rPr>
+    </w:lvl>
+    <w:lvl w:ilvl="8" w:tplc="20000005" w:tentative="1">
+      <w:start w:val="1"/>
+      <w:numFmt w:val="bullet"/>
+      <w:lvlText w:val=""/>
+      <w:lvlJc w:val="left"/>
+      <w:pPr>
+        <w:ind w:left="6480" w:hanging="360"/>
+      </w:pPr>
+      <w:rPr>
+        <w:rFonts w:ascii="Wingdings" w:hAnsi="Wingdings" w:hint="default"/>
+      </w:rPr>
+    </w:lvl>
+  </w:abstractNum>
+  <w:abstractNum w:abstractNumId="31" w15:restartNumberingAfterBreak="0">
     <w:nsid w:val="3D6B7232"/>
     <w:multiLevelType w:val="hybridMultilevel"/>
     <w:tmpl w:val="3ABC9992"/>
@@ -3669,7 +3989,7 @@
       </w:pPr>
     </w:lvl>
   </w:abstractNum>
-  <w:abstractNum w:abstractNumId="31" w15:restartNumberingAfterBreak="0">
+  <w:abstractNum w:abstractNumId="32" w15:restartNumberingAfterBreak="0">
     <w:nsid w:val="40CC16BA"/>
     <w:multiLevelType w:val="hybridMultilevel"/>
     <w:tmpl w:val="331C3762"/>
@@ -3760,7 +4080,7 @@
       </w:pPr>
     </w:lvl>
   </w:abstractNum>
-  <w:abstractNum w:abstractNumId="32" w15:restartNumberingAfterBreak="0">
+  <w:abstractNum w:abstractNumId="33" w15:restartNumberingAfterBreak="0">
     <w:nsid w:val="426B33B9"/>
     <w:multiLevelType w:val="hybridMultilevel"/>
     <w:tmpl w:val="FB405578"/>
@@ -3846,7 +4166,7 @@
       </w:pPr>
     </w:lvl>
   </w:abstractNum>
-  <w:abstractNum w:abstractNumId="33" w15:restartNumberingAfterBreak="0">
+  <w:abstractNum w:abstractNumId="34" w15:restartNumberingAfterBreak="0">
     <w:nsid w:val="42B27AE7"/>
     <w:multiLevelType w:val="hybridMultilevel"/>
     <w:tmpl w:val="F49EF522"/>
@@ -3935,7 +4255,7 @@
       </w:pPr>
     </w:lvl>
   </w:abstractNum>
-  <w:abstractNum w:abstractNumId="34" w15:restartNumberingAfterBreak="0">
+  <w:abstractNum w:abstractNumId="35" w15:restartNumberingAfterBreak="0">
     <w:nsid w:val="4DAA2ED8"/>
     <w:multiLevelType w:val="hybridMultilevel"/>
     <w:tmpl w:val="064E21BC"/>
@@ -4024,7 +4344,7 @@
       </w:pPr>
     </w:lvl>
   </w:abstractNum>
-  <w:abstractNum w:abstractNumId="35" w15:restartNumberingAfterBreak="0">
+  <w:abstractNum w:abstractNumId="36" w15:restartNumberingAfterBreak="0">
     <w:nsid w:val="51E91E70"/>
     <w:multiLevelType w:val="hybridMultilevel"/>
     <w:tmpl w:val="6C8A4818"/>
@@ -4114,7 +4434,7 @@
       </w:pPr>
     </w:lvl>
   </w:abstractNum>
-  <w:abstractNum w:abstractNumId="36" w15:restartNumberingAfterBreak="0">
+  <w:abstractNum w:abstractNumId="37" w15:restartNumberingAfterBreak="0">
     <w:nsid w:val="531100A8"/>
     <w:multiLevelType w:val="hybridMultilevel"/>
     <w:tmpl w:val="D6F27EAC"/>
@@ -4200,7 +4520,7 @@
       </w:pPr>
     </w:lvl>
   </w:abstractNum>
-  <w:abstractNum w:abstractNumId="37" w15:restartNumberingAfterBreak="0">
+  <w:abstractNum w:abstractNumId="38" w15:restartNumberingAfterBreak="0">
     <w:nsid w:val="5BF17A38"/>
     <w:multiLevelType w:val="hybridMultilevel"/>
     <w:tmpl w:val="13D2B1FC"/>
@@ -4313,7 +4633,7 @@
       </w:rPr>
     </w:lvl>
   </w:abstractNum>
-  <w:abstractNum w:abstractNumId="38" w15:restartNumberingAfterBreak="0">
+  <w:abstractNum w:abstractNumId="39" w15:restartNumberingAfterBreak="0">
     <w:nsid w:val="6C665E95"/>
     <w:multiLevelType w:val="multilevel"/>
     <w:tmpl w:val="7430B28C"/>
@@ -4462,7 +4782,7 @@
       </w:rPr>
     </w:lvl>
   </w:abstractNum>
-  <w:abstractNum w:abstractNumId="39" w15:restartNumberingAfterBreak="0">
+  <w:abstractNum w:abstractNumId="40" w15:restartNumberingAfterBreak="0">
     <w:nsid w:val="71BB73D0"/>
     <w:multiLevelType w:val="hybridMultilevel"/>
     <w:tmpl w:val="651A0100"/>
@@ -4551,7 +4871,7 @@
       </w:pPr>
     </w:lvl>
   </w:abstractNum>
-  <w:abstractNum w:abstractNumId="40" w15:restartNumberingAfterBreak="0">
+  <w:abstractNum w:abstractNumId="41" w15:restartNumberingAfterBreak="0">
     <w:nsid w:val="74E12EC6"/>
     <w:multiLevelType w:val="hybridMultilevel"/>
     <w:tmpl w:val="C432472E"/>
@@ -4664,7 +4984,7 @@
       </w:rPr>
     </w:lvl>
   </w:abstractNum>
-  <w:abstractNum w:abstractNumId="41" w15:restartNumberingAfterBreak="0">
+  <w:abstractNum w:abstractNumId="42" w15:restartNumberingAfterBreak="0">
     <w:nsid w:val="7BFA6880"/>
     <w:multiLevelType w:val="hybridMultilevel"/>
     <w:tmpl w:val="A51CBD04"/>
@@ -4756,7 +5076,7 @@
       </w:pPr>
     </w:lvl>
   </w:abstractNum>
-  <w:abstractNum w:abstractNumId="42" w15:restartNumberingAfterBreak="0">
+  <w:abstractNum w:abstractNumId="43" w15:restartNumberingAfterBreak="0">
     <w:nsid w:val="7C645B45"/>
     <w:multiLevelType w:val="hybridMultilevel"/>
     <w:tmpl w:val="574A4A72"/>
@@ -4842,7 +5162,7 @@
       </w:pPr>
     </w:lvl>
   </w:abstractNum>
-  <w:abstractNum w:abstractNumId="43" w15:restartNumberingAfterBreak="0">
+  <w:abstractNum w:abstractNumId="44" w15:restartNumberingAfterBreak="0">
     <w:nsid w:val="7E4C0ECE"/>
     <w:multiLevelType w:val="hybridMultilevel"/>
     <w:tmpl w:val="4E0A4B68"/>
@@ -4989,7 +5309,7 @@
     <w:abstractNumId w:val="17"/>
   </w:num>
   <w:num w:numId="3">
-    <w:abstractNumId w:val="43"/>
+    <w:abstractNumId w:val="44"/>
   </w:num>
   <w:num w:numId="4">
     <w:abstractNumId w:val="20"/>
@@ -5007,16 +5327,16 @@
     <w:abstractNumId w:val="13"/>
   </w:num>
   <w:num w:numId="9">
-    <w:abstractNumId w:val="40"/>
+    <w:abstractNumId w:val="41"/>
   </w:num>
   <w:num w:numId="10">
     <w:abstractNumId w:val="14"/>
   </w:num>
   <w:num w:numId="11">
-    <w:abstractNumId w:val="36"/>
+    <w:abstractNumId w:val="37"/>
   </w:num>
   <w:num w:numId="12">
-    <w:abstractNumId w:val="42"/>
+    <w:abstractNumId w:val="43"/>
   </w:num>
   <w:num w:numId="13">
     <w:abstractNumId w:val="29"/>
@@ -5025,7 +5345,7 @@
     <w:abstractNumId w:val="18"/>
   </w:num>
   <w:num w:numId="15">
-    <w:abstractNumId w:val="32"/>
+    <w:abstractNumId w:val="33"/>
   </w:num>
   <w:num w:numId="16">
     <w:abstractNumId w:val="26"/>
@@ -5076,16 +5396,16 @@
     <w:abstractNumId w:val="28"/>
   </w:num>
   <w:num w:numId="32">
-    <w:abstractNumId w:val="39"/>
+    <w:abstractNumId w:val="40"/>
   </w:num>
   <w:num w:numId="33">
-    <w:abstractNumId w:val="30"/>
+    <w:abstractNumId w:val="31"/>
   </w:num>
   <w:num w:numId="34">
-    <w:abstractNumId w:val="41"/>
+    <w:abstractNumId w:val="42"/>
   </w:num>
   <w:num w:numId="35">
-    <w:abstractNumId w:val="35"/>
+    <w:abstractNumId w:val="36"/>
   </w:num>
   <w:num w:numId="36">
     <w:abstractNumId w:val="16"/>
@@ -5097,22 +5417,25 @@
     <w:abstractNumId w:val="21"/>
   </w:num>
   <w:num w:numId="39">
-    <w:abstractNumId w:val="31"/>
+    <w:abstractNumId w:val="32"/>
   </w:num>
   <w:num w:numId="40">
+    <w:abstractNumId w:val="35"/>
+  </w:num>
+  <w:num w:numId="41">
     <w:abstractNumId w:val="34"/>
   </w:num>
-  <w:num w:numId="41">
-    <w:abstractNumId w:val="33"/>
-  </w:num>
   <w:num w:numId="42">
-    <w:abstractNumId w:val="38"/>
+    <w:abstractNumId w:val="39"/>
   </w:num>
   <w:num w:numId="43">
     <w:abstractNumId w:val="15"/>
   </w:num>
   <w:num w:numId="44">
-    <w:abstractNumId w:val="37"/>
+    <w:abstractNumId w:val="38"/>
+  </w:num>
+  <w:num w:numId="45">
+    <w:abstractNumId w:val="30"/>
   </w:num>
   <w:numIdMacAtCleanup w:val="7"/>
 </w:numbering>
@@ -6829,6 +7152,18 @@
       <w:lang w:val="en-FI" w:eastAsia="en-FI"/>
     </w:rPr>
   </w:style>
+  <w:style w:type="character" w:styleId="Ratkaisematonmaininta">
+    <w:name w:val="Unresolved Mention"/>
+    <w:basedOn w:val="Kappaleenoletusfontti"/>
+    <w:uiPriority w:val="99"/>
+    <w:semiHidden/>
+    <w:unhideWhenUsed/>
+    <w:rsid w:val="00277A23"/>
+    <w:rPr>
+      <w:color w:val="605E5C"/>
+      <w:shd w:val="clear" w:color="auto" w:fill="E1DFDD"/>
+    </w:rPr>
+  </w:style>
 </w:styles>
 </file>
 
@@ -7122,7 +7457,7 @@
 </file>
 
 <file path=customXml/itemProps1.xml><?xml version="1.0" encoding="utf-8"?>
-<ds:datastoreItem xmlns:ds="http://schemas.openxmlformats.org/officeDocument/2006/customXml" ds:itemID="{29D7B908-B1D3-4C97-9203-4877FE988B5D}">
+<ds:datastoreItem xmlns:ds="http://schemas.openxmlformats.org/officeDocument/2006/customXml" ds:itemID="{5553372C-DEAC-4925-A1F6-062B71587C14}">
   <ds:schemaRefs>
     <ds:schemaRef ds:uri="http://schemas.openxmlformats.org/officeDocument/2006/bibliography"/>
   </ds:schemaRefs>

</xml_diff>

<commit_message>
Passenger amounts of each nysse are now shown on map. Edited Doc.docx
</commit_message>
<xml_diff>
--- a/Documentation/Doc.docx
+++ b/Documentation/Doc.docx
@@ -358,8 +358,6 @@
         </w:rPr>
         <w:t xml:space="preserve"> and decreases score by 5</w:t>
       </w:r>
-      <w:bookmarkStart w:id="0" w:name="_GoBack"/>
-      <w:bookmarkEnd w:id="0"/>
       <w:r>
         <w:rPr>
           <w:lang w:val="en-US"/>
@@ -808,9 +806,9 @@
           <w:lang w:val="en-US"/>
         </w:rPr>
       </w:pPr>
-      <w:bookmarkStart w:id="1" w:name="_Toc57598545"/>
-      <w:bookmarkStart w:id="2" w:name="_Toc57598450"/>
-      <w:bookmarkEnd w:id="1"/>
+      <w:bookmarkStart w:id="0" w:name="_Toc57598545"/>
+      <w:bookmarkStart w:id="1" w:name="_Toc57598450"/>
+      <w:bookmarkEnd w:id="0"/>
       <w:r>
         <w:rPr>
           <w:i/>
@@ -828,7 +826,7 @@
         <w:t>ollected</w:t>
       </w:r>
     </w:p>
-    <w:bookmarkEnd w:id="2"/>
+    <w:bookmarkEnd w:id="1"/>
     <w:p>
       <w:pPr>
         <w:pStyle w:val="Otsikko2"/>
@@ -1199,8 +1197,10 @@
         <w:rPr>
           <w:lang w:val="en-US"/>
         </w:rPr>
-        <w:t>fsdsd</w:t>
-      </w:r>
+        <w:t>Passenger amounts</w:t>
+      </w:r>
+      <w:bookmarkStart w:id="2" w:name="_GoBack"/>
+      <w:bookmarkEnd w:id="2"/>
     </w:p>
     <w:p>
       <w:pPr>
@@ -1673,7 +1673,7 @@
         <v:path o:extrusionok="f" gradientshapeok="t" o:connecttype="rect"/>
         <o:lock v:ext="edit" aspectratio="t"/>
       </v:shapetype>
-      <v:shape id="_x0000_i1076" type="#_x0000_t75" alt="\mathbb{R}" style="width:10.5pt;height:10.5pt;visibility:visible;mso-wrap-style:square" o:bullet="t">
+      <v:shape id="_x0000_i1077" type="#_x0000_t75" alt="\mathbb{R}" style="width:10.5pt;height:10.5pt;visibility:visible;mso-wrap-style:square" o:bullet="t">
         <v:imagedata r:id="rId1" o:title="mathbb{R}"/>
       </v:shape>
     </w:pict>
@@ -7457,7 +7457,7 @@
 </file>
 
 <file path=customXml/itemProps1.xml><?xml version="1.0" encoding="utf-8"?>
-<ds:datastoreItem xmlns:ds="http://schemas.openxmlformats.org/officeDocument/2006/customXml" ds:itemID="{5553372C-DEAC-4925-A1F6-062B71587C14}">
+<ds:datastoreItem xmlns:ds="http://schemas.openxmlformats.org/officeDocument/2006/customXml" ds:itemID="{9D55B355-A578-4E29-A268-3BDCDF53AC3D}">
   <ds:schemaRefs>
     <ds:schemaRef ds:uri="http://schemas.openxmlformats.org/officeDocument/2006/bibliography"/>
   </ds:schemaRefs>

</xml_diff>

<commit_message>
EndWindow now displays top10 instead of top5
</commit_message>
<xml_diff>
--- a/Documentation/Doc.docx
+++ b/Documentation/Doc.docx
@@ -50,6 +50,7 @@
         </w:rPr>
         <w:t xml:space="preserve">for playing the game and description of the student side program logic. </w:t>
       </w:r>
+      <w:proofErr w:type="spellStart"/>
       <w:r>
         <w:rPr>
           <w:rFonts w:ascii="Arial" w:hAnsi="Arial" w:cs="Arial"/>
@@ -66,129 +67,118 @@
           <w:szCs w:val="22"/>
           <w:lang w:val="fi-FI"/>
         </w:rPr>
-        <w:t>lso, the workload of both team members is listed.</w:t>
-      </w:r>
-    </w:p>
-    <w:p>
-      <w:pPr>
-        <w:pStyle w:val="NormaaliWWW"/>
+        <w:t>lso</w:t>
+      </w:r>
+      <w:proofErr w:type="spellEnd"/>
+      <w:r>
         <w:rPr>
           <w:rFonts w:ascii="Arial" w:hAnsi="Arial" w:cs="Arial"/>
           <w:sz w:val="22"/>
           <w:szCs w:val="22"/>
           <w:lang w:val="fi-FI"/>
         </w:rPr>
-      </w:pPr>
-    </w:p>
-    <w:p>
-      <w:pPr>
-        <w:pStyle w:val="NormaaliWWW"/>
+        <w:t xml:space="preserve">, </w:t>
+      </w:r>
+      <w:proofErr w:type="spellStart"/>
+      <w:r>
         <w:rPr>
           <w:rFonts w:ascii="Arial" w:hAnsi="Arial" w:cs="Arial"/>
           <w:sz w:val="22"/>
           <w:szCs w:val="22"/>
           <w:lang w:val="fi-FI"/>
         </w:rPr>
-      </w:pPr>
-    </w:p>
-    <w:p>
-      <w:pPr>
-        <w:pStyle w:val="NormaaliWWW"/>
+        <w:t>the</w:t>
+      </w:r>
+      <w:proofErr w:type="spellEnd"/>
+      <w:r>
         <w:rPr>
           <w:rFonts w:ascii="Arial" w:hAnsi="Arial" w:cs="Arial"/>
           <w:sz w:val="22"/>
           <w:szCs w:val="22"/>
           <w:lang w:val="fi-FI"/>
         </w:rPr>
-      </w:pPr>
-    </w:p>
-    <w:p>
-      <w:pPr>
-        <w:pStyle w:val="NormaaliWWW"/>
+        <w:t xml:space="preserve"> </w:t>
+      </w:r>
+      <w:proofErr w:type="spellStart"/>
+      <w:r>
         <w:rPr>
           <w:rFonts w:ascii="Arial" w:hAnsi="Arial" w:cs="Arial"/>
           <w:sz w:val="22"/>
           <w:szCs w:val="22"/>
           <w:lang w:val="fi-FI"/>
         </w:rPr>
-      </w:pPr>
-    </w:p>
-    <w:p>
-      <w:pPr>
-        <w:pStyle w:val="NormaaliWWW"/>
+        <w:t>workload</w:t>
+      </w:r>
+      <w:proofErr w:type="spellEnd"/>
+      <w:r>
         <w:rPr>
           <w:rFonts w:ascii="Arial" w:hAnsi="Arial" w:cs="Arial"/>
           <w:sz w:val="22"/>
           <w:szCs w:val="22"/>
           <w:lang w:val="fi-FI"/>
         </w:rPr>
-      </w:pPr>
-    </w:p>
-    <w:p>
-      <w:pPr>
-        <w:pStyle w:val="NormaaliWWW"/>
+        <w:t xml:space="preserve"> of </w:t>
+      </w:r>
+      <w:proofErr w:type="spellStart"/>
+      <w:r>
         <w:rPr>
           <w:rFonts w:ascii="Arial" w:hAnsi="Arial" w:cs="Arial"/>
           <w:sz w:val="22"/>
           <w:szCs w:val="22"/>
           <w:lang w:val="fi-FI"/>
         </w:rPr>
-      </w:pPr>
-    </w:p>
-    <w:p>
-      <w:pPr>
-        <w:pStyle w:val="NormaaliWWW"/>
+        <w:t>both</w:t>
+      </w:r>
+      <w:proofErr w:type="spellEnd"/>
+      <w:r>
         <w:rPr>
           <w:rFonts w:ascii="Arial" w:hAnsi="Arial" w:cs="Arial"/>
           <w:sz w:val="22"/>
           <w:szCs w:val="22"/>
           <w:lang w:val="fi-FI"/>
         </w:rPr>
-      </w:pPr>
-    </w:p>
-    <w:p>
-      <w:pPr>
-        <w:pStyle w:val="NormaaliWWW"/>
+        <w:t xml:space="preserve"> team </w:t>
+      </w:r>
+      <w:proofErr w:type="spellStart"/>
+      <w:r>
         <w:rPr>
           <w:rFonts w:ascii="Arial" w:hAnsi="Arial" w:cs="Arial"/>
           <w:sz w:val="22"/>
           <w:szCs w:val="22"/>
           <w:lang w:val="fi-FI"/>
         </w:rPr>
-      </w:pPr>
-    </w:p>
-    <w:p>
-      <w:pPr>
-        <w:pStyle w:val="NormaaliWWW"/>
+        <w:t>members</w:t>
+      </w:r>
+      <w:proofErr w:type="spellEnd"/>
+      <w:r>
         <w:rPr>
           <w:rFonts w:ascii="Arial" w:hAnsi="Arial" w:cs="Arial"/>
           <w:sz w:val="22"/>
           <w:szCs w:val="22"/>
           <w:lang w:val="fi-FI"/>
         </w:rPr>
-      </w:pPr>
-    </w:p>
-    <w:p>
-      <w:pPr>
-        <w:pStyle w:val="NormaaliWWW"/>
+        <w:t xml:space="preserve"> is </w:t>
+      </w:r>
+      <w:proofErr w:type="spellStart"/>
+      <w:r>
         <w:rPr>
           <w:rFonts w:ascii="Arial" w:hAnsi="Arial" w:cs="Arial"/>
           <w:sz w:val="22"/>
           <w:szCs w:val="22"/>
           <w:lang w:val="fi-FI"/>
         </w:rPr>
-      </w:pPr>
-    </w:p>
-    <w:p>
-      <w:pPr>
-        <w:pStyle w:val="NormaaliWWW"/>
+        <w:t>listed</w:t>
+      </w:r>
+      <w:proofErr w:type="spellEnd"/>
+      <w:r>
         <w:rPr>
           <w:rFonts w:ascii="Arial" w:hAnsi="Arial" w:cs="Arial"/>
           <w:sz w:val="22"/>
           <w:szCs w:val="22"/>
           <w:lang w:val="fi-FI"/>
         </w:rPr>
-      </w:pPr>
+        <w:t>.</w:t>
+      </w:r>
     </w:p>
     <w:p>
       <w:pPr>
@@ -302,6 +292,127 @@
     </w:p>
     <w:p>
       <w:pPr>
+        <w:pStyle w:val="NormaaliWWW"/>
+        <w:rPr>
+          <w:rFonts w:ascii="Arial" w:hAnsi="Arial" w:cs="Arial"/>
+          <w:sz w:val="22"/>
+          <w:szCs w:val="22"/>
+          <w:lang w:val="fi-FI"/>
+        </w:rPr>
+      </w:pPr>
+    </w:p>
+    <w:p>
+      <w:pPr>
+        <w:pStyle w:val="NormaaliWWW"/>
+        <w:rPr>
+          <w:rFonts w:ascii="Arial" w:hAnsi="Arial" w:cs="Arial"/>
+          <w:sz w:val="22"/>
+          <w:szCs w:val="22"/>
+          <w:lang w:val="fi-FI"/>
+        </w:rPr>
+      </w:pPr>
+    </w:p>
+    <w:p>
+      <w:pPr>
+        <w:pStyle w:val="NormaaliWWW"/>
+        <w:rPr>
+          <w:rFonts w:ascii="Arial" w:hAnsi="Arial" w:cs="Arial"/>
+          <w:sz w:val="22"/>
+          <w:szCs w:val="22"/>
+          <w:lang w:val="fi-FI"/>
+        </w:rPr>
+      </w:pPr>
+    </w:p>
+    <w:p>
+      <w:pPr>
+        <w:pStyle w:val="NormaaliWWW"/>
+        <w:rPr>
+          <w:rFonts w:ascii="Arial" w:hAnsi="Arial" w:cs="Arial"/>
+          <w:sz w:val="22"/>
+          <w:szCs w:val="22"/>
+          <w:lang w:val="fi-FI"/>
+        </w:rPr>
+      </w:pPr>
+    </w:p>
+    <w:p>
+      <w:pPr>
+        <w:pStyle w:val="NormaaliWWW"/>
+        <w:rPr>
+          <w:rFonts w:ascii="Arial" w:hAnsi="Arial" w:cs="Arial"/>
+          <w:sz w:val="22"/>
+          <w:szCs w:val="22"/>
+          <w:lang w:val="fi-FI"/>
+        </w:rPr>
+      </w:pPr>
+    </w:p>
+    <w:p>
+      <w:pPr>
+        <w:pStyle w:val="NormaaliWWW"/>
+        <w:rPr>
+          <w:rFonts w:ascii="Arial" w:hAnsi="Arial" w:cs="Arial"/>
+          <w:sz w:val="22"/>
+          <w:szCs w:val="22"/>
+          <w:lang w:val="fi-FI"/>
+        </w:rPr>
+      </w:pPr>
+    </w:p>
+    <w:p>
+      <w:pPr>
+        <w:pStyle w:val="NormaaliWWW"/>
+        <w:rPr>
+          <w:rFonts w:ascii="Arial" w:hAnsi="Arial" w:cs="Arial"/>
+          <w:sz w:val="22"/>
+          <w:szCs w:val="22"/>
+          <w:lang w:val="fi-FI"/>
+        </w:rPr>
+      </w:pPr>
+    </w:p>
+    <w:p>
+      <w:pPr>
+        <w:pStyle w:val="NormaaliWWW"/>
+        <w:rPr>
+          <w:rFonts w:ascii="Arial" w:hAnsi="Arial" w:cs="Arial"/>
+          <w:sz w:val="22"/>
+          <w:szCs w:val="22"/>
+          <w:lang w:val="fi-FI"/>
+        </w:rPr>
+      </w:pPr>
+    </w:p>
+    <w:p>
+      <w:pPr>
+        <w:pStyle w:val="NormaaliWWW"/>
+        <w:rPr>
+          <w:rFonts w:ascii="Arial" w:hAnsi="Arial" w:cs="Arial"/>
+          <w:sz w:val="22"/>
+          <w:szCs w:val="22"/>
+          <w:lang w:val="fi-FI"/>
+        </w:rPr>
+      </w:pPr>
+    </w:p>
+    <w:p>
+      <w:pPr>
+        <w:pStyle w:val="NormaaliWWW"/>
+        <w:rPr>
+          <w:rFonts w:ascii="Arial" w:hAnsi="Arial" w:cs="Arial"/>
+          <w:sz w:val="22"/>
+          <w:szCs w:val="22"/>
+          <w:lang w:val="fi-FI"/>
+        </w:rPr>
+      </w:pPr>
+    </w:p>
+    <w:p>
+      <w:pPr>
+        <w:pStyle w:val="NormaaliWWW"/>
+        <w:rPr>
+          <w:rFonts w:ascii="Arial" w:hAnsi="Arial" w:cs="Arial"/>
+          <w:sz w:val="22"/>
+          <w:szCs w:val="22"/>
+          <w:lang w:val="fi-FI"/>
+        </w:rPr>
+      </w:pPr>
+    </w:p>
+    <w:p>
+      <w:pPr>
         <w:pStyle w:val="Otsikko1"/>
       </w:pPr>
       <w:r>
@@ -326,7 +437,21 @@
         <w:rPr>
           <w:lang w:val="en-US"/>
         </w:rPr>
-        <w:t xml:space="preserve">layer is to destroy as many nysses as they can. </w:t>
+        <w:t xml:space="preserve">layer is to destroy as many </w:t>
+      </w:r>
+      <w:proofErr w:type="spellStart"/>
+      <w:r>
+        <w:rPr>
+          <w:lang w:val="en-US"/>
+        </w:rPr>
+        <w:t>nysses</w:t>
+      </w:r>
+      <w:proofErr w:type="spellEnd"/>
+      <w:r>
+        <w:rPr>
+          <w:lang w:val="en-US"/>
+        </w:rPr>
+        <w:t xml:space="preserve"> as they can. </w:t>
       </w:r>
       <w:r>
         <w:rPr>
@@ -338,7 +463,21 @@
         <w:rPr>
           <w:lang w:val="en-US"/>
         </w:rPr>
-        <w:t>n addition to the nysses, there are also clouds moving across the game area</w:t>
+        <w:t xml:space="preserve">n addition to the </w:t>
+      </w:r>
+      <w:proofErr w:type="spellStart"/>
+      <w:r>
+        <w:rPr>
+          <w:lang w:val="en-US"/>
+        </w:rPr>
+        <w:t>nysses</w:t>
+      </w:r>
+      <w:proofErr w:type="spellEnd"/>
+      <w:r>
+        <w:rPr>
+          <w:lang w:val="en-US"/>
+        </w:rPr>
+        <w:t>, there are also clouds moving across the game area</w:t>
       </w:r>
       <w:r>
         <w:rPr>
@@ -387,9 +526,27 @@
       <w:pPr>
         <w:pStyle w:val="Otsikko2"/>
       </w:pPr>
-      <w:r>
-        <w:t>Starting the game</w:t>
-      </w:r>
+      <w:proofErr w:type="spellStart"/>
+      <w:r>
+        <w:t>Starting</w:t>
+      </w:r>
+      <w:proofErr w:type="spellEnd"/>
+      <w:r>
+        <w:t xml:space="preserve"> </w:t>
+      </w:r>
+      <w:proofErr w:type="spellStart"/>
+      <w:r>
+        <w:t>the</w:t>
+      </w:r>
+      <w:proofErr w:type="spellEnd"/>
+      <w:r>
+        <w:t xml:space="preserve"> </w:t>
+      </w:r>
+      <w:proofErr w:type="spellStart"/>
+      <w:r>
+        <w:t>game</w:t>
+      </w:r>
+      <w:proofErr w:type="spellEnd"/>
     </w:p>
     <w:p>
       <w:pPr>
@@ -478,22 +635,22 @@
           <w:iCs/>
         </w:rPr>
       </w:pPr>
+      <w:proofErr w:type="spellStart"/>
       <w:r>
         <w:rPr>
           <w:i/>
           <w:iCs/>
         </w:rPr>
-        <w:t>Start menu</w:t>
-      </w:r>
-    </w:p>
-    <w:p>
-      <w:pPr>
-        <w:pStyle w:val="BodyText1"/>
+        <w:t>Start</w:t>
+      </w:r>
+      <w:proofErr w:type="spellEnd"/>
+      <w:r>
         <w:rPr>
           <w:i/>
           <w:iCs/>
         </w:rPr>
-      </w:pPr>
+        <w:t xml:space="preserve"> menu</w:t>
+      </w:r>
     </w:p>
     <w:p>
       <w:pPr>
@@ -524,11 +681,33 @@
     </w:p>
     <w:p>
       <w:pPr>
+        <w:pStyle w:val="BodyText1"/>
+        <w:rPr>
+          <w:i/>
+          <w:iCs/>
+        </w:rPr>
+      </w:pPr>
+    </w:p>
+    <w:p>
+      <w:pPr>
         <w:pStyle w:val="Otsikko2"/>
       </w:pPr>
       <w:r>
-        <w:t>Playing the game</w:t>
-      </w:r>
+        <w:t xml:space="preserve">Playing </w:t>
+      </w:r>
+      <w:proofErr w:type="spellStart"/>
+      <w:r>
+        <w:t>the</w:t>
+      </w:r>
+      <w:proofErr w:type="spellEnd"/>
+      <w:r>
+        <w:t xml:space="preserve"> </w:t>
+      </w:r>
+      <w:proofErr w:type="spellStart"/>
+      <w:r>
+        <w:t>game</w:t>
+      </w:r>
+      <w:proofErr w:type="spellEnd"/>
     </w:p>
     <w:p>
       <w:pPr>
@@ -583,13 +762,41 @@
         <w:rPr>
           <w:lang w:val="en-US"/>
         </w:rPr>
-        <w:t>Player gains one (1) point for every nysse destroyed and o</w:t>
-      </w:r>
-      <w:r>
-        <w:rPr>
-          <w:lang w:val="en-US"/>
-        </w:rPr>
-        <w:t>ne (1) point for every passenger inside the destroyed nysses.</w:t>
+        <w:t xml:space="preserve">Player gains one (1) point for every </w:t>
+      </w:r>
+      <w:proofErr w:type="spellStart"/>
+      <w:r>
+        <w:rPr>
+          <w:lang w:val="en-US"/>
+        </w:rPr>
+        <w:t>nysse</w:t>
+      </w:r>
+      <w:proofErr w:type="spellEnd"/>
+      <w:r>
+        <w:rPr>
+          <w:lang w:val="en-US"/>
+        </w:rPr>
+        <w:t xml:space="preserve"> destroyed and o</w:t>
+      </w:r>
+      <w:r>
+        <w:rPr>
+          <w:lang w:val="en-US"/>
+        </w:rPr>
+        <w:t xml:space="preserve">ne (1) point for every passenger inside the destroyed </w:t>
+      </w:r>
+      <w:proofErr w:type="spellStart"/>
+      <w:r>
+        <w:rPr>
+          <w:lang w:val="en-US"/>
+        </w:rPr>
+        <w:t>nysses</w:t>
+      </w:r>
+      <w:proofErr w:type="spellEnd"/>
+      <w:r>
+        <w:rPr>
+          <w:lang w:val="en-US"/>
+        </w:rPr>
+        <w:t>.</w:t>
       </w:r>
     </w:p>
     <w:p>
@@ -666,21 +873,49 @@
           <w:iCs/>
         </w:rPr>
       </w:pPr>
+      <w:proofErr w:type="spellStart"/>
       <w:r>
         <w:rPr>
           <w:i/>
           <w:iCs/>
         </w:rPr>
-        <w:t>Game view</w:t>
-      </w:r>
+        <w:t>Game</w:t>
+      </w:r>
+      <w:proofErr w:type="spellEnd"/>
+      <w:r>
+        <w:rPr>
+          <w:i/>
+          <w:iCs/>
+        </w:rPr>
+        <w:t xml:space="preserve"> </w:t>
+      </w:r>
+      <w:proofErr w:type="spellStart"/>
+      <w:r>
+        <w:rPr>
+          <w:i/>
+          <w:iCs/>
+        </w:rPr>
+        <w:t>view</w:t>
+      </w:r>
+      <w:proofErr w:type="spellEnd"/>
     </w:p>
     <w:p>
       <w:pPr>
         <w:pStyle w:val="Otsikko2"/>
       </w:pPr>
-      <w:r>
-        <w:t>Special weapon</w:t>
-      </w:r>
+      <w:proofErr w:type="spellStart"/>
+      <w:r>
+        <w:t>Special</w:t>
+      </w:r>
+      <w:proofErr w:type="spellEnd"/>
+      <w:r>
+        <w:t xml:space="preserve"> </w:t>
+      </w:r>
+      <w:proofErr w:type="spellStart"/>
+      <w:r>
+        <w:t>weapon</w:t>
+      </w:r>
+      <w:proofErr w:type="spellEnd"/>
     </w:p>
     <w:p>
       <w:pPr>
@@ -735,7 +970,21 @@
         <w:rPr>
           <w:lang w:val="en-US"/>
         </w:rPr>
-        <w:t xml:space="preserve"> If the player has a nuke ready to be dropped, it is indicated with a symbol in the lower right corner of the MainWindow.</w:t>
+        <w:t xml:space="preserve"> If the player has a nuke ready to be dropped, it is indicated with a symbol in the lower right corner of the </w:t>
+      </w:r>
+      <w:proofErr w:type="spellStart"/>
+      <w:r>
+        <w:rPr>
+          <w:lang w:val="en-US"/>
+        </w:rPr>
+        <w:t>MainWindow</w:t>
+      </w:r>
+      <w:proofErr w:type="spellEnd"/>
+      <w:r>
+        <w:rPr>
+          <w:lang w:val="en-US"/>
+        </w:rPr>
+        <w:t>.</w:t>
       </w:r>
     </w:p>
     <w:p>
@@ -831,9 +1080,27 @@
       <w:pPr>
         <w:pStyle w:val="Otsikko2"/>
       </w:pPr>
-      <w:r>
-        <w:t>End of the game</w:t>
-      </w:r>
+      <w:proofErr w:type="spellStart"/>
+      <w:r>
+        <w:t>End</w:t>
+      </w:r>
+      <w:proofErr w:type="spellEnd"/>
+      <w:r>
+        <w:t xml:space="preserve"> of </w:t>
+      </w:r>
+      <w:proofErr w:type="spellStart"/>
+      <w:r>
+        <w:t>the</w:t>
+      </w:r>
+      <w:proofErr w:type="spellEnd"/>
+      <w:r>
+        <w:t xml:space="preserve"> </w:t>
+      </w:r>
+      <w:proofErr w:type="spellStart"/>
+      <w:r>
+        <w:t>game</w:t>
+      </w:r>
+      <w:proofErr w:type="spellEnd"/>
     </w:p>
     <w:p>
       <w:pPr>
@@ -895,13 +1162,55 @@
         <w:rPr>
           <w:lang w:val="en-US"/>
         </w:rPr>
-        <w:t xml:space="preserve">f the project contains the logic for moving the nysses and passengers, as well as some interfaces. </w:t>
-      </w:r>
-      <w:r>
-        <w:rPr>
-          <w:lang w:val="en-US"/>
-        </w:rPr>
-        <w:t>During the coding of the game, the most important interface was the CourseSide::ICity, from which the City class is inherited.</w:t>
+        <w:t xml:space="preserve">f the project contains the logic for moving the </w:t>
+      </w:r>
+      <w:proofErr w:type="spellStart"/>
+      <w:r>
+        <w:rPr>
+          <w:lang w:val="en-US"/>
+        </w:rPr>
+        <w:t>nysses</w:t>
+      </w:r>
+      <w:proofErr w:type="spellEnd"/>
+      <w:r>
+        <w:rPr>
+          <w:lang w:val="en-US"/>
+        </w:rPr>
+        <w:t xml:space="preserve"> and passengers, as well as some interfaces. </w:t>
+      </w:r>
+      <w:r>
+        <w:rPr>
+          <w:lang w:val="en-US"/>
+        </w:rPr>
+        <w:t xml:space="preserve">During the coding of the game, the most important interface was the </w:t>
+      </w:r>
+      <w:proofErr w:type="spellStart"/>
+      <w:r>
+        <w:rPr>
+          <w:lang w:val="en-US"/>
+        </w:rPr>
+        <w:t>CourseSide</w:t>
+      </w:r>
+      <w:proofErr w:type="spellEnd"/>
+      <w:r>
+        <w:rPr>
+          <w:lang w:val="en-US"/>
+        </w:rPr>
+        <w:t>::</w:t>
+      </w:r>
+      <w:proofErr w:type="spellStart"/>
+      <w:r>
+        <w:rPr>
+          <w:lang w:val="en-US"/>
+        </w:rPr>
+        <w:t>ICity</w:t>
+      </w:r>
+      <w:proofErr w:type="spellEnd"/>
+      <w:r>
+        <w:rPr>
+          <w:lang w:val="en-US"/>
+        </w:rPr>
+        <w:t>, from which the City class is inherited.</w:t>
       </w:r>
       <w:r>
         <w:rPr>
@@ -919,19 +1228,47 @@
         <w:rPr>
           <w:lang w:val="en-US"/>
         </w:rPr>
-        <w:t xml:space="preserve">receiving function calls from the CourseSide::Logic object. </w:t>
-      </w:r>
-      <w:r>
-        <w:rPr>
-          <w:lang w:val="en-US"/>
-        </w:rPr>
-        <w:t>The City also calls the actor functions in the Mai</w:t>
-      </w:r>
-      <w:r>
-        <w:rPr>
-          <w:lang w:val="en-US"/>
-        </w:rPr>
-        <w:t xml:space="preserve">nWindow, which controls the actor graphics. </w:t>
+        <w:t xml:space="preserve">receiving function calls from the </w:t>
+      </w:r>
+      <w:proofErr w:type="spellStart"/>
+      <w:r>
+        <w:rPr>
+          <w:lang w:val="en-US"/>
+        </w:rPr>
+        <w:t>CourseSide</w:t>
+      </w:r>
+      <w:proofErr w:type="spellEnd"/>
+      <w:r>
+        <w:rPr>
+          <w:lang w:val="en-US"/>
+        </w:rPr>
+        <w:t xml:space="preserve">::Logic object. </w:t>
+      </w:r>
+      <w:r>
+        <w:rPr>
+          <w:lang w:val="en-US"/>
+        </w:rPr>
+        <w:t xml:space="preserve">The City also calls the actor functions in the </w:t>
+      </w:r>
+      <w:proofErr w:type="spellStart"/>
+      <w:r>
+        <w:rPr>
+          <w:lang w:val="en-US"/>
+        </w:rPr>
+        <w:t>Mai</w:t>
+      </w:r>
+      <w:r>
+        <w:rPr>
+          <w:lang w:val="en-US"/>
+        </w:rPr>
+        <w:t>nWindow</w:t>
+      </w:r>
+      <w:proofErr w:type="spellEnd"/>
+      <w:r>
+        <w:rPr>
+          <w:lang w:val="en-US"/>
+        </w:rPr>
+        <w:t xml:space="preserve">, which controls the actor graphics. </w:t>
       </w:r>
       <w:r>
         <w:rPr>
@@ -965,13 +1302,25 @@
         </w:rPr>
         <w:t>contains</w:t>
       </w:r>
-      <w:bookmarkStart w:id="2" w:name="_GoBack"/>
-      <w:bookmarkEnd w:id="2"/>
-      <w:r>
-        <w:rPr>
-          <w:lang w:val="en-US"/>
-        </w:rPr>
-        <w:t xml:space="preserve"> the MainWindow.</w:t>
+      <w:r>
+        <w:rPr>
+          <w:lang w:val="en-US"/>
+        </w:rPr>
+        <w:t xml:space="preserve"> the </w:t>
+      </w:r>
+      <w:proofErr w:type="spellStart"/>
+      <w:r>
+        <w:rPr>
+          <w:lang w:val="en-US"/>
+        </w:rPr>
+        <w:t>MainWindow</w:t>
+      </w:r>
+      <w:proofErr w:type="spellEnd"/>
+      <w:r>
+        <w:rPr>
+          <w:lang w:val="en-US"/>
+        </w:rPr>
+        <w:t>.</w:t>
       </w:r>
     </w:p>
     <w:p>
@@ -985,13 +1334,55 @@
         <w:rPr>
           <w:lang w:val="en-US"/>
         </w:rPr>
-        <w:t xml:space="preserve">The actors used by the student side of the program are inherited from QGraphicsItem, which contains methods for setting/changing coordinates and drawing images on the graphics scene of the MainWindow, as well as checking collisions. </w:t>
-      </w:r>
-      <w:r>
-        <w:rPr>
-          <w:lang w:val="en-US"/>
-        </w:rPr>
-        <w:t>The actors are created stored in the MainWindow, with the exception being the Player object, which is created in the City object.</w:t>
+        <w:t xml:space="preserve">The actors used by the student side of the program are inherited from </w:t>
+      </w:r>
+      <w:proofErr w:type="spellStart"/>
+      <w:r>
+        <w:rPr>
+          <w:lang w:val="en-US"/>
+        </w:rPr>
+        <w:t>QGraphicsItem</w:t>
+      </w:r>
+      <w:proofErr w:type="spellEnd"/>
+      <w:r>
+        <w:rPr>
+          <w:lang w:val="en-US"/>
+        </w:rPr>
+        <w:t xml:space="preserve">, which contains methods for setting/changing coordinates and drawing images on the graphics scene of the </w:t>
+      </w:r>
+      <w:proofErr w:type="spellStart"/>
+      <w:r>
+        <w:rPr>
+          <w:lang w:val="en-US"/>
+        </w:rPr>
+        <w:t>MainWindow</w:t>
+      </w:r>
+      <w:proofErr w:type="spellEnd"/>
+      <w:r>
+        <w:rPr>
+          <w:lang w:val="en-US"/>
+        </w:rPr>
+        <w:t xml:space="preserve">, as well as checking collisions. </w:t>
+      </w:r>
+      <w:r>
+        <w:rPr>
+          <w:lang w:val="en-US"/>
+        </w:rPr>
+        <w:t xml:space="preserve">The actors are created stored in the </w:t>
+      </w:r>
+      <w:proofErr w:type="spellStart"/>
+      <w:r>
+        <w:rPr>
+          <w:lang w:val="en-US"/>
+        </w:rPr>
+        <w:t>MainWindow</w:t>
+      </w:r>
+      <w:proofErr w:type="spellEnd"/>
+      <w:r>
+        <w:rPr>
+          <w:lang w:val="en-US"/>
+        </w:rPr>
+        <w:t>, with the exception being the Player object, which is created in the City object.</w:t>
       </w:r>
     </w:p>
     <w:p>
@@ -999,8 +1390,13 @@
         <w:pStyle w:val="Otsikko2"/>
       </w:pPr>
       <w:r>
-        <w:t>Class diagram</w:t>
-      </w:r>
+        <w:t xml:space="preserve">Class </w:t>
+      </w:r>
+      <w:proofErr w:type="spellStart"/>
+      <w:r>
+        <w:t>diagram</w:t>
+      </w:r>
+      <w:proofErr w:type="spellEnd"/>
     </w:p>
     <w:p>
       <w:pPr>
@@ -1121,8 +1517,44 @@
         <w:rPr>
           <w:lang w:val="en-US"/>
         </w:rPr>
-        <w:t>he MainWindow controls most of the game actions. MainWindow stores all the actors in the game and controls their movement and drawing grahics</w:t>
-      </w:r>
+        <w:t xml:space="preserve">he </w:t>
+      </w:r>
+      <w:proofErr w:type="spellStart"/>
+      <w:r>
+        <w:rPr>
+          <w:lang w:val="en-US"/>
+        </w:rPr>
+        <w:t>MainWindow</w:t>
+      </w:r>
+      <w:proofErr w:type="spellEnd"/>
+      <w:r>
+        <w:rPr>
+          <w:lang w:val="en-US"/>
+        </w:rPr>
+        <w:t xml:space="preserve"> controls most of the game actions. </w:t>
+      </w:r>
+      <w:proofErr w:type="spellStart"/>
+      <w:r>
+        <w:rPr>
+          <w:lang w:val="en-US"/>
+        </w:rPr>
+        <w:t>MainWindow</w:t>
+      </w:r>
+      <w:proofErr w:type="spellEnd"/>
+      <w:r>
+        <w:rPr>
+          <w:lang w:val="en-US"/>
+        </w:rPr>
+        <w:t xml:space="preserve"> stores all the actors in the game and controls their movement and drawing </w:t>
+      </w:r>
+      <w:proofErr w:type="spellStart"/>
+      <w:r>
+        <w:rPr>
+          <w:lang w:val="en-US"/>
+        </w:rPr>
+        <w:t>grahics</w:t>
+      </w:r>
+      <w:proofErr w:type="spellEnd"/>
       <w:r>
         <w:rPr>
           <w:lang w:val="en-US"/>
@@ -1288,7 +1720,21 @@
         <w:rPr>
           <w:lang w:val="en-US"/>
         </w:rPr>
-        <w:t xml:space="preserve"> (Passenger count of each nysse is shown as a number next to them)</w:t>
+        <w:t xml:space="preserve"> (Passenger count of each </w:t>
+      </w:r>
+      <w:proofErr w:type="spellStart"/>
+      <w:r>
+        <w:rPr>
+          <w:lang w:val="en-US"/>
+        </w:rPr>
+        <w:t>nysse</w:t>
+      </w:r>
+      <w:proofErr w:type="spellEnd"/>
+      <w:r>
+        <w:rPr>
+          <w:lang w:val="en-US"/>
+        </w:rPr>
+        <w:t xml:space="preserve"> is shown as a number next to them)</w:t>
       </w:r>
     </w:p>
     <w:p>
@@ -1333,14 +1779,40 @@
         <w:rPr>
           <w:lang w:val="en-US"/>
         </w:rPr>
-        <w:t xml:space="preserve">Top5-list </w:t>
-      </w:r>
-      <w:r>
-        <w:rPr>
-          <w:lang w:val="en-US"/>
-        </w:rPr>
-        <w:t>(After the game round ends, all time best results are shown next to the game round statistics)</w:t>
-      </w:r>
+        <w:t>Top</w:t>
+      </w:r>
+      <w:r>
+        <w:rPr>
+          <w:lang w:val="en-US"/>
+        </w:rPr>
+        <w:t>10</w:t>
+      </w:r>
+      <w:r>
+        <w:rPr>
+          <w:lang w:val="en-US"/>
+        </w:rPr>
+        <w:t xml:space="preserve">-list </w:t>
+      </w:r>
+      <w:r>
+        <w:rPr>
+          <w:lang w:val="en-US"/>
+        </w:rPr>
+        <w:t>(After the game round ends, all</w:t>
+      </w:r>
+      <w:r>
+        <w:rPr>
+          <w:lang w:val="en-US"/>
+        </w:rPr>
+        <w:t>-</w:t>
+      </w:r>
+      <w:r>
+        <w:rPr>
+          <w:lang w:val="en-US"/>
+        </w:rPr>
+        <w:t>time best results are shown next to the game round statistics)</w:t>
+      </w:r>
+      <w:bookmarkStart w:id="2" w:name="_GoBack"/>
+      <w:bookmarkEnd w:id="2"/>
     </w:p>
     <w:p>
       <w:pPr>
@@ -1390,9 +1862,19 @@
       <w:pPr>
         <w:pStyle w:val="Otsikko2"/>
       </w:pPr>
-      <w:r>
-        <w:t>Workload distribution</w:t>
-      </w:r>
+      <w:proofErr w:type="spellStart"/>
+      <w:r>
+        <w:t>Workload</w:t>
+      </w:r>
+      <w:proofErr w:type="spellEnd"/>
+      <w:r>
+        <w:t xml:space="preserve"> </w:t>
+      </w:r>
+      <w:proofErr w:type="spellStart"/>
+      <w:r>
+        <w:t>distribution</w:t>
+      </w:r>
+      <w:proofErr w:type="spellEnd"/>
     </w:p>
     <w:p>
       <w:pPr>
@@ -1564,12 +2046,14 @@
           <w:lang w:val="en-US"/>
         </w:rPr>
       </w:pPr>
+      <w:proofErr w:type="spellStart"/>
       <w:r>
         <w:rPr>
           <w:lang w:val="en-US"/>
         </w:rPr>
         <w:t>MainWindow</w:t>
       </w:r>
+      <w:proofErr w:type="spellEnd"/>
     </w:p>
     <w:p>
       <w:pPr>
@@ -1592,9 +2076,19 @@
         </w:numPr>
         <w:spacing w:line="240" w:lineRule="auto"/>
       </w:pPr>
-      <w:r>
-        <w:t>Start dialog</w:t>
-      </w:r>
+      <w:proofErr w:type="spellStart"/>
+      <w:r>
+        <w:t>Start</w:t>
+      </w:r>
+      <w:proofErr w:type="spellEnd"/>
+      <w:r>
+        <w:t xml:space="preserve"> </w:t>
+      </w:r>
+      <w:proofErr w:type="spellStart"/>
+      <w:r>
+        <w:t>dialog</w:t>
+      </w:r>
+      <w:proofErr w:type="spellEnd"/>
     </w:p>
     <w:p>
       <w:pPr>
@@ -1605,9 +2099,19 @@
         </w:numPr>
         <w:spacing w:line="240" w:lineRule="auto"/>
       </w:pPr>
-      <w:r>
-        <w:t>End dialog</w:t>
-      </w:r>
+      <w:proofErr w:type="spellStart"/>
+      <w:r>
+        <w:t>End</w:t>
+      </w:r>
+      <w:proofErr w:type="spellEnd"/>
+      <w:r>
+        <w:t xml:space="preserve"> </w:t>
+      </w:r>
+      <w:proofErr w:type="spellStart"/>
+      <w:r>
+        <w:t>dialog</w:t>
+      </w:r>
+      <w:proofErr w:type="spellEnd"/>
     </w:p>
     <w:p>
       <w:pPr>
@@ -1618,9 +2122,11 @@
         </w:numPr>
         <w:spacing w:line="240" w:lineRule="auto"/>
       </w:pPr>
+      <w:proofErr w:type="spellStart"/>
       <w:r>
         <w:t>Statistics</w:t>
       </w:r>
+      <w:proofErr w:type="spellEnd"/>
     </w:p>
     <w:p>
       <w:pPr>
@@ -1631,9 +2137,27 @@
         </w:numPr>
         <w:spacing w:line="240" w:lineRule="auto"/>
       </w:pPr>
-      <w:r>
-        <w:t>Statistics unit tests</w:t>
-      </w:r>
+      <w:proofErr w:type="spellStart"/>
+      <w:r>
+        <w:t>Statistics</w:t>
+      </w:r>
+      <w:proofErr w:type="spellEnd"/>
+      <w:r>
+        <w:t xml:space="preserve"> </w:t>
+      </w:r>
+      <w:proofErr w:type="spellStart"/>
+      <w:r>
+        <w:t>unit</w:t>
+      </w:r>
+      <w:proofErr w:type="spellEnd"/>
+      <w:r>
+        <w:t xml:space="preserve"> </w:t>
+      </w:r>
+      <w:proofErr w:type="spellStart"/>
+      <w:r>
+        <w:t>tests</w:t>
+      </w:r>
+      <w:proofErr w:type="spellEnd"/>
     </w:p>
     <w:p>
       <w:pPr>
@@ -1644,11 +2168,32 @@
         </w:numPr>
         <w:spacing w:line="240" w:lineRule="auto"/>
       </w:pPr>
-      <w:r>
-        <w:t>Saving t</w:t>
-      </w:r>
-      <w:r>
-        <w:t>he data (hiscores)</w:t>
+      <w:proofErr w:type="spellStart"/>
+      <w:r>
+        <w:t>Saving</w:t>
+      </w:r>
+      <w:proofErr w:type="spellEnd"/>
+      <w:r>
+        <w:t xml:space="preserve"> </w:t>
+      </w:r>
+      <w:proofErr w:type="spellStart"/>
+      <w:r>
+        <w:t>t</w:t>
+      </w:r>
+      <w:r>
+        <w:t>he</w:t>
+      </w:r>
+      <w:proofErr w:type="spellEnd"/>
+      <w:r>
+        <w:t xml:space="preserve"> data (</w:t>
+      </w:r>
+      <w:proofErr w:type="spellStart"/>
+      <w:r>
+        <w:t>hiscores</w:t>
+      </w:r>
+      <w:proofErr w:type="spellEnd"/>
+      <w:r>
+        <w:t>)</w:t>
       </w:r>
     </w:p>
     <w:p>
@@ -1781,7 +2326,7 @@
         <v:path o:extrusionok="f" gradientshapeok="t" o:connecttype="rect"/>
         <o:lock v:ext="edit" aspectratio="t"/>
       </v:shapetype>
-      <v:shape id="_x0000_i1086" type="#_x0000_t75" alt="\mathbb{R}" style="width:10.5pt;height:10.5pt;visibility:visible;mso-wrap-style:square" o:bullet="t">
+      <v:shape id="_x0000_i1088" type="#_x0000_t75" alt="\mathbb{R}" style="width:10.3pt;height:10.3pt;visibility:visible;mso-wrap-style:square" o:bullet="t">
         <v:imagedata r:id="rId1" o:title="mathbb{R}"/>
       </v:shape>
     </w:pict>
@@ -7576,7 +8121,7 @@
 </file>
 
 <file path=customXml/itemProps1.xml><?xml version="1.0" encoding="utf-8"?>
-<ds:datastoreItem xmlns:ds="http://schemas.openxmlformats.org/officeDocument/2006/customXml" ds:itemID="{4177B6E9-D5A2-44D5-B612-014722FD2DB4}">
+<ds:datastoreItem xmlns:ds="http://schemas.openxmlformats.org/officeDocument/2006/customXml" ds:itemID="{E9C0E759-CE4A-4DF9-A421-89C5362B874E}">
   <ds:schemaRefs>
     <ds:schemaRef ds:uri="http://schemas.openxmlformats.org/officeDocument/2006/bibliography"/>
   </ds:schemaRefs>

</xml_diff>

<commit_message>
Removed scrollbars from MainWindow. Adjusted nysse graphics placement and destruction radius checking
</commit_message>
<xml_diff>
--- a/Documentation/Doc.docx
+++ b/Documentation/Doc.docx
@@ -1,6 +1,6 @@
 
 <file path=word/document.xml><?xml version="1.0" encoding="utf-8"?>
-<w:document xmlns:wpc="http://schemas.microsoft.com/office/word/2010/wordprocessingCanvas" xmlns:cx="http://schemas.microsoft.com/office/drawing/2014/chartex" xmlns:cx1="http://schemas.microsoft.com/office/drawing/2015/9/8/chartex" xmlns:cx2="http://schemas.microsoft.com/office/drawing/2015/10/21/chartex" xmlns:cx3="http://schemas.microsoft.com/office/drawing/2016/5/9/chartex" xmlns:cx4="http://schemas.microsoft.com/office/drawing/2016/5/10/chartex" xmlns:cx5="http://schemas.microsoft.com/office/drawing/2016/5/11/chartex" xmlns:cx6="http://schemas.microsoft.com/office/drawing/2016/5/12/chartex" xmlns:cx7="http://schemas.microsoft.com/office/drawing/2016/5/13/chartex" xmlns:cx8="http://schemas.microsoft.com/office/drawing/2016/5/14/chartex" xmlns:mc="http://schemas.openxmlformats.org/markup-compatibility/2006" xmlns:aink="http://schemas.microsoft.com/office/drawing/2016/ink" xmlns:am3d="http://schemas.microsoft.com/office/drawing/2017/model3d" xmlns:o="urn:schemas-microsoft-com:office:office" xmlns:r="http://schemas.openxmlformats.org/officeDocument/2006/relationships" xmlns:m="http://schemas.openxmlformats.org/officeDocument/2006/math" xmlns:v="urn:schemas-microsoft-com:vml" xmlns:wp14="http://schemas.microsoft.com/office/word/2010/wordprocessingDrawing" xmlns:wp="http://schemas.openxmlformats.org/drawingml/2006/wordprocessingDrawing" xmlns:w10="urn:schemas-microsoft-com:office:word" xmlns:w="http://schemas.openxmlformats.org/wordprocessingml/2006/main" xmlns:w14="http://schemas.microsoft.com/office/word/2010/wordml" xmlns:w15="http://schemas.microsoft.com/office/word/2012/wordml" xmlns:w16cid="http://schemas.microsoft.com/office/word/2016/wordml/cid" xmlns:w16se="http://schemas.microsoft.com/office/word/2015/wordml/symex" xmlns:wpg="http://schemas.microsoft.com/office/word/2010/wordprocessingGroup" xmlns:wpi="http://schemas.microsoft.com/office/word/2010/wordprocessingInk" xmlns:wne="http://schemas.microsoft.com/office/word/2006/wordml" xmlns:wps="http://schemas.microsoft.com/office/word/2010/wordprocessingShape" mc:Ignorable="w14 w15 w16se w16cid wp14">
+<w:document xmlns:wpc="http://schemas.microsoft.com/office/word/2010/wordprocessingCanvas" xmlns:cx="http://schemas.microsoft.com/office/drawing/2014/chartex" xmlns:cx1="http://schemas.microsoft.com/office/drawing/2015/9/8/chartex" xmlns:cx2="http://schemas.microsoft.com/office/drawing/2015/10/21/chartex" xmlns:cx3="http://schemas.microsoft.com/office/drawing/2016/5/9/chartex" xmlns:cx4="http://schemas.microsoft.com/office/drawing/2016/5/10/chartex" xmlns:cx5="http://schemas.microsoft.com/office/drawing/2016/5/11/chartex" xmlns:cx6="http://schemas.microsoft.com/office/drawing/2016/5/12/chartex" xmlns:cx7="http://schemas.microsoft.com/office/drawing/2016/5/13/chartex" xmlns:cx8="http://schemas.microsoft.com/office/drawing/2016/5/14/chartex" xmlns:mc="http://schemas.openxmlformats.org/markup-compatibility/2006" xmlns:aink="http://schemas.microsoft.com/office/drawing/2016/ink" xmlns:am3d="http://schemas.microsoft.com/office/drawing/2017/model3d" xmlns:o="urn:schemas-microsoft-com:office:office" xmlns:r="http://schemas.openxmlformats.org/officeDocument/2006/relationships" xmlns:m="http://schemas.openxmlformats.org/officeDocument/2006/math" xmlns:v="urn:schemas-microsoft-com:vml" xmlns:wp14="http://schemas.microsoft.com/office/word/2010/wordprocessingDrawing" xmlns:wp="http://schemas.openxmlformats.org/drawingml/2006/wordprocessingDrawing" xmlns:w10="urn:schemas-microsoft-com:office:word" xmlns:w="http://schemas.openxmlformats.org/wordprocessingml/2006/main" xmlns:w14="http://schemas.microsoft.com/office/word/2010/wordml" xmlns:w15="http://schemas.microsoft.com/office/word/2012/wordml" xmlns:w16cex="http://schemas.microsoft.com/office/word/2018/wordml/cex" xmlns:w16cid="http://schemas.microsoft.com/office/word/2016/wordml/cid" xmlns:w16="http://schemas.microsoft.com/office/word/2018/wordml" xmlns:w16se="http://schemas.microsoft.com/office/word/2015/wordml/symex" xmlns:wpg="http://schemas.microsoft.com/office/word/2010/wordprocessingGroup" xmlns:wpi="http://schemas.microsoft.com/office/word/2010/wordprocessingInk" xmlns:wne="http://schemas.microsoft.com/office/word/2006/wordml" xmlns:wps="http://schemas.microsoft.com/office/word/2010/wordprocessingShape" mc:Ignorable="w14 w15 w16se w16cid w16 w16cex wp14">
   <w:body>
     <w:p>
       <w:pPr>
@@ -24,7 +24,7 @@
     </w:p>
     <w:p>
       <w:pPr>
-        <w:pStyle w:val="NormaaliWWW"/>
+        <w:pStyle w:val="NormalWeb"/>
         <w:rPr>
           <w:rFonts w:ascii="Arial" w:hAnsi="Arial" w:cs="Arial"/>
           <w:sz w:val="22"/>
@@ -50,7 +50,6 @@
         </w:rPr>
         <w:t xml:space="preserve">for playing the game and description of the student side program logic. </w:t>
       </w:r>
-      <w:proofErr w:type="spellStart"/>
       <w:r>
         <w:rPr>
           <w:rFonts w:ascii="Arial" w:hAnsi="Arial" w:cs="Arial"/>
@@ -67,122 +66,133 @@
           <w:szCs w:val="22"/>
           <w:lang w:val="fi-FI"/>
         </w:rPr>
-        <w:t>lso</w:t>
-      </w:r>
-      <w:proofErr w:type="spellEnd"/>
-      <w:r>
+        <w:t>lso, the workload of both team members is listed.</w:t>
+      </w:r>
+    </w:p>
+    <w:p>
+      <w:pPr>
+        <w:pStyle w:val="NormalWeb"/>
         <w:rPr>
           <w:rFonts w:ascii="Arial" w:hAnsi="Arial" w:cs="Arial"/>
           <w:sz w:val="22"/>
           <w:szCs w:val="22"/>
           <w:lang w:val="fi-FI"/>
         </w:rPr>
-        <w:t xml:space="preserve">, </w:t>
-      </w:r>
-      <w:proofErr w:type="spellStart"/>
-      <w:r>
+      </w:pPr>
+    </w:p>
+    <w:p>
+      <w:pPr>
+        <w:pStyle w:val="NormalWeb"/>
         <w:rPr>
           <w:rFonts w:ascii="Arial" w:hAnsi="Arial" w:cs="Arial"/>
           <w:sz w:val="22"/>
           <w:szCs w:val="22"/>
           <w:lang w:val="fi-FI"/>
         </w:rPr>
-        <w:t>the</w:t>
-      </w:r>
-      <w:proofErr w:type="spellEnd"/>
-      <w:r>
+      </w:pPr>
+    </w:p>
+    <w:p>
+      <w:pPr>
+        <w:pStyle w:val="NormalWeb"/>
         <w:rPr>
           <w:rFonts w:ascii="Arial" w:hAnsi="Arial" w:cs="Arial"/>
           <w:sz w:val="22"/>
           <w:szCs w:val="22"/>
           <w:lang w:val="fi-FI"/>
         </w:rPr>
-        <w:t xml:space="preserve"> </w:t>
-      </w:r>
-      <w:proofErr w:type="spellStart"/>
-      <w:r>
+      </w:pPr>
+    </w:p>
+    <w:p>
+      <w:pPr>
+        <w:pStyle w:val="NormalWeb"/>
         <w:rPr>
           <w:rFonts w:ascii="Arial" w:hAnsi="Arial" w:cs="Arial"/>
           <w:sz w:val="22"/>
           <w:szCs w:val="22"/>
           <w:lang w:val="fi-FI"/>
         </w:rPr>
-        <w:t>workload</w:t>
-      </w:r>
-      <w:proofErr w:type="spellEnd"/>
-      <w:r>
+      </w:pPr>
+    </w:p>
+    <w:p>
+      <w:pPr>
+        <w:pStyle w:val="NormalWeb"/>
         <w:rPr>
           <w:rFonts w:ascii="Arial" w:hAnsi="Arial" w:cs="Arial"/>
           <w:sz w:val="22"/>
           <w:szCs w:val="22"/>
           <w:lang w:val="fi-FI"/>
         </w:rPr>
-        <w:t xml:space="preserve"> of </w:t>
-      </w:r>
-      <w:proofErr w:type="spellStart"/>
-      <w:r>
+      </w:pPr>
+    </w:p>
+    <w:p>
+      <w:pPr>
+        <w:pStyle w:val="NormalWeb"/>
         <w:rPr>
           <w:rFonts w:ascii="Arial" w:hAnsi="Arial" w:cs="Arial"/>
           <w:sz w:val="22"/>
           <w:szCs w:val="22"/>
           <w:lang w:val="fi-FI"/>
         </w:rPr>
-        <w:t>both</w:t>
-      </w:r>
-      <w:proofErr w:type="spellEnd"/>
-      <w:r>
+      </w:pPr>
+    </w:p>
+    <w:p>
+      <w:pPr>
+        <w:pStyle w:val="NormalWeb"/>
         <w:rPr>
           <w:rFonts w:ascii="Arial" w:hAnsi="Arial" w:cs="Arial"/>
           <w:sz w:val="22"/>
           <w:szCs w:val="22"/>
           <w:lang w:val="fi-FI"/>
         </w:rPr>
-        <w:t xml:space="preserve"> team </w:t>
-      </w:r>
-      <w:proofErr w:type="spellStart"/>
-      <w:r>
+      </w:pPr>
+    </w:p>
+    <w:p>
+      <w:pPr>
+        <w:pStyle w:val="NormalWeb"/>
         <w:rPr>
           <w:rFonts w:ascii="Arial" w:hAnsi="Arial" w:cs="Arial"/>
           <w:sz w:val="22"/>
           <w:szCs w:val="22"/>
           <w:lang w:val="fi-FI"/>
         </w:rPr>
-        <w:t>members</w:t>
-      </w:r>
-      <w:proofErr w:type="spellEnd"/>
-      <w:r>
+      </w:pPr>
+    </w:p>
+    <w:p>
+      <w:pPr>
+        <w:pStyle w:val="NormalWeb"/>
         <w:rPr>
           <w:rFonts w:ascii="Arial" w:hAnsi="Arial" w:cs="Arial"/>
           <w:sz w:val="22"/>
           <w:szCs w:val="22"/>
           <w:lang w:val="fi-FI"/>
         </w:rPr>
-        <w:t xml:space="preserve"> is </w:t>
-      </w:r>
-      <w:proofErr w:type="spellStart"/>
-      <w:r>
+      </w:pPr>
+    </w:p>
+    <w:p>
+      <w:pPr>
+        <w:pStyle w:val="NormalWeb"/>
         <w:rPr>
           <w:rFonts w:ascii="Arial" w:hAnsi="Arial" w:cs="Arial"/>
           <w:sz w:val="22"/>
           <w:szCs w:val="22"/>
           <w:lang w:val="fi-FI"/>
         </w:rPr>
-        <w:t>listed</w:t>
-      </w:r>
-      <w:proofErr w:type="spellEnd"/>
-      <w:r>
+      </w:pPr>
+    </w:p>
+    <w:p>
+      <w:pPr>
+        <w:pStyle w:val="NormalWeb"/>
         <w:rPr>
           <w:rFonts w:ascii="Arial" w:hAnsi="Arial" w:cs="Arial"/>
           <w:sz w:val="22"/>
           <w:szCs w:val="22"/>
           <w:lang w:val="fi-FI"/>
         </w:rPr>
-        <w:t>.</w:t>
-      </w:r>
-    </w:p>
-    <w:p>
-      <w:pPr>
-        <w:pStyle w:val="NormaaliWWW"/>
+      </w:pPr>
+    </w:p>
+    <w:p>
+      <w:pPr>
+        <w:pStyle w:val="NormalWeb"/>
         <w:rPr>
           <w:rFonts w:ascii="Arial" w:hAnsi="Arial" w:cs="Arial"/>
           <w:sz w:val="22"/>
@@ -193,7 +203,7 @@
     </w:p>
     <w:p>
       <w:pPr>
-        <w:pStyle w:val="NormaaliWWW"/>
+        <w:pStyle w:val="NormalWeb"/>
         <w:rPr>
           <w:rFonts w:ascii="Arial" w:hAnsi="Arial" w:cs="Arial"/>
           <w:sz w:val="22"/>
@@ -204,7 +214,7 @@
     </w:p>
     <w:p>
       <w:pPr>
-        <w:pStyle w:val="NormaaliWWW"/>
+        <w:pStyle w:val="NormalWeb"/>
         <w:rPr>
           <w:rFonts w:ascii="Arial" w:hAnsi="Arial" w:cs="Arial"/>
           <w:sz w:val="22"/>
@@ -215,7 +225,7 @@
     </w:p>
     <w:p>
       <w:pPr>
-        <w:pStyle w:val="NormaaliWWW"/>
+        <w:pStyle w:val="NormalWeb"/>
         <w:rPr>
           <w:rFonts w:ascii="Arial" w:hAnsi="Arial" w:cs="Arial"/>
           <w:sz w:val="22"/>
@@ -226,7 +236,7 @@
     </w:p>
     <w:p>
       <w:pPr>
-        <w:pStyle w:val="NormaaliWWW"/>
+        <w:pStyle w:val="NormalWeb"/>
         <w:rPr>
           <w:rFonts w:ascii="Arial" w:hAnsi="Arial" w:cs="Arial"/>
           <w:sz w:val="22"/>
@@ -237,7 +247,7 @@
     </w:p>
     <w:p>
       <w:pPr>
-        <w:pStyle w:val="NormaaliWWW"/>
+        <w:pStyle w:val="NormalWeb"/>
         <w:rPr>
           <w:rFonts w:ascii="Arial" w:hAnsi="Arial" w:cs="Arial"/>
           <w:sz w:val="22"/>
@@ -248,7 +258,7 @@
     </w:p>
     <w:p>
       <w:pPr>
-        <w:pStyle w:val="NormaaliWWW"/>
+        <w:pStyle w:val="NormalWeb"/>
         <w:rPr>
           <w:rFonts w:ascii="Arial" w:hAnsi="Arial" w:cs="Arial"/>
           <w:sz w:val="22"/>
@@ -259,7 +269,7 @@
     </w:p>
     <w:p>
       <w:pPr>
-        <w:pStyle w:val="NormaaliWWW"/>
+        <w:pStyle w:val="NormalWeb"/>
         <w:rPr>
           <w:rFonts w:ascii="Arial" w:hAnsi="Arial" w:cs="Arial"/>
           <w:sz w:val="22"/>
@@ -270,7 +280,7 @@
     </w:p>
     <w:p>
       <w:pPr>
-        <w:pStyle w:val="NormaaliWWW"/>
+        <w:pStyle w:val="NormalWeb"/>
         <w:rPr>
           <w:rFonts w:ascii="Arial" w:hAnsi="Arial" w:cs="Arial"/>
           <w:sz w:val="22"/>
@@ -281,7 +291,7 @@
     </w:p>
     <w:p>
       <w:pPr>
-        <w:pStyle w:val="NormaaliWWW"/>
+        <w:pStyle w:val="NormalWeb"/>
         <w:rPr>
           <w:rFonts w:ascii="Arial" w:hAnsi="Arial" w:cs="Arial"/>
           <w:sz w:val="22"/>
@@ -292,128 +302,7 @@
     </w:p>
     <w:p>
       <w:pPr>
-        <w:pStyle w:val="NormaaliWWW"/>
-        <w:rPr>
-          <w:rFonts w:ascii="Arial" w:hAnsi="Arial" w:cs="Arial"/>
-          <w:sz w:val="22"/>
-          <w:szCs w:val="22"/>
-          <w:lang w:val="fi-FI"/>
-        </w:rPr>
-      </w:pPr>
-    </w:p>
-    <w:p>
-      <w:pPr>
-        <w:pStyle w:val="NormaaliWWW"/>
-        <w:rPr>
-          <w:rFonts w:ascii="Arial" w:hAnsi="Arial" w:cs="Arial"/>
-          <w:sz w:val="22"/>
-          <w:szCs w:val="22"/>
-          <w:lang w:val="fi-FI"/>
-        </w:rPr>
-      </w:pPr>
-    </w:p>
-    <w:p>
-      <w:pPr>
-        <w:pStyle w:val="NormaaliWWW"/>
-        <w:rPr>
-          <w:rFonts w:ascii="Arial" w:hAnsi="Arial" w:cs="Arial"/>
-          <w:sz w:val="22"/>
-          <w:szCs w:val="22"/>
-          <w:lang w:val="fi-FI"/>
-        </w:rPr>
-      </w:pPr>
-    </w:p>
-    <w:p>
-      <w:pPr>
-        <w:pStyle w:val="NormaaliWWW"/>
-        <w:rPr>
-          <w:rFonts w:ascii="Arial" w:hAnsi="Arial" w:cs="Arial"/>
-          <w:sz w:val="22"/>
-          <w:szCs w:val="22"/>
-          <w:lang w:val="fi-FI"/>
-        </w:rPr>
-      </w:pPr>
-    </w:p>
-    <w:p>
-      <w:pPr>
-        <w:pStyle w:val="NormaaliWWW"/>
-        <w:rPr>
-          <w:rFonts w:ascii="Arial" w:hAnsi="Arial" w:cs="Arial"/>
-          <w:sz w:val="22"/>
-          <w:szCs w:val="22"/>
-          <w:lang w:val="fi-FI"/>
-        </w:rPr>
-      </w:pPr>
-    </w:p>
-    <w:p>
-      <w:pPr>
-        <w:pStyle w:val="NormaaliWWW"/>
-        <w:rPr>
-          <w:rFonts w:ascii="Arial" w:hAnsi="Arial" w:cs="Arial"/>
-          <w:sz w:val="22"/>
-          <w:szCs w:val="22"/>
-          <w:lang w:val="fi-FI"/>
-        </w:rPr>
-      </w:pPr>
-    </w:p>
-    <w:p>
-      <w:pPr>
-        <w:pStyle w:val="NormaaliWWW"/>
-        <w:rPr>
-          <w:rFonts w:ascii="Arial" w:hAnsi="Arial" w:cs="Arial"/>
-          <w:sz w:val="22"/>
-          <w:szCs w:val="22"/>
-          <w:lang w:val="fi-FI"/>
-        </w:rPr>
-      </w:pPr>
-    </w:p>
-    <w:p>
-      <w:pPr>
-        <w:pStyle w:val="NormaaliWWW"/>
-        <w:rPr>
-          <w:rFonts w:ascii="Arial" w:hAnsi="Arial" w:cs="Arial"/>
-          <w:sz w:val="22"/>
-          <w:szCs w:val="22"/>
-          <w:lang w:val="fi-FI"/>
-        </w:rPr>
-      </w:pPr>
-    </w:p>
-    <w:p>
-      <w:pPr>
-        <w:pStyle w:val="NormaaliWWW"/>
-        <w:rPr>
-          <w:rFonts w:ascii="Arial" w:hAnsi="Arial" w:cs="Arial"/>
-          <w:sz w:val="22"/>
-          <w:szCs w:val="22"/>
-          <w:lang w:val="fi-FI"/>
-        </w:rPr>
-      </w:pPr>
-    </w:p>
-    <w:p>
-      <w:pPr>
-        <w:pStyle w:val="NormaaliWWW"/>
-        <w:rPr>
-          <w:rFonts w:ascii="Arial" w:hAnsi="Arial" w:cs="Arial"/>
-          <w:sz w:val="22"/>
-          <w:szCs w:val="22"/>
-          <w:lang w:val="fi-FI"/>
-        </w:rPr>
-      </w:pPr>
-    </w:p>
-    <w:p>
-      <w:pPr>
-        <w:pStyle w:val="NormaaliWWW"/>
-        <w:rPr>
-          <w:rFonts w:ascii="Arial" w:hAnsi="Arial" w:cs="Arial"/>
-          <w:sz w:val="22"/>
-          <w:szCs w:val="22"/>
-          <w:lang w:val="fi-FI"/>
-        </w:rPr>
-      </w:pPr>
-    </w:p>
-    <w:p>
-      <w:pPr>
-        <w:pStyle w:val="Otsikko1"/>
+        <w:pStyle w:val="Heading1"/>
       </w:pPr>
       <w:r>
         <w:lastRenderedPageBreak/>
@@ -437,21 +326,7 @@
         <w:rPr>
           <w:lang w:val="en-US"/>
         </w:rPr>
-        <w:t xml:space="preserve">layer is to destroy as many </w:t>
-      </w:r>
-      <w:proofErr w:type="spellStart"/>
-      <w:r>
-        <w:rPr>
-          <w:lang w:val="en-US"/>
-        </w:rPr>
-        <w:t>nysses</w:t>
-      </w:r>
-      <w:proofErr w:type="spellEnd"/>
-      <w:r>
-        <w:rPr>
-          <w:lang w:val="en-US"/>
-        </w:rPr>
-        <w:t xml:space="preserve"> as they can. </w:t>
+        <w:t xml:space="preserve">layer is to destroy as many nysses as they can. </w:t>
       </w:r>
       <w:r>
         <w:rPr>
@@ -463,21 +338,7 @@
         <w:rPr>
           <w:lang w:val="en-US"/>
         </w:rPr>
-        <w:t xml:space="preserve">n addition to the </w:t>
-      </w:r>
-      <w:proofErr w:type="spellStart"/>
-      <w:r>
-        <w:rPr>
-          <w:lang w:val="en-US"/>
-        </w:rPr>
-        <w:t>nysses</w:t>
-      </w:r>
-      <w:proofErr w:type="spellEnd"/>
-      <w:r>
-        <w:rPr>
-          <w:lang w:val="en-US"/>
-        </w:rPr>
-        <w:t>, there are also clouds moving across the game area</w:t>
+        <w:t>n addition to the nysses, there are also clouds moving across the game area</w:t>
       </w:r>
       <w:r>
         <w:rPr>
@@ -524,29 +385,11 @@
     </w:p>
     <w:p>
       <w:pPr>
-        <w:pStyle w:val="Otsikko2"/>
-      </w:pPr>
-      <w:proofErr w:type="spellStart"/>
-      <w:r>
-        <w:t>Starting</w:t>
-      </w:r>
-      <w:proofErr w:type="spellEnd"/>
-      <w:r>
-        <w:t xml:space="preserve"> </w:t>
-      </w:r>
-      <w:proofErr w:type="spellStart"/>
-      <w:r>
-        <w:t>the</w:t>
-      </w:r>
-      <w:proofErr w:type="spellEnd"/>
-      <w:r>
-        <w:t xml:space="preserve"> </w:t>
-      </w:r>
-      <w:proofErr w:type="spellStart"/>
-      <w:r>
-        <w:t>game</w:t>
-      </w:r>
-      <w:proofErr w:type="spellEnd"/>
+        <w:pStyle w:val="Heading2"/>
+      </w:pPr>
+      <w:r>
+        <w:t>Starting the game</w:t>
+      </w:r>
     </w:p>
     <w:p>
       <w:pPr>
@@ -635,22 +478,22 @@
           <w:iCs/>
         </w:rPr>
       </w:pPr>
-      <w:proofErr w:type="spellStart"/>
       <w:r>
         <w:rPr>
           <w:i/>
           <w:iCs/>
         </w:rPr>
-        <w:t>Start</w:t>
-      </w:r>
-      <w:proofErr w:type="spellEnd"/>
-      <w:r>
+        <w:t>Start menu</w:t>
+      </w:r>
+    </w:p>
+    <w:p>
+      <w:pPr>
+        <w:pStyle w:val="BodyText1"/>
         <w:rPr>
           <w:i/>
           <w:iCs/>
         </w:rPr>
-        <w:t xml:space="preserve"> menu</w:t>
-      </w:r>
+      </w:pPr>
     </w:p>
     <w:p>
       <w:pPr>
@@ -681,122 +524,72 @@
     </w:p>
     <w:p>
       <w:pPr>
+        <w:pStyle w:val="Heading2"/>
+      </w:pPr>
+      <w:r>
+        <w:t>Playing the game</w:t>
+      </w:r>
+    </w:p>
+    <w:p>
+      <w:pPr>
         <w:pStyle w:val="BodyText1"/>
         <w:rPr>
-          <w:i/>
-          <w:iCs/>
-        </w:rPr>
-      </w:pPr>
-    </w:p>
-    <w:p>
-      <w:pPr>
-        <w:pStyle w:val="Otsikko2"/>
-      </w:pPr>
-      <w:r>
-        <w:t xml:space="preserve">Playing </w:t>
-      </w:r>
-      <w:proofErr w:type="spellStart"/>
-      <w:r>
-        <w:t>the</w:t>
-      </w:r>
-      <w:proofErr w:type="spellEnd"/>
-      <w:r>
+          <w:lang w:val="en-US"/>
+        </w:rPr>
+      </w:pPr>
+      <w:r>
+        <w:rPr>
+          <w:lang w:val="en-US"/>
+        </w:rPr>
+        <w:t>The game round begins, when player clicks the ”Go!”</w:t>
+      </w:r>
+      <w:r>
+        <w:rPr>
+          <w:lang w:val="en-US"/>
+        </w:rPr>
+        <w:t>-button</w:t>
+      </w:r>
+      <w:r>
+        <w:rPr>
+          <w:lang w:val="en-US"/>
+        </w:rPr>
+        <w:t xml:space="preserve">. </w:t>
+      </w:r>
+      <w:r>
+        <w:rPr>
+          <w:lang w:val="en-US"/>
+        </w:rPr>
+        <w:t>The direction of the plane is controlled with WASD keys and bomb</w:t>
+      </w:r>
+      <w:r>
+        <w:rPr>
+          <w:lang w:val="en-US"/>
+        </w:rPr>
+        <w:t>s are dropped using SPACEBAR</w:t>
+      </w:r>
+      <w:r>
+        <w:rPr>
+          <w:lang w:val="en-US"/>
+        </w:rPr>
+        <w:t>.</w:t>
+      </w:r>
+      <w:r>
+        <w:rPr>
+          <w:lang w:val="en-US"/>
+        </w:rPr>
         <w:t xml:space="preserve"> </w:t>
       </w:r>
-      <w:proofErr w:type="spellStart"/>
-      <w:r>
-        <w:t>game</w:t>
-      </w:r>
-      <w:proofErr w:type="spellEnd"/>
-    </w:p>
-    <w:p>
-      <w:pPr>
-        <w:pStyle w:val="BodyText1"/>
-        <w:rPr>
-          <w:lang w:val="en-US"/>
-        </w:rPr>
-      </w:pPr>
-      <w:r>
-        <w:rPr>
-          <w:lang w:val="en-US"/>
-        </w:rPr>
-        <w:t>The game round begins, when player clicks the ”Go!”</w:t>
-      </w:r>
-      <w:r>
-        <w:rPr>
-          <w:lang w:val="en-US"/>
-        </w:rPr>
-        <w:t>-button</w:t>
-      </w:r>
-      <w:r>
-        <w:rPr>
-          <w:lang w:val="en-US"/>
-        </w:rPr>
-        <w:t xml:space="preserve">. </w:t>
-      </w:r>
-      <w:r>
-        <w:rPr>
-          <w:lang w:val="en-US"/>
-        </w:rPr>
-        <w:t>The direction of the plane is controlled with WASD keys and bomb</w:t>
-      </w:r>
-      <w:r>
-        <w:rPr>
-          <w:lang w:val="en-US"/>
-        </w:rPr>
-        <w:t>s are dropped using SPACEBAR</w:t>
-      </w:r>
-      <w:r>
-        <w:rPr>
-          <w:lang w:val="en-US"/>
-        </w:rPr>
-        <w:t>.</w:t>
-      </w:r>
-      <w:r>
-        <w:rPr>
-          <w:lang w:val="en-US"/>
-        </w:rPr>
-        <w:t xml:space="preserve"> </w:t>
-      </w:r>
-      <w:r>
-        <w:rPr>
-          <w:lang w:val="en-US"/>
-        </w:rPr>
-        <w:t xml:space="preserve">Player gains one (1) point for every </w:t>
-      </w:r>
-      <w:proofErr w:type="spellStart"/>
-      <w:r>
-        <w:rPr>
-          <w:lang w:val="en-US"/>
-        </w:rPr>
-        <w:t>nysse</w:t>
-      </w:r>
-      <w:proofErr w:type="spellEnd"/>
-      <w:r>
-        <w:rPr>
-          <w:lang w:val="en-US"/>
-        </w:rPr>
-        <w:t xml:space="preserve"> destroyed and o</w:t>
-      </w:r>
-      <w:r>
-        <w:rPr>
-          <w:lang w:val="en-US"/>
-        </w:rPr>
-        <w:t xml:space="preserve">ne (1) point for every passenger inside the destroyed </w:t>
-      </w:r>
-      <w:proofErr w:type="spellStart"/>
-      <w:r>
-        <w:rPr>
-          <w:lang w:val="en-US"/>
-        </w:rPr>
-        <w:t>nysses</w:t>
-      </w:r>
-      <w:proofErr w:type="spellEnd"/>
-      <w:r>
-        <w:rPr>
-          <w:lang w:val="en-US"/>
-        </w:rPr>
-        <w:t>.</w:t>
+      <w:r>
+        <w:rPr>
+          <w:lang w:val="en-US"/>
+        </w:rPr>
+        <w:t>Player gains one (1) point for every nysse destroyed and o</w:t>
+      </w:r>
+      <w:r>
+        <w:rPr>
+          <w:lang w:val="en-US"/>
+        </w:rPr>
+        <w:t>ne (1) point for every passenger inside the destroyed nysses.</w:t>
       </w:r>
     </w:p>
     <w:p>
@@ -873,49 +666,21 @@
           <w:iCs/>
         </w:rPr>
       </w:pPr>
-      <w:proofErr w:type="spellStart"/>
       <w:r>
         <w:rPr>
           <w:i/>
           <w:iCs/>
         </w:rPr>
-        <w:t>Game</w:t>
-      </w:r>
-      <w:proofErr w:type="spellEnd"/>
-      <w:r>
-        <w:rPr>
-          <w:i/>
-          <w:iCs/>
-        </w:rPr>
-        <w:t xml:space="preserve"> </w:t>
-      </w:r>
-      <w:proofErr w:type="spellStart"/>
-      <w:r>
-        <w:rPr>
-          <w:i/>
-          <w:iCs/>
-        </w:rPr>
-        <w:t>view</w:t>
-      </w:r>
-      <w:proofErr w:type="spellEnd"/>
-    </w:p>
-    <w:p>
-      <w:pPr>
-        <w:pStyle w:val="Otsikko2"/>
-      </w:pPr>
-      <w:proofErr w:type="spellStart"/>
-      <w:r>
-        <w:t>Special</w:t>
-      </w:r>
-      <w:proofErr w:type="spellEnd"/>
-      <w:r>
-        <w:t xml:space="preserve"> </w:t>
-      </w:r>
-      <w:proofErr w:type="spellStart"/>
-      <w:r>
-        <w:t>weapon</w:t>
-      </w:r>
-      <w:proofErr w:type="spellEnd"/>
+        <w:t>Game view</w:t>
+      </w:r>
+    </w:p>
+    <w:p>
+      <w:pPr>
+        <w:pStyle w:val="Heading2"/>
+      </w:pPr>
+      <w:r>
+        <w:t>Special weapon</w:t>
+      </w:r>
     </w:p>
     <w:p>
       <w:pPr>
@@ -970,21 +735,7 @@
         <w:rPr>
           <w:lang w:val="en-US"/>
         </w:rPr>
-        <w:t xml:space="preserve"> If the player has a nuke ready to be dropped, it is indicated with a symbol in the lower right corner of the </w:t>
-      </w:r>
-      <w:proofErr w:type="spellStart"/>
-      <w:r>
-        <w:rPr>
-          <w:lang w:val="en-US"/>
-        </w:rPr>
-        <w:t>MainWindow</w:t>
-      </w:r>
-      <w:proofErr w:type="spellEnd"/>
-      <w:r>
-        <w:rPr>
-          <w:lang w:val="en-US"/>
-        </w:rPr>
-        <w:t>.</w:t>
+        <w:t xml:space="preserve"> If the player has a nuke ready to be dropped, it is indicated with a symbol in the lower right corner of the MainWindow.</w:t>
       </w:r>
     </w:p>
     <w:p>
@@ -1078,29 +829,11 @@
     <w:bookmarkEnd w:id="1"/>
     <w:p>
       <w:pPr>
-        <w:pStyle w:val="Otsikko2"/>
-      </w:pPr>
-      <w:proofErr w:type="spellStart"/>
-      <w:r>
-        <w:t>End</w:t>
-      </w:r>
-      <w:proofErr w:type="spellEnd"/>
-      <w:r>
-        <w:t xml:space="preserve"> of </w:t>
-      </w:r>
-      <w:proofErr w:type="spellStart"/>
-      <w:r>
-        <w:t>the</w:t>
-      </w:r>
-      <w:proofErr w:type="spellEnd"/>
-      <w:r>
-        <w:t xml:space="preserve"> </w:t>
-      </w:r>
-      <w:proofErr w:type="spellStart"/>
-      <w:r>
-        <w:t>game</w:t>
-      </w:r>
-      <w:proofErr w:type="spellEnd"/>
+        <w:pStyle w:val="Heading2"/>
+      </w:pPr>
+      <w:r>
+        <w:t>End of the game</w:t>
+      </w:r>
     </w:p>
     <w:p>
       <w:pPr>
@@ -1138,7 +871,7 @@
     </w:p>
     <w:p>
       <w:pPr>
-        <w:pStyle w:val="Otsikko1"/>
+        <w:pStyle w:val="Heading1"/>
       </w:pPr>
       <w:r>
         <w:lastRenderedPageBreak/>
@@ -1162,55 +895,13 @@
         <w:rPr>
           <w:lang w:val="en-US"/>
         </w:rPr>
-        <w:t xml:space="preserve">f the project contains the logic for moving the </w:t>
-      </w:r>
-      <w:proofErr w:type="spellStart"/>
-      <w:r>
-        <w:rPr>
-          <w:lang w:val="en-US"/>
-        </w:rPr>
-        <w:t>nysses</w:t>
-      </w:r>
-      <w:proofErr w:type="spellEnd"/>
-      <w:r>
-        <w:rPr>
-          <w:lang w:val="en-US"/>
-        </w:rPr>
-        <w:t xml:space="preserve"> and passengers, as well as some interfaces. </w:t>
-      </w:r>
-      <w:r>
-        <w:rPr>
-          <w:lang w:val="en-US"/>
-        </w:rPr>
-        <w:t xml:space="preserve">During the coding of the game, the most important interface was the </w:t>
-      </w:r>
-      <w:proofErr w:type="spellStart"/>
-      <w:r>
-        <w:rPr>
-          <w:lang w:val="en-US"/>
-        </w:rPr>
-        <w:t>CourseSide</w:t>
-      </w:r>
-      <w:proofErr w:type="spellEnd"/>
-      <w:r>
-        <w:rPr>
-          <w:lang w:val="en-US"/>
-        </w:rPr>
-        <w:t>::</w:t>
-      </w:r>
-      <w:proofErr w:type="spellStart"/>
-      <w:r>
-        <w:rPr>
-          <w:lang w:val="en-US"/>
-        </w:rPr>
-        <w:t>ICity</w:t>
-      </w:r>
-      <w:proofErr w:type="spellEnd"/>
-      <w:r>
-        <w:rPr>
-          <w:lang w:val="en-US"/>
-        </w:rPr>
-        <w:t>, from which the City class is inherited.</w:t>
+        <w:t xml:space="preserve">f the project contains the logic for moving the nysses and passengers, as well as some interfaces. </w:t>
+      </w:r>
+      <w:r>
+        <w:rPr>
+          <w:lang w:val="en-US"/>
+        </w:rPr>
+        <w:t>During the coding of the game, the most important interface was the CourseSide::ICity, from which the City class is inherited.</w:t>
       </w:r>
       <w:r>
         <w:rPr>
@@ -1228,47 +919,19 @@
         <w:rPr>
           <w:lang w:val="en-US"/>
         </w:rPr>
-        <w:t xml:space="preserve">receiving function calls from the </w:t>
-      </w:r>
-      <w:proofErr w:type="spellStart"/>
-      <w:r>
-        <w:rPr>
-          <w:lang w:val="en-US"/>
-        </w:rPr>
-        <w:t>CourseSide</w:t>
-      </w:r>
-      <w:proofErr w:type="spellEnd"/>
-      <w:r>
-        <w:rPr>
-          <w:lang w:val="en-US"/>
-        </w:rPr>
-        <w:t xml:space="preserve">::Logic object. </w:t>
-      </w:r>
-      <w:r>
-        <w:rPr>
-          <w:lang w:val="en-US"/>
-        </w:rPr>
-        <w:t xml:space="preserve">The City also calls the actor functions in the </w:t>
-      </w:r>
-      <w:proofErr w:type="spellStart"/>
-      <w:r>
-        <w:rPr>
-          <w:lang w:val="en-US"/>
-        </w:rPr>
-        <w:t>Mai</w:t>
-      </w:r>
-      <w:r>
-        <w:rPr>
-          <w:lang w:val="en-US"/>
-        </w:rPr>
-        <w:t>nWindow</w:t>
-      </w:r>
-      <w:proofErr w:type="spellEnd"/>
-      <w:r>
-        <w:rPr>
-          <w:lang w:val="en-US"/>
-        </w:rPr>
-        <w:t xml:space="preserve">, which controls the actor graphics. </w:t>
+        <w:t xml:space="preserve">receiving function calls from the CourseSide::Logic object. </w:t>
+      </w:r>
+      <w:r>
+        <w:rPr>
+          <w:lang w:val="en-US"/>
+        </w:rPr>
+        <w:t>The City also calls the actor functions in the Mai</w:t>
+      </w:r>
+      <w:r>
+        <w:rPr>
+          <w:lang w:val="en-US"/>
+        </w:rPr>
+        <w:t xml:space="preserve">nWindow, which controls the actor graphics. </w:t>
       </w:r>
       <w:r>
         <w:rPr>
@@ -1306,21 +969,7 @@
         <w:rPr>
           <w:lang w:val="en-US"/>
         </w:rPr>
-        <w:t xml:space="preserve"> the </w:t>
-      </w:r>
-      <w:proofErr w:type="spellStart"/>
-      <w:r>
-        <w:rPr>
-          <w:lang w:val="en-US"/>
-        </w:rPr>
-        <w:t>MainWindow</w:t>
-      </w:r>
-      <w:proofErr w:type="spellEnd"/>
-      <w:r>
-        <w:rPr>
-          <w:lang w:val="en-US"/>
-        </w:rPr>
-        <w:t>.</w:t>
+        <w:t xml:space="preserve"> the MainWindow.</w:t>
       </w:r>
     </w:p>
     <w:p>
@@ -1334,69 +983,50 @@
         <w:rPr>
           <w:lang w:val="en-US"/>
         </w:rPr>
-        <w:t xml:space="preserve">The actors used by the student side of the program are inherited from </w:t>
-      </w:r>
-      <w:proofErr w:type="spellStart"/>
-      <w:r>
-        <w:rPr>
-          <w:lang w:val="en-US"/>
-        </w:rPr>
-        <w:t>QGraphicsItem</w:t>
-      </w:r>
-      <w:proofErr w:type="spellEnd"/>
-      <w:r>
-        <w:rPr>
-          <w:lang w:val="en-US"/>
-        </w:rPr>
-        <w:t xml:space="preserve">, which contains methods for setting/changing coordinates and drawing images on the graphics scene of the </w:t>
-      </w:r>
-      <w:proofErr w:type="spellStart"/>
-      <w:r>
-        <w:rPr>
-          <w:lang w:val="en-US"/>
-        </w:rPr>
-        <w:t>MainWindow</w:t>
-      </w:r>
-      <w:proofErr w:type="spellEnd"/>
-      <w:r>
-        <w:rPr>
-          <w:lang w:val="en-US"/>
-        </w:rPr>
-        <w:t xml:space="preserve">, as well as checking collisions. </w:t>
-      </w:r>
-      <w:r>
-        <w:rPr>
-          <w:lang w:val="en-US"/>
-        </w:rPr>
-        <w:t xml:space="preserve">The actors are created stored in the </w:t>
-      </w:r>
-      <w:proofErr w:type="spellStart"/>
-      <w:r>
-        <w:rPr>
-          <w:lang w:val="en-US"/>
-        </w:rPr>
-        <w:t>MainWindow</w:t>
-      </w:r>
-      <w:proofErr w:type="spellEnd"/>
-      <w:r>
-        <w:rPr>
-          <w:lang w:val="en-US"/>
-        </w:rPr>
-        <w:t>, with the exception being the Player object, which is created in the City object.</w:t>
-      </w:r>
-    </w:p>
-    <w:p>
-      <w:pPr>
-        <w:pStyle w:val="Otsikko2"/>
-      </w:pPr>
-      <w:r>
-        <w:t xml:space="preserve">Class </w:t>
-      </w:r>
-      <w:proofErr w:type="spellStart"/>
-      <w:r>
-        <w:t>diagram</w:t>
-      </w:r>
-      <w:proofErr w:type="spellEnd"/>
+        <w:t xml:space="preserve">The actors used by the student side of the program are inherited from QGraphicsItem, which contains methods for setting/changing coordinates and drawing images on the graphics scene of the MainWindow, as well as checking collisions. </w:t>
+      </w:r>
+      <w:r>
+        <w:rPr>
+          <w:lang w:val="en-US"/>
+        </w:rPr>
+        <w:t>The actors are created stored in the MainWindow, with the exception being the Player object, which is created in the City object.</w:t>
+      </w:r>
+    </w:p>
+    <w:p>
+      <w:pPr>
+        <w:pStyle w:val="Heading2"/>
+        <w:rPr>
+          <w:lang w:val="en-US"/>
+        </w:rPr>
+      </w:pPr>
+      <w:r>
+        <w:rPr>
+          <w:lang w:val="en-US"/>
+        </w:rPr>
+        <w:t>Known bugs</w:t>
+      </w:r>
+    </w:p>
+    <w:p>
+      <w:pPr>
+        <w:pStyle w:val="BodyText1"/>
+        <w:rPr>
+          <w:lang w:val="en-US"/>
+        </w:rPr>
+      </w:pPr>
+      <w:r>
+        <w:rPr>
+          <w:lang w:val="en-US"/>
+        </w:rPr>
+        <w:t>Sometimes a cloud in a vertical set of clouds is placed a few pixels too far to the left.</w:t>
+      </w:r>
+    </w:p>
+    <w:p>
+      <w:pPr>
+        <w:pStyle w:val="Heading2"/>
+      </w:pPr>
+      <w:r>
+        <w:t>Class diagram</w:t>
+      </w:r>
     </w:p>
     <w:p>
       <w:pPr>
@@ -1517,44 +1147,8 @@
         <w:rPr>
           <w:lang w:val="en-US"/>
         </w:rPr>
-        <w:t xml:space="preserve">he </w:t>
-      </w:r>
-      <w:proofErr w:type="spellStart"/>
-      <w:r>
-        <w:rPr>
-          <w:lang w:val="en-US"/>
-        </w:rPr>
-        <w:t>MainWindow</w:t>
-      </w:r>
-      <w:proofErr w:type="spellEnd"/>
-      <w:r>
-        <w:rPr>
-          <w:lang w:val="en-US"/>
-        </w:rPr>
-        <w:t xml:space="preserve"> controls most of the game actions. </w:t>
-      </w:r>
-      <w:proofErr w:type="spellStart"/>
-      <w:r>
-        <w:rPr>
-          <w:lang w:val="en-US"/>
-        </w:rPr>
-        <w:t>MainWindow</w:t>
-      </w:r>
-      <w:proofErr w:type="spellEnd"/>
-      <w:r>
-        <w:rPr>
-          <w:lang w:val="en-US"/>
-        </w:rPr>
-        <w:t xml:space="preserve"> stores all the actors in the game and controls their movement and drawing </w:t>
-      </w:r>
-      <w:proofErr w:type="spellStart"/>
-      <w:r>
-        <w:rPr>
-          <w:lang w:val="en-US"/>
-        </w:rPr>
-        <w:t>grahics</w:t>
-      </w:r>
-      <w:proofErr w:type="spellEnd"/>
+        <w:t>he MainWindow controls most of the game actions. MainWindow stores all the actors in the game and controls their movement and drawing grahics</w:t>
+      </w:r>
       <w:r>
         <w:rPr>
           <w:lang w:val="en-US"/>
@@ -1564,7 +1158,7 @@
     </w:p>
     <w:p>
       <w:pPr>
-        <w:pStyle w:val="Otsikko2"/>
+        <w:pStyle w:val="Heading2"/>
         <w:rPr>
           <w:lang w:val="en-US"/>
         </w:rPr>
@@ -1592,7 +1186,7 @@
       <w:hyperlink r:id="rId12" w:history="1">
         <w:r>
           <w:rPr>
-            <w:rStyle w:val="Hyperlinkki"/>
+            <w:rStyle w:val="Hyperlink"/>
             <w:lang w:val="en-US"/>
           </w:rPr>
           <w:t>https://plus.tuni.fi/tie-0240x/fall-2020/modules_00/00_tyoohje/</w:t>
@@ -1689,13 +1283,7 @@
         <w:rPr>
           <w:lang w:val="en-US"/>
         </w:rPr>
-        <w:t xml:space="preserve"> </w:t>
-      </w:r>
-      <w:r>
-        <w:rPr>
-          <w:lang w:val="en-US"/>
-        </w:rPr>
-        <w:t>(Plane moves automatically and smoothly to the current direction, the player only controls the direction and bombing)</w:t>
+        <w:t xml:space="preserve"> (Plane moves automatically and smoothly to the current direction, the player only controls the direction and bombing)</w:t>
       </w:r>
     </w:p>
     <w:p>
@@ -1720,21 +1308,7 @@
         <w:rPr>
           <w:lang w:val="en-US"/>
         </w:rPr>
-        <w:t xml:space="preserve"> (Passenger count of each </w:t>
-      </w:r>
-      <w:proofErr w:type="spellStart"/>
-      <w:r>
-        <w:rPr>
-          <w:lang w:val="en-US"/>
-        </w:rPr>
-        <w:t>nysse</w:t>
-      </w:r>
-      <w:proofErr w:type="spellEnd"/>
-      <w:r>
-        <w:rPr>
-          <w:lang w:val="en-US"/>
-        </w:rPr>
-        <w:t xml:space="preserve"> is shown as a number next to them)</w:t>
+        <w:t xml:space="preserve"> (Passenger count of each nysse is shown as a number next to them)</w:t>
       </w:r>
     </w:p>
     <w:p>
@@ -1811,8 +1385,6 @@
         </w:rPr>
         <w:t>time best results are shown next to the game round statistics)</w:t>
       </w:r>
-      <w:bookmarkStart w:id="2" w:name="_GoBack"/>
-      <w:bookmarkEnd w:id="2"/>
     </w:p>
     <w:p>
       <w:pPr>
@@ -1860,21 +1432,11 @@
     </w:p>
     <w:p>
       <w:pPr>
-        <w:pStyle w:val="Otsikko2"/>
-      </w:pPr>
-      <w:proofErr w:type="spellStart"/>
-      <w:r>
-        <w:t>Workload</w:t>
-      </w:r>
-      <w:proofErr w:type="spellEnd"/>
-      <w:r>
-        <w:t xml:space="preserve"> </w:t>
-      </w:r>
-      <w:proofErr w:type="spellStart"/>
-      <w:r>
-        <w:t>distribution</w:t>
-      </w:r>
-      <w:proofErr w:type="spellEnd"/>
+        <w:pStyle w:val="Heading2"/>
+      </w:pPr>
+      <w:r>
+        <w:t>Workload distribution</w:t>
+      </w:r>
     </w:p>
     <w:p>
       <w:pPr>
@@ -2046,14 +1608,12 @@
           <w:lang w:val="en-US"/>
         </w:rPr>
       </w:pPr>
-      <w:proofErr w:type="spellStart"/>
       <w:r>
         <w:rPr>
           <w:lang w:val="en-US"/>
         </w:rPr>
         <w:t>MainWindow</w:t>
       </w:r>
-      <w:proofErr w:type="spellEnd"/>
     </w:p>
     <w:p>
       <w:pPr>
@@ -2076,19 +1636,9 @@
         </w:numPr>
         <w:spacing w:line="240" w:lineRule="auto"/>
       </w:pPr>
-      <w:proofErr w:type="spellStart"/>
-      <w:r>
-        <w:t>Start</w:t>
-      </w:r>
-      <w:proofErr w:type="spellEnd"/>
-      <w:r>
-        <w:t xml:space="preserve"> </w:t>
-      </w:r>
-      <w:proofErr w:type="spellStart"/>
-      <w:r>
-        <w:t>dialog</w:t>
-      </w:r>
-      <w:proofErr w:type="spellEnd"/>
+      <w:r>
+        <w:t>Start dialog</w:t>
+      </w:r>
     </w:p>
     <w:p>
       <w:pPr>
@@ -2099,19 +1649,9 @@
         </w:numPr>
         <w:spacing w:line="240" w:lineRule="auto"/>
       </w:pPr>
-      <w:proofErr w:type="spellStart"/>
-      <w:r>
-        <w:t>End</w:t>
-      </w:r>
-      <w:proofErr w:type="spellEnd"/>
-      <w:r>
-        <w:t xml:space="preserve"> </w:t>
-      </w:r>
-      <w:proofErr w:type="spellStart"/>
-      <w:r>
-        <w:t>dialog</w:t>
-      </w:r>
-      <w:proofErr w:type="spellEnd"/>
+      <w:r>
+        <w:t>End dialog</w:t>
+      </w:r>
     </w:p>
     <w:p>
       <w:pPr>
@@ -2122,11 +1662,9 @@
         </w:numPr>
         <w:spacing w:line="240" w:lineRule="auto"/>
       </w:pPr>
-      <w:proofErr w:type="spellStart"/>
       <w:r>
         <w:t>Statistics</w:t>
       </w:r>
-      <w:proofErr w:type="spellEnd"/>
     </w:p>
     <w:p>
       <w:pPr>
@@ -2137,27 +1675,9 @@
         </w:numPr>
         <w:spacing w:line="240" w:lineRule="auto"/>
       </w:pPr>
-      <w:proofErr w:type="spellStart"/>
-      <w:r>
-        <w:t>Statistics</w:t>
-      </w:r>
-      <w:proofErr w:type="spellEnd"/>
-      <w:r>
-        <w:t xml:space="preserve"> </w:t>
-      </w:r>
-      <w:proofErr w:type="spellStart"/>
-      <w:r>
-        <w:t>unit</w:t>
-      </w:r>
-      <w:proofErr w:type="spellEnd"/>
-      <w:r>
-        <w:t xml:space="preserve"> </w:t>
-      </w:r>
-      <w:proofErr w:type="spellStart"/>
-      <w:r>
-        <w:t>tests</w:t>
-      </w:r>
-      <w:proofErr w:type="spellEnd"/>
+      <w:r>
+        <w:t>Statistics unit tests</w:t>
+      </w:r>
     </w:p>
     <w:p>
       <w:pPr>
@@ -2168,32 +1688,11 @@
         </w:numPr>
         <w:spacing w:line="240" w:lineRule="auto"/>
       </w:pPr>
-      <w:proofErr w:type="spellStart"/>
-      <w:r>
-        <w:t>Saving</w:t>
-      </w:r>
-      <w:proofErr w:type="spellEnd"/>
-      <w:r>
-        <w:t xml:space="preserve"> </w:t>
-      </w:r>
-      <w:proofErr w:type="spellStart"/>
-      <w:r>
-        <w:t>t</w:t>
-      </w:r>
-      <w:r>
-        <w:t>he</w:t>
-      </w:r>
-      <w:proofErr w:type="spellEnd"/>
-      <w:r>
-        <w:t xml:space="preserve"> data (</w:t>
-      </w:r>
-      <w:proofErr w:type="spellStart"/>
-      <w:r>
-        <w:t>hiscores</w:t>
-      </w:r>
-      <w:proofErr w:type="spellEnd"/>
-      <w:r>
-        <w:t>)</w:t>
+      <w:r>
+        <w:t>Saving t</w:t>
+      </w:r>
+      <w:r>
+        <w:t>he data (hiscores)</w:t>
       </w:r>
     </w:p>
     <w:p>
@@ -2214,7 +1713,7 @@
 </file>
 
 <file path=word/endnotes.xml><?xml version="1.0" encoding="utf-8"?>
-<w:endnotes xmlns:wpc="http://schemas.microsoft.com/office/word/2010/wordprocessingCanvas" xmlns:cx="http://schemas.microsoft.com/office/drawing/2014/chartex" xmlns:cx1="http://schemas.microsoft.com/office/drawing/2015/9/8/chartex" xmlns:cx2="http://schemas.microsoft.com/office/drawing/2015/10/21/chartex" xmlns:cx3="http://schemas.microsoft.com/office/drawing/2016/5/9/chartex" xmlns:cx4="http://schemas.microsoft.com/office/drawing/2016/5/10/chartex" xmlns:cx5="http://schemas.microsoft.com/office/drawing/2016/5/11/chartex" xmlns:cx6="http://schemas.microsoft.com/office/drawing/2016/5/12/chartex" xmlns:cx7="http://schemas.microsoft.com/office/drawing/2016/5/13/chartex" xmlns:cx8="http://schemas.microsoft.com/office/drawing/2016/5/14/chartex" xmlns:mc="http://schemas.openxmlformats.org/markup-compatibility/2006" xmlns:aink="http://schemas.microsoft.com/office/drawing/2016/ink" xmlns:am3d="http://schemas.microsoft.com/office/drawing/2017/model3d" xmlns:o="urn:schemas-microsoft-com:office:office" xmlns:r="http://schemas.openxmlformats.org/officeDocument/2006/relationships" xmlns:m="http://schemas.openxmlformats.org/officeDocument/2006/math" xmlns:v="urn:schemas-microsoft-com:vml" xmlns:wp14="http://schemas.microsoft.com/office/word/2010/wordprocessingDrawing" xmlns:wp="http://schemas.openxmlformats.org/drawingml/2006/wordprocessingDrawing" xmlns:w10="urn:schemas-microsoft-com:office:word" xmlns:w="http://schemas.openxmlformats.org/wordprocessingml/2006/main" xmlns:w14="http://schemas.microsoft.com/office/word/2010/wordml" xmlns:w15="http://schemas.microsoft.com/office/word/2012/wordml" xmlns:w16cid="http://schemas.microsoft.com/office/word/2016/wordml/cid" xmlns:w16se="http://schemas.microsoft.com/office/word/2015/wordml/symex" xmlns:wpg="http://schemas.microsoft.com/office/word/2010/wordprocessingGroup" xmlns:wpi="http://schemas.microsoft.com/office/word/2010/wordprocessingInk" xmlns:wne="http://schemas.microsoft.com/office/word/2006/wordml" xmlns:wps="http://schemas.microsoft.com/office/word/2010/wordprocessingShape" mc:Ignorable="w14 w15 w16se w16cid wp14">
+<w:endnotes xmlns:wpc="http://schemas.microsoft.com/office/word/2010/wordprocessingCanvas" xmlns:cx="http://schemas.microsoft.com/office/drawing/2014/chartex" xmlns:cx1="http://schemas.microsoft.com/office/drawing/2015/9/8/chartex" xmlns:cx2="http://schemas.microsoft.com/office/drawing/2015/10/21/chartex" xmlns:cx3="http://schemas.microsoft.com/office/drawing/2016/5/9/chartex" xmlns:cx4="http://schemas.microsoft.com/office/drawing/2016/5/10/chartex" xmlns:cx5="http://schemas.microsoft.com/office/drawing/2016/5/11/chartex" xmlns:cx6="http://schemas.microsoft.com/office/drawing/2016/5/12/chartex" xmlns:cx7="http://schemas.microsoft.com/office/drawing/2016/5/13/chartex" xmlns:cx8="http://schemas.microsoft.com/office/drawing/2016/5/14/chartex" xmlns:mc="http://schemas.openxmlformats.org/markup-compatibility/2006" xmlns:aink="http://schemas.microsoft.com/office/drawing/2016/ink" xmlns:am3d="http://schemas.microsoft.com/office/drawing/2017/model3d" xmlns:o="urn:schemas-microsoft-com:office:office" xmlns:r="http://schemas.openxmlformats.org/officeDocument/2006/relationships" xmlns:m="http://schemas.openxmlformats.org/officeDocument/2006/math" xmlns:v="urn:schemas-microsoft-com:vml" xmlns:wp14="http://schemas.microsoft.com/office/word/2010/wordprocessingDrawing" xmlns:wp="http://schemas.openxmlformats.org/drawingml/2006/wordprocessingDrawing" xmlns:w10="urn:schemas-microsoft-com:office:word" xmlns:w="http://schemas.openxmlformats.org/wordprocessingml/2006/main" xmlns:w14="http://schemas.microsoft.com/office/word/2010/wordml" xmlns:w15="http://schemas.microsoft.com/office/word/2012/wordml" xmlns:w16cex="http://schemas.microsoft.com/office/word/2018/wordml/cex" xmlns:w16cid="http://schemas.microsoft.com/office/word/2016/wordml/cid" xmlns:w16="http://schemas.microsoft.com/office/word/2018/wordml" xmlns:w16se="http://schemas.microsoft.com/office/word/2015/wordml/symex" xmlns:wpg="http://schemas.microsoft.com/office/word/2010/wordprocessingGroup" xmlns:wpi="http://schemas.microsoft.com/office/word/2010/wordprocessingInk" xmlns:wne="http://schemas.microsoft.com/office/word/2006/wordml" xmlns:wps="http://schemas.microsoft.com/office/word/2010/wordprocessingShape" mc:Ignorable="w14 w15 w16se w16cid w16 w16cex wp14">
   <w:endnote w:type="separator" w:id="-1">
     <w:p>
       <w:r>
@@ -2235,7 +1734,7 @@
 </file>
 
 <file path=word/footnotes.xml><?xml version="1.0" encoding="utf-8"?>
-<w:footnotes xmlns:wpc="http://schemas.microsoft.com/office/word/2010/wordprocessingCanvas" xmlns:cx="http://schemas.microsoft.com/office/drawing/2014/chartex" xmlns:cx1="http://schemas.microsoft.com/office/drawing/2015/9/8/chartex" xmlns:cx2="http://schemas.microsoft.com/office/drawing/2015/10/21/chartex" xmlns:cx3="http://schemas.microsoft.com/office/drawing/2016/5/9/chartex" xmlns:cx4="http://schemas.microsoft.com/office/drawing/2016/5/10/chartex" xmlns:cx5="http://schemas.microsoft.com/office/drawing/2016/5/11/chartex" xmlns:cx6="http://schemas.microsoft.com/office/drawing/2016/5/12/chartex" xmlns:cx7="http://schemas.microsoft.com/office/drawing/2016/5/13/chartex" xmlns:cx8="http://schemas.microsoft.com/office/drawing/2016/5/14/chartex" xmlns:mc="http://schemas.openxmlformats.org/markup-compatibility/2006" xmlns:aink="http://schemas.microsoft.com/office/drawing/2016/ink" xmlns:am3d="http://schemas.microsoft.com/office/drawing/2017/model3d" xmlns:o="urn:schemas-microsoft-com:office:office" xmlns:r="http://schemas.openxmlformats.org/officeDocument/2006/relationships" xmlns:m="http://schemas.openxmlformats.org/officeDocument/2006/math" xmlns:v="urn:schemas-microsoft-com:vml" xmlns:wp14="http://schemas.microsoft.com/office/word/2010/wordprocessingDrawing" xmlns:wp="http://schemas.openxmlformats.org/drawingml/2006/wordprocessingDrawing" xmlns:w10="urn:schemas-microsoft-com:office:word" xmlns:w="http://schemas.openxmlformats.org/wordprocessingml/2006/main" xmlns:w14="http://schemas.microsoft.com/office/word/2010/wordml" xmlns:w15="http://schemas.microsoft.com/office/word/2012/wordml" xmlns:w16cid="http://schemas.microsoft.com/office/word/2016/wordml/cid" xmlns:w16se="http://schemas.microsoft.com/office/word/2015/wordml/symex" xmlns:wpg="http://schemas.microsoft.com/office/word/2010/wordprocessingGroup" xmlns:wpi="http://schemas.microsoft.com/office/word/2010/wordprocessingInk" xmlns:wne="http://schemas.microsoft.com/office/word/2006/wordml" xmlns:wps="http://schemas.microsoft.com/office/word/2010/wordprocessingShape" mc:Ignorable="w14 w15 w16se w16cid wp14">
+<w:footnotes xmlns:wpc="http://schemas.microsoft.com/office/word/2010/wordprocessingCanvas" xmlns:cx="http://schemas.microsoft.com/office/drawing/2014/chartex" xmlns:cx1="http://schemas.microsoft.com/office/drawing/2015/9/8/chartex" xmlns:cx2="http://schemas.microsoft.com/office/drawing/2015/10/21/chartex" xmlns:cx3="http://schemas.microsoft.com/office/drawing/2016/5/9/chartex" xmlns:cx4="http://schemas.microsoft.com/office/drawing/2016/5/10/chartex" xmlns:cx5="http://schemas.microsoft.com/office/drawing/2016/5/11/chartex" xmlns:cx6="http://schemas.microsoft.com/office/drawing/2016/5/12/chartex" xmlns:cx7="http://schemas.microsoft.com/office/drawing/2016/5/13/chartex" xmlns:cx8="http://schemas.microsoft.com/office/drawing/2016/5/14/chartex" xmlns:mc="http://schemas.openxmlformats.org/markup-compatibility/2006" xmlns:aink="http://schemas.microsoft.com/office/drawing/2016/ink" xmlns:am3d="http://schemas.microsoft.com/office/drawing/2017/model3d" xmlns:o="urn:schemas-microsoft-com:office:office" xmlns:r="http://schemas.openxmlformats.org/officeDocument/2006/relationships" xmlns:m="http://schemas.openxmlformats.org/officeDocument/2006/math" xmlns:v="urn:schemas-microsoft-com:vml" xmlns:wp14="http://schemas.microsoft.com/office/word/2010/wordprocessingDrawing" xmlns:wp="http://schemas.openxmlformats.org/drawingml/2006/wordprocessingDrawing" xmlns:w10="urn:schemas-microsoft-com:office:word" xmlns:w="http://schemas.openxmlformats.org/wordprocessingml/2006/main" xmlns:w14="http://schemas.microsoft.com/office/word/2010/wordml" xmlns:w15="http://schemas.microsoft.com/office/word/2012/wordml" xmlns:w16cex="http://schemas.microsoft.com/office/word/2018/wordml/cex" xmlns:w16cid="http://schemas.microsoft.com/office/word/2016/wordml/cid" xmlns:w16="http://schemas.microsoft.com/office/word/2018/wordml" xmlns:w16se="http://schemas.microsoft.com/office/word/2015/wordml/symex" xmlns:wpg="http://schemas.microsoft.com/office/word/2010/wordprocessingGroup" xmlns:wpi="http://schemas.microsoft.com/office/word/2010/wordprocessingInk" xmlns:wne="http://schemas.microsoft.com/office/word/2006/wordml" xmlns:wps="http://schemas.microsoft.com/office/word/2010/wordprocessingShape" mc:Ignorable="w14 w15 w16se w16cid w16 w16cex wp14">
   <w:footnote w:type="separator" w:id="-1">
     <w:p>
       <w:r>
@@ -2256,7 +1755,7 @@
 </file>
 
 <file path=word/header1.xml><?xml version="1.0" encoding="utf-8"?>
-<w:hdr xmlns:wpc="http://schemas.microsoft.com/office/word/2010/wordprocessingCanvas" xmlns:cx="http://schemas.microsoft.com/office/drawing/2014/chartex" xmlns:cx1="http://schemas.microsoft.com/office/drawing/2015/9/8/chartex" xmlns:cx2="http://schemas.microsoft.com/office/drawing/2015/10/21/chartex" xmlns:cx3="http://schemas.microsoft.com/office/drawing/2016/5/9/chartex" xmlns:cx4="http://schemas.microsoft.com/office/drawing/2016/5/10/chartex" xmlns:cx5="http://schemas.microsoft.com/office/drawing/2016/5/11/chartex" xmlns:cx6="http://schemas.microsoft.com/office/drawing/2016/5/12/chartex" xmlns:cx7="http://schemas.microsoft.com/office/drawing/2016/5/13/chartex" xmlns:cx8="http://schemas.microsoft.com/office/drawing/2016/5/14/chartex" xmlns:mc="http://schemas.openxmlformats.org/markup-compatibility/2006" xmlns:aink="http://schemas.microsoft.com/office/drawing/2016/ink" xmlns:am3d="http://schemas.microsoft.com/office/drawing/2017/model3d" xmlns:o="urn:schemas-microsoft-com:office:office" xmlns:r="http://schemas.openxmlformats.org/officeDocument/2006/relationships" xmlns:m="http://schemas.openxmlformats.org/officeDocument/2006/math" xmlns:v="urn:schemas-microsoft-com:vml" xmlns:wp14="http://schemas.microsoft.com/office/word/2010/wordprocessingDrawing" xmlns:wp="http://schemas.openxmlformats.org/drawingml/2006/wordprocessingDrawing" xmlns:w10="urn:schemas-microsoft-com:office:word" xmlns:w="http://schemas.openxmlformats.org/wordprocessingml/2006/main" xmlns:w14="http://schemas.microsoft.com/office/word/2010/wordml" xmlns:w15="http://schemas.microsoft.com/office/word/2012/wordml" xmlns:w16cid="http://schemas.microsoft.com/office/word/2016/wordml/cid" xmlns:w16se="http://schemas.microsoft.com/office/word/2015/wordml/symex" xmlns:wpg="http://schemas.microsoft.com/office/word/2010/wordprocessingGroup" xmlns:wpi="http://schemas.microsoft.com/office/word/2010/wordprocessingInk" xmlns:wne="http://schemas.microsoft.com/office/word/2006/wordml" xmlns:wps="http://schemas.microsoft.com/office/word/2010/wordprocessingShape" mc:Ignorable="w14 w15 w16se w16cid wp14">
+<w:hdr xmlns:wpc="http://schemas.microsoft.com/office/word/2010/wordprocessingCanvas" xmlns:cx="http://schemas.microsoft.com/office/drawing/2014/chartex" xmlns:cx1="http://schemas.microsoft.com/office/drawing/2015/9/8/chartex" xmlns:cx2="http://schemas.microsoft.com/office/drawing/2015/10/21/chartex" xmlns:cx3="http://schemas.microsoft.com/office/drawing/2016/5/9/chartex" xmlns:cx4="http://schemas.microsoft.com/office/drawing/2016/5/10/chartex" xmlns:cx5="http://schemas.microsoft.com/office/drawing/2016/5/11/chartex" xmlns:cx6="http://schemas.microsoft.com/office/drawing/2016/5/12/chartex" xmlns:cx7="http://schemas.microsoft.com/office/drawing/2016/5/13/chartex" xmlns:cx8="http://schemas.microsoft.com/office/drawing/2016/5/14/chartex" xmlns:mc="http://schemas.openxmlformats.org/markup-compatibility/2006" xmlns:aink="http://schemas.microsoft.com/office/drawing/2016/ink" xmlns:am3d="http://schemas.microsoft.com/office/drawing/2017/model3d" xmlns:o="urn:schemas-microsoft-com:office:office" xmlns:r="http://schemas.openxmlformats.org/officeDocument/2006/relationships" xmlns:m="http://schemas.openxmlformats.org/officeDocument/2006/math" xmlns:v="urn:schemas-microsoft-com:vml" xmlns:wp14="http://schemas.microsoft.com/office/word/2010/wordprocessingDrawing" xmlns:wp="http://schemas.openxmlformats.org/drawingml/2006/wordprocessingDrawing" xmlns:w10="urn:schemas-microsoft-com:office:word" xmlns:w="http://schemas.openxmlformats.org/wordprocessingml/2006/main" xmlns:w14="http://schemas.microsoft.com/office/word/2010/wordml" xmlns:w15="http://schemas.microsoft.com/office/word/2012/wordml" xmlns:w16cex="http://schemas.microsoft.com/office/word/2018/wordml/cex" xmlns:w16cid="http://schemas.microsoft.com/office/word/2016/wordml/cid" xmlns:w16="http://schemas.microsoft.com/office/word/2018/wordml" xmlns:w16se="http://schemas.microsoft.com/office/word/2015/wordml/symex" xmlns:wpg="http://schemas.microsoft.com/office/word/2010/wordprocessingGroup" xmlns:wpi="http://schemas.microsoft.com/office/word/2010/wordprocessingInk" xmlns:wne="http://schemas.microsoft.com/office/word/2006/wordml" xmlns:wps="http://schemas.microsoft.com/office/word/2010/wordprocessingShape" mc:Ignorable="w14 w15 w16se w16cid w16 w16cex wp14">
   <w:sdt>
     <w:sdtPr>
       <w:id w:val="-1387249616"/>
@@ -2304,7 +1803,7 @@
 </file>
 
 <file path=word/numbering.xml><?xml version="1.0" encoding="utf-8"?>
-<w:numbering xmlns:wpc="http://schemas.microsoft.com/office/word/2010/wordprocessingCanvas" xmlns:cx="http://schemas.microsoft.com/office/drawing/2014/chartex" xmlns:cx1="http://schemas.microsoft.com/office/drawing/2015/9/8/chartex" xmlns:cx2="http://schemas.microsoft.com/office/drawing/2015/10/21/chartex" xmlns:cx3="http://schemas.microsoft.com/office/drawing/2016/5/9/chartex" xmlns:cx4="http://schemas.microsoft.com/office/drawing/2016/5/10/chartex" xmlns:cx5="http://schemas.microsoft.com/office/drawing/2016/5/11/chartex" xmlns:cx6="http://schemas.microsoft.com/office/drawing/2016/5/12/chartex" xmlns:cx7="http://schemas.microsoft.com/office/drawing/2016/5/13/chartex" xmlns:cx8="http://schemas.microsoft.com/office/drawing/2016/5/14/chartex" xmlns:mc="http://schemas.openxmlformats.org/markup-compatibility/2006" xmlns:aink="http://schemas.microsoft.com/office/drawing/2016/ink" xmlns:am3d="http://schemas.microsoft.com/office/drawing/2017/model3d" xmlns:o="urn:schemas-microsoft-com:office:office" xmlns:r="http://schemas.openxmlformats.org/officeDocument/2006/relationships" xmlns:m="http://schemas.openxmlformats.org/officeDocument/2006/math" xmlns:v="urn:schemas-microsoft-com:vml" xmlns:wp14="http://schemas.microsoft.com/office/word/2010/wordprocessingDrawing" xmlns:wp="http://schemas.openxmlformats.org/drawingml/2006/wordprocessingDrawing" xmlns:w10="urn:schemas-microsoft-com:office:word" xmlns:w="http://schemas.openxmlformats.org/wordprocessingml/2006/main" xmlns:w14="http://schemas.microsoft.com/office/word/2010/wordml" xmlns:w15="http://schemas.microsoft.com/office/word/2012/wordml" xmlns:w16cid="http://schemas.microsoft.com/office/word/2016/wordml/cid" xmlns:w16se="http://schemas.microsoft.com/office/word/2015/wordml/symex" xmlns:wpg="http://schemas.microsoft.com/office/word/2010/wordprocessingGroup" xmlns:wpi="http://schemas.microsoft.com/office/word/2010/wordprocessingInk" xmlns:wne="http://schemas.microsoft.com/office/word/2006/wordml" xmlns:wps="http://schemas.microsoft.com/office/word/2010/wordprocessingShape" mc:Ignorable="w14 w15 w16se w16cid wp14">
+<w:numbering xmlns:wpc="http://schemas.microsoft.com/office/word/2010/wordprocessingCanvas" xmlns:cx="http://schemas.microsoft.com/office/drawing/2014/chartex" xmlns:cx1="http://schemas.microsoft.com/office/drawing/2015/9/8/chartex" xmlns:cx2="http://schemas.microsoft.com/office/drawing/2015/10/21/chartex" xmlns:cx3="http://schemas.microsoft.com/office/drawing/2016/5/9/chartex" xmlns:cx4="http://schemas.microsoft.com/office/drawing/2016/5/10/chartex" xmlns:cx5="http://schemas.microsoft.com/office/drawing/2016/5/11/chartex" xmlns:cx6="http://schemas.microsoft.com/office/drawing/2016/5/12/chartex" xmlns:cx7="http://schemas.microsoft.com/office/drawing/2016/5/13/chartex" xmlns:cx8="http://schemas.microsoft.com/office/drawing/2016/5/14/chartex" xmlns:mc="http://schemas.openxmlformats.org/markup-compatibility/2006" xmlns:aink="http://schemas.microsoft.com/office/drawing/2016/ink" xmlns:am3d="http://schemas.microsoft.com/office/drawing/2017/model3d" xmlns:o="urn:schemas-microsoft-com:office:office" xmlns:r="http://schemas.openxmlformats.org/officeDocument/2006/relationships" xmlns:m="http://schemas.openxmlformats.org/officeDocument/2006/math" xmlns:v="urn:schemas-microsoft-com:vml" xmlns:wp14="http://schemas.microsoft.com/office/word/2010/wordprocessingDrawing" xmlns:wp="http://schemas.openxmlformats.org/drawingml/2006/wordprocessingDrawing" xmlns:w10="urn:schemas-microsoft-com:office:word" xmlns:w="http://schemas.openxmlformats.org/wordprocessingml/2006/main" xmlns:w14="http://schemas.microsoft.com/office/word/2010/wordml" xmlns:w15="http://schemas.microsoft.com/office/word/2012/wordml" xmlns:w16cex="http://schemas.microsoft.com/office/word/2018/wordml/cex" xmlns:w16cid="http://schemas.microsoft.com/office/word/2016/wordml/cid" xmlns:w16="http://schemas.microsoft.com/office/word/2018/wordml" xmlns:w16se="http://schemas.microsoft.com/office/word/2015/wordml/symex" xmlns:wpg="http://schemas.microsoft.com/office/word/2010/wordprocessingGroup" xmlns:wpi="http://schemas.microsoft.com/office/word/2010/wordprocessingInk" xmlns:wne="http://schemas.microsoft.com/office/word/2006/wordml" xmlns:wps="http://schemas.microsoft.com/office/word/2010/wordprocessingShape" mc:Ignorable="w14 w15 w16se w16cid w16 w16cex wp14">
   <w:numPicBullet w:numPicBulletId="0">
     <w:pict>
       <v:shapetype id="_x0000_t75" coordsize="21600,21600" o:spt="75" o:preferrelative="t" path="m@4@5l@4@11@9@11@9@5xe" filled="f" stroked="f">
@@ -2326,7 +1825,7 @@
         <v:path o:extrusionok="f" gradientshapeok="t" o:connecttype="rect"/>
         <o:lock v:ext="edit" aspectratio="t"/>
       </v:shapetype>
-      <v:shape id="_x0000_i1088" type="#_x0000_t75" alt="\mathbb{R}" style="width:10.3pt;height:10.3pt;visibility:visible;mso-wrap-style:square" o:bullet="t">
+      <v:shape id="_x0000_i1090" type="#_x0000_t75" alt="\mathbb{R}" style="width:10.3pt;height:10.3pt;visibility:visible;mso-wrap-style:square" o:bullet="t">
         <v:imagedata r:id="rId1" o:title="mathbb{R}"/>
       </v:shape>
     </w:pict>
@@ -2701,7 +2200,7 @@
     <w:lvl w:ilvl="0">
       <w:start w:val="1"/>
       <w:numFmt w:val="decimal"/>
-      <w:pStyle w:val="Otsikko1"/>
+      <w:pStyle w:val="Heading1"/>
       <w:lvlText w:val="%1."/>
       <w:lvlJc w:val="left"/>
       <w:pPr>
@@ -2711,7 +2210,7 @@
     <w:lvl w:ilvl="1">
       <w:start w:val="1"/>
       <w:numFmt w:val="decimal"/>
-      <w:pStyle w:val="Otsikko2"/>
+      <w:pStyle w:val="Heading2"/>
       <w:lvlText w:val="%1.%2"/>
       <w:lvlJc w:val="left"/>
       <w:pPr>
@@ -2721,7 +2220,7 @@
     <w:lvl w:ilvl="2">
       <w:start w:val="1"/>
       <w:numFmt w:val="decimal"/>
-      <w:pStyle w:val="Otsikko3"/>
+      <w:pStyle w:val="Heading3"/>
       <w:lvlText w:val="%1.%2.%3"/>
       <w:lvlJc w:val="left"/>
       <w:pPr>
@@ -2731,7 +2230,7 @@
     <w:lvl w:ilvl="3">
       <w:start w:val="1"/>
       <w:numFmt w:val="decimal"/>
-      <w:pStyle w:val="Otsikko4"/>
+      <w:pStyle w:val="Heading4"/>
       <w:lvlText w:val="%1.%2.%3.%4"/>
       <w:lvlJc w:val="left"/>
       <w:pPr>
@@ -2741,7 +2240,7 @@
     <w:lvl w:ilvl="4">
       <w:start w:val="1"/>
       <w:numFmt w:val="decimal"/>
-      <w:pStyle w:val="Otsikko5"/>
+      <w:pStyle w:val="Heading5"/>
       <w:lvlText w:val="%1.%2.%3.%4.%5"/>
       <w:lvlJc w:val="left"/>
       <w:pPr>
@@ -2751,7 +2250,7 @@
     <w:lvl w:ilvl="5">
       <w:start w:val="1"/>
       <w:numFmt w:val="decimal"/>
-      <w:pStyle w:val="Otsikko6"/>
+      <w:pStyle w:val="Heading6"/>
       <w:lvlText w:val="%1.%2.%3.%4.%5.%6"/>
       <w:lvlJc w:val="left"/>
       <w:pPr>
@@ -2761,7 +2260,7 @@
     <w:lvl w:ilvl="6">
       <w:start w:val="1"/>
       <w:numFmt w:val="decimal"/>
-      <w:pStyle w:val="Otsikko7"/>
+      <w:pStyle w:val="Heading7"/>
       <w:lvlText w:val="%1.%2.%3.%4.%5.%6.%7"/>
       <w:lvlJc w:val="left"/>
       <w:pPr>
@@ -2771,7 +2270,7 @@
     <w:lvl w:ilvl="7">
       <w:start w:val="1"/>
       <w:numFmt w:val="decimal"/>
-      <w:pStyle w:val="Otsikko8"/>
+      <w:pStyle w:val="Heading8"/>
       <w:lvlText w:val="%1.%2.%3.%4.%5.%6.%7.%8"/>
       <w:lvlJc w:val="left"/>
       <w:pPr>
@@ -2781,7 +2280,7 @@
     <w:lvl w:ilvl="8">
       <w:start w:val="1"/>
       <w:numFmt w:val="decimal"/>
-      <w:pStyle w:val="Otsikko9"/>
+      <w:pStyle w:val="Heading9"/>
       <w:lvlText w:val="%1.%2.%3.%4.%5.%6.%7.%8.%9"/>
       <w:lvlJc w:val="left"/>
       <w:pPr>
@@ -6095,7 +5594,7 @@
 </file>
 
 <file path=word/styles.xml><?xml version="1.0" encoding="utf-8"?>
-<w:styles xmlns:mc="http://schemas.openxmlformats.org/markup-compatibility/2006" xmlns:r="http://schemas.openxmlformats.org/officeDocument/2006/relationships" xmlns:w="http://schemas.openxmlformats.org/wordprocessingml/2006/main" xmlns:w14="http://schemas.microsoft.com/office/word/2010/wordml" xmlns:w15="http://schemas.microsoft.com/office/word/2012/wordml" xmlns:w16cid="http://schemas.microsoft.com/office/word/2016/wordml/cid" xmlns:w16se="http://schemas.microsoft.com/office/word/2015/wordml/symex" mc:Ignorable="w14 w15 w16se w16cid">
+<w:styles xmlns:mc="http://schemas.openxmlformats.org/markup-compatibility/2006" xmlns:r="http://schemas.openxmlformats.org/officeDocument/2006/relationships" xmlns:w="http://schemas.openxmlformats.org/wordprocessingml/2006/main" xmlns:w14="http://schemas.microsoft.com/office/word/2010/wordml" xmlns:w15="http://schemas.microsoft.com/office/word/2012/wordml" xmlns:w16cex="http://schemas.microsoft.com/office/word/2018/wordml/cex" xmlns:w16cid="http://schemas.microsoft.com/office/word/2016/wordml/cid" xmlns:w16="http://schemas.microsoft.com/office/word/2018/wordml" xmlns:w16se="http://schemas.microsoft.com/office/word/2015/wordml/symex" mc:Ignorable="w14 w15 w16se w16cid w16 w16cex">
   <w:docDefaults>
     <w:rPrDefault>
       <w:rPr>
@@ -6489,7 +5988,7 @@
     <w:lsdException w:name="Unresolved Mention" w:semiHidden="1" w:unhideWhenUsed="1"/>
     <w:lsdException w:name="Smart Link" w:semiHidden="1" w:unhideWhenUsed="1"/>
   </w:latentStyles>
-  <w:style w:type="paragraph" w:default="1" w:styleId="Normaali">
+  <w:style w:type="paragraph" w:default="1" w:styleId="Normal">
     <w:name w:val="Normal"/>
     <w:qFormat/>
     <w:rsid w:val="004868C5"/>
@@ -6503,11 +6002,11 @@
       <w:sz w:val="20"/>
     </w:rPr>
   </w:style>
-  <w:style w:type="paragraph" w:styleId="Otsikko1">
+  <w:style w:type="paragraph" w:styleId="Heading1">
     <w:name w:val="heading 1"/>
-    <w:basedOn w:val="Normaali"/>
+    <w:basedOn w:val="Normal"/>
     <w:next w:val="BodyText1"/>
-    <w:link w:val="Otsikko1Char1"/>
+    <w:link w:val="Heading1Char"/>
     <w:autoRedefine/>
     <w:qFormat/>
     <w:rsid w:val="00371F9F"/>
@@ -6531,11 +6030,11 @@
       <w:szCs w:val="28"/>
     </w:rPr>
   </w:style>
-  <w:style w:type="paragraph" w:styleId="Otsikko2">
+  <w:style w:type="paragraph" w:styleId="Heading2">
     <w:name w:val="heading 2"/>
-    <w:basedOn w:val="Normaali"/>
+    <w:basedOn w:val="Normal"/>
     <w:next w:val="BodyText1"/>
-    <w:link w:val="Otsikko2Char"/>
+    <w:link w:val="Heading2Char"/>
     <w:autoRedefine/>
     <w:unhideWhenUsed/>
     <w:qFormat/>
@@ -6559,11 +6058,11 @@
       <w:szCs w:val="28"/>
     </w:rPr>
   </w:style>
-  <w:style w:type="paragraph" w:styleId="Otsikko3">
+  <w:style w:type="paragraph" w:styleId="Heading3">
     <w:name w:val="heading 3"/>
-    <w:basedOn w:val="Normaali"/>
+    <w:basedOn w:val="Normal"/>
     <w:next w:val="BodyText1"/>
-    <w:link w:val="Otsikko3Char"/>
+    <w:link w:val="Heading3Char"/>
     <w:unhideWhenUsed/>
     <w:qFormat/>
     <w:rsid w:val="003837D8"/>
@@ -6585,11 +6084,11 @@
       <w:sz w:val="28"/>
     </w:rPr>
   </w:style>
-  <w:style w:type="paragraph" w:styleId="Otsikko4">
+  <w:style w:type="paragraph" w:styleId="Heading4">
     <w:name w:val="heading 4"/>
-    <w:basedOn w:val="Normaali"/>
-    <w:next w:val="Normaali"/>
-    <w:link w:val="Otsikko4Char"/>
+    <w:basedOn w:val="Normal"/>
+    <w:next w:val="Normal"/>
+    <w:link w:val="Heading4Char"/>
     <w:unhideWhenUsed/>
     <w:rsid w:val="000039A1"/>
     <w:pPr>
@@ -6611,11 +6110,11 @@
       <w:color w:val="4F81BD" w:themeColor="accent1"/>
     </w:rPr>
   </w:style>
-  <w:style w:type="paragraph" w:styleId="Otsikko5">
+  <w:style w:type="paragraph" w:styleId="Heading5">
     <w:name w:val="heading 5"/>
-    <w:basedOn w:val="Normaali"/>
-    <w:next w:val="Normaali"/>
-    <w:link w:val="Otsikko5Char"/>
+    <w:basedOn w:val="Normal"/>
+    <w:next w:val="Normal"/>
+    <w:link w:val="Heading5Char"/>
     <w:unhideWhenUsed/>
     <w:rsid w:val="000039A1"/>
     <w:pPr>
@@ -6633,11 +6132,11 @@
       <w:color w:val="243F60" w:themeColor="accent1" w:themeShade="7F"/>
     </w:rPr>
   </w:style>
-  <w:style w:type="paragraph" w:styleId="Otsikko6">
+  <w:style w:type="paragraph" w:styleId="Heading6">
     <w:name w:val="heading 6"/>
-    <w:basedOn w:val="Normaali"/>
-    <w:next w:val="Normaali"/>
-    <w:link w:val="Otsikko6Char"/>
+    <w:basedOn w:val="Normal"/>
+    <w:next w:val="Normal"/>
+    <w:link w:val="Heading6Char"/>
     <w:unhideWhenUsed/>
     <w:rsid w:val="000039A1"/>
     <w:pPr>
@@ -6657,11 +6156,11 @@
       <w:color w:val="243F60" w:themeColor="accent1" w:themeShade="7F"/>
     </w:rPr>
   </w:style>
-  <w:style w:type="paragraph" w:styleId="Otsikko7">
+  <w:style w:type="paragraph" w:styleId="Heading7">
     <w:name w:val="heading 7"/>
-    <w:basedOn w:val="Normaali"/>
-    <w:next w:val="Normaali"/>
-    <w:link w:val="Otsikko7Char"/>
+    <w:basedOn w:val="Normal"/>
+    <w:next w:val="Normal"/>
+    <w:link w:val="Heading7Char"/>
     <w:unhideWhenUsed/>
     <w:rsid w:val="000039A1"/>
     <w:pPr>
@@ -6681,11 +6180,11 @@
       <w:color w:val="404040" w:themeColor="text1" w:themeTint="BF"/>
     </w:rPr>
   </w:style>
-  <w:style w:type="paragraph" w:styleId="Otsikko8">
+  <w:style w:type="paragraph" w:styleId="Heading8">
     <w:name w:val="heading 8"/>
-    <w:basedOn w:val="Normaali"/>
-    <w:next w:val="Normaali"/>
-    <w:link w:val="Otsikko8Char"/>
+    <w:basedOn w:val="Normal"/>
+    <w:next w:val="Normal"/>
+    <w:link w:val="Heading8Char"/>
     <w:unhideWhenUsed/>
     <w:rsid w:val="000039A1"/>
     <w:pPr>
@@ -6704,11 +6203,11 @@
       <w:szCs w:val="20"/>
     </w:rPr>
   </w:style>
-  <w:style w:type="paragraph" w:styleId="Otsikko9">
+  <w:style w:type="paragraph" w:styleId="Heading9">
     <w:name w:val="heading 9"/>
-    <w:basedOn w:val="Normaali"/>
-    <w:next w:val="Normaali"/>
-    <w:link w:val="Otsikko9Char"/>
+    <w:basedOn w:val="Normal"/>
+    <w:next w:val="Normal"/>
+    <w:link w:val="Heading9Char"/>
     <w:unhideWhenUsed/>
     <w:rsid w:val="000039A1"/>
     <w:pPr>
@@ -6729,13 +6228,13 @@
       <w:szCs w:val="20"/>
     </w:rPr>
   </w:style>
-  <w:style w:type="character" w:default="1" w:styleId="Kappaleenoletusfontti">
+  <w:style w:type="character" w:default="1" w:styleId="DefaultParagraphFont">
     <w:name w:val="Default Paragraph Font"/>
     <w:uiPriority w:val="1"/>
     <w:semiHidden/>
     <w:unhideWhenUsed/>
   </w:style>
-  <w:style w:type="table" w:default="1" w:styleId="Normaalitaulukko">
+  <w:style w:type="table" w:default="1" w:styleId="TableNormal">
     <w:name w:val="Normal Table"/>
     <w:uiPriority w:val="99"/>
     <w:semiHidden/>
@@ -6750,16 +6249,16 @@
       </w:tblCellMar>
     </w:tblPr>
   </w:style>
-  <w:style w:type="numbering" w:default="1" w:styleId="Eiluetteloa">
+  <w:style w:type="numbering" w:default="1" w:styleId="NoList">
     <w:name w:val="No List"/>
     <w:uiPriority w:val="99"/>
     <w:semiHidden/>
     <w:unhideWhenUsed/>
   </w:style>
-  <w:style w:type="character" w:customStyle="1" w:styleId="Otsikko1Char1">
-    <w:name w:val="Otsikko 1 Char1"/>
-    <w:basedOn w:val="Kappaleenoletusfontti"/>
-    <w:link w:val="Otsikko1"/>
+  <w:style w:type="character" w:customStyle="1" w:styleId="Heading1Char">
+    <w:name w:val="Heading 1 Char"/>
+    <w:basedOn w:val="DefaultParagraphFont"/>
+    <w:link w:val="Heading1"/>
     <w:rsid w:val="00371F9F"/>
     <w:rPr>
       <w:rFonts w:ascii="Arial" w:eastAsiaTheme="majorEastAsia" w:hAnsi="Arial" w:cstheme="majorBidi"/>
@@ -6770,10 +6269,10 @@
       <w:szCs w:val="28"/>
     </w:rPr>
   </w:style>
-  <w:style w:type="character" w:customStyle="1" w:styleId="Otsikko2Char">
-    <w:name w:val="Otsikko 2 Char"/>
-    <w:basedOn w:val="Kappaleenoletusfontti"/>
-    <w:link w:val="Otsikko2"/>
+  <w:style w:type="character" w:customStyle="1" w:styleId="Heading2Char">
+    <w:name w:val="Heading 2 Char"/>
+    <w:basedOn w:val="DefaultParagraphFont"/>
+    <w:link w:val="Heading2"/>
     <w:rsid w:val="002D7F71"/>
     <w:rPr>
       <w:rFonts w:ascii="Arial" w:eastAsiaTheme="majorEastAsia" w:hAnsi="Arial" w:cs="Arial"/>
@@ -6783,10 +6282,10 @@
       <w:szCs w:val="28"/>
     </w:rPr>
   </w:style>
-  <w:style w:type="character" w:customStyle="1" w:styleId="Otsikko3Char">
-    <w:name w:val="Otsikko 3 Char"/>
-    <w:basedOn w:val="Kappaleenoletusfontti"/>
-    <w:link w:val="Otsikko3"/>
+  <w:style w:type="character" w:customStyle="1" w:styleId="Heading3Char">
+    <w:name w:val="Heading 3 Char"/>
+    <w:basedOn w:val="DefaultParagraphFont"/>
+    <w:link w:val="Heading3"/>
     <w:rsid w:val="003837D8"/>
     <w:rPr>
       <w:rFonts w:ascii="Arial" w:eastAsiaTheme="majorEastAsia" w:hAnsi="Arial" w:cstheme="majorBidi"/>
@@ -6795,10 +6294,10 @@
       <w:sz w:val="28"/>
     </w:rPr>
   </w:style>
-  <w:style w:type="character" w:customStyle="1" w:styleId="Otsikko4Char">
-    <w:name w:val="Otsikko 4 Char"/>
-    <w:basedOn w:val="Kappaleenoletusfontti"/>
-    <w:link w:val="Otsikko4"/>
+  <w:style w:type="character" w:customStyle="1" w:styleId="Heading4Char">
+    <w:name w:val="Heading 4 Char"/>
+    <w:basedOn w:val="DefaultParagraphFont"/>
+    <w:link w:val="Heading4"/>
     <w:rsid w:val="000039A1"/>
     <w:rPr>
       <w:rFonts w:asciiTheme="majorHAnsi" w:eastAsiaTheme="majorEastAsia" w:hAnsiTheme="majorHAnsi" w:cstheme="majorBidi"/>
@@ -6810,10 +6309,10 @@
       <w:sz w:val="24"/>
     </w:rPr>
   </w:style>
-  <w:style w:type="character" w:customStyle="1" w:styleId="Otsikko5Char">
-    <w:name w:val="Otsikko 5 Char"/>
-    <w:basedOn w:val="Kappaleenoletusfontti"/>
-    <w:link w:val="Otsikko5"/>
+  <w:style w:type="character" w:customStyle="1" w:styleId="Heading5Char">
+    <w:name w:val="Heading 5 Char"/>
+    <w:basedOn w:val="DefaultParagraphFont"/>
+    <w:link w:val="Heading5"/>
     <w:rsid w:val="000039A1"/>
     <w:rPr>
       <w:rFonts w:asciiTheme="majorHAnsi" w:eastAsiaTheme="majorEastAsia" w:hAnsiTheme="majorHAnsi" w:cstheme="majorBidi"/>
@@ -6821,10 +6320,10 @@
       <w:sz w:val="24"/>
     </w:rPr>
   </w:style>
-  <w:style w:type="character" w:customStyle="1" w:styleId="Otsikko6Char">
-    <w:name w:val="Otsikko 6 Char"/>
-    <w:basedOn w:val="Kappaleenoletusfontti"/>
-    <w:link w:val="Otsikko6"/>
+  <w:style w:type="character" w:customStyle="1" w:styleId="Heading6Char">
+    <w:name w:val="Heading 6 Char"/>
+    <w:basedOn w:val="DefaultParagraphFont"/>
+    <w:link w:val="Heading6"/>
     <w:rsid w:val="000039A1"/>
     <w:rPr>
       <w:rFonts w:asciiTheme="majorHAnsi" w:eastAsiaTheme="majorEastAsia" w:hAnsiTheme="majorHAnsi" w:cstheme="majorBidi"/>
@@ -6834,10 +6333,10 @@
       <w:sz w:val="24"/>
     </w:rPr>
   </w:style>
-  <w:style w:type="character" w:customStyle="1" w:styleId="Otsikko7Char">
-    <w:name w:val="Otsikko 7 Char"/>
-    <w:basedOn w:val="Kappaleenoletusfontti"/>
-    <w:link w:val="Otsikko7"/>
+  <w:style w:type="character" w:customStyle="1" w:styleId="Heading7Char">
+    <w:name w:val="Heading 7 Char"/>
+    <w:basedOn w:val="DefaultParagraphFont"/>
+    <w:link w:val="Heading7"/>
     <w:rsid w:val="000039A1"/>
     <w:rPr>
       <w:rFonts w:asciiTheme="majorHAnsi" w:eastAsiaTheme="majorEastAsia" w:hAnsiTheme="majorHAnsi" w:cstheme="majorBidi"/>
@@ -6847,10 +6346,10 @@
       <w:sz w:val="24"/>
     </w:rPr>
   </w:style>
-  <w:style w:type="character" w:customStyle="1" w:styleId="Otsikko8Char">
-    <w:name w:val="Otsikko 8 Char"/>
-    <w:basedOn w:val="Kappaleenoletusfontti"/>
-    <w:link w:val="Otsikko8"/>
+  <w:style w:type="character" w:customStyle="1" w:styleId="Heading8Char">
+    <w:name w:val="Heading 8 Char"/>
+    <w:basedOn w:val="DefaultParagraphFont"/>
+    <w:link w:val="Heading8"/>
     <w:rsid w:val="000039A1"/>
     <w:rPr>
       <w:rFonts w:asciiTheme="majorHAnsi" w:eastAsiaTheme="majorEastAsia" w:hAnsiTheme="majorHAnsi" w:cstheme="majorBidi"/>
@@ -6859,10 +6358,10 @@
       <w:szCs w:val="20"/>
     </w:rPr>
   </w:style>
-  <w:style w:type="character" w:customStyle="1" w:styleId="Otsikko9Char">
-    <w:name w:val="Otsikko 9 Char"/>
-    <w:basedOn w:val="Kappaleenoletusfontti"/>
-    <w:link w:val="Otsikko9"/>
+  <w:style w:type="character" w:customStyle="1" w:styleId="Heading9Char">
+    <w:name w:val="Heading 9 Char"/>
+    <w:basedOn w:val="DefaultParagraphFont"/>
+    <w:link w:val="Heading9"/>
     <w:rsid w:val="000039A1"/>
     <w:rPr>
       <w:rFonts w:asciiTheme="majorHAnsi" w:eastAsiaTheme="majorEastAsia" w:hAnsiTheme="majorHAnsi" w:cstheme="majorBidi"/>
@@ -6873,10 +6372,10 @@
       <w:szCs w:val="20"/>
     </w:rPr>
   </w:style>
-  <w:style w:type="paragraph" w:styleId="Seliteteksti">
+  <w:style w:type="paragraph" w:styleId="BalloonText">
     <w:name w:val="Balloon Text"/>
-    <w:basedOn w:val="Normaali"/>
-    <w:link w:val="SelitetekstiChar"/>
+    <w:basedOn w:val="Normal"/>
+    <w:link w:val="BalloonTextChar"/>
     <w:semiHidden/>
     <w:unhideWhenUsed/>
     <w:rsid w:val="00FC1747"/>
@@ -6886,10 +6385,10 @@
       <w:szCs w:val="16"/>
     </w:rPr>
   </w:style>
-  <w:style w:type="character" w:customStyle="1" w:styleId="SelitetekstiChar">
-    <w:name w:val="Seliteteksti Char"/>
-    <w:basedOn w:val="Kappaleenoletusfontti"/>
-    <w:link w:val="Seliteteksti"/>
+  <w:style w:type="character" w:customStyle="1" w:styleId="BalloonTextChar">
+    <w:name w:val="Balloon Text Char"/>
+    <w:basedOn w:val="DefaultParagraphFont"/>
+    <w:link w:val="BalloonText"/>
     <w:uiPriority w:val="99"/>
     <w:semiHidden/>
     <w:rsid w:val="00FC1747"/>
@@ -6899,10 +6398,10 @@
       <w:szCs w:val="16"/>
     </w:rPr>
   </w:style>
-  <w:style w:type="paragraph" w:styleId="Sisluet1">
+  <w:style w:type="paragraph" w:styleId="TOC1">
     <w:name w:val="toc 1"/>
-    <w:basedOn w:val="Normaali"/>
-    <w:next w:val="Normaali"/>
+    <w:basedOn w:val="Normal"/>
+    <w:next w:val="Normal"/>
     <w:autoRedefine/>
     <w:uiPriority w:val="39"/>
     <w:unhideWhenUsed/>
@@ -6921,10 +6420,10 @@
       <w:sz w:val="22"/>
     </w:rPr>
   </w:style>
-  <w:style w:type="paragraph" w:styleId="Sisluet2">
+  <w:style w:type="paragraph" w:styleId="TOC2">
     <w:name w:val="toc 2"/>
-    <w:basedOn w:val="Normaali"/>
-    <w:next w:val="Normaali"/>
+    <w:basedOn w:val="Normal"/>
+    <w:next w:val="Normal"/>
     <w:autoRedefine/>
     <w:uiPriority w:val="39"/>
     <w:unhideWhenUsed/>
@@ -6941,10 +6440,10 @@
       <w:sz w:val="22"/>
     </w:rPr>
   </w:style>
-  <w:style w:type="paragraph" w:styleId="Sisluet3">
+  <w:style w:type="paragraph" w:styleId="TOC3">
     <w:name w:val="toc 3"/>
-    <w:basedOn w:val="Normaali"/>
-    <w:next w:val="Normaali"/>
+    <w:basedOn w:val="Normal"/>
+    <w:next w:val="Normal"/>
     <w:autoRedefine/>
     <w:uiPriority w:val="39"/>
     <w:unhideWhenUsed/>
@@ -6960,10 +6459,10 @@
       <w:sz w:val="22"/>
     </w:rPr>
   </w:style>
-  <w:style w:type="paragraph" w:styleId="Alatunniste">
+  <w:style w:type="paragraph" w:styleId="Footer">
     <w:name w:val="footer"/>
-    <w:basedOn w:val="Normaali"/>
-    <w:link w:val="AlatunnisteChar"/>
+    <w:basedOn w:val="Normal"/>
+    <w:link w:val="FooterChar"/>
     <w:unhideWhenUsed/>
     <w:rsid w:val="00F255F3"/>
     <w:pPr>
@@ -6973,10 +6472,10 @@
       </w:tabs>
     </w:pPr>
   </w:style>
-  <w:style w:type="character" w:customStyle="1" w:styleId="AlatunnisteChar">
-    <w:name w:val="Alatunniste Char"/>
-    <w:basedOn w:val="Kappaleenoletusfontti"/>
-    <w:link w:val="Alatunniste"/>
+  <w:style w:type="character" w:customStyle="1" w:styleId="FooterChar">
+    <w:name w:val="Footer Char"/>
+    <w:basedOn w:val="DefaultParagraphFont"/>
+    <w:link w:val="Footer"/>
     <w:uiPriority w:val="99"/>
     <w:rsid w:val="00F255F3"/>
     <w:rPr>
@@ -6984,10 +6483,10 @@
       <w:sz w:val="24"/>
     </w:rPr>
   </w:style>
-  <w:style w:type="paragraph" w:styleId="Kuvaotsikko">
+  <w:style w:type="paragraph" w:styleId="Caption">
     <w:name w:val="caption"/>
-    <w:basedOn w:val="Normaali"/>
-    <w:next w:val="Normaali"/>
+    <w:basedOn w:val="Normal"/>
+    <w:next w:val="Normal"/>
     <w:uiPriority w:val="35"/>
     <w:unhideWhenUsed/>
     <w:qFormat/>
@@ -7005,7 +6504,7 @@
   </w:style>
   <w:style w:type="paragraph" w:customStyle="1" w:styleId="Listnobulletsornumbers">
     <w:name w:val="List (no bullets or numbers)"/>
-    <w:basedOn w:val="Normaali"/>
+    <w:basedOn w:val="Normal"/>
     <w:autoRedefine/>
     <w:rsid w:val="00573643"/>
     <w:pPr>
@@ -7017,10 +6516,10 @@
       <w:szCs w:val="20"/>
     </w:rPr>
   </w:style>
-  <w:style w:type="paragraph" w:styleId="Kuvaotsikkoluettelo">
+  <w:style w:type="paragraph" w:styleId="TableofFigures">
     <w:name w:val="table of figures"/>
-    <w:basedOn w:val="Normaali"/>
-    <w:next w:val="Normaali"/>
+    <w:basedOn w:val="Normal"/>
+    <w:next w:val="Normal"/>
     <w:uiPriority w:val="99"/>
     <w:unhideWhenUsed/>
     <w:rsid w:val="00375394"/>
@@ -7034,9 +6533,9 @@
       <w:sz w:val="22"/>
     </w:rPr>
   </w:style>
-  <w:style w:type="character" w:styleId="Kommentinviite">
+  <w:style w:type="character" w:styleId="CommentReference">
     <w:name w:val="annotation reference"/>
-    <w:basedOn w:val="Kappaleenoletusfontti"/>
+    <w:basedOn w:val="DefaultParagraphFont"/>
     <w:uiPriority w:val="99"/>
     <w:semiHidden/>
     <w:rsid w:val="00E87BC3"/>
@@ -7045,10 +6544,10 @@
       <w:szCs w:val="16"/>
     </w:rPr>
   </w:style>
-  <w:style w:type="paragraph" w:styleId="Kommentinteksti">
+  <w:style w:type="paragraph" w:styleId="CommentText">
     <w:name w:val="annotation text"/>
-    <w:basedOn w:val="Normaali"/>
-    <w:link w:val="KommentintekstiChar"/>
+    <w:basedOn w:val="Normal"/>
+    <w:link w:val="CommentTextChar"/>
     <w:uiPriority w:val="99"/>
     <w:semiHidden/>
     <w:rsid w:val="00E87BC3"/>
@@ -7057,10 +6556,10 @@
       <w:szCs w:val="20"/>
     </w:rPr>
   </w:style>
-  <w:style w:type="character" w:customStyle="1" w:styleId="KommentintekstiChar">
-    <w:name w:val="Kommentin teksti Char"/>
-    <w:basedOn w:val="Kappaleenoletusfontti"/>
-    <w:link w:val="Kommentinteksti"/>
+  <w:style w:type="character" w:customStyle="1" w:styleId="CommentTextChar">
+    <w:name w:val="Comment Text Char"/>
+    <w:basedOn w:val="DefaultParagraphFont"/>
+    <w:link w:val="CommentText"/>
     <w:uiPriority w:val="99"/>
     <w:semiHidden/>
     <w:rsid w:val="00E87BC3"/>
@@ -7072,8 +6571,8 @@
   </w:style>
   <w:style w:type="paragraph" w:customStyle="1" w:styleId="Headingnonumber">
     <w:name w:val="Heading (no number)"/>
-    <w:basedOn w:val="Normaali"/>
-    <w:next w:val="Normaali"/>
+    <w:basedOn w:val="Normal"/>
+    <w:next w:val="Normal"/>
     <w:link w:val="HeadingnonumberChar"/>
     <w:qFormat/>
     <w:rsid w:val="008973E3"/>
@@ -7094,7 +6593,7 @@
   </w:style>
   <w:style w:type="paragraph" w:customStyle="1" w:styleId="Tablecaption">
     <w:name w:val="Table caption"/>
-    <w:basedOn w:val="Normaali"/>
+    <w:basedOn w:val="Normal"/>
     <w:qFormat/>
     <w:rsid w:val="00F7194D"/>
     <w:pPr>
@@ -7111,7 +6610,7 @@
   </w:style>
   <w:style w:type="paragraph" w:customStyle="1" w:styleId="Figurecaption">
     <w:name w:val="Figure caption"/>
-    <w:basedOn w:val="Normaali"/>
+    <w:basedOn w:val="Normal"/>
     <w:qFormat/>
     <w:rsid w:val="00BE5C35"/>
     <w:pPr>
@@ -7133,7 +6632,7 @@
   </w:style>
   <w:style w:type="paragraph" w:customStyle="1" w:styleId="Codecaption">
     <w:name w:val="Code caption"/>
-    <w:basedOn w:val="Normaali"/>
+    <w:basedOn w:val="Normal"/>
     <w:qFormat/>
     <w:rsid w:val="0056293B"/>
     <w:pPr>
@@ -7149,9 +6648,9 @@
       <w:lang w:eastAsia="fi-FI"/>
     </w:rPr>
   </w:style>
-  <w:style w:type="paragraph" w:styleId="Luettelokappale">
+  <w:style w:type="paragraph" w:styleId="ListParagraph">
     <w:name w:val="List Paragraph"/>
-    <w:basedOn w:val="Normaali"/>
+    <w:basedOn w:val="Normal"/>
     <w:uiPriority w:val="34"/>
     <w:qFormat/>
     <w:rsid w:val="000E3022"/>
@@ -7172,10 +6671,10 @@
       <w:lang w:eastAsia="fi-FI"/>
     </w:rPr>
   </w:style>
-  <w:style w:type="character" w:customStyle="1" w:styleId="KommentinotsikkoChar">
-    <w:name w:val="Kommentin otsikko Char"/>
-    <w:basedOn w:val="KommentintekstiChar"/>
-    <w:link w:val="Kommentinotsikko"/>
+  <w:style w:type="character" w:customStyle="1" w:styleId="CommentSubjectChar">
+    <w:name w:val="Comment Subject Char"/>
+    <w:basedOn w:val="CommentTextChar"/>
+    <w:link w:val="CommentSubject"/>
     <w:semiHidden/>
     <w:rsid w:val="00720301"/>
     <w:rPr>
@@ -7186,11 +6685,11 @@
       <w:szCs w:val="20"/>
     </w:rPr>
   </w:style>
-  <w:style w:type="paragraph" w:styleId="Kommentinotsikko">
+  <w:style w:type="paragraph" w:styleId="CommentSubject">
     <w:name w:val="annotation subject"/>
-    <w:basedOn w:val="Kommentinteksti"/>
-    <w:next w:val="Kommentinteksti"/>
-    <w:link w:val="KommentinotsikkoChar"/>
+    <w:basedOn w:val="CommentText"/>
+    <w:next w:val="CommentText"/>
+    <w:link w:val="CommentSubjectChar"/>
     <w:semiHidden/>
     <w:rsid w:val="00720301"/>
     <w:rPr>
@@ -7200,7 +6699,7 @@
   </w:style>
   <w:style w:type="paragraph" w:customStyle="1" w:styleId="BibItem">
     <w:name w:val="BibItem"/>
-    <w:basedOn w:val="Normaali"/>
+    <w:basedOn w:val="Normal"/>
     <w:qFormat/>
     <w:rsid w:val="00B62B9D"/>
     <w:pPr>
@@ -7216,20 +6715,20 @@
       <w:lang w:val="en-US"/>
     </w:rPr>
   </w:style>
-  <w:style w:type="paragraph" w:styleId="Alaviitteenteksti">
+  <w:style w:type="paragraph" w:styleId="FootnoteText">
     <w:name w:val="footnote text"/>
-    <w:basedOn w:val="Normaali"/>
-    <w:link w:val="AlaviitteentekstiChar"/>
+    <w:basedOn w:val="Normal"/>
+    <w:link w:val="FootnoteTextChar"/>
     <w:rsid w:val="00720301"/>
     <w:rPr>
       <w:rFonts w:eastAsia="Times New Roman" w:cs="Times New Roman"/>
       <w:szCs w:val="20"/>
     </w:rPr>
   </w:style>
-  <w:style w:type="character" w:customStyle="1" w:styleId="AlaviitteentekstiChar">
-    <w:name w:val="Alaviitteen teksti Char"/>
-    <w:basedOn w:val="Kappaleenoletusfontti"/>
-    <w:link w:val="Alaviitteenteksti"/>
+  <w:style w:type="character" w:customStyle="1" w:styleId="FootnoteTextChar">
+    <w:name w:val="Footnote Text Char"/>
+    <w:basedOn w:val="DefaultParagraphFont"/>
+    <w:link w:val="FootnoteText"/>
     <w:rsid w:val="00720301"/>
     <w:rPr>
       <w:rFonts w:ascii="Times New Roman" w:eastAsia="Times New Roman" w:hAnsi="Times New Roman" w:cs="Times New Roman"/>
@@ -7237,18 +6736,18 @@
       <w:szCs w:val="20"/>
     </w:rPr>
   </w:style>
-  <w:style w:type="character" w:styleId="Alaviitteenviite">
+  <w:style w:type="character" w:styleId="FootnoteReference">
     <w:name w:val="footnote reference"/>
-    <w:basedOn w:val="Kappaleenoletusfontti"/>
+    <w:basedOn w:val="DefaultParagraphFont"/>
     <w:rsid w:val="00720301"/>
     <w:rPr>
       <w:vertAlign w:val="superscript"/>
     </w:rPr>
   </w:style>
-  <w:style w:type="paragraph" w:styleId="Sisllysluettelonotsikko">
+  <w:style w:type="paragraph" w:styleId="TOCHeading">
     <w:name w:val="TOC Heading"/>
-    <w:basedOn w:val="Otsikko1"/>
-    <w:next w:val="Normaali"/>
+    <w:basedOn w:val="Heading1"/>
+    <w:next w:val="Normal"/>
     <w:uiPriority w:val="39"/>
     <w:unhideWhenUsed/>
     <w:qFormat/>
@@ -7268,9 +6767,9 @@
       <w:lang w:eastAsia="fi-FI"/>
     </w:rPr>
   </w:style>
-  <w:style w:type="table" w:styleId="TaulukkoRuudukko">
+  <w:style w:type="table" w:styleId="TableGrid">
     <w:name w:val="Table Grid"/>
-    <w:basedOn w:val="Normaalitaulukko"/>
+    <w:basedOn w:val="TableNormal"/>
     <w:rsid w:val="00C462EB"/>
     <w:pPr>
       <w:spacing w:after="0" w:line="240" w:lineRule="auto"/>
@@ -7286,9 +6785,9 @@
       </w:tblBorders>
     </w:tblPr>
   </w:style>
-  <w:style w:type="character" w:styleId="Paikkamerkkiteksti">
+  <w:style w:type="character" w:styleId="PlaceholderText">
     <w:name w:val="Placeholder Text"/>
-    <w:basedOn w:val="Kappaleenoletusfontti"/>
+    <w:basedOn w:val="DefaultParagraphFont"/>
     <w:uiPriority w:val="99"/>
     <w:semiHidden/>
     <w:rsid w:val="006B7A94"/>
@@ -7296,7 +6795,7 @@
       <w:color w:val="808080"/>
     </w:rPr>
   </w:style>
-  <w:style w:type="paragraph" w:styleId="Muutos">
+  <w:style w:type="paragraph" w:styleId="Revision">
     <w:name w:val="Revision"/>
     <w:hidden/>
     <w:uiPriority w:val="99"/>
@@ -7310,9 +6809,9 @@
       <w:sz w:val="24"/>
     </w:rPr>
   </w:style>
-  <w:style w:type="character" w:styleId="Hyperlinkki">
+  <w:style w:type="character" w:styleId="Hyperlink">
     <w:name w:val="Hyperlink"/>
-    <w:basedOn w:val="Kappaleenoletusfontti"/>
+    <w:basedOn w:val="DefaultParagraphFont"/>
     <w:uiPriority w:val="99"/>
     <w:unhideWhenUsed/>
     <w:rsid w:val="00E63AEF"/>
@@ -7323,7 +6822,7 @@
   </w:style>
   <w:style w:type="paragraph" w:customStyle="1" w:styleId="Symboldescription">
     <w:name w:val="Symbol description"/>
-    <w:basedOn w:val="Normaali"/>
+    <w:basedOn w:val="Normal"/>
     <w:autoRedefine/>
     <w:qFormat/>
     <w:rsid w:val="00B77BBD"/>
@@ -7339,11 +6838,11 @@
       <w:lang w:val="en-US"/>
     </w:rPr>
   </w:style>
-  <w:style w:type="paragraph" w:styleId="Otsikko">
+  <w:style w:type="paragraph" w:styleId="Title">
     <w:name w:val="Title"/>
-    <w:basedOn w:val="Normaali"/>
-    <w:next w:val="Normaali"/>
-    <w:link w:val="OtsikkoChar"/>
+    <w:basedOn w:val="Normal"/>
+    <w:next w:val="Normal"/>
+    <w:link w:val="TitleChar"/>
     <w:uiPriority w:val="10"/>
     <w:rsid w:val="00413D57"/>
     <w:pPr>
@@ -7356,10 +6855,10 @@
       <w:szCs w:val="24"/>
     </w:rPr>
   </w:style>
-  <w:style w:type="character" w:customStyle="1" w:styleId="OtsikkoChar">
-    <w:name w:val="Otsikko Char"/>
-    <w:basedOn w:val="Kappaleenoletusfontti"/>
-    <w:link w:val="Otsikko"/>
+  <w:style w:type="character" w:customStyle="1" w:styleId="TitleChar">
+    <w:name w:val="Title Char"/>
+    <w:basedOn w:val="DefaultParagraphFont"/>
+    <w:link w:val="Title"/>
     <w:uiPriority w:val="10"/>
     <w:rsid w:val="00413D57"/>
     <w:rPr>
@@ -7371,7 +6870,7 @@
   </w:style>
   <w:style w:type="paragraph" w:customStyle="1" w:styleId="Coderownumber">
     <w:name w:val="Code row number"/>
-    <w:basedOn w:val="Normaali"/>
+    <w:basedOn w:val="Normal"/>
     <w:qFormat/>
     <w:rsid w:val="00D56CF3"/>
     <w:pPr>
@@ -7386,7 +6885,7 @@
   </w:style>
   <w:style w:type="paragraph" w:customStyle="1" w:styleId="Code">
     <w:name w:val="Code"/>
-    <w:basedOn w:val="Normaali"/>
+    <w:basedOn w:val="Normal"/>
     <w:qFormat/>
     <w:rsid w:val="00D56CF3"/>
     <w:rPr>
@@ -7395,10 +6894,10 @@
       <w:lang w:eastAsia="fi-FI"/>
     </w:rPr>
   </w:style>
-  <w:style w:type="paragraph" w:styleId="Loppuviitteenteksti">
+  <w:style w:type="paragraph" w:styleId="EndnoteText">
     <w:name w:val="endnote text"/>
-    <w:basedOn w:val="Normaali"/>
-    <w:link w:val="LoppuviitteentekstiChar"/>
+    <w:basedOn w:val="Normal"/>
+    <w:link w:val="EndnoteTextChar"/>
     <w:uiPriority w:val="99"/>
     <w:semiHidden/>
     <w:unhideWhenUsed/>
@@ -7407,10 +6906,10 @@
       <w:szCs w:val="20"/>
     </w:rPr>
   </w:style>
-  <w:style w:type="character" w:customStyle="1" w:styleId="LoppuviitteentekstiChar">
-    <w:name w:val="Loppuviitteen teksti Char"/>
-    <w:basedOn w:val="Kappaleenoletusfontti"/>
-    <w:link w:val="Loppuviitteenteksti"/>
+  <w:style w:type="character" w:customStyle="1" w:styleId="EndnoteTextChar">
+    <w:name w:val="Endnote Text Char"/>
+    <w:basedOn w:val="DefaultParagraphFont"/>
+    <w:link w:val="EndnoteText"/>
     <w:uiPriority w:val="99"/>
     <w:semiHidden/>
     <w:rsid w:val="000E79B4"/>
@@ -7420,9 +6919,9 @@
       <w:szCs w:val="20"/>
     </w:rPr>
   </w:style>
-  <w:style w:type="character" w:styleId="Loppuviitteenviite">
+  <w:style w:type="character" w:styleId="EndnoteReference">
     <w:name w:val="endnote reference"/>
-    <w:basedOn w:val="Kappaleenoletusfontti"/>
+    <w:basedOn w:val="DefaultParagraphFont"/>
     <w:uiPriority w:val="99"/>
     <w:semiHidden/>
     <w:unhideWhenUsed/>
@@ -7451,13 +6950,13 @@
   </w:style>
   <w:style w:type="paragraph" w:customStyle="1" w:styleId="Tablecelltext">
     <w:name w:val="Table cell (text)"/>
-    <w:basedOn w:val="Normaali"/>
+    <w:basedOn w:val="Normal"/>
     <w:qFormat/>
     <w:rsid w:val="00CF2DF4"/>
   </w:style>
   <w:style w:type="paragraph" w:customStyle="1" w:styleId="Tablecellnumber">
     <w:name w:val="Table cell (number)"/>
-    <w:basedOn w:val="Normaali"/>
+    <w:basedOn w:val="Normal"/>
     <w:qFormat/>
     <w:rsid w:val="00194277"/>
     <w:pPr>
@@ -7469,7 +6968,7 @@
   </w:style>
   <w:style w:type="paragraph" w:customStyle="1" w:styleId="Tableheaderleft">
     <w:name w:val="Table header (left)"/>
-    <w:basedOn w:val="Normaali"/>
+    <w:basedOn w:val="Normal"/>
     <w:qFormat/>
     <w:rsid w:val="00F17687"/>
     <w:pPr>
@@ -7482,7 +6981,7 @@
   </w:style>
   <w:style w:type="paragraph" w:customStyle="1" w:styleId="Tableheaderright">
     <w:name w:val="Table header (right)"/>
-    <w:basedOn w:val="Normaali"/>
+    <w:basedOn w:val="Normal"/>
     <w:qFormat/>
     <w:rsid w:val="00F17687"/>
     <w:pPr>
@@ -7504,7 +7003,7 @@
   </w:style>
   <w:style w:type="paragraph" w:customStyle="1" w:styleId="BibInfo">
     <w:name w:val="BibInfo"/>
-    <w:basedOn w:val="Normaali"/>
+    <w:basedOn w:val="Normal"/>
     <w:qFormat/>
     <w:rsid w:val="00AD0263"/>
     <w:pPr>
@@ -7539,10 +7038,10 @@
       <w:ind w:left="714" w:hanging="357"/>
     </w:pPr>
   </w:style>
-  <w:style w:type="paragraph" w:styleId="Yltunniste">
+  <w:style w:type="paragraph" w:styleId="Header">
     <w:name w:val="header"/>
-    <w:basedOn w:val="Normaali"/>
-    <w:link w:val="YltunnisteChar"/>
+    <w:basedOn w:val="Normal"/>
+    <w:link w:val="HeaderChar"/>
     <w:uiPriority w:val="99"/>
     <w:unhideWhenUsed/>
     <w:rsid w:val="00213611"/>
@@ -7553,10 +7052,10 @@
       </w:tabs>
     </w:pPr>
   </w:style>
-  <w:style w:type="character" w:customStyle="1" w:styleId="YltunnisteChar">
-    <w:name w:val="Ylätunniste Char"/>
-    <w:basedOn w:val="Kappaleenoletusfontti"/>
-    <w:link w:val="Yltunniste"/>
+  <w:style w:type="character" w:customStyle="1" w:styleId="HeaderChar">
+    <w:name w:val="Header Char"/>
+    <w:basedOn w:val="DefaultParagraphFont"/>
+    <w:link w:val="Header"/>
     <w:uiPriority w:val="99"/>
     <w:rsid w:val="00213611"/>
     <w:rPr>
@@ -7567,7 +7066,7 @@
   <w:style w:type="paragraph" w:customStyle="1" w:styleId="Headingnonumbibl">
     <w:name w:val="Heading (no num bibl)"/>
     <w:basedOn w:val="Headingnonumber"/>
-    <w:next w:val="Normaali"/>
+    <w:next w:val="Normal"/>
     <w:qFormat/>
     <w:rsid w:val="00402A31"/>
   </w:style>
@@ -7608,7 +7107,7 @@
   </w:style>
   <w:style w:type="paragraph" w:customStyle="1" w:styleId="CoverSubtitle">
     <w:name w:val="Cover Subtitle"/>
-    <w:basedOn w:val="Normaali"/>
+    <w:basedOn w:val="Normal"/>
     <w:qFormat/>
     <w:rsid w:val="00457F48"/>
     <w:pPr>
@@ -7639,13 +7138,13 @@
   <w:style w:type="paragraph" w:customStyle="1" w:styleId="Otsikko11">
     <w:name w:val="Otsikko 11"/>
     <w:basedOn w:val="Headingnonumber"/>
-    <w:next w:val="Normaali"/>
+    <w:next w:val="Normal"/>
     <w:link w:val="Otsikko1Char"/>
     <w:rsid w:val="00EE1A12"/>
   </w:style>
-  <w:style w:type="paragraph" w:customStyle="1" w:styleId="Otsikko10">
+  <w:style w:type="paragraph" w:customStyle="1" w:styleId="Otsikko1">
     <w:name w:val="Otsikko1"/>
-    <w:basedOn w:val="Normaali"/>
+    <w:basedOn w:val="Normal"/>
     <w:link w:val="Otsikko1Char0"/>
     <w:rsid w:val="00EE1A12"/>
     <w:pPr>
@@ -7663,7 +7162,7 @@
   </w:style>
   <w:style w:type="character" w:customStyle="1" w:styleId="NormalCoverBodyText1Char">
     <w:name w:val="Normal Cover Body Text1 Char"/>
-    <w:basedOn w:val="Kappaleenoletusfontti"/>
+    <w:basedOn w:val="DefaultParagraphFont"/>
     <w:link w:val="NormalCoverBodyText1"/>
     <w:rsid w:val="00EE1A12"/>
     <w:rPr>
@@ -7700,7 +7199,7 @@
   </w:style>
   <w:style w:type="paragraph" w:customStyle="1" w:styleId="CoverBodytext2">
     <w:name w:val="CoverBodytext2"/>
-    <w:basedOn w:val="Normaali"/>
+    <w:basedOn w:val="Normal"/>
     <w:qFormat/>
     <w:rsid w:val="00EE1A12"/>
     <w:pPr>
@@ -7723,8 +7222,8 @@
   </w:style>
   <w:style w:type="character" w:customStyle="1" w:styleId="Otsikko1Char0">
     <w:name w:val="Otsikko1 Char"/>
-    <w:basedOn w:val="Kappaleenoletusfontti"/>
-    <w:link w:val="Otsikko10"/>
+    <w:basedOn w:val="DefaultParagraphFont"/>
+    <w:link w:val="Otsikko1"/>
     <w:rsid w:val="00EE1A12"/>
     <w:rPr>
       <w:rFonts w:ascii="Arial" w:hAnsi="Arial" w:cs="Calibri"/>
@@ -7765,7 +7264,7 @@
   </w:style>
   <w:style w:type="paragraph" w:customStyle="1" w:styleId="BodyText1">
     <w:name w:val="Body Text1"/>
-    <w:basedOn w:val="Normaali"/>
+    <w:basedOn w:val="Normal"/>
     <w:link w:val="BodytextChar"/>
     <w:autoRedefine/>
     <w:qFormat/>
@@ -7780,16 +7279,16 @@
   </w:style>
   <w:style w:type="character" w:customStyle="1" w:styleId="BodytextChar">
     <w:name w:val="Body text Char"/>
-    <w:basedOn w:val="Kappaleenoletusfontti"/>
+    <w:basedOn w:val="DefaultParagraphFont"/>
     <w:link w:val="BodyText1"/>
     <w:rsid w:val="00BE5C35"/>
     <w:rPr>
       <w:rFonts w:ascii="Arial" w:hAnsi="Arial"/>
     </w:rPr>
   </w:style>
-  <w:style w:type="paragraph" w:styleId="NormaaliWWW">
+  <w:style w:type="paragraph" w:styleId="NormalWeb">
     <w:name w:val="Normal (Web)"/>
-    <w:basedOn w:val="Normaali"/>
+    <w:basedOn w:val="Normal"/>
     <w:uiPriority w:val="99"/>
     <w:unhideWhenUsed/>
     <w:rsid w:val="00BD4DF8"/>
@@ -7805,9 +7304,9 @@
       <w:lang w:val="en-FI" w:eastAsia="en-FI"/>
     </w:rPr>
   </w:style>
-  <w:style w:type="character" w:styleId="Ratkaisematonmaininta">
+  <w:style w:type="character" w:styleId="UnresolvedMention">
     <w:name w:val="Unresolved Mention"/>
-    <w:basedOn w:val="Kappaleenoletusfontti"/>
+    <w:basedOn w:val="DefaultParagraphFont"/>
     <w:uiPriority w:val="99"/>
     <w:semiHidden/>
     <w:unhideWhenUsed/>
@@ -7817,9 +7316,9 @@
       <w:shd w:val="clear" w:color="auto" w:fill="E1DFDD"/>
     </w:rPr>
   </w:style>
-  <w:style w:type="character" w:styleId="AvattuHyperlinkki">
+  <w:style w:type="character" w:styleId="FollowedHyperlink">
     <w:name w:val="FollowedHyperlink"/>
-    <w:basedOn w:val="Kappaleenoletusfontti"/>
+    <w:basedOn w:val="DefaultParagraphFont"/>
     <w:semiHidden/>
     <w:unhideWhenUsed/>
     <w:rsid w:val="000A02BC"/>

</xml_diff>

<commit_message>
Removed scrolling the graphicsscene with mousewheel. Edited Doc.docx
</commit_message>
<xml_diff>
--- a/Documentation/Doc.docx
+++ b/Documentation/Doc.docx
@@ -13,13 +13,25 @@
         <w:rPr>
           <w:lang w:val="en-US"/>
         </w:rPr>
+        <w:t>Documentation for the game “</w:t>
+      </w:r>
+      <w:r>
+        <w:rPr>
+          <w:lang w:val="en-US"/>
+        </w:rPr>
         <w:t xml:space="preserve">Boom! </w:t>
       </w:r>
       <w:r>
         <w:rPr>
           <w:lang w:val="en-US"/>
         </w:rPr>
-        <w:t>stop the nysse -pelin dokumentaatio</w:t>
+        <w:t>stop the nysse</w:t>
+      </w:r>
+      <w:r>
+        <w:rPr>
+          <w:lang w:val="en-US"/>
+        </w:rPr>
+        <w:t>”</w:t>
       </w:r>
     </w:p>
     <w:p>
@@ -29,7 +41,7 @@
           <w:rFonts w:ascii="Arial" w:hAnsi="Arial" w:cs="Arial"/>
           <w:sz w:val="22"/>
           <w:szCs w:val="22"/>
-          <w:lang w:val="fi-FI"/>
+          <w:lang w:val="en-US"/>
         </w:rPr>
       </w:pPr>
       <w:r>
@@ -55,30 +67,28 @@
           <w:rFonts w:ascii="Arial" w:hAnsi="Arial" w:cs="Arial"/>
           <w:sz w:val="22"/>
           <w:szCs w:val="22"/>
-          <w:lang w:val="fi-FI"/>
-        </w:rPr>
-        <w:t>A</w:t>
+          <w:lang w:val="en-US"/>
+        </w:rPr>
+        <w:t>Also, the workload of both team members is listed</w:t>
       </w:r>
       <w:r>
         <w:rPr>
           <w:rFonts w:ascii="Arial" w:hAnsi="Arial" w:cs="Arial"/>
           <w:sz w:val="22"/>
           <w:szCs w:val="22"/>
-          <w:lang w:val="fi-FI"/>
-        </w:rPr>
-        <w:t>lso, the workload of both team members is listed.</w:t>
-      </w:r>
-    </w:p>
-    <w:p>
-      <w:pPr>
-        <w:pStyle w:val="NormalWeb"/>
+          <w:lang w:val="en-US"/>
+        </w:rPr>
+        <w:t xml:space="preserve"> alongside with extra features and bugs</w:t>
+      </w:r>
+      <w:r>
         <w:rPr>
           <w:rFonts w:ascii="Arial" w:hAnsi="Arial" w:cs="Arial"/>
           <w:sz w:val="22"/>
           <w:szCs w:val="22"/>
-          <w:lang w:val="fi-FI"/>
-        </w:rPr>
-      </w:pPr>
+          <w:lang w:val="en-US"/>
+        </w:rPr>
+        <w:t>.</w:t>
+      </w:r>
     </w:p>
     <w:p>
       <w:pPr>
@@ -87,7 +97,7 @@
           <w:rFonts w:ascii="Arial" w:hAnsi="Arial" w:cs="Arial"/>
           <w:sz w:val="22"/>
           <w:szCs w:val="22"/>
-          <w:lang w:val="fi-FI"/>
+          <w:lang w:val="en-US"/>
         </w:rPr>
       </w:pPr>
     </w:p>
@@ -98,7 +108,7 @@
           <w:rFonts w:ascii="Arial" w:hAnsi="Arial" w:cs="Arial"/>
           <w:sz w:val="22"/>
           <w:szCs w:val="22"/>
-          <w:lang w:val="fi-FI"/>
+          <w:lang w:val="en-US"/>
         </w:rPr>
       </w:pPr>
     </w:p>
@@ -109,7 +119,7 @@
           <w:rFonts w:ascii="Arial" w:hAnsi="Arial" w:cs="Arial"/>
           <w:sz w:val="22"/>
           <w:szCs w:val="22"/>
-          <w:lang w:val="fi-FI"/>
+          <w:lang w:val="en-US"/>
         </w:rPr>
       </w:pPr>
     </w:p>
@@ -120,7 +130,7 @@
           <w:rFonts w:ascii="Arial" w:hAnsi="Arial" w:cs="Arial"/>
           <w:sz w:val="22"/>
           <w:szCs w:val="22"/>
-          <w:lang w:val="fi-FI"/>
+          <w:lang w:val="en-US"/>
         </w:rPr>
       </w:pPr>
     </w:p>
@@ -131,7 +141,7 @@
           <w:rFonts w:ascii="Arial" w:hAnsi="Arial" w:cs="Arial"/>
           <w:sz w:val="22"/>
           <w:szCs w:val="22"/>
-          <w:lang w:val="fi-FI"/>
+          <w:lang w:val="en-US"/>
         </w:rPr>
       </w:pPr>
     </w:p>
@@ -142,7 +152,7 @@
           <w:rFonts w:ascii="Arial" w:hAnsi="Arial" w:cs="Arial"/>
           <w:sz w:val="22"/>
           <w:szCs w:val="22"/>
-          <w:lang w:val="fi-FI"/>
+          <w:lang w:val="en-US"/>
         </w:rPr>
       </w:pPr>
     </w:p>
@@ -153,7 +163,7 @@
           <w:rFonts w:ascii="Arial" w:hAnsi="Arial" w:cs="Arial"/>
           <w:sz w:val="22"/>
           <w:szCs w:val="22"/>
-          <w:lang w:val="fi-FI"/>
+          <w:lang w:val="en-US"/>
         </w:rPr>
       </w:pPr>
     </w:p>
@@ -164,7 +174,7 @@
           <w:rFonts w:ascii="Arial" w:hAnsi="Arial" w:cs="Arial"/>
           <w:sz w:val="22"/>
           <w:szCs w:val="22"/>
-          <w:lang w:val="fi-FI"/>
+          <w:lang w:val="en-US"/>
         </w:rPr>
       </w:pPr>
     </w:p>
@@ -175,7 +185,7 @@
           <w:rFonts w:ascii="Arial" w:hAnsi="Arial" w:cs="Arial"/>
           <w:sz w:val="22"/>
           <w:szCs w:val="22"/>
-          <w:lang w:val="fi-FI"/>
+          <w:lang w:val="en-US"/>
         </w:rPr>
       </w:pPr>
     </w:p>
@@ -186,7 +196,7 @@
           <w:rFonts w:ascii="Arial" w:hAnsi="Arial" w:cs="Arial"/>
           <w:sz w:val="22"/>
           <w:szCs w:val="22"/>
-          <w:lang w:val="fi-FI"/>
+          <w:lang w:val="en-US"/>
         </w:rPr>
       </w:pPr>
     </w:p>
@@ -197,7 +207,7 @@
           <w:rFonts w:ascii="Arial" w:hAnsi="Arial" w:cs="Arial"/>
           <w:sz w:val="22"/>
           <w:szCs w:val="22"/>
-          <w:lang w:val="fi-FI"/>
+          <w:lang w:val="en-US"/>
         </w:rPr>
       </w:pPr>
     </w:p>
@@ -208,7 +218,7 @@
           <w:rFonts w:ascii="Arial" w:hAnsi="Arial" w:cs="Arial"/>
           <w:sz w:val="22"/>
           <w:szCs w:val="22"/>
-          <w:lang w:val="fi-FI"/>
+          <w:lang w:val="en-US"/>
         </w:rPr>
       </w:pPr>
     </w:p>
@@ -219,7 +229,7 @@
           <w:rFonts w:ascii="Arial" w:hAnsi="Arial" w:cs="Arial"/>
           <w:sz w:val="22"/>
           <w:szCs w:val="22"/>
-          <w:lang w:val="fi-FI"/>
+          <w:lang w:val="en-US"/>
         </w:rPr>
       </w:pPr>
     </w:p>
@@ -230,7 +240,7 @@
           <w:rFonts w:ascii="Arial" w:hAnsi="Arial" w:cs="Arial"/>
           <w:sz w:val="22"/>
           <w:szCs w:val="22"/>
-          <w:lang w:val="fi-FI"/>
+          <w:lang w:val="en-US"/>
         </w:rPr>
       </w:pPr>
     </w:p>
@@ -241,7 +251,7 @@
           <w:rFonts w:ascii="Arial" w:hAnsi="Arial" w:cs="Arial"/>
           <w:sz w:val="22"/>
           <w:szCs w:val="22"/>
-          <w:lang w:val="fi-FI"/>
+          <w:lang w:val="en-US"/>
         </w:rPr>
       </w:pPr>
     </w:p>
@@ -252,7 +262,7 @@
           <w:rFonts w:ascii="Arial" w:hAnsi="Arial" w:cs="Arial"/>
           <w:sz w:val="22"/>
           <w:szCs w:val="22"/>
-          <w:lang w:val="fi-FI"/>
+          <w:lang w:val="en-US"/>
         </w:rPr>
       </w:pPr>
     </w:p>
@@ -263,7 +273,7 @@
           <w:rFonts w:ascii="Arial" w:hAnsi="Arial" w:cs="Arial"/>
           <w:sz w:val="22"/>
           <w:szCs w:val="22"/>
-          <w:lang w:val="fi-FI"/>
+          <w:lang w:val="en-US"/>
         </w:rPr>
       </w:pPr>
     </w:p>
@@ -274,7 +284,7 @@
           <w:rFonts w:ascii="Arial" w:hAnsi="Arial" w:cs="Arial"/>
           <w:sz w:val="22"/>
           <w:szCs w:val="22"/>
-          <w:lang w:val="fi-FI"/>
+          <w:lang w:val="en-US"/>
         </w:rPr>
       </w:pPr>
     </w:p>
@@ -285,7 +295,7 @@
           <w:rFonts w:ascii="Arial" w:hAnsi="Arial" w:cs="Arial"/>
           <w:sz w:val="22"/>
           <w:szCs w:val="22"/>
-          <w:lang w:val="fi-FI"/>
+          <w:lang w:val="en-US"/>
         </w:rPr>
       </w:pPr>
     </w:p>
@@ -296,7 +306,18 @@
           <w:rFonts w:ascii="Arial" w:hAnsi="Arial" w:cs="Arial"/>
           <w:sz w:val="22"/>
           <w:szCs w:val="22"/>
-          <w:lang w:val="fi-FI"/>
+          <w:lang w:val="en-US"/>
+        </w:rPr>
+      </w:pPr>
+    </w:p>
+    <w:p>
+      <w:pPr>
+        <w:pStyle w:val="NormalWeb"/>
+        <w:rPr>
+          <w:rFonts w:ascii="Arial" w:hAnsi="Arial" w:cs="Arial"/>
+          <w:sz w:val="22"/>
+          <w:szCs w:val="22"/>
+          <w:lang w:val="en-US"/>
         </w:rPr>
       </w:pPr>
     </w:p>
@@ -609,10 +630,10 @@
           <w:noProof/>
         </w:rPr>
         <w:drawing>
-          <wp:inline distT="0" distB="0" distL="0" distR="0" wp14:anchorId="05568040" wp14:editId="175D988F">
+          <wp:inline distT="0" distB="0" distL="0" distR="0" wp14:anchorId="570C1557" wp14:editId="0F6DB5A9">
             <wp:extent cx="5400040" cy="3416300"/>
             <wp:effectExtent l="0" t="0" r="0" b="0"/>
-            <wp:docPr id="4" name="Kuva 4"/>
+            <wp:docPr id="3" name="Picture 3"/>
             <wp:cNvGraphicFramePr>
               <a:graphicFrameLocks xmlns:a="http://schemas.openxmlformats.org/drawingml/2006/main" noChangeAspect="1"/>
             </wp:cNvGraphicFramePr>
@@ -1073,6 +1094,12 @@
         </w:rPr>
         <w:t>he most important student side classes of the program and the essential data stored in the classes. The interaction between classes is described with arrows.</w:t>
       </w:r>
+      <w:r>
+        <w:rPr>
+          <w:lang w:val="en-US"/>
+        </w:rPr>
+        <w:t xml:space="preserve"> Blue color indicates course side, no color indicates student side and green color indicates Qt.</w:t>
+      </w:r>
     </w:p>
     <w:p>
       <w:pPr>
@@ -1442,6 +1469,25 @@
           <w:lang w:val="en-US"/>
         </w:rPr>
         <w:t>Own feature: health.</w:t>
+      </w:r>
+    </w:p>
+    <w:p>
+      <w:pPr>
+        <w:pStyle w:val="BodyText1"/>
+        <w:numPr>
+          <w:ilvl w:val="0"/>
+          <w:numId w:val="45"/>
+        </w:numPr>
+        <w:spacing w:line="240" w:lineRule="auto"/>
+        <w:rPr>
+          <w:lang w:val="en-US"/>
+        </w:rPr>
+      </w:pPr>
+      <w:r>
+        <w:rPr>
+          <w:lang w:val="en-US"/>
+        </w:rPr>
+        <w:t>Own feature: sounds (Won’t work on remote desktop)</w:t>
       </w:r>
     </w:p>
     <w:p>
@@ -1839,7 +1885,7 @@
         <v:path o:extrusionok="f" gradientshapeok="t" o:connecttype="rect"/>
         <o:lock v:ext="edit" aspectratio="t"/>
       </v:shapetype>
-      <v:shape id="_x0000_i1091" type="#_x0000_t75" alt="\mathbb{R}" style="width:10.3pt;height:10.3pt;visibility:visible;mso-wrap-style:square" o:bullet="t">
+      <v:shape id="_x0000_i1058" type="#_x0000_t75" alt="\mathbb{R}" style="width:10.35pt;height:10.35pt;visibility:visible;mso-wrap-style:square" o:bullet="t">
         <v:imagedata r:id="rId1" o:title="mathbb{R}"/>
       </v:shape>
     </w:pict>

</xml_diff>